<commit_message>
backward compatible for solve function
</commit_message>
<xml_diff>
--- a/User Guide.docx
+++ b/User Guide.docx
@@ -8,6 +8,8 @@
           <w:sz w:val="40"/>
         </w:rPr>
       </w:pPr>
+      <w:bookmarkStart w:id="0" w:name="_GoBack"/>
+      <w:bookmarkEnd w:id="0"/>
       <w:r>
         <w:rPr>
           <w:sz w:val="40"/>
@@ -145,7 +147,7 @@
         <w:rPr>
           <w:noProof/>
         </w:rPr>
-        <w:instrText xml:space="preserve"> PAGEREF _Toc282545558 \h </w:instrText>
+        <w:instrText xml:space="preserve"> PAGEREF _Toc282602802 \h </w:instrText>
       </w:r>
       <w:r>
         <w:rPr>
@@ -162,7 +164,7 @@
         <w:rPr>
           <w:noProof/>
         </w:rPr>
-        <w:t>1</w:t>
+        <w:t>3</w:t>
       </w:r>
       <w:r>
         <w:rPr>
@@ -207,7 +209,7 @@
         <w:rPr>
           <w:noProof/>
         </w:rPr>
-        <w:instrText xml:space="preserve"> PAGEREF _Toc282545559 \h </w:instrText>
+        <w:instrText xml:space="preserve"> PAGEREF _Toc282602803 \h </w:instrText>
       </w:r>
       <w:r>
         <w:rPr>
@@ -224,7 +226,7 @@
         <w:rPr>
           <w:noProof/>
         </w:rPr>
-        <w:t>1</w:t>
+        <w:t>3</w:t>
       </w:r>
       <w:r>
         <w:rPr>
@@ -269,7 +271,7 @@
         <w:rPr>
           <w:noProof/>
         </w:rPr>
-        <w:instrText xml:space="preserve"> PAGEREF _Toc282545560 \h </w:instrText>
+        <w:instrText xml:space="preserve"> PAGEREF _Toc282602804 \h </w:instrText>
       </w:r>
       <w:r>
         <w:rPr>
@@ -286,7 +288,7 @@
         <w:rPr>
           <w:noProof/>
         </w:rPr>
-        <w:t>2</w:t>
+        <w:t>3</w:t>
       </w:r>
       <w:r>
         <w:rPr>
@@ -330,7 +332,7 @@
         <w:rPr>
           <w:noProof/>
         </w:rPr>
-        <w:instrText xml:space="preserve"> PAGEREF _Toc282545561 \h </w:instrText>
+        <w:instrText xml:space="preserve"> PAGEREF _Toc282602805 \h </w:instrText>
       </w:r>
       <w:r>
         <w:rPr>
@@ -347,7 +349,7 @@
         <w:rPr>
           <w:noProof/>
         </w:rPr>
-        <w:t>2</w:t>
+        <w:t>3</w:t>
       </w:r>
       <w:r>
         <w:rPr>
@@ -391,7 +393,7 @@
         <w:rPr>
           <w:noProof/>
         </w:rPr>
-        <w:instrText xml:space="preserve"> PAGEREF _Toc282545562 \h </w:instrText>
+        <w:instrText xml:space="preserve"> PAGEREF _Toc282602806 \h </w:instrText>
       </w:r>
       <w:r>
         <w:rPr>
@@ -408,7 +410,7 @@
         <w:rPr>
           <w:noProof/>
         </w:rPr>
-        <w:t>2</w:t>
+        <w:t>3</w:t>
       </w:r>
       <w:r>
         <w:rPr>
@@ -452,7 +454,7 @@
         <w:rPr>
           <w:noProof/>
         </w:rPr>
-        <w:instrText xml:space="preserve"> PAGEREF _Toc282545563 \h </w:instrText>
+        <w:instrText xml:space="preserve"> PAGEREF _Toc282602807 \h </w:instrText>
       </w:r>
       <w:r>
         <w:rPr>
@@ -469,7 +471,7 @@
         <w:rPr>
           <w:noProof/>
         </w:rPr>
-        <w:t>2</w:t>
+        <w:t>3</w:t>
       </w:r>
       <w:r>
         <w:rPr>
@@ -514,7 +516,7 @@
         <w:rPr>
           <w:noProof/>
         </w:rPr>
-        <w:instrText xml:space="preserve"> PAGEREF _Toc282545564 \h </w:instrText>
+        <w:instrText xml:space="preserve"> PAGEREF _Toc282602808 \h </w:instrText>
       </w:r>
       <w:r>
         <w:rPr>
@@ -531,7 +533,7 @@
         <w:rPr>
           <w:noProof/>
         </w:rPr>
-        <w:t>2</w:t>
+        <w:t>3</w:t>
       </w:r>
       <w:r>
         <w:rPr>
@@ -575,7 +577,7 @@
         <w:rPr>
           <w:noProof/>
         </w:rPr>
-        <w:instrText xml:space="preserve"> PAGEREF _Toc282545565 \h </w:instrText>
+        <w:instrText xml:space="preserve"> PAGEREF _Toc282602809 \h </w:instrText>
       </w:r>
       <w:r>
         <w:rPr>
@@ -592,7 +594,7 @@
         <w:rPr>
           <w:noProof/>
         </w:rPr>
-        <w:t>2</w:t>
+        <w:t>4</w:t>
       </w:r>
       <w:r>
         <w:rPr>
@@ -636,7 +638,7 @@
         <w:rPr>
           <w:noProof/>
         </w:rPr>
-        <w:instrText xml:space="preserve"> PAGEREF _Toc282545566 \h </w:instrText>
+        <w:instrText xml:space="preserve"> PAGEREF _Toc282602810 \h </w:instrText>
       </w:r>
       <w:r>
         <w:rPr>
@@ -653,7 +655,7 @@
         <w:rPr>
           <w:noProof/>
         </w:rPr>
-        <w:t>2</w:t>
+        <w:t>4</w:t>
       </w:r>
       <w:r>
         <w:rPr>
@@ -697,7 +699,7 @@
         <w:rPr>
           <w:noProof/>
         </w:rPr>
-        <w:instrText xml:space="preserve"> PAGEREF _Toc282545567 \h </w:instrText>
+        <w:instrText xml:space="preserve"> PAGEREF _Toc282602811 \h </w:instrText>
       </w:r>
       <w:r>
         <w:rPr>
@@ -714,7 +716,7 @@
         <w:rPr>
           <w:noProof/>
         </w:rPr>
-        <w:t>2</w:t>
+        <w:t>4</w:t>
       </w:r>
       <w:r>
         <w:rPr>
@@ -759,7 +761,7 @@
         <w:rPr>
           <w:noProof/>
         </w:rPr>
-        <w:instrText xml:space="preserve"> PAGEREF _Toc282545568 \h </w:instrText>
+        <w:instrText xml:space="preserve"> PAGEREF _Toc282602812 \h </w:instrText>
       </w:r>
       <w:r>
         <w:rPr>
@@ -776,7 +778,7 @@
         <w:rPr>
           <w:noProof/>
         </w:rPr>
-        <w:t>2</w:t>
+        <w:t>4</w:t>
       </w:r>
       <w:r>
         <w:rPr>
@@ -821,7 +823,7 @@
         <w:rPr>
           <w:noProof/>
         </w:rPr>
-        <w:instrText xml:space="preserve"> PAGEREF _Toc282545569 \h </w:instrText>
+        <w:instrText xml:space="preserve"> PAGEREF _Toc282602813 \h </w:instrText>
       </w:r>
       <w:r>
         <w:rPr>
@@ -838,7 +840,7 @@
         <w:rPr>
           <w:noProof/>
         </w:rPr>
-        <w:t>2</w:t>
+        <w:t>4</w:t>
       </w:r>
       <w:r>
         <w:rPr>
@@ -883,7 +885,7 @@
         <w:rPr>
           <w:noProof/>
         </w:rPr>
-        <w:instrText xml:space="preserve"> PAGEREF _Toc282545570 \h </w:instrText>
+        <w:instrText xml:space="preserve"> PAGEREF _Toc282602814 \h </w:instrText>
       </w:r>
       <w:r>
         <w:rPr>
@@ -900,7 +902,7 @@
         <w:rPr>
           <w:noProof/>
         </w:rPr>
-        <w:t>3</w:t>
+        <w:t>4</w:t>
       </w:r>
       <w:r>
         <w:rPr>
@@ -945,7 +947,7 @@
         <w:rPr>
           <w:noProof/>
         </w:rPr>
-        <w:instrText xml:space="preserve"> PAGEREF _Toc282545571 \h </w:instrText>
+        <w:instrText xml:space="preserve"> PAGEREF _Toc282602815 \h </w:instrText>
       </w:r>
       <w:r>
         <w:rPr>
@@ -962,7 +964,7 @@
         <w:rPr>
           <w:noProof/>
         </w:rPr>
-        <w:t>3</w:t>
+        <w:t>5</w:t>
       </w:r>
       <w:r>
         <w:rPr>
@@ -1006,7 +1008,7 @@
         <w:rPr>
           <w:noProof/>
         </w:rPr>
-        <w:instrText xml:space="preserve"> PAGEREF _Toc282545572 \h </w:instrText>
+        <w:instrText xml:space="preserve"> PAGEREF _Toc282602816 \h </w:instrText>
       </w:r>
       <w:r>
         <w:rPr>
@@ -1023,7 +1025,7 @@
         <w:rPr>
           <w:noProof/>
         </w:rPr>
-        <w:t>4</w:t>
+        <w:t>5</w:t>
       </w:r>
       <w:r>
         <w:rPr>
@@ -1067,7 +1069,7 @@
         <w:rPr>
           <w:noProof/>
         </w:rPr>
-        <w:instrText xml:space="preserve"> PAGEREF _Toc282545573 \h </w:instrText>
+        <w:instrText xml:space="preserve"> PAGEREF _Toc282602817 \h </w:instrText>
       </w:r>
       <w:r>
         <w:rPr>
@@ -1084,7 +1086,7 @@
         <w:rPr>
           <w:noProof/>
         </w:rPr>
-        <w:t>4</w:t>
+        <w:t>5</w:t>
       </w:r>
       <w:r>
         <w:rPr>
@@ -1128,7 +1130,7 @@
         <w:rPr>
           <w:noProof/>
         </w:rPr>
-        <w:instrText xml:space="preserve"> PAGEREF _Toc282545574 \h </w:instrText>
+        <w:instrText xml:space="preserve"> PAGEREF _Toc282602818 \h </w:instrText>
       </w:r>
       <w:r>
         <w:rPr>
@@ -1145,7 +1147,7 @@
         <w:rPr>
           <w:noProof/>
         </w:rPr>
-        <w:t>5</w:t>
+        <w:t>6</w:t>
       </w:r>
       <w:r>
         <w:rPr>
@@ -1190,7 +1192,7 @@
         <w:rPr>
           <w:noProof/>
         </w:rPr>
-        <w:instrText xml:space="preserve"> PAGEREF _Toc282545575 \h </w:instrText>
+        <w:instrText xml:space="preserve"> PAGEREF _Toc282602819 \h </w:instrText>
       </w:r>
       <w:r>
         <w:rPr>
@@ -1207,7 +1209,7 @@
         <w:rPr>
           <w:noProof/>
         </w:rPr>
-        <w:t>7</w:t>
+        <w:t>8</w:t>
       </w:r>
       <w:r>
         <w:rPr>
@@ -1251,7 +1253,7 @@
         <w:rPr>
           <w:noProof/>
         </w:rPr>
-        <w:instrText xml:space="preserve"> PAGEREF _Toc282545576 \h </w:instrText>
+        <w:instrText xml:space="preserve"> PAGEREF _Toc282602820 \h </w:instrText>
       </w:r>
       <w:r>
         <w:rPr>
@@ -1268,7 +1270,7 @@
         <w:rPr>
           <w:noProof/>
         </w:rPr>
-        <w:t>7</w:t>
+        <w:t>9</w:t>
       </w:r>
       <w:r>
         <w:rPr>
@@ -1294,7 +1296,7 @@
         <w:rPr>
           <w:noProof/>
         </w:rPr>
-        <w:t>Input</w:t>
+        <w:t>Using the created Python module</w:t>
       </w:r>
       <w:r>
         <w:rPr>
@@ -1312,7 +1314,7 @@
         <w:rPr>
           <w:noProof/>
         </w:rPr>
-        <w:instrText xml:space="preserve"> PAGEREF _Toc282545577 \h </w:instrText>
+        <w:instrText xml:space="preserve"> PAGEREF _Toc282602821 \h </w:instrText>
       </w:r>
       <w:r>
         <w:rPr>
@@ -1329,7 +1331,7 @@
         <w:rPr>
           <w:noProof/>
         </w:rPr>
-        <w:t>7</w:t>
+        <w:t>9</w:t>
       </w:r>
       <w:r>
         <w:rPr>
@@ -1355,6 +1357,67 @@
         <w:rPr>
           <w:noProof/>
         </w:rPr>
+        <w:t>Input</w:t>
+      </w:r>
+      <w:r>
+        <w:rPr>
+          <w:noProof/>
+        </w:rPr>
+        <w:tab/>
+      </w:r>
+      <w:r>
+        <w:rPr>
+          <w:noProof/>
+        </w:rPr>
+        <w:fldChar w:fldCharType="begin"/>
+      </w:r>
+      <w:r>
+        <w:rPr>
+          <w:noProof/>
+        </w:rPr>
+        <w:instrText xml:space="preserve"> PAGEREF _Toc282602822 \h </w:instrText>
+      </w:r>
+      <w:r>
+        <w:rPr>
+          <w:noProof/>
+        </w:rPr>
+      </w:r>
+      <w:r>
+        <w:rPr>
+          <w:noProof/>
+        </w:rPr>
+        <w:fldChar w:fldCharType="separate"/>
+      </w:r>
+      <w:r>
+        <w:rPr>
+          <w:noProof/>
+        </w:rPr>
+        <w:t>10</w:t>
+      </w:r>
+      <w:r>
+        <w:rPr>
+          <w:noProof/>
+        </w:rPr>
+        <w:fldChar w:fldCharType="end"/>
+      </w:r>
+    </w:p>
+    <w:p>
+      <w:pPr>
+        <w:pStyle w:val="TOC3"/>
+        <w:tabs>
+          <w:tab w:val="right" w:pos="8290"/>
+        </w:tabs>
+        <w:rPr>
+          <w:noProof/>
+          <w:sz w:val="24"/>
+          <w:szCs w:val="24"/>
+          <w:lang w:eastAsia="ja-JP"/>
+        </w:rPr>
+      </w:pPr>
+      <w:r>
+        <w:rPr>
+          <w:noProof/>
+        </w:rPr>
         <w:t>Output</w:t>
       </w:r>
       <w:r>
@@ -1373,7 +1436,7 @@
         <w:rPr>
           <w:noProof/>
         </w:rPr>
-        <w:instrText xml:space="preserve"> PAGEREF _Toc282545578 \h </w:instrText>
+        <w:instrText xml:space="preserve"> PAGEREF _Toc282602823 \h </w:instrText>
       </w:r>
       <w:r>
         <w:rPr>
@@ -1390,7 +1453,7 @@
         <w:rPr>
           <w:noProof/>
         </w:rPr>
-        <w:t>7</w:t>
+        <w:t>10</w:t>
       </w:r>
       <w:r>
         <w:rPr>
@@ -1435,7 +1498,7 @@
         <w:rPr>
           <w:noProof/>
         </w:rPr>
-        <w:instrText xml:space="preserve"> PAGEREF _Toc282545579 \h </w:instrText>
+        <w:instrText xml:space="preserve"> PAGEREF _Toc282602824 \h </w:instrText>
       </w:r>
       <w:r>
         <w:rPr>
@@ -1452,7 +1515,7 @@
         <w:rPr>
           <w:noProof/>
         </w:rPr>
-        <w:t>7</w:t>
+        <w:t>11</w:t>
       </w:r>
       <w:r>
         <w:rPr>
@@ -1479,7 +1542,7 @@
         <w:rPr>
           <w:noProof/>
         </w:rPr>
-        <w:t>Birth Death model</w:t>
+        <w:t>Birth-beath model</w:t>
       </w:r>
       <w:r>
         <w:rPr>
@@ -1497,7 +1560,7 @@
         <w:rPr>
           <w:noProof/>
         </w:rPr>
-        <w:instrText xml:space="preserve"> PAGEREF _Toc282545580 \h </w:instrText>
+        <w:instrText xml:space="preserve"> PAGEREF _Toc282602825 \h </w:instrText>
       </w:r>
       <w:r>
         <w:rPr>
@@ -1514,69 +1577,7 @@
         <w:rPr>
           <w:noProof/>
         </w:rPr>
-        <w:t>7</w:t>
-      </w:r>
-      <w:r>
-        <w:rPr>
-          <w:noProof/>
-        </w:rPr>
-        <w:fldChar w:fldCharType="end"/>
-      </w:r>
-    </w:p>
-    <w:p>
-      <w:pPr>
-        <w:pStyle w:val="TOC2"/>
-        <w:tabs>
-          <w:tab w:val="right" w:pos="8290"/>
-        </w:tabs>
-        <w:rPr>
-          <w:i w:val="0"/>
-          <w:noProof/>
-          <w:sz w:val="24"/>
-          <w:szCs w:val="24"/>
-          <w:lang w:eastAsia="ja-JP"/>
-        </w:rPr>
-      </w:pPr>
-      <w:r>
-        <w:rPr>
-          <w:noProof/>
-        </w:rPr>
-        <w:t>Linear Chain model</w:t>
-      </w:r>
-      <w:r>
-        <w:rPr>
-          <w:noProof/>
-        </w:rPr>
-        <w:tab/>
-      </w:r>
-      <w:r>
-        <w:rPr>
-          <w:noProof/>
-        </w:rPr>
-        <w:fldChar w:fldCharType="begin"/>
-      </w:r>
-      <w:r>
-        <w:rPr>
-          <w:noProof/>
-        </w:rPr>
-        <w:instrText xml:space="preserve"> PAGEREF _Toc282545581 \h </w:instrText>
-      </w:r>
-      <w:r>
-        <w:rPr>
-          <w:noProof/>
-        </w:rPr>
-      </w:r>
-      <w:r>
-        <w:rPr>
-          <w:noProof/>
-        </w:rPr>
-        <w:fldChar w:fldCharType="separate"/>
-      </w:r>
-      <w:r>
-        <w:rPr>
-          <w:noProof/>
-        </w:rPr>
-        <w:t>8</w:t>
+        <w:t>11</w:t>
       </w:r>
       <w:r>
         <w:rPr>
@@ -1621,7 +1622,7 @@
         <w:rPr>
           <w:noProof/>
         </w:rPr>
-        <w:instrText xml:space="preserve"> PAGEREF _Toc282545582 \h </w:instrText>
+        <w:instrText xml:space="preserve"> PAGEREF _Toc282602826 \h </w:instrText>
       </w:r>
       <w:r>
         <w:rPr>
@@ -1638,7 +1639,7 @@
         <w:rPr>
           <w:noProof/>
         </w:rPr>
-        <w:t>8</w:t>
+        <w:t>12</w:t>
       </w:r>
       <w:r>
         <w:rPr>
@@ -1679,11 +1680,11 @@
       <w:pPr>
         <w:pStyle w:val="Heading1"/>
       </w:pPr>
-      <w:bookmarkStart w:id="0" w:name="_Toc282545558"/>
+      <w:bookmarkStart w:id="1" w:name="_Toc282602802"/>
       <w:r>
         <w:t>Introduction</w:t>
       </w:r>
-      <w:bookmarkEnd w:id="0"/>
+      <w:bookmarkEnd w:id="1"/>
     </w:p>
     <w:p>
       <w:r>
@@ -1714,11 +1715,11 @@
       <w:pPr>
         <w:pStyle w:val="Heading1"/>
       </w:pPr>
-      <w:bookmarkStart w:id="1" w:name="_Toc282545559"/>
+      <w:bookmarkStart w:id="2" w:name="_Toc282602803"/>
       <w:r>
         <w:t>Installation</w:t>
       </w:r>
-      <w:bookmarkEnd w:id="1"/>
+      <w:bookmarkEnd w:id="2"/>
     </w:p>
     <w:p>
       <w:r>
@@ -1745,14 +1746,14 @@
       <w:pPr>
         <w:pStyle w:val="Heading1"/>
       </w:pPr>
-      <w:bookmarkStart w:id="2" w:name="_Toc282545560"/>
+      <w:bookmarkStart w:id="3" w:name="_Toc282602804"/>
       <w:r>
         <w:t>R</w:t>
       </w:r>
       <w:r>
         <w:t>equirements</w:t>
       </w:r>
-      <w:bookmarkEnd w:id="2"/>
+      <w:bookmarkEnd w:id="3"/>
     </w:p>
     <w:p>
       <w:r>
@@ -1783,11 +1784,11 @@
       <w:pPr>
         <w:pStyle w:val="Heading3"/>
       </w:pPr>
-      <w:bookmarkStart w:id="3" w:name="_Toc282545561"/>
+      <w:bookmarkStart w:id="4" w:name="_Toc282602805"/>
       <w:r>
         <w:t>Compiler</w:t>
       </w:r>
-      <w:bookmarkEnd w:id="3"/>
+      <w:bookmarkEnd w:id="4"/>
     </w:p>
     <w:p>
       <w:r>
@@ -1832,14 +1833,14 @@
       <w:pPr>
         <w:pStyle w:val="Heading3"/>
       </w:pPr>
-      <w:bookmarkStart w:id="4" w:name="_Toc282545562"/>
+      <w:bookmarkStart w:id="5" w:name="_Toc282602806"/>
       <w:r>
         <w:t>Blitz</w:t>
       </w:r>
       <w:r>
         <w:t>++</w:t>
       </w:r>
-      <w:bookmarkEnd w:id="4"/>
+      <w:bookmarkEnd w:id="5"/>
     </w:p>
     <w:p>
       <w:r>
@@ -1881,11 +1882,11 @@
       <w:pPr>
         <w:pStyle w:val="Heading3"/>
       </w:pPr>
-      <w:bookmarkStart w:id="5" w:name="_Toc282545563"/>
+      <w:bookmarkStart w:id="6" w:name="_Toc282602807"/>
       <w:r>
         <w:t>CVODES</w:t>
       </w:r>
-      <w:bookmarkEnd w:id="5"/>
+      <w:bookmarkEnd w:id="6"/>
     </w:p>
     <w:p>
       <w:r>
@@ -1933,11 +1934,11 @@
       <w:pPr>
         <w:pStyle w:val="Heading2"/>
       </w:pPr>
-      <w:bookmarkStart w:id="6" w:name="_Toc282545564"/>
+      <w:bookmarkStart w:id="7" w:name="_Toc282602808"/>
       <w:r>
         <w:t>Python</w:t>
       </w:r>
-      <w:bookmarkEnd w:id="6"/>
+      <w:bookmarkEnd w:id="7"/>
     </w:p>
     <w:p>
       <w:r>
@@ -1994,7 +1995,7 @@
       <w:pPr>
         <w:pStyle w:val="Heading3"/>
       </w:pPr>
-      <w:bookmarkStart w:id="7" w:name="_Toc282545565"/>
+      <w:bookmarkStart w:id="8" w:name="_Toc282602809"/>
       <w:proofErr w:type="spellStart"/>
       <w:r>
         <w:t>N</w:t>
@@ -2002,7 +2003,7 @@
       <w:r>
         <w:t>umpy</w:t>
       </w:r>
-      <w:bookmarkEnd w:id="7"/>
+      <w:bookmarkEnd w:id="8"/>
       <w:proofErr w:type="spellEnd"/>
     </w:p>
     <w:p>
@@ -2019,7 +2020,7 @@
       <w:pPr>
         <w:pStyle w:val="Heading3"/>
       </w:pPr>
-      <w:bookmarkStart w:id="8" w:name="_Toc282545566"/>
+      <w:bookmarkStart w:id="9" w:name="_Toc282602810"/>
       <w:proofErr w:type="spellStart"/>
       <w:r>
         <w:t>S</w:t>
@@ -2027,7 +2028,7 @@
       <w:r>
         <w:t>ympy</w:t>
       </w:r>
-      <w:bookmarkEnd w:id="8"/>
+      <w:bookmarkEnd w:id="9"/>
       <w:proofErr w:type="spellEnd"/>
     </w:p>
     <w:p>
@@ -2050,7 +2051,7 @@
       <w:pPr>
         <w:pStyle w:val="Heading3"/>
       </w:pPr>
-      <w:bookmarkStart w:id="9" w:name="_Toc282545567"/>
+      <w:bookmarkStart w:id="10" w:name="_Toc282602811"/>
       <w:r>
         <w:t>(</w:t>
       </w:r>
@@ -2066,7 +2067,7 @@
       <w:r>
         <w:t>pylab</w:t>
       </w:r>
-      <w:bookmarkEnd w:id="9"/>
+      <w:bookmarkEnd w:id="10"/>
       <w:proofErr w:type="spellEnd"/>
     </w:p>
     <w:p>
@@ -2083,23 +2084,23 @@
       <w:pPr>
         <w:pStyle w:val="Heading2"/>
       </w:pPr>
-      <w:bookmarkStart w:id="10" w:name="_Toc282545568"/>
+      <w:bookmarkStart w:id="11" w:name="_Toc282602812"/>
       <w:proofErr w:type="spellStart"/>
       <w:r>
         <w:t>Matlab</w:t>
       </w:r>
-      <w:bookmarkEnd w:id="10"/>
+      <w:bookmarkEnd w:id="11"/>
       <w:proofErr w:type="spellEnd"/>
     </w:p>
     <w:p>
       <w:pPr>
         <w:pStyle w:val="Heading1"/>
       </w:pPr>
-      <w:bookmarkStart w:id="11" w:name="_Toc282545569"/>
+      <w:bookmarkStart w:id="12" w:name="_Toc282602813"/>
       <w:r>
         <w:t>Usage</w:t>
       </w:r>
-      <w:bookmarkEnd w:id="11"/>
+      <w:bookmarkEnd w:id="12"/>
     </w:p>
     <w:p>
       <w:r>
@@ -2127,11 +2128,11 @@
       <w:pPr>
         <w:pStyle w:val="Heading2"/>
       </w:pPr>
-      <w:bookmarkStart w:id="12" w:name="_Toc282545570"/>
+      <w:bookmarkStart w:id="13" w:name="_Toc282602814"/>
       <w:r>
         <w:t>Overview</w:t>
       </w:r>
-      <w:bookmarkEnd w:id="12"/>
+      <w:bookmarkEnd w:id="13"/>
     </w:p>
     <w:p>
       <w:r>
@@ -2288,12 +2289,12 @@
       <w:pPr>
         <w:pStyle w:val="Heading2"/>
       </w:pPr>
-      <w:bookmarkStart w:id="13" w:name="_Toc282545571"/>
+      <w:bookmarkStart w:id="14" w:name="_Toc282602815"/>
       <w:proofErr w:type="spellStart"/>
       <w:r>
         <w:t>Matlab</w:t>
       </w:r>
-      <w:bookmarkEnd w:id="13"/>
+      <w:bookmarkEnd w:id="14"/>
       <w:proofErr w:type="spellEnd"/>
     </w:p>
     <w:p>
@@ -2542,11 +2543,11 @@
       <w:pPr>
         <w:pStyle w:val="Heading3"/>
       </w:pPr>
-      <w:bookmarkStart w:id="14" w:name="_Toc282545572"/>
+      <w:bookmarkStart w:id="15" w:name="_Toc282602816"/>
       <w:r>
         <w:t>Paths</w:t>
       </w:r>
-      <w:bookmarkEnd w:id="14"/>
+      <w:bookmarkEnd w:id="15"/>
     </w:p>
     <w:p>
       <w:r>
@@ -2596,7 +2597,7 @@
       <w:pPr>
         <w:pStyle w:val="Heading3"/>
       </w:pPr>
-      <w:bookmarkStart w:id="15" w:name="_Toc282545573"/>
+      <w:bookmarkStart w:id="16" w:name="_Toc282602817"/>
       <w:r>
         <w:t xml:space="preserve">Creating the </w:t>
       </w:r>
@@ -2616,7 +2617,7 @@
       <w:r>
         <w:t>) file</w:t>
       </w:r>
-      <w:bookmarkEnd w:id="15"/>
+      <w:bookmarkEnd w:id="16"/>
     </w:p>
     <w:p>
       <w:r>
@@ -3237,7 +3238,7 @@
       <w:pPr>
         <w:pStyle w:val="Heading3"/>
       </w:pPr>
-      <w:bookmarkStart w:id="16" w:name="_Toc282545574"/>
+      <w:bookmarkStart w:id="17" w:name="_Toc282602818"/>
       <w:r>
         <w:t xml:space="preserve">Using the generated </w:t>
       </w:r>
@@ -3249,7 +3250,7 @@
       <w:r>
         <w:t xml:space="preserve"> file</w:t>
       </w:r>
-      <w:bookmarkEnd w:id="16"/>
+      <w:bookmarkEnd w:id="17"/>
     </w:p>
     <w:p>
       <w:r>
@@ -3905,11 +3906,11 @@
       <w:pPr>
         <w:pStyle w:val="Heading2"/>
       </w:pPr>
-      <w:bookmarkStart w:id="17" w:name="_Toc282545575"/>
+      <w:bookmarkStart w:id="18" w:name="_Toc282602819"/>
       <w:r>
         <w:t>Python</w:t>
       </w:r>
-      <w:bookmarkEnd w:id="17"/>
+      <w:bookmarkEnd w:id="18"/>
     </w:p>
     <w:p>
       <w:r>
@@ -4139,7 +4140,7 @@
       <w:pPr>
         <w:pStyle w:val="Heading3"/>
       </w:pPr>
-      <w:bookmarkStart w:id="18" w:name="_Toc282545576"/>
+      <w:bookmarkStart w:id="19" w:name="_Toc282602820"/>
       <w:r>
         <w:t xml:space="preserve">Creating the </w:t>
       </w:r>
@@ -4149,17 +4150,15 @@
       <w:r>
         <w:t xml:space="preserve"> module</w:t>
       </w:r>
-      <w:bookmarkEnd w:id="18"/>
+      <w:bookmarkEnd w:id="19"/>
     </w:p>
     <w:p>
       <w:r>
         <w:t xml:space="preserve">The </w:t>
       </w:r>
-      <w:bookmarkStart w:id="19" w:name="_GoBack"/>
       <w:r>
         <w:t>Python</w:t>
       </w:r>
-      <w:bookmarkEnd w:id="19"/>
       <w:r>
         <w:t xml:space="preserve"> implementation of LNA++ is similar to the MATLAB implementation described above.  Functions for generating the </w:t>
       </w:r>
@@ -4554,6 +4553,7 @@
       <w:pPr>
         <w:pStyle w:val="Heading3"/>
       </w:pPr>
+      <w:bookmarkStart w:id="20" w:name="_Toc282602821"/>
       <w:r>
         <w:t xml:space="preserve">Using the created </w:t>
       </w:r>
@@ -4563,12 +4563,12 @@
       <w:r>
         <w:t xml:space="preserve"> module</w:t>
       </w:r>
+      <w:bookmarkEnd w:id="20"/>
       <w:r>
         <w:tab/>
       </w:r>
     </w:p>
     <w:p>
-      <w:bookmarkStart w:id="20" w:name="_Toc282545577"/>
       <w:r>
         <w:t xml:space="preserve">The </w:t>
       </w:r>
@@ -4654,10 +4654,11 @@
       <w:pPr>
         <w:pStyle w:val="Heading3"/>
       </w:pPr>
+      <w:bookmarkStart w:id="21" w:name="_Toc282602822"/>
       <w:r>
         <w:t>Input</w:t>
       </w:r>
-      <w:bookmarkEnd w:id="20"/>
+      <w:bookmarkEnd w:id="21"/>
     </w:p>
     <w:p>
       <w:r>
@@ -4971,14 +4972,14 @@
       <w:pPr>
         <w:pStyle w:val="Heading3"/>
       </w:pPr>
-      <w:bookmarkStart w:id="21" w:name="_Toc282545578"/>
+      <w:bookmarkStart w:id="22" w:name="_Toc282602823"/>
       <w:r>
         <w:t>O</w:t>
       </w:r>
       <w:r>
         <w:t>utput</w:t>
       </w:r>
-      <w:bookmarkEnd w:id="21"/>
+      <w:bookmarkEnd w:id="22"/>
     </w:p>
     <w:p/>
     <w:p>
@@ -5427,17 +5428,17 @@
       <w:pPr>
         <w:pStyle w:val="Heading1"/>
       </w:pPr>
-      <w:bookmarkStart w:id="22" w:name="_Toc282545579"/>
+      <w:bookmarkStart w:id="23" w:name="_Toc282602824"/>
       <w:r>
         <w:t>Examples</w:t>
       </w:r>
-      <w:bookmarkEnd w:id="22"/>
+      <w:bookmarkEnd w:id="23"/>
     </w:p>
     <w:p>
       <w:pPr>
         <w:pStyle w:val="Heading2"/>
       </w:pPr>
-      <w:bookmarkStart w:id="23" w:name="_Toc282545580"/>
+      <w:bookmarkStart w:id="24" w:name="_Toc282602825"/>
       <w:r>
         <w:t>Birth-</w:t>
       </w:r>
@@ -5458,7 +5459,7 @@
       <w:r>
         <w:t>odel</w:t>
       </w:r>
-      <w:bookmarkEnd w:id="23"/>
+      <w:bookmarkEnd w:id="24"/>
     </w:p>
     <w:p>
       <w:r>
@@ -5678,14 +5679,14 @@
       <w:pPr>
         <w:pStyle w:val="Heading1"/>
       </w:pPr>
-      <w:bookmarkStart w:id="24" w:name="_Toc282545582"/>
+      <w:bookmarkStart w:id="25" w:name="_Toc282602826"/>
       <w:r>
         <w:t>R</w:t>
       </w:r>
       <w:r>
         <w:t>eferences</w:t>
       </w:r>
-      <w:bookmarkEnd w:id="24"/>
+      <w:bookmarkEnd w:id="25"/>
     </w:p>
     <w:p/>
     <w:p>

</xml_diff>

<commit_message>
clean up documentation.  add tutorial.  small bug fixes.
</commit_message>
<xml_diff>
--- a/User Guide.docx
+++ b/User Guide.docx
@@ -8,8 +8,6 @@
           <w:sz w:val="40"/>
         </w:rPr>
       </w:pPr>
-      <w:bookmarkStart w:id="0" w:name="_GoBack"/>
-      <w:bookmarkEnd w:id="0"/>
       <w:r>
         <w:rPr>
           <w:sz w:val="40"/>
@@ -743,7 +741,7 @@
         <w:rPr>
           <w:noProof/>
         </w:rPr>
-        <w:t>Matlab</w:t>
+        <w:t>MATLAB</w:t>
       </w:r>
       <w:r>
         <w:rPr>
@@ -929,7 +927,7 @@
         <w:rPr>
           <w:noProof/>
         </w:rPr>
-        <w:t>Matlab</w:t>
+        <w:t>MATLAB</w:t>
       </w:r>
       <w:r>
         <w:rPr>
@@ -1051,7 +1049,19 @@
         <w:rPr>
           <w:noProof/>
         </w:rPr>
-        <w:t>Creating the Matlab executable (Mex) file</w:t>
+        <w:t xml:space="preserve">Creating the </w:t>
+      </w:r>
+      <w:r>
+        <w:rPr>
+          <w:noProof/>
+        </w:rPr>
+        <w:t>MATLAB</w:t>
+      </w:r>
+      <w:r>
+        <w:rPr>
+          <w:noProof/>
+        </w:rPr>
+        <w:t xml:space="preserve"> executable (Mex) file</w:t>
       </w:r>
       <w:r>
         <w:rPr>
@@ -1680,167 +1690,161 @@
       <w:pPr>
         <w:pStyle w:val="Heading1"/>
       </w:pPr>
-      <w:bookmarkStart w:id="1" w:name="_Toc282602802"/>
+      <w:bookmarkStart w:id="0" w:name="_Toc282602802"/>
       <w:r>
         <w:t>Introduction</w:t>
       </w:r>
+      <w:bookmarkEnd w:id="0"/>
+    </w:p>
+    <w:p>
+      <w:r>
+        <w:t xml:space="preserve">LNA++ is a tool designed to efficiently compute the linear noise approximation to a chemical reaction network, along with the first two sensitivities of the mean and temporal cross-covariance matrix, using a fast C++ implementation.  LNA++ can be </w:t>
+      </w:r>
+      <w:r>
+        <w:t xml:space="preserve">either be integrated into </w:t>
+      </w:r>
+      <w:r>
+        <w:t xml:space="preserve">a C++ project, or used in conjunction with </w:t>
+      </w:r>
+      <w:r>
+        <w:t>MATLAB</w:t>
+      </w:r>
+      <w:r>
+        <w:t xml:space="preserve"> or Python for parameter inference in chemical reaction networks.  </w:t>
+      </w:r>
+    </w:p>
+    <w:p/>
+    <w:p>
+      <w:r>
+        <w:t>This document describes the library requirements, installation and usage of LNA++.</w:t>
+      </w:r>
+    </w:p>
+    <w:p>
+      <w:pPr>
+        <w:pStyle w:val="Heading1"/>
+      </w:pPr>
+      <w:bookmarkStart w:id="1" w:name="_Toc282602803"/>
+      <w:r>
+        <w:t>Installation</w:t>
+      </w:r>
       <w:bookmarkEnd w:id="1"/>
     </w:p>
     <w:p>
       <w:r>
-        <w:t xml:space="preserve">LNA++ is a tool designed to efficiently compute the linear noise approximation to a chemical reaction network, along with the first two sensitivities of the mean and temporal cross-covariance matrix, using a fast C++ implementation.  LNA++ can be </w:t>
-      </w:r>
-      <w:r>
-        <w:t xml:space="preserve">either be integrated into </w:t>
-      </w:r>
-      <w:r>
-        <w:t xml:space="preserve">a C++ project, or used in conjunction with </w:t>
-      </w:r>
-      <w:proofErr w:type="spellStart"/>
-      <w:r>
-        <w:t>Matlab</w:t>
-      </w:r>
-      <w:proofErr w:type="spellEnd"/>
-      <w:r>
-        <w:t xml:space="preserve"> or Python for parameter inference in chemical reaction networks.  </w:t>
-      </w:r>
-    </w:p>
-    <w:p/>
-    <w:p>
-      <w:r>
-        <w:t>This document describes the library requirements, installation and usage of LNA++.</w:t>
+        <w:t xml:space="preserve">The contents of the LNA++ distribution zip file should be placed into a separate folder, such as in a folder within the home directory.  The archive contains all the necessary scripts and source code for building LNA++ Python modules or </w:t>
+      </w:r>
+      <w:r>
+        <w:t>MATLAB</w:t>
+      </w:r>
+      <w:r>
+        <w:t xml:space="preserve"> executable files.  No further building or installation is necessary until the creation of the model </w:t>
+      </w:r>
+      <w:proofErr w:type="spellStart"/>
+      <w:r>
+        <w:t>executables</w:t>
+      </w:r>
+      <w:proofErr w:type="spellEnd"/>
+      <w:r>
+        <w:t>, as described below.</w:t>
       </w:r>
     </w:p>
     <w:p>
       <w:pPr>
         <w:pStyle w:val="Heading1"/>
       </w:pPr>
-      <w:bookmarkStart w:id="2" w:name="_Toc282602803"/>
-      <w:r>
-        <w:t>Installation</w:t>
+      <w:bookmarkStart w:id="2" w:name="_Toc282602804"/>
+      <w:r>
+        <w:t>R</w:t>
+      </w:r>
+      <w:r>
+        <w:t>equirements</w:t>
       </w:r>
       <w:bookmarkEnd w:id="2"/>
     </w:p>
     <w:p>
       <w:r>
-        <w:t xml:space="preserve">The contents of the LNA++ distribution zip file should be placed into a separate folder, such as in a folder within the home directory.  The archive contains all the necessary scripts and source code for building LNA++ Python modules or </w:t>
-      </w:r>
-      <w:proofErr w:type="spellStart"/>
-      <w:r>
-        <w:t>Matlab</w:t>
-      </w:r>
-      <w:proofErr w:type="spellEnd"/>
-      <w:r>
-        <w:t xml:space="preserve"> executable files.  No further building or installation is necessary until the creation of the model </w:t>
-      </w:r>
-      <w:proofErr w:type="spellStart"/>
-      <w:r>
-        <w:t>executables</w:t>
-      </w:r>
-      <w:proofErr w:type="spellEnd"/>
-      <w:r>
-        <w:t>, as described below.</w:t>
-      </w:r>
-    </w:p>
-    <w:p>
-      <w:pPr>
-        <w:pStyle w:val="Heading1"/>
-      </w:pPr>
-      <w:bookmarkStart w:id="3" w:name="_Toc282602804"/>
-      <w:r>
-        <w:t>R</w:t>
-      </w:r>
-      <w:r>
-        <w:t>equirements</w:t>
+        <w:t xml:space="preserve">LNA++ uses </w:t>
+      </w:r>
+      <w:r>
+        <w:t xml:space="preserve">the </w:t>
+      </w:r>
+      <w:r>
+        <w:t>standard C++ libraries, the CVODES Sundials library for numerical integration of ODEs and forward sensitivities, and the Blitz</w:t>
+      </w:r>
+      <w:r>
+        <w:t>++</w:t>
+      </w:r>
+      <w:r>
+        <w:t xml:space="preserve"> library for fast, </w:t>
+      </w:r>
+      <w:proofErr w:type="spellStart"/>
+      <w:r>
+        <w:t>templatized</w:t>
+      </w:r>
+      <w:proofErr w:type="spellEnd"/>
+      <w:r>
+        <w:t xml:space="preserve"> tensor operations.  </w:t>
+      </w:r>
+    </w:p>
+    <w:p>
+      <w:pPr>
+        <w:pStyle w:val="Heading3"/>
+      </w:pPr>
+      <w:bookmarkStart w:id="3" w:name="_Toc282602805"/>
+      <w:r>
+        <w:t>Compiler</w:t>
       </w:r>
       <w:bookmarkEnd w:id="3"/>
     </w:p>
     <w:p>
       <w:r>
-        <w:t xml:space="preserve">LNA++ uses </w:t>
-      </w:r>
-      <w:r>
-        <w:t xml:space="preserve">the </w:t>
-      </w:r>
-      <w:r>
-        <w:t>standard C++ libraries, the CVODES Sundials library for numerical integration of ODEs and forward sensitivities, and the Blitz</w:t>
+        <w:t xml:space="preserve">Compilation of C++ source code for use as a standalone executable, or with </w:t>
+      </w:r>
+      <w:r>
+        <w:t>MATLAB</w:t>
+      </w:r>
+      <w:r>
+        <w:t xml:space="preserve"> or Python requires the use of </w:t>
+      </w:r>
+      <w:r>
+        <w:t xml:space="preserve">a suitable compiler such as </w:t>
+      </w:r>
+      <w:proofErr w:type="spellStart"/>
+      <w:r>
+        <w:t>gcc</w:t>
+      </w:r>
+      <w:proofErr w:type="spellEnd"/>
+      <w:r>
+        <w:t>/g++</w:t>
+      </w:r>
+      <w:r>
+        <w:t xml:space="preserve"> on Linux-based systems, or clang</w:t>
       </w:r>
       <w:r>
         <w:t>++</w:t>
       </w:r>
       <w:r>
-        <w:t xml:space="preserve"> library for fast, </w:t>
-      </w:r>
-      <w:proofErr w:type="spellStart"/>
-      <w:r>
-        <w:t>templatized</w:t>
-      </w:r>
-      <w:proofErr w:type="spellEnd"/>
-      <w:r>
-        <w:t xml:space="preserve"> tensor operations.  </w:t>
+        <w:t xml:space="preserve"> on mac </w:t>
+      </w:r>
+      <w:r>
+        <w:t>OS</w:t>
+      </w:r>
+      <w:r>
+        <w:t>.</w:t>
       </w:r>
     </w:p>
     <w:p>
       <w:pPr>
         <w:pStyle w:val="Heading3"/>
       </w:pPr>
-      <w:bookmarkStart w:id="4" w:name="_Toc282602805"/>
-      <w:r>
-        <w:t>Compiler</w:t>
+      <w:bookmarkStart w:id="4" w:name="_Toc282602806"/>
+      <w:r>
+        <w:t>Blitz</w:t>
+      </w:r>
+      <w:r>
+        <w:t>++</w:t>
       </w:r>
       <w:bookmarkEnd w:id="4"/>
-    </w:p>
-    <w:p>
-      <w:r>
-        <w:t xml:space="preserve">Compilation of C++ source code for use as a standalone executable, or with </w:t>
-      </w:r>
-      <w:proofErr w:type="spellStart"/>
-      <w:r>
-        <w:t>Matlab</w:t>
-      </w:r>
-      <w:proofErr w:type="spellEnd"/>
-      <w:r>
-        <w:t xml:space="preserve"> or Python requires the use of </w:t>
-      </w:r>
-      <w:r>
-        <w:t xml:space="preserve">a suitable compiler such as </w:t>
-      </w:r>
-      <w:proofErr w:type="spellStart"/>
-      <w:r>
-        <w:t>gcc</w:t>
-      </w:r>
-      <w:proofErr w:type="spellEnd"/>
-      <w:r>
-        <w:t>/g++</w:t>
-      </w:r>
-      <w:r>
-        <w:t xml:space="preserve"> on Linux-based systems, or clang</w:t>
-      </w:r>
-      <w:r>
-        <w:t>++</w:t>
-      </w:r>
-      <w:r>
-        <w:t xml:space="preserve"> on mac </w:t>
-      </w:r>
-      <w:r>
-        <w:t>OS</w:t>
-      </w:r>
-      <w:r>
-        <w:t>.</w:t>
-      </w:r>
-    </w:p>
-    <w:p>
-      <w:pPr>
-        <w:pStyle w:val="Heading3"/>
-      </w:pPr>
-      <w:bookmarkStart w:id="5" w:name="_Toc282602806"/>
-      <w:r>
-        <w:t>Blitz</w:t>
-      </w:r>
-      <w:r>
-        <w:t>++</w:t>
-      </w:r>
-      <w:bookmarkEnd w:id="5"/>
     </w:p>
     <w:p>
       <w:r>
@@ -1882,15 +1886,21 @@
       <w:pPr>
         <w:pStyle w:val="Heading3"/>
       </w:pPr>
-      <w:bookmarkStart w:id="6" w:name="_Toc282602807"/>
+      <w:bookmarkStart w:id="5" w:name="_Toc282602807"/>
       <w:r>
         <w:t>CVODES</w:t>
       </w:r>
-      <w:bookmarkEnd w:id="6"/>
-    </w:p>
-    <w:p>
-      <w:r>
-        <w:t xml:space="preserve">Numerical integration is computed using the CVODES Sundials package.  It is included in the ‘libraries’ folder, and is also available for download from </w:t>
+      <w:bookmarkEnd w:id="5"/>
+    </w:p>
+    <w:p>
+      <w:r>
+        <w:t xml:space="preserve">Numerical integration is computed using the CVODES Sundials package.  </w:t>
+      </w:r>
+      <w:r>
+        <w:t>Source code is</w:t>
+      </w:r>
+      <w:r>
+        <w:t xml:space="preserve"> included in the ‘libraries’ folder, and is also available for download from </w:t>
       </w:r>
       <w:hyperlink r:id="rId7" w:history="1">
         <w:r>
@@ -1906,406 +1916,581 @@
     </w:p>
     <w:p/>
     <w:p>
-      <w:r>
-        <w:rPr>
-          <w:b/>
-        </w:rPr>
-        <w:t>Note</w:t>
-      </w:r>
-      <w:r>
-        <w:t xml:space="preserve">: CVODES should be compiled using the </w:t>
-      </w:r>
-      <w:r>
+      <w:pPr>
+        <w:rPr>
+          <w:b/>
+        </w:rPr>
+      </w:pPr>
+      <w:r>
+        <w:rPr>
+          <w:b/>
+        </w:rPr>
+        <w:t xml:space="preserve">Note: CVODES should be compiled using the </w:t>
+      </w:r>
+      <w:r>
+        <w:rPr>
+          <w:b/>
+        </w:rPr>
         <w:t>-</w:t>
       </w:r>
       <w:proofErr w:type="spellStart"/>
       <w:r>
+        <w:rPr>
+          <w:b/>
+        </w:rPr>
         <w:t>fPIC</w:t>
       </w:r>
       <w:proofErr w:type="spellEnd"/>
       <w:r>
+        <w:rPr>
+          <w:b/>
+        </w:rPr>
         <w:t xml:space="preserve"> flag</w:t>
       </w:r>
       <w:r>
+        <w:rPr>
+          <w:b/>
+        </w:rPr>
         <w:t xml:space="preserve"> to ensure cross-platform compatibility.</w:t>
       </w:r>
+      <w:r>
+        <w:rPr>
+          <w:b/>
+        </w:rPr>
+        <w:t xml:space="preserve">  This can be enabled by specifying </w:t>
+      </w:r>
+      <w:r>
+        <w:rPr>
+          <w:b/>
+        </w:rPr>
+        <w:t>--with-pic</w:t>
+      </w:r>
+      <w:r>
+        <w:rPr>
+          <w:b/>
+        </w:rPr>
+        <w:t xml:space="preserve"> to the configure script.</w:t>
+      </w:r>
+    </w:p>
+    <w:p>
+      <w:pPr>
+        <w:rPr>
+          <w:b/>
+        </w:rPr>
+      </w:pPr>
+    </w:p>
+    <w:p>
+      <w:pPr>
+        <w:rPr>
+          <w:b/>
+        </w:rPr>
+      </w:pPr>
     </w:p>
     <w:p>
       <w:pPr>
         <w:pStyle w:val="Heading2"/>
       </w:pPr>
-      <w:bookmarkStart w:id="7" w:name="_Toc282602808"/>
+      <w:bookmarkStart w:id="6" w:name="_Toc282602808"/>
       <w:r>
         <w:t>Python</w:t>
       </w:r>
+      <w:bookmarkEnd w:id="6"/>
+    </w:p>
+    <w:p>
+      <w:r>
+        <w:t xml:space="preserve">In order to use LNA++ with Python, you must first install the necessary scientific computing </w:t>
+      </w:r>
+      <w:r>
+        <w:t>modules</w:t>
+      </w:r>
+      <w:r>
+        <w:t xml:space="preserve">, listed below.  Python libraries can be installed using package managers such as apt on Ubuntu, or </w:t>
+      </w:r>
+      <w:proofErr w:type="spellStart"/>
+      <w:r>
+        <w:t>macports</w:t>
+      </w:r>
+      <w:proofErr w:type="spellEnd"/>
+      <w:r>
+        <w:t xml:space="preserve"> on </w:t>
+      </w:r>
+      <w:r>
+        <w:t>M</w:t>
+      </w:r>
+      <w:r>
+        <w:t xml:space="preserve">ac </w:t>
+      </w:r>
+      <w:r>
+        <w:t>OS</w:t>
+      </w:r>
+      <w:r>
+        <w:t xml:space="preserve">, or using the Pip3 </w:t>
+      </w:r>
+      <w:r>
+        <w:t>Python</w:t>
+      </w:r>
+      <w:r>
+        <w:t xml:space="preserve"> package manager.</w:t>
+      </w:r>
+    </w:p>
+    <w:p/>
+    <w:p>
+      <w:r>
+        <w:rPr>
+          <w:b/>
+        </w:rPr>
+        <w:t>LNA++ is currently only compatible with Python 3.0 or greater.  All libraries must thus be the Python3-compatible version.</w:t>
+      </w:r>
+    </w:p>
+    <w:p/>
+    <w:p>
+      <w:pPr>
+        <w:widowControl w:val="0"/>
+        <w:autoSpaceDE w:val="0"/>
+        <w:autoSpaceDN w:val="0"/>
+        <w:adjustRightInd w:val="0"/>
+        <w:rPr>
+          <w:rFonts w:ascii="Courier" w:hAnsi="Courier" w:cs="Helvetica"/>
+        </w:rPr>
+      </w:pPr>
+      <w:r>
+        <w:rPr>
+          <w:b/>
+        </w:rPr>
+        <w:t>Note for Ubuntu Users:</w:t>
+      </w:r>
+      <w:r>
+        <w:t xml:space="preserve">  the necessary Python packages can be installed using the command </w:t>
+      </w:r>
+      <w:r>
+        <w:rPr>
+          <w:rFonts w:ascii="Courier" w:hAnsi="Courier"/>
+        </w:rPr>
+        <w:t>“</w:t>
+      </w:r>
+      <w:proofErr w:type="spellStart"/>
+      <w:r>
+        <w:rPr>
+          <w:rFonts w:ascii="Courier" w:hAnsi="Courier" w:cs="Helvetica"/>
+        </w:rPr>
+        <w:t>sudo</w:t>
+      </w:r>
+      <w:proofErr w:type="spellEnd"/>
+      <w:r>
+        <w:rPr>
+          <w:rFonts w:ascii="Courier" w:hAnsi="Courier" w:cs="Helvetica"/>
+        </w:rPr>
+        <w:t xml:space="preserve"> apt-get install libblitz0-dev libblitz0ldbl </w:t>
+      </w:r>
+      <w:proofErr w:type="spellStart"/>
+      <w:r>
+        <w:rPr>
+          <w:rFonts w:ascii="Courier" w:hAnsi="Courier" w:cs="Helvetica"/>
+        </w:rPr>
+        <w:t>libblitz</w:t>
+      </w:r>
+      <w:proofErr w:type="spellEnd"/>
+      <w:r>
+        <w:rPr>
+          <w:rFonts w:ascii="Courier" w:hAnsi="Courier" w:cs="Helvetica"/>
+        </w:rPr>
+        <w:t>-doc python-</w:t>
+      </w:r>
+      <w:proofErr w:type="spellStart"/>
+      <w:r>
+        <w:rPr>
+          <w:rFonts w:ascii="Courier" w:hAnsi="Courier" w:cs="Helvetica"/>
+        </w:rPr>
+        <w:t>sympy</w:t>
+      </w:r>
+      <w:proofErr w:type="spellEnd"/>
+      <w:r>
+        <w:rPr>
+          <w:rFonts w:ascii="Courier" w:hAnsi="Courier" w:cs="Helvetica"/>
+        </w:rPr>
+        <w:t xml:space="preserve"> ”</w:t>
+      </w:r>
+    </w:p>
+    <w:p/>
+    <w:p>
+      <w:pPr>
+        <w:pStyle w:val="Heading3"/>
+      </w:pPr>
+      <w:bookmarkStart w:id="7" w:name="_Toc282602809"/>
+      <w:proofErr w:type="spellStart"/>
+      <w:r>
+        <w:t>N</w:t>
+      </w:r>
+      <w:r>
+        <w:t>umpy</w:t>
+      </w:r>
       <w:bookmarkEnd w:id="7"/>
-    </w:p>
-    <w:p>
-      <w:r>
-        <w:t xml:space="preserve">In order to use LNA++ with Python, you must first install the necessary scientific computing </w:t>
-      </w:r>
-      <w:r>
-        <w:t>modules</w:t>
-      </w:r>
-      <w:r>
-        <w:t xml:space="preserve">, listed below.  Python libraries can be installed using package managers such as apt on Ubuntu, or </w:t>
-      </w:r>
-      <w:proofErr w:type="spellStart"/>
-      <w:r>
-        <w:t>macports</w:t>
-      </w:r>
-      <w:proofErr w:type="spellEnd"/>
-      <w:r>
-        <w:t xml:space="preserve"> on mac </w:t>
-      </w:r>
-      <w:proofErr w:type="spellStart"/>
-      <w:r>
-        <w:t>os</w:t>
-      </w:r>
-      <w:proofErr w:type="spellEnd"/>
-      <w:r>
-        <w:t xml:space="preserve">, or using the Pip3 </w:t>
-      </w:r>
-      <w:r>
-        <w:t>Python</w:t>
-      </w:r>
-      <w:r>
-        <w:t xml:space="preserve"> package manager.</w:t>
+      <w:proofErr w:type="spellEnd"/>
+    </w:p>
+    <w:p>
+      <w:proofErr w:type="spellStart"/>
+      <w:r>
+        <w:t>Numpy</w:t>
+      </w:r>
+      <w:proofErr w:type="spellEnd"/>
+      <w:r>
+        <w:t xml:space="preserve"> is a widely used mathematics and numerical library. </w:t>
+      </w:r>
+    </w:p>
+    <w:p>
+      <w:pPr>
+        <w:pStyle w:val="Heading3"/>
+      </w:pPr>
+      <w:bookmarkStart w:id="8" w:name="_Toc282602810"/>
+      <w:proofErr w:type="spellStart"/>
+      <w:r>
+        <w:t>S</w:t>
+      </w:r>
+      <w:r>
+        <w:t>ympy</w:t>
+      </w:r>
+      <w:bookmarkEnd w:id="8"/>
+      <w:proofErr w:type="spellEnd"/>
+    </w:p>
+    <w:p>
+      <w:proofErr w:type="spellStart"/>
+      <w:r>
+        <w:t>Sympy</w:t>
+      </w:r>
+      <w:proofErr w:type="spellEnd"/>
+      <w:r>
+        <w:t xml:space="preserve"> provides a framework for </w:t>
+      </w:r>
+      <w:r>
+        <w:t>symbolic/algebraic computations</w:t>
+      </w:r>
+      <w:r>
+        <w:t>, and is necessary for computing the linear noise approximation for arbitrary models.</w:t>
+      </w:r>
+    </w:p>
+    <w:p>
+      <w:pPr>
+        <w:pStyle w:val="Heading3"/>
+      </w:pPr>
+      <w:bookmarkStart w:id="9" w:name="_Toc282602811"/>
+      <w:r>
+        <w:t>(</w:t>
+      </w:r>
+      <w:proofErr w:type="gramStart"/>
+      <w:r>
+        <w:t>optional</w:t>
+      </w:r>
+      <w:proofErr w:type="gramEnd"/>
+      <w:r>
+        <w:t xml:space="preserve">) </w:t>
+      </w:r>
+      <w:proofErr w:type="spellStart"/>
+      <w:r>
+        <w:t>pylab</w:t>
+      </w:r>
+      <w:bookmarkEnd w:id="9"/>
+      <w:proofErr w:type="spellEnd"/>
+    </w:p>
+    <w:p>
+      <w:proofErr w:type="spellStart"/>
+      <w:r>
+        <w:t>Pylab</w:t>
+      </w:r>
+      <w:proofErr w:type="spellEnd"/>
+      <w:r>
+        <w:t xml:space="preserve"> provides functions for plotting vectors and matrices, and might thus be useful.</w:t>
+      </w:r>
+    </w:p>
+    <w:p>
+      <w:pPr>
+        <w:pStyle w:val="Heading2"/>
+      </w:pPr>
+      <w:r>
+        <w:t>MATLAB</w:t>
+      </w:r>
+    </w:p>
+    <w:p>
+      <w:r>
+        <w:t>In order to use LNA++ with MATLAB, the MATLAB Symbolic Toolbox is required in order to compute the analytic components of the LNA and its sensitivities.  If the Symbolic Toolbox is not available, LNA++ can still be used in two ways:</w:t>
+      </w:r>
+    </w:p>
+    <w:p>
+      <w:pPr>
+        <w:pStyle w:val="ListParagraph"/>
+        <w:numPr>
+          <w:ilvl w:val="0"/>
+          <w:numId w:val="21"/>
+        </w:numPr>
+      </w:pPr>
+      <w:r>
+        <w:rPr>
+          <w:b/>
+        </w:rPr>
+        <w:t>Python only</w:t>
+      </w:r>
+      <w:r>
+        <w:t>.  Use the Python implementation (no MATLAB) as described in the remainder of this document.</w:t>
+      </w:r>
+    </w:p>
+    <w:p>
+      <w:pPr>
+        <w:pStyle w:val="ListParagraph"/>
+        <w:numPr>
+          <w:ilvl w:val="0"/>
+          <w:numId w:val="21"/>
+        </w:numPr>
+      </w:pPr>
+      <w:r>
+        <w:rPr>
+          <w:b/>
+        </w:rPr>
+        <w:t>Mixed MATLAB/Python</w:t>
+      </w:r>
+      <w:r>
+        <w:t>.</w:t>
+      </w:r>
+      <w:r>
+        <w:rPr>
+          <w:b/>
+        </w:rPr>
+        <w:t xml:space="preserve">  </w:t>
+      </w:r>
+      <w:r>
+        <w:t xml:space="preserve">Both the Python and MATLAB implementations of LNA++ generate C code for the analytical components of the LNA and its sensitivities.  It is therefore possible to generate the C code using the Python scripts, through the </w:t>
+      </w:r>
+      <w:proofErr w:type="spellStart"/>
+      <w:r>
+        <w:rPr>
+          <w:rFonts w:ascii="Courier" w:hAnsi="Courier"/>
+        </w:rPr>
+        <w:t>generateLNAComponents</w:t>
+      </w:r>
+      <w:proofErr w:type="spellEnd"/>
+      <w:r>
+        <w:rPr>
+          <w:i/>
+        </w:rPr>
+        <w:t xml:space="preserve"> </w:t>
+      </w:r>
+      <w:r>
+        <w:t xml:space="preserve">step, as described below.  The MATLAB executable is then generated in the normal way, resuming with the </w:t>
+      </w:r>
+      <w:proofErr w:type="spellStart"/>
+      <w:r>
+        <w:rPr>
+          <w:rFonts w:ascii="Courier" w:hAnsi="Courier"/>
+        </w:rPr>
+        <w:t>compileLNA</w:t>
+      </w:r>
+      <w:proofErr w:type="spellEnd"/>
+      <w:r>
+        <w:t xml:space="preserve"> step.</w:t>
+      </w:r>
+    </w:p>
+    <w:p>
+      <w:pPr>
+        <w:pStyle w:val="Heading1"/>
+      </w:pPr>
+      <w:bookmarkStart w:id="10" w:name="_Toc282602813"/>
+      <w:r>
+        <w:t>Usage</w:t>
+      </w:r>
+      <w:bookmarkEnd w:id="10"/>
+    </w:p>
+    <w:p>
+      <w:r>
+        <w:t xml:space="preserve">In this section we describe </w:t>
+      </w:r>
+      <w:r>
+        <w:t xml:space="preserve">how to use LNA++ to create </w:t>
+      </w:r>
+      <w:r>
+        <w:t>MATLAB</w:t>
+      </w:r>
+      <w:r>
+        <w:t xml:space="preserve"> executable models and </w:t>
+      </w:r>
+      <w:r>
+        <w:t>Python modules.</w:t>
+      </w:r>
+      <w:r>
+        <w:t xml:space="preserve"> </w:t>
+      </w:r>
+    </w:p>
+    <w:p>
+      <w:pPr>
+        <w:pStyle w:val="Heading2"/>
+      </w:pPr>
+      <w:bookmarkStart w:id="11" w:name="_Toc282602814"/>
+      <w:r>
+        <w:t>Overview</w:t>
+      </w:r>
+      <w:bookmarkEnd w:id="11"/>
+    </w:p>
+    <w:p>
+      <w:r>
+        <w:t xml:space="preserve">LNA++ combines a user-defined model specification, written as a short </w:t>
+      </w:r>
+      <w:r>
+        <w:t>MATLAB</w:t>
+      </w:r>
+      <w:r>
+        <w:t xml:space="preserve"> or Python script, with a C++ library in order to generate </w:t>
+      </w:r>
+      <w:proofErr w:type="spellStart"/>
+      <w:r>
+        <w:t>executables</w:t>
+      </w:r>
+      <w:proofErr w:type="spellEnd"/>
+      <w:r>
+        <w:t xml:space="preserve"> that can be quickly run without any further need for compilation or module creation.</w:t>
       </w:r>
     </w:p>
     <w:p/>
     <w:p>
       <w:r>
-        <w:rPr>
-          <w:b/>
-        </w:rPr>
-        <w:t>Note</w:t>
-      </w:r>
-      <w:r>
-        <w:rPr>
-          <w:b/>
-        </w:rPr>
-        <w:t xml:space="preserve">: </w:t>
-      </w:r>
-      <w:r>
-        <w:t>LNA++ is currently only compatible with Python 3.0 or greater.  All libraries must thus be the Python3-compatible version.</w:t>
-      </w:r>
-    </w:p>
-    <w:p>
-      <w:pPr>
-        <w:pStyle w:val="Heading3"/>
-      </w:pPr>
-      <w:bookmarkStart w:id="8" w:name="_Toc282602809"/>
-      <w:proofErr w:type="spellStart"/>
-      <w:r>
-        <w:t>N</w:t>
-      </w:r>
-      <w:r>
-        <w:t>umpy</w:t>
-      </w:r>
-      <w:bookmarkEnd w:id="8"/>
-      <w:proofErr w:type="spellEnd"/>
-    </w:p>
-    <w:p>
-      <w:proofErr w:type="spellStart"/>
-      <w:r>
-        <w:t>Numpy</w:t>
-      </w:r>
-      <w:proofErr w:type="spellEnd"/>
-      <w:r>
-        <w:t xml:space="preserve"> is a widely used mathematics and numerical library. </w:t>
-      </w:r>
-    </w:p>
-    <w:p>
-      <w:pPr>
-        <w:pStyle w:val="Heading3"/>
-      </w:pPr>
-      <w:bookmarkStart w:id="9" w:name="_Toc282602810"/>
-      <w:proofErr w:type="spellStart"/>
-      <w:r>
-        <w:t>S</w:t>
-      </w:r>
-      <w:r>
-        <w:t>ympy</w:t>
-      </w:r>
-      <w:bookmarkEnd w:id="9"/>
-      <w:proofErr w:type="spellEnd"/>
-    </w:p>
-    <w:p>
-      <w:proofErr w:type="spellStart"/>
-      <w:r>
-        <w:t>Sympy</w:t>
-      </w:r>
-      <w:proofErr w:type="spellEnd"/>
-      <w:r>
-        <w:t xml:space="preserve"> provides a framework for </w:t>
-      </w:r>
-      <w:r>
-        <w:t>symbolic/algebraic computations</w:t>
-      </w:r>
-      <w:r>
-        <w:t>, and is necessary for computing the linear noise approximation for arbitrary models.</w:t>
-      </w:r>
-    </w:p>
-    <w:p>
-      <w:pPr>
-        <w:pStyle w:val="Heading3"/>
-      </w:pPr>
-      <w:bookmarkStart w:id="10" w:name="_Toc282602811"/>
+        <w:t>The LNA requires the definition of a few model-specific components in order to be computed:</w:t>
+      </w:r>
+    </w:p>
+    <w:p/>
+    <w:p>
+      <w:pPr>
+        <w:pStyle w:val="Heading4"/>
+      </w:pPr>
+      <w:r>
+        <w:t>State variables</w:t>
+      </w:r>
+    </w:p>
+    <w:p>
+      <w:pPr>
+        <w:pStyle w:val="ListParagraph"/>
+      </w:pPr>
+      <w:r>
+        <w:t>These are the species in the chemical reaction network, e.g. mRNA or proteins.</w:t>
+      </w:r>
+    </w:p>
+    <w:p>
+      <w:pPr>
+        <w:pStyle w:val="Heading4"/>
+      </w:pPr>
+      <w:r>
+        <w:t>Stoichiometric matrix</w:t>
+      </w:r>
+    </w:p>
+    <w:p>
+      <w:pPr>
+        <w:pStyle w:val="ListParagraph"/>
+      </w:pPr>
+      <w:r>
+        <w:t>This is the N</w:t>
+      </w:r>
+      <w:r>
+        <w:t xml:space="preserve"> by </w:t>
+      </w:r>
+      <w:r>
+        <w:t xml:space="preserve">M matrix of stoichiometric coefficients describing the chemical reaction network, where N is the number of species and M is the number of reactions.  Thus entry </w:t>
+      </w:r>
       <w:r>
         <w:t>(</w:t>
       </w:r>
+      <w:proofErr w:type="spellStart"/>
+      <w:r>
+        <w:rPr>
+          <w:b/>
+        </w:rPr>
+        <w:t>i</w:t>
+      </w:r>
       <w:proofErr w:type="gramStart"/>
       <w:r>
-        <w:t>optional</w:t>
-      </w:r>
+        <w:t>,</w:t>
+      </w:r>
+      <w:r>
+        <w:rPr>
+          <w:b/>
+        </w:rPr>
+        <w:t>j</w:t>
+      </w:r>
+      <w:proofErr w:type="spellEnd"/>
       <w:proofErr w:type="gramEnd"/>
       <w:r>
-        <w:t xml:space="preserve">) </w:t>
-      </w:r>
-      <w:proofErr w:type="spellStart"/>
-      <w:r>
-        <w:t>pylab</w:t>
-      </w:r>
-      <w:bookmarkEnd w:id="10"/>
-      <w:proofErr w:type="spellEnd"/>
-    </w:p>
-    <w:p>
-      <w:proofErr w:type="spellStart"/>
-      <w:r>
-        <w:t>Pylab</w:t>
-      </w:r>
-      <w:proofErr w:type="spellEnd"/>
-      <w:r>
-        <w:t xml:space="preserve"> provides functions for plotting vectors and matrices, and might thus be useful.</w:t>
-      </w:r>
+        <w:t>)</w:t>
+      </w:r>
+      <w:r>
+        <w:t xml:space="preserve"> corresponds to the net change in the number of molecules of species </w:t>
+      </w:r>
+      <w:proofErr w:type="spellStart"/>
+      <w:r>
+        <w:rPr>
+          <w:b/>
+        </w:rPr>
+        <w:t>i</w:t>
+      </w:r>
+      <w:proofErr w:type="spellEnd"/>
+      <w:r>
+        <w:t xml:space="preserve">, due to the firing of reaction </w:t>
+      </w:r>
+      <w:r>
+        <w:rPr>
+          <w:b/>
+        </w:rPr>
+        <w:t>j</w:t>
+      </w:r>
+      <w:r>
+        <w:t>.</w:t>
+      </w:r>
+    </w:p>
+    <w:p>
+      <w:pPr>
+        <w:pStyle w:val="Heading4"/>
+      </w:pPr>
+      <w:r>
+        <w:t>Reaction fluxes</w:t>
+      </w:r>
+    </w:p>
+    <w:p>
+      <w:pPr>
+        <w:ind w:left="720"/>
+      </w:pPr>
+      <w:r>
+        <w:t>This is a vector function of length M, describing the rate of each reaction as a function of the current state of the system, the kinetic constants, and potentially with explicit time dependence.</w:t>
+      </w:r>
+    </w:p>
+    <w:p>
+      <w:pPr>
+        <w:pStyle w:val="Heading4"/>
+      </w:pPr>
+      <w:r>
+        <w:t>Model parameters</w:t>
+      </w:r>
+    </w:p>
+    <w:p>
+      <w:pPr>
+        <w:pStyle w:val="ListParagraph"/>
+      </w:pPr>
+      <w:r>
+        <w:t>The model parameters are the set of model-specific constants that influence the rates of possible reactions.  Sensitivities of the mean and temporal cross-covariance matrices are computed with respect to the model parameters.</w:t>
+      </w:r>
+    </w:p>
+    <w:p>
+      <w:pPr>
+        <w:pStyle w:val="ListParagraph"/>
+      </w:pPr>
     </w:p>
     <w:p>
       <w:pPr>
         <w:pStyle w:val="Heading2"/>
       </w:pPr>
-      <w:bookmarkStart w:id="11" w:name="_Toc282602812"/>
-      <w:proofErr w:type="spellStart"/>
-      <w:r>
-        <w:t>Matlab</w:t>
-      </w:r>
-      <w:bookmarkEnd w:id="11"/>
-      <w:proofErr w:type="spellEnd"/>
-    </w:p>
-    <w:p>
-      <w:pPr>
-        <w:pStyle w:val="Heading1"/>
-      </w:pPr>
-      <w:bookmarkStart w:id="12" w:name="_Toc282602813"/>
-      <w:r>
-        <w:t>Usage</w:t>
-      </w:r>
-      <w:bookmarkEnd w:id="12"/>
-    </w:p>
-    <w:p>
-      <w:r>
-        <w:t xml:space="preserve">In this section we describe </w:t>
-      </w:r>
-      <w:r>
-        <w:t xml:space="preserve">how to use LNA++ to create </w:t>
-      </w:r>
-      <w:proofErr w:type="spellStart"/>
-      <w:r>
-        <w:t>Matlab</w:t>
-      </w:r>
-      <w:proofErr w:type="spellEnd"/>
-      <w:r>
-        <w:t xml:space="preserve"> executable models and </w:t>
-      </w:r>
-      <w:r>
-        <w:t>Python modules.</w:t>
-      </w:r>
-      <w:r>
-        <w:t xml:space="preserve"> </w:t>
-      </w:r>
-    </w:p>
-    <w:p>
-      <w:pPr>
-        <w:pStyle w:val="Heading2"/>
-      </w:pPr>
-      <w:bookmarkStart w:id="13" w:name="_Toc282602814"/>
-      <w:r>
-        <w:t>Overview</w:t>
-      </w:r>
-      <w:bookmarkEnd w:id="13"/>
-    </w:p>
-    <w:p>
-      <w:r>
-        <w:t xml:space="preserve">LNA++ combines a user-defined model specification, written as a short </w:t>
-      </w:r>
-      <w:proofErr w:type="spellStart"/>
-      <w:r>
-        <w:t>Matlab</w:t>
-      </w:r>
-      <w:proofErr w:type="spellEnd"/>
-      <w:r>
-        <w:t xml:space="preserve"> or Python script, with a C++ library in order to generate </w:t>
-      </w:r>
-      <w:proofErr w:type="spellStart"/>
-      <w:r>
-        <w:t>executables</w:t>
-      </w:r>
-      <w:proofErr w:type="spellEnd"/>
-      <w:r>
-        <w:t xml:space="preserve"> that can be quickly run without any further need for compilation or module creation.</w:t>
-      </w:r>
-    </w:p>
-    <w:p/>
-    <w:p>
-      <w:r>
-        <w:t>The LNA requires the definition of a few model-specific components in order to be computed:</w:t>
-      </w:r>
-    </w:p>
-    <w:p/>
-    <w:p>
-      <w:pPr>
-        <w:pStyle w:val="Heading4"/>
-      </w:pPr>
-      <w:r>
-        <w:t>State variables</w:t>
-      </w:r>
-    </w:p>
-    <w:p>
-      <w:pPr>
-        <w:pStyle w:val="ListParagraph"/>
-      </w:pPr>
-      <w:r>
-        <w:t>These are the species in the chemical reaction network, e.g. mRNA or proteins.</w:t>
-      </w:r>
-    </w:p>
-    <w:p>
-      <w:pPr>
-        <w:pStyle w:val="Heading4"/>
-      </w:pPr>
-      <w:r>
-        <w:t>Stoichiometric matrix</w:t>
-      </w:r>
-    </w:p>
-    <w:p>
-      <w:pPr>
-        <w:pStyle w:val="ListParagraph"/>
-      </w:pPr>
-      <w:r>
-        <w:t>This is the N</w:t>
-      </w:r>
-      <w:r>
-        <w:t xml:space="preserve"> by </w:t>
-      </w:r>
-      <w:r>
-        <w:t xml:space="preserve">M matrix of stoichiometric coefficients describing the chemical reaction network, where N is the number of species and M is the number of reactions.  Thus entry </w:t>
-      </w:r>
-      <w:r>
-        <w:t>(</w:t>
-      </w:r>
-      <w:proofErr w:type="spellStart"/>
-      <w:r>
-        <w:rPr>
-          <w:b/>
-        </w:rPr>
-        <w:t>i</w:t>
-      </w:r>
-      <w:proofErr w:type="gramStart"/>
-      <w:r>
-        <w:t>,</w:t>
-      </w:r>
-      <w:r>
-        <w:rPr>
-          <w:b/>
-        </w:rPr>
-        <w:t>j</w:t>
-      </w:r>
-      <w:proofErr w:type="spellEnd"/>
-      <w:proofErr w:type="gramEnd"/>
-      <w:r>
-        <w:t>)</w:t>
-      </w:r>
-      <w:r>
-        <w:t xml:space="preserve"> corresponds to the net change in the number of molecules of species </w:t>
-      </w:r>
-      <w:proofErr w:type="spellStart"/>
-      <w:r>
-        <w:rPr>
-          <w:b/>
-        </w:rPr>
-        <w:t>i</w:t>
-      </w:r>
-      <w:proofErr w:type="spellEnd"/>
-      <w:r>
-        <w:t xml:space="preserve">, due to the firing of reaction </w:t>
-      </w:r>
-      <w:r>
-        <w:rPr>
-          <w:b/>
-        </w:rPr>
-        <w:t>j</w:t>
-      </w:r>
-      <w:r>
-        <w:t>.</w:t>
-      </w:r>
-    </w:p>
-    <w:p>
-      <w:pPr>
-        <w:pStyle w:val="Heading4"/>
-      </w:pPr>
-      <w:r>
-        <w:t>Reaction fluxes</w:t>
-      </w:r>
-    </w:p>
-    <w:p>
-      <w:pPr>
-        <w:ind w:left="720"/>
-      </w:pPr>
-      <w:r>
-        <w:t>This is a vector function of length M, describing the rate of each reaction as a function of the current state of the system, the kinetic constants, and potentially with explicit time dependence.</w:t>
-      </w:r>
-    </w:p>
-    <w:p>
-      <w:pPr>
-        <w:pStyle w:val="Heading4"/>
-      </w:pPr>
-      <w:r>
-        <w:t>Model parameters</w:t>
-      </w:r>
-    </w:p>
-    <w:p>
-      <w:pPr>
-        <w:pStyle w:val="ListParagraph"/>
-      </w:pPr>
-      <w:r>
-        <w:t>The model parameters are the set of model-specific constants that influence the rates of possible reactions.  Sensitivities of the mean and temporal cross-covariance matrices are computed with respect to the model parameters.</w:t>
-      </w:r>
-    </w:p>
-    <w:p>
-      <w:pPr>
-        <w:pStyle w:val="ListParagraph"/>
-      </w:pPr>
-    </w:p>
-    <w:p>
-      <w:pPr>
-        <w:pStyle w:val="Heading2"/>
-      </w:pPr>
-      <w:bookmarkStart w:id="14" w:name="_Toc282602815"/>
-      <w:proofErr w:type="spellStart"/>
-      <w:r>
-        <w:t>Matlab</w:t>
-      </w:r>
-      <w:bookmarkEnd w:id="14"/>
-      <w:proofErr w:type="spellEnd"/>
+      <w:r>
+        <w:t>MATLAB</w:t>
+      </w:r>
     </w:p>
     <w:p>
       <w:r>
         <w:t xml:space="preserve">When using LNA++ with </w:t>
       </w:r>
-      <w:proofErr w:type="spellStart"/>
-      <w:r>
-        <w:t>Matlab</w:t>
-      </w:r>
-      <w:proofErr w:type="spellEnd"/>
+      <w:r>
+        <w:t>MATLAB</w:t>
+      </w:r>
       <w:r>
         <w:t>, the quantities described above must be defined by performing these steps:</w:t>
       </w:r>
@@ -2528,169 +2713,165 @@
       </w:r>
       <w:proofErr w:type="spellEnd"/>
       <w:r>
-        <w:t xml:space="preserve"> in </w:t>
-      </w:r>
+        <w:t xml:space="preserve"> in ‘models’</w:t>
+      </w:r>
+      <w:r>
+        <w:t xml:space="preserve"> and the </w:t>
+      </w:r>
+      <w:r>
+        <w:rPr>
+          <w:b/>
+        </w:rPr>
+        <w:t>Tutorial</w:t>
+      </w:r>
+      <w:r>
+        <w:t xml:space="preserve"> for an example of how this is done.</w:t>
+      </w:r>
+    </w:p>
+    <w:p>
+      <w:pPr>
+        <w:pStyle w:val="Heading3"/>
+      </w:pPr>
+      <w:bookmarkStart w:id="12" w:name="_Toc282602816"/>
+      <w:r>
+        <w:t>Paths</w:t>
+      </w:r>
+      <w:bookmarkEnd w:id="12"/>
+    </w:p>
+    <w:p>
+      <w:r>
+        <w:t xml:space="preserve">After running the functions for generating the </w:t>
+      </w:r>
+      <w:proofErr w:type="spellStart"/>
+      <w:r>
+        <w:t>mex</w:t>
+      </w:r>
+      <w:proofErr w:type="spellEnd"/>
+      <w:r>
+        <w:t xml:space="preserve"> file, the resulting code, executable, and wrapper function are placed in a subdirectory with the name of the model as specified.  Make sure that the wrapper function and executable are on the </w:t>
+      </w:r>
+      <w:r>
+        <w:t>MATLAB</w:t>
+      </w:r>
+      <w:r>
+        <w:t xml:space="preserve"> path, e.g. by changing to the directory of the model or by adding them to the path using </w:t>
+      </w:r>
+      <w:proofErr w:type="spellStart"/>
+      <w:r>
+        <w:rPr>
+          <w:rFonts w:ascii="Courier" w:hAnsi="Courier"/>
+        </w:rPr>
+        <w:t>addpath</w:t>
+      </w:r>
+      <w:proofErr w:type="spellEnd"/>
+      <w:r>
+        <w:rPr>
+          <w:i/>
+        </w:rPr>
+        <w:t>.</w:t>
+      </w:r>
+    </w:p>
+    <w:p/>
+    <w:p>
+      <w:r>
+        <w:t xml:space="preserve">Place the script containing the model defined in the steps above into </w:t>
+      </w:r>
+      <w:r>
+        <w:t>the ‘models’ directory, and use this directory as the working directory for the following steps.</w:t>
+      </w:r>
+    </w:p>
+    <w:p>
+      <w:pPr>
+        <w:pStyle w:val="Heading3"/>
+      </w:pPr>
+      <w:bookmarkStart w:id="13" w:name="_Toc282602817"/>
+      <w:r>
+        <w:t xml:space="preserve">Creating the </w:t>
+      </w:r>
+      <w:r>
+        <w:t>MATLAB</w:t>
+      </w:r>
+      <w:r>
+        <w:t xml:space="preserve"> executable (</w:t>
+      </w:r>
+      <w:proofErr w:type="spellStart"/>
+      <w:r>
+        <w:t>Mex</w:t>
+      </w:r>
+      <w:proofErr w:type="spellEnd"/>
+      <w:r>
+        <w:t>) file</w:t>
+      </w:r>
+      <w:bookmarkEnd w:id="13"/>
+    </w:p>
+    <w:p>
+      <w:r>
+        <w:t xml:space="preserve">Once the model has been defined using the steps above, it must first be converted into m-files by solving for the necessary LNA components, and then converted into C code.  Finally it is compiled together with the LNA++ source, using the </w:t>
+      </w:r>
+      <w:r>
+        <w:t>MATLAB</w:t>
+      </w:r>
+      <w:r>
+        <w:t xml:space="preserve"> compiler </w:t>
+      </w:r>
+      <w:proofErr w:type="spellStart"/>
+      <w:r>
+        <w:rPr>
+          <w:rFonts w:ascii="Courier" w:hAnsi="Courier"/>
+        </w:rPr>
+        <w:t>mex</w:t>
+      </w:r>
+      <w:proofErr w:type="spellEnd"/>
+      <w:r>
+        <w:rPr>
+          <w:i/>
+        </w:rPr>
+        <w:t>,</w:t>
+      </w:r>
+      <w:r>
+        <w:t xml:space="preserve"> </w:t>
+      </w:r>
+      <w:r>
+        <w:t>to generate the final executable model.</w:t>
+      </w:r>
+    </w:p>
+    <w:p/>
+    <w:p>
+      <w:pPr>
+        <w:pStyle w:val="Heading5"/>
+      </w:pPr>
+      <w:proofErr w:type="spellStart"/>
       <w:proofErr w:type="gramStart"/>
       <w:r>
-        <w:t>‘models’  for</w:t>
-      </w:r>
+        <w:t>generateLNAComponents</w:t>
+      </w:r>
+      <w:proofErr w:type="spellEnd"/>
       <w:proofErr w:type="gramEnd"/>
-      <w:r>
-        <w:t xml:space="preserve"> an example of how this is done.</w:t>
-      </w:r>
-    </w:p>
-    <w:p>
-      <w:pPr>
-        <w:pStyle w:val="Heading3"/>
-      </w:pPr>
-      <w:bookmarkStart w:id="15" w:name="_Toc282602816"/>
-      <w:r>
-        <w:t>Paths</w:t>
-      </w:r>
-      <w:bookmarkEnd w:id="15"/>
-    </w:p>
-    <w:p>
-      <w:r>
-        <w:t xml:space="preserve">After running the functions for generating the </w:t>
-      </w:r>
-      <w:proofErr w:type="spellStart"/>
-      <w:r>
-        <w:t>mex</w:t>
-      </w:r>
-      <w:proofErr w:type="spellEnd"/>
-      <w:r>
-        <w:t xml:space="preserve"> file, the resulting code, executable, and wrapper function are placed in a subdirectory with the name of the model as specified.  Make sure that the wrapper function and executable are on the </w:t>
-      </w:r>
-      <w:proofErr w:type="spellStart"/>
-      <w:r>
-        <w:t>matlab</w:t>
-      </w:r>
-      <w:proofErr w:type="spellEnd"/>
-      <w:r>
-        <w:t xml:space="preserve"> path, e.g. by changing to the directory of the model or by adding them to the path using </w:t>
+    </w:p>
+    <w:p>
+      <w:r>
+        <w:t xml:space="preserve">The first step is to generate the </w:t>
+      </w:r>
+      <w:r>
+        <w:t xml:space="preserve">symbolic components used for the computation of the LNA and the sensitivities.  This is achieved </w:t>
+      </w:r>
+      <w:r>
+        <w:t xml:space="preserve">by calling </w:t>
       </w:r>
       <w:proofErr w:type="spellStart"/>
       <w:r>
         <w:rPr>
           <w:i/>
         </w:rPr>
-        <w:t>addpath</w:t>
-      </w:r>
-      <w:proofErr w:type="spellEnd"/>
-      <w:r>
-        <w:rPr>
-          <w:i/>
-        </w:rPr>
-        <w:t>.</w:t>
-      </w:r>
-    </w:p>
-    <w:p/>
-    <w:p>
-      <w:r>
-        <w:t xml:space="preserve">Place the script containing the model defined in the steps above into </w:t>
-      </w:r>
-      <w:r>
-        <w:t>the ‘models’ directory, and use this directory as the working directory for the following steps.</w:t>
-      </w:r>
-    </w:p>
-    <w:p>
-      <w:pPr>
-        <w:pStyle w:val="Heading3"/>
-      </w:pPr>
-      <w:bookmarkStart w:id="16" w:name="_Toc282602817"/>
-      <w:r>
-        <w:t xml:space="preserve">Creating the </w:t>
-      </w:r>
-      <w:proofErr w:type="spellStart"/>
-      <w:r>
-        <w:t>Matlab</w:t>
-      </w:r>
-      <w:proofErr w:type="spellEnd"/>
-      <w:r>
-        <w:t xml:space="preserve"> executable (</w:t>
-      </w:r>
-      <w:proofErr w:type="spellStart"/>
-      <w:r>
-        <w:t>Mex</w:t>
-      </w:r>
-      <w:proofErr w:type="spellEnd"/>
-      <w:r>
-        <w:t>) file</w:t>
-      </w:r>
-      <w:bookmarkEnd w:id="16"/>
-    </w:p>
-    <w:p>
-      <w:r>
-        <w:t xml:space="preserve">Once the model has been defined using the steps above, it must first be converted into m-files by solving for the necessary LNA components, and then converted into C code.  Finally it is compiled together with the LNA++ source, using the </w:t>
-      </w:r>
-      <w:proofErr w:type="spellStart"/>
-      <w:r>
-        <w:t>Matlab</w:t>
-      </w:r>
-      <w:proofErr w:type="spellEnd"/>
-      <w:r>
-        <w:t xml:space="preserve"> compiler </w:t>
-      </w:r>
-      <w:proofErr w:type="spellStart"/>
-      <w:r>
-        <w:rPr>
-          <w:i/>
-        </w:rPr>
-        <w:t>mex</w:t>
-      </w:r>
-      <w:proofErr w:type="spellEnd"/>
-      <w:r>
-        <w:rPr>
-          <w:i/>
-        </w:rPr>
-        <w:t>,</w:t>
-      </w:r>
-      <w:r>
-        <w:t xml:space="preserve"> </w:t>
-      </w:r>
-      <w:r>
-        <w:t>to generate the final executable model.</w:t>
-      </w:r>
-    </w:p>
-    <w:p/>
-    <w:p>
-      <w:pPr>
-        <w:pStyle w:val="Heading5"/>
-      </w:pPr>
-      <w:proofErr w:type="spellStart"/>
-      <w:proofErr w:type="gramStart"/>
-      <w:r>
         <w:t>generateLNAComponents</w:t>
       </w:r>
       <w:proofErr w:type="spellEnd"/>
-      <w:proofErr w:type="gramEnd"/>
-    </w:p>
-    <w:p>
-      <w:r>
-        <w:t xml:space="preserve">The first step is to generate the </w:t>
-      </w:r>
-      <w:r>
-        <w:t xml:space="preserve">symbolic components used for the computation of the LNA and the sensitivities.  This is achieved </w:t>
-      </w:r>
-      <w:r>
-        <w:t xml:space="preserve">by calling </w:t>
-      </w:r>
-      <w:proofErr w:type="spellStart"/>
-      <w:r>
-        <w:rPr>
-          <w:i/>
-        </w:rPr>
-        <w:t>generateLNAComponents</w:t>
-      </w:r>
-      <w:proofErr w:type="spellEnd"/>
       <w:r>
         <w:t xml:space="preserve">.  This </w:t>
       </w:r>
-      <w:proofErr w:type="spellStart"/>
-      <w:r>
-        <w:t>Matlab</w:t>
-      </w:r>
-      <w:proofErr w:type="spellEnd"/>
+      <w:r>
+        <w:t>MATLAB</w:t>
+      </w:r>
       <w:r>
         <w:t xml:space="preserve"> </w:t>
       </w:r>
@@ -2972,79 +3153,79 @@
       <w:proofErr w:type="gramStart"/>
       <w:r>
         <w:rPr>
+          <w:rFonts w:ascii="Courier" w:hAnsi="Courier"/>
+        </w:rPr>
+        <w:t>generateLNAComponents</w:t>
+      </w:r>
+      <w:proofErr w:type="spellEnd"/>
+      <w:proofErr w:type="gramEnd"/>
+      <w:r>
+        <w:rPr>
           <w:i/>
         </w:rPr>
-        <w:t>generateLNAComponents</w:t>
+        <w:t xml:space="preserve"> </w:t>
+      </w:r>
+      <w:r>
+        <w:t xml:space="preserve">computes the LNA components, solves for steady states and steady state sensitivities, </w:t>
+      </w:r>
+      <w:r>
+        <w:t xml:space="preserve">and generates the C code for </w:t>
+      </w:r>
+      <w:r>
+        <w:t xml:space="preserve">use in the subsequent </w:t>
+      </w:r>
+      <w:r>
+        <w:t>compilation</w:t>
+      </w:r>
+      <w:r>
+        <w:t xml:space="preserve"> step</w:t>
+      </w:r>
+      <w:r>
+        <w:t>.</w:t>
+      </w:r>
+    </w:p>
+    <w:p>
+      <w:pPr>
+        <w:pStyle w:val="Heading5"/>
+      </w:pPr>
+      <w:proofErr w:type="spellStart"/>
+      <w:proofErr w:type="gramStart"/>
+      <w:r>
+        <w:t>compileLNA</w:t>
       </w:r>
       <w:proofErr w:type="spellEnd"/>
       <w:proofErr w:type="gramEnd"/>
-      <w:r>
-        <w:rPr>
-          <w:i/>
-        </w:rPr>
-        <w:t xml:space="preserve"> </w:t>
-      </w:r>
-      <w:r>
-        <w:t xml:space="preserve">computes the LNA components, solves for steady states and steady state sensitivities, </w:t>
-      </w:r>
-      <w:r>
-        <w:t xml:space="preserve">and generates the C code for </w:t>
-      </w:r>
-      <w:r>
-        <w:t xml:space="preserve">use in the subsequent </w:t>
-      </w:r>
-      <w:r>
-        <w:t>compilation</w:t>
-      </w:r>
-      <w:r>
-        <w:t xml:space="preserve"> step</w:t>
-      </w:r>
-      <w:r>
-        <w:t>.</w:t>
-      </w:r>
-    </w:p>
-    <w:p>
-      <w:pPr>
-        <w:pStyle w:val="Heading5"/>
-      </w:pPr>
+    </w:p>
+    <w:p>
+      <w:r>
+        <w:t xml:space="preserve">The next step is to </w:t>
+      </w:r>
+      <w:r>
+        <w:t>combine</w:t>
+      </w:r>
+      <w:r>
+        <w:t xml:space="preserve"> the </w:t>
+      </w:r>
+      <w:r>
+        <w:t xml:space="preserve">C code </w:t>
+      </w:r>
+      <w:r>
+        <w:t>with</w:t>
+      </w:r>
+      <w:r>
+        <w:t xml:space="preserve"> the</w:t>
+      </w:r>
+      <w:r>
+        <w:t xml:space="preserve"> LNA++ source to create the final executable.</w:t>
+      </w:r>
+    </w:p>
+    <w:p/>
+    <w:p>
       <w:proofErr w:type="spellStart"/>
       <w:proofErr w:type="gramStart"/>
       <w:r>
-        <w:t>compileLNA</w:t>
-      </w:r>
-      <w:proofErr w:type="spellEnd"/>
-      <w:proofErr w:type="gramEnd"/>
-    </w:p>
-    <w:p>
-      <w:r>
-        <w:t xml:space="preserve">The next step is to </w:t>
-      </w:r>
-      <w:r>
-        <w:t>combine</w:t>
-      </w:r>
-      <w:r>
-        <w:t xml:space="preserve"> the </w:t>
-      </w:r>
-      <w:r>
-        <w:t xml:space="preserve">C code </w:t>
-      </w:r>
-      <w:r>
-        <w:t>with</w:t>
-      </w:r>
-      <w:r>
-        <w:t xml:space="preserve"> the</w:t>
-      </w:r>
-      <w:r>
-        <w:t xml:space="preserve"> LNA++ source to create the final executable.</w:t>
-      </w:r>
-    </w:p>
-    <w:p/>
-    <w:p>
-      <w:proofErr w:type="spellStart"/>
-      <w:proofErr w:type="gramStart"/>
-      <w:r>
-        <w:rPr>
-          <w:i/>
+        <w:rPr>
+          <w:rFonts w:ascii="Courier" w:hAnsi="Courier"/>
         </w:rPr>
         <w:t>compileLNA</w:t>
       </w:r>
@@ -3143,11 +3324,9 @@
       <w:pPr>
         <w:pStyle w:val="Heading4"/>
       </w:pPr>
-      <w:proofErr w:type="spellStart"/>
-      <w:r>
-        <w:t>Matlab</w:t>
-      </w:r>
-      <w:proofErr w:type="spellEnd"/>
+      <w:r>
+        <w:t>MATLAB</w:t>
+      </w:r>
       <w:r>
         <w:t xml:space="preserve"> executable</w:t>
       </w:r>
@@ -3157,14 +3336,86 @@
       <w:proofErr w:type="gramStart"/>
       <w:r>
         <w:rPr>
+          <w:rFonts w:ascii="Courier" w:hAnsi="Courier"/>
+        </w:rPr>
+        <w:t>compileLNA</w:t>
+      </w:r>
+      <w:proofErr w:type="spellEnd"/>
+      <w:proofErr w:type="gramEnd"/>
+      <w:r>
+        <w:t xml:space="preserve"> generates a </w:t>
+      </w:r>
+      <w:proofErr w:type="spellStart"/>
+      <w:r>
+        <w:t>mex</w:t>
+      </w:r>
+      <w:proofErr w:type="spellEnd"/>
+      <w:r>
+        <w:t xml:space="preserve"> file and a </w:t>
+      </w:r>
+      <w:r>
+        <w:t>MATLAB</w:t>
+      </w:r>
+      <w:r>
+        <w:t xml:space="preserve"> wrapper, which provides help messages and removes singleton dimensions for more convenient output.  These are placed in the </w:t>
+      </w:r>
+      <w:r>
+        <w:t xml:space="preserve">model subdirectory corresponding to the </w:t>
+      </w:r>
+      <w:proofErr w:type="spellStart"/>
+      <w:r>
+        <w:rPr>
           <w:i/>
         </w:rPr>
-        <w:t>compileLNA</w:t>
-      </w:r>
-      <w:proofErr w:type="spellEnd"/>
-      <w:proofErr w:type="gramEnd"/>
-      <w:r>
-        <w:t xml:space="preserve"> generates a </w:t>
+        <w:t>modelName</w:t>
+      </w:r>
+      <w:proofErr w:type="spellEnd"/>
+      <w:r>
+        <w:t xml:space="preserve"> specified.  To execute them, copy them to the desired final folder, or add them to the </w:t>
+      </w:r>
+      <w:r>
+        <w:t>MATLAB</w:t>
+      </w:r>
+      <w:r>
+        <w:t xml:space="preserve"> path.</w:t>
+      </w:r>
+      <w:r>
+        <w:t xml:space="preserve">  Usage of the generated function is specified in the help for that function.</w:t>
+      </w:r>
+    </w:p>
+    <w:p/>
+    <w:p>
+      <w:r>
+        <w:t xml:space="preserve">See </w:t>
+      </w:r>
+      <w:proofErr w:type="spellStart"/>
+      <w:r>
+        <w:t>BirthDeath</w:t>
+      </w:r>
+      <w:proofErr w:type="spellEnd"/>
+      <w:r>
+        <w:t xml:space="preserve"> in ‘models’, and the generated </w:t>
+      </w:r>
+      <w:proofErr w:type="spellStart"/>
+      <w:r>
+        <w:rPr>
+          <w:i/>
+        </w:rPr>
+        <w:t>BirthDeath_LNA.m</w:t>
+      </w:r>
+      <w:proofErr w:type="spellEnd"/>
+      <w:r>
+        <w:t xml:space="preserve"> for an example of the generated wrapper function and its invocation.</w:t>
+      </w:r>
+    </w:p>
+    <w:p/>
+    <w:p>
+      <w:pPr>
+        <w:pStyle w:val="Heading3"/>
+      </w:pPr>
+      <w:bookmarkStart w:id="14" w:name="_Toc282602818"/>
+      <w:r>
+        <w:t xml:space="preserve">Using the generated </w:t>
       </w:r>
       <w:proofErr w:type="spellStart"/>
       <w:r>
@@ -3172,85 +3423,9 @@
       </w:r>
       <w:proofErr w:type="spellEnd"/>
       <w:r>
-        <w:t xml:space="preserve"> file and a </w:t>
-      </w:r>
-      <w:proofErr w:type="spellStart"/>
-      <w:r>
-        <w:t>matlab</w:t>
-      </w:r>
-      <w:proofErr w:type="spellEnd"/>
-      <w:r>
-        <w:t xml:space="preserve"> wrapper, which provides help messages and removes singleton dimensions for more convenient output.  These are placed in the </w:t>
-      </w:r>
-      <w:r>
-        <w:t xml:space="preserve">model subdirectory corresponding to the </w:t>
-      </w:r>
-      <w:proofErr w:type="spellStart"/>
-      <w:r>
-        <w:rPr>
-          <w:i/>
-        </w:rPr>
-        <w:t>modelName</w:t>
-      </w:r>
-      <w:proofErr w:type="spellEnd"/>
-      <w:r>
-        <w:t xml:space="preserve"> specified.  To execute them, copy them to the desired final folder, or add them to the </w:t>
-      </w:r>
-      <w:proofErr w:type="spellStart"/>
-      <w:r>
-        <w:t>Matlab</w:t>
-      </w:r>
-      <w:proofErr w:type="spellEnd"/>
-      <w:r>
-        <w:t xml:space="preserve"> path.</w:t>
-      </w:r>
-      <w:r>
-        <w:t xml:space="preserve">  Usage of the generated function is specified in the help for that function.</w:t>
-      </w:r>
-    </w:p>
-    <w:p/>
-    <w:p>
-      <w:r>
-        <w:t xml:space="preserve">See </w:t>
-      </w:r>
-      <w:proofErr w:type="spellStart"/>
-      <w:r>
-        <w:t>BirthDeath</w:t>
-      </w:r>
-      <w:proofErr w:type="spellEnd"/>
-      <w:r>
-        <w:t xml:space="preserve"> in ‘models’, and the generated </w:t>
-      </w:r>
-      <w:proofErr w:type="spellStart"/>
-      <w:r>
-        <w:rPr>
-          <w:i/>
-        </w:rPr>
-        <w:t>BirthDeath_LNA.m</w:t>
-      </w:r>
-      <w:proofErr w:type="spellEnd"/>
-      <w:r>
-        <w:t xml:space="preserve"> for an example of the generated wrapper function and its invocation.</w:t>
-      </w:r>
-    </w:p>
-    <w:p/>
-    <w:p>
-      <w:pPr>
-        <w:pStyle w:val="Heading3"/>
-      </w:pPr>
-      <w:bookmarkStart w:id="17" w:name="_Toc282602818"/>
-      <w:r>
-        <w:t xml:space="preserve">Using the generated </w:t>
-      </w:r>
-      <w:proofErr w:type="spellStart"/>
-      <w:r>
-        <w:t>mex</w:t>
-      </w:r>
-      <w:proofErr w:type="spellEnd"/>
-      <w:r>
         <w:t xml:space="preserve"> file</w:t>
       </w:r>
-      <w:bookmarkEnd w:id="17"/>
+      <w:bookmarkEnd w:id="14"/>
     </w:p>
     <w:p>
       <w:r>
@@ -3465,7 +3640,7 @@
       <w:proofErr w:type="spellStart"/>
       <w:r>
         <w:rPr>
-          <w:i/>
+          <w:rFonts w:ascii="Courier" w:hAnsi="Courier"/>
         </w:rPr>
         <w:t>toLinear</w:t>
       </w:r>
@@ -3473,11 +3648,9 @@
       <w:r>
         <w:t xml:space="preserve"> is provided as a </w:t>
       </w:r>
-      <w:proofErr w:type="spellStart"/>
-      <w:r>
-        <w:t>Matlab</w:t>
-      </w:r>
-      <w:proofErr w:type="spellEnd"/>
+      <w:r>
+        <w:t>MATLAB</w:t>
+      </w:r>
       <w:r>
         <w:t xml:space="preserve"> script, which converts a symmetric covariance matrix into a column-major-ordered vector.</w:t>
       </w:r>
@@ -3906,11 +4079,11 @@
       <w:pPr>
         <w:pStyle w:val="Heading2"/>
       </w:pPr>
-      <w:bookmarkStart w:id="18" w:name="_Toc282602819"/>
+      <w:bookmarkStart w:id="15" w:name="_Toc282602819"/>
       <w:r>
         <w:t>Python</w:t>
       </w:r>
-      <w:bookmarkEnd w:id="18"/>
+      <w:bookmarkEnd w:id="15"/>
     </w:p>
     <w:p>
       <w:r>
@@ -4140,7 +4313,7 @@
       <w:pPr>
         <w:pStyle w:val="Heading3"/>
       </w:pPr>
-      <w:bookmarkStart w:id="19" w:name="_Toc282602820"/>
+      <w:bookmarkStart w:id="16" w:name="_Toc282602820"/>
       <w:r>
         <w:t xml:space="preserve">Creating the </w:t>
       </w:r>
@@ -4150,7 +4323,7 @@
       <w:r>
         <w:t xml:space="preserve"> module</w:t>
       </w:r>
-      <w:bookmarkEnd w:id="19"/>
+      <w:bookmarkEnd w:id="16"/>
     </w:p>
     <w:p>
       <w:r>
@@ -4189,7 +4362,7 @@
       <w:proofErr w:type="spellStart"/>
       <w:r>
         <w:rPr>
-          <w:i/>
+          <w:rFonts w:ascii="Courier" w:hAnsi="Courier"/>
         </w:rPr>
         <w:t>generateLNAComponents</w:t>
       </w:r>
@@ -4333,25 +4506,25 @@
       <w:proofErr w:type="spellStart"/>
       <w:r>
         <w:rPr>
+          <w:rFonts w:ascii="Courier" w:hAnsi="Courier"/>
+        </w:rPr>
+        <w:t>generateLNAComponents</w:t>
+      </w:r>
+      <w:proofErr w:type="spellEnd"/>
+      <w:r>
+        <w:t xml:space="preserve"> returns one argument containing the generated objects that need to be converted into C code for the module generation.  </w:t>
+      </w:r>
+    </w:p>
+    <w:p/>
+    <w:p>
+      <w:r>
+        <w:t xml:space="preserve">Assuming the objects are stored in a variable </w:t>
+      </w:r>
+      <w:proofErr w:type="spellStart"/>
+      <w:r>
+        <w:rPr>
           <w:i/>
         </w:rPr>
-        <w:t>generateLNAComponents</w:t>
-      </w:r>
-      <w:proofErr w:type="spellEnd"/>
-      <w:r>
-        <w:t xml:space="preserve"> returns one argument containing the generated objects that need to be converted into C code for the module generation.  </w:t>
-      </w:r>
-    </w:p>
-    <w:p/>
-    <w:p>
-      <w:r>
-        <w:t xml:space="preserve">Assuming the objects are stored in a variable </w:t>
-      </w:r>
-      <w:proofErr w:type="spellStart"/>
-      <w:r>
-        <w:rPr>
-          <w:i/>
-        </w:rPr>
         <w:t>objs</w:t>
       </w:r>
       <w:proofErr w:type="spellEnd"/>
@@ -4361,7 +4534,7 @@
       <w:proofErr w:type="spellStart"/>
       <w:r>
         <w:rPr>
-          <w:i/>
+          <w:rFonts w:ascii="Courier" w:hAnsi="Courier"/>
         </w:rPr>
         <w:t>compileLNA</w:t>
       </w:r>
@@ -4436,7 +4609,7 @@
       <w:proofErr w:type="spellStart"/>
       <w:r>
         <w:rPr>
-          <w:i/>
+          <w:rFonts w:ascii="Courier" w:hAnsi="Courier"/>
         </w:rPr>
         <w:t>generateLNAComponents</w:t>
       </w:r>
@@ -4449,6 +4622,9 @@
           <w:ilvl w:val="0"/>
           <w:numId w:val="16"/>
         </w:numPr>
+        <w:rPr>
+          <w:rFonts w:ascii="Courier" w:hAnsi="Courier"/>
+        </w:rPr>
       </w:pPr>
       <w:proofErr w:type="spellStart"/>
       <w:proofErr w:type="gramStart"/>
@@ -4472,201 +4648,213 @@
       <w:proofErr w:type="spellStart"/>
       <w:r>
         <w:rPr>
+          <w:rFonts w:ascii="Courier" w:hAnsi="Courier"/>
+        </w:rPr>
+        <w:t>len</w:t>
+      </w:r>
+      <w:proofErr w:type="spellEnd"/>
+      <w:r>
+        <w:rPr>
+          <w:rFonts w:ascii="Courier" w:hAnsi="Courier"/>
+        </w:rPr>
+        <w:t>(Theta)</w:t>
+      </w:r>
+    </w:p>
+    <w:p/>
+    <w:p>
+      <w:r>
+        <w:t xml:space="preserve">After these two steps, a </w:t>
+      </w:r>
+      <w:r>
+        <w:t>Python</w:t>
+      </w:r>
+      <w:r>
+        <w:t xml:space="preserve"> module is created in the </w:t>
+      </w:r>
+      <w:r>
+        <w:rPr>
           <w:i/>
         </w:rPr>
-        <w:t>len</w:t>
-      </w:r>
-      <w:proofErr w:type="spellEnd"/>
+        <w:t>modules</w:t>
+      </w:r>
+      <w:r>
+        <w:t xml:space="preserve"> subdirectory.  The module is named </w:t>
+      </w:r>
+      <w:proofErr w:type="spellStart"/>
       <w:r>
         <w:rPr>
           <w:i/>
         </w:rPr>
-        <w:t>(Theta)</w:t>
+        <w:t>modelLNA</w:t>
+      </w:r>
+      <w:proofErr w:type="spellEnd"/>
+      <w:r>
+        <w:rPr>
+          <w:i/>
+        </w:rPr>
+        <w:t xml:space="preserve">, </w:t>
+      </w:r>
+      <w:r>
+        <w:t xml:space="preserve">where model is replaced by the name of the model specified in the two functions above.  The module can be imported using </w:t>
+      </w:r>
+      <w:r>
+        <w:rPr>
+          <w:i/>
+        </w:rPr>
+        <w:t>import</w:t>
+      </w:r>
+      <w:r>
+        <w:t xml:space="preserve">, as long as the module is on the </w:t>
+      </w:r>
+      <w:r>
+        <w:t>Python</w:t>
+      </w:r>
+      <w:r>
+        <w:t xml:space="preserve"> module path.  To add this directory to the module path either modify the value of </w:t>
+      </w:r>
+      <w:proofErr w:type="spellStart"/>
+      <w:r>
+        <w:rPr>
+          <w:rFonts w:ascii="Courier" w:hAnsi="Courier"/>
+        </w:rPr>
+        <w:t>sys.path</w:t>
+      </w:r>
+      <w:proofErr w:type="spellEnd"/>
+      <w:r>
+        <w:t xml:space="preserve"> or add the modules directory to the PYTHONPATH environmental variable. </w:t>
       </w:r>
     </w:p>
     <w:p/>
     <w:p>
-      <w:r>
-        <w:t xml:space="preserve">After these two steps, a </w:t>
+      <w:pPr>
+        <w:pStyle w:val="Heading3"/>
+      </w:pPr>
+      <w:bookmarkStart w:id="17" w:name="_Toc282602821"/>
+      <w:r>
+        <w:t xml:space="preserve">Using the created </w:t>
       </w:r>
       <w:r>
         <w:t>Python</w:t>
       </w:r>
       <w:r>
-        <w:t xml:space="preserve"> module is created in the </w:t>
+        <w:t xml:space="preserve"> module</w:t>
+      </w:r>
+      <w:bookmarkEnd w:id="17"/>
+      <w:r>
+        <w:tab/>
+      </w:r>
+    </w:p>
+    <w:p>
+      <w:r>
+        <w:t xml:space="preserve">The </w:t>
+      </w:r>
+      <w:r>
+        <w:t>Python</w:t>
+      </w:r>
+      <w:r>
+        <w:t xml:space="preserve"> module for a given model must first be imported as described above.  The model is simulated using the </w:t>
       </w:r>
       <w:r>
         <w:rPr>
           <w:i/>
         </w:rPr>
-        <w:t>modules</w:t>
-      </w:r>
-      <w:r>
-        <w:t xml:space="preserve"> subdirectory.  The module is named </w:t>
-      </w:r>
-      <w:proofErr w:type="spellStart"/>
+        <w:t>LNA</w:t>
+      </w:r>
+      <w:r>
+        <w:t xml:space="preserve"> function in the module.  For example if the model is called ‘</w:t>
+      </w:r>
+      <w:proofErr w:type="spellStart"/>
+      <w:r>
+        <w:t>myModel</w:t>
+      </w:r>
+      <w:proofErr w:type="spellEnd"/>
+      <w:r>
+        <w:t>’ then the generated module is called ‘</w:t>
+      </w:r>
+      <w:proofErr w:type="spellStart"/>
+      <w:r>
+        <w:t>myModelLNA</w:t>
+      </w:r>
+      <w:proofErr w:type="spellEnd"/>
+      <w:r>
+        <w:t xml:space="preserve">’ and the </w:t>
+      </w:r>
       <w:r>
         <w:rPr>
           <w:i/>
         </w:rPr>
-        <w:t>modelLNA</w:t>
-      </w:r>
-      <w:proofErr w:type="spellEnd"/>
-      <w:r>
-        <w:rPr>
-          <w:i/>
-        </w:rPr>
-        <w:t xml:space="preserve">, </w:t>
-      </w:r>
-      <w:r>
-        <w:t xml:space="preserve">where model is replaced by the name of the model specified in the two functions above.  The module can be imported using </w:t>
-      </w:r>
-      <w:r>
-        <w:rPr>
-          <w:i/>
-        </w:rPr>
-        <w:t>import</w:t>
-      </w:r>
-      <w:r>
-        <w:t xml:space="preserve">, as long as the module is on the </w:t>
-      </w:r>
-      <w:r>
-        <w:t>Python</w:t>
-      </w:r>
-      <w:r>
-        <w:t xml:space="preserve"> module path.  To add this directory to the module path either modify the value of </w:t>
-      </w:r>
-      <w:proofErr w:type="spellStart"/>
-      <w:r>
-        <w:rPr>
-          <w:i/>
-        </w:rPr>
-        <w:t>sys.path</w:t>
-      </w:r>
-      <w:proofErr w:type="spellEnd"/>
-      <w:r>
-        <w:t xml:space="preserve"> or add the modules directory to the PYTHONPATH environmental variable. </w:t>
+        <w:t xml:space="preserve">LNA </w:t>
+      </w:r>
+      <w:r>
+        <w:t>function can be imported using the statement</w:t>
+      </w:r>
+      <w:r>
+        <w:t>:</w:t>
       </w:r>
     </w:p>
     <w:p/>
     <w:p>
       <w:pPr>
+        <w:tabs>
+          <w:tab w:val="center" w:pos="4150"/>
+        </w:tabs>
+        <w:rPr>
+          <w:rFonts w:ascii="Courier" w:hAnsi="Courier"/>
+        </w:rPr>
+      </w:pPr>
+      <w:proofErr w:type="gramStart"/>
+      <w:r>
+        <w:rPr>
+          <w:rFonts w:ascii="Courier" w:hAnsi="Courier"/>
+        </w:rPr>
+        <w:t>from</w:t>
+      </w:r>
+      <w:proofErr w:type="gramEnd"/>
+      <w:r>
+        <w:rPr>
+          <w:rFonts w:ascii="Courier" w:hAnsi="Courier"/>
+        </w:rPr>
+        <w:t xml:space="preserve"> </w:t>
+      </w:r>
+      <w:proofErr w:type="spellStart"/>
+      <w:r>
+        <w:rPr>
+          <w:rFonts w:ascii="Courier" w:hAnsi="Courier"/>
+        </w:rPr>
+        <w:t>myModelLNA</w:t>
+      </w:r>
+      <w:proofErr w:type="spellEnd"/>
+      <w:r>
+        <w:rPr>
+          <w:rFonts w:ascii="Courier" w:hAnsi="Courier"/>
+        </w:rPr>
+        <w:t xml:space="preserve"> import LNA</w:t>
+      </w:r>
+      <w:r>
+        <w:rPr>
+          <w:rFonts w:ascii="Courier" w:hAnsi="Courier"/>
+        </w:rPr>
+        <w:tab/>
+      </w:r>
+    </w:p>
+    <w:p/>
+    <w:p>
+      <w:pPr>
         <w:pStyle w:val="Heading3"/>
       </w:pPr>
-      <w:bookmarkStart w:id="20" w:name="_Toc282602821"/>
-      <w:r>
-        <w:t xml:space="preserve">Using the created </w:t>
-      </w:r>
-      <w:r>
-        <w:t>Python</w:t>
-      </w:r>
-      <w:r>
-        <w:t xml:space="preserve"> module</w:t>
-      </w:r>
-      <w:bookmarkEnd w:id="20"/>
-      <w:r>
-        <w:tab/>
-      </w:r>
+      <w:bookmarkStart w:id="18" w:name="_Toc282602822"/>
+      <w:r>
+        <w:t>Input</w:t>
+      </w:r>
+      <w:bookmarkEnd w:id="18"/>
     </w:p>
     <w:p>
       <w:r>
         <w:t xml:space="preserve">The </w:t>
       </w:r>
       <w:r>
-        <w:t>Python</w:t>
-      </w:r>
-      <w:r>
-        <w:t xml:space="preserve"> module for a given model must first be imported as described above.  The model is simulated using the </w:t>
-      </w:r>
-      <w:r>
-        <w:rPr>
-          <w:i/>
-        </w:rPr>
-        <w:t>LNA</w:t>
-      </w:r>
-      <w:r>
-        <w:t xml:space="preserve"> function in the module.  For example if the model is called ‘</w:t>
-      </w:r>
-      <w:proofErr w:type="spellStart"/>
-      <w:r>
-        <w:t>myModel</w:t>
-      </w:r>
-      <w:proofErr w:type="spellEnd"/>
-      <w:r>
-        <w:t>’ then the generated module is called ‘</w:t>
-      </w:r>
-      <w:proofErr w:type="spellStart"/>
-      <w:r>
-        <w:t>myModelLNA</w:t>
-      </w:r>
-      <w:proofErr w:type="spellEnd"/>
-      <w:r>
-        <w:t xml:space="preserve">’ and the </w:t>
-      </w:r>
-      <w:r>
-        <w:rPr>
-          <w:i/>
-        </w:rPr>
-        <w:t xml:space="preserve">LNA </w:t>
-      </w:r>
-      <w:r>
-        <w:t>function can be imported using the statement</w:t>
-      </w:r>
-    </w:p>
-    <w:p/>
-    <w:p>
-      <w:pPr>
-        <w:rPr>
-          <w:i/>
-        </w:rPr>
-      </w:pPr>
-      <w:proofErr w:type="gramStart"/>
-      <w:r>
-        <w:rPr>
-          <w:i/>
-        </w:rPr>
-        <w:t>from</w:t>
-      </w:r>
-      <w:proofErr w:type="gramEnd"/>
-      <w:r>
-        <w:rPr>
-          <w:i/>
-        </w:rPr>
-        <w:t xml:space="preserve"> </w:t>
-      </w:r>
-      <w:proofErr w:type="spellStart"/>
-      <w:r>
-        <w:rPr>
-          <w:i/>
-        </w:rPr>
-        <w:t>myModelLNA</w:t>
-      </w:r>
-      <w:proofErr w:type="spellEnd"/>
-      <w:r>
-        <w:rPr>
-          <w:i/>
-        </w:rPr>
-        <w:t xml:space="preserve"> import LNA</w:t>
-      </w:r>
-    </w:p>
-    <w:p/>
-    <w:p>
-      <w:pPr>
-        <w:pStyle w:val="Heading3"/>
-      </w:pPr>
-      <w:bookmarkStart w:id="21" w:name="_Toc282602822"/>
-      <w:r>
-        <w:t>Input</w:t>
-      </w:r>
-      <w:bookmarkEnd w:id="21"/>
-    </w:p>
-    <w:p>
-      <w:r>
-        <w:t xml:space="preserve">The </w:t>
-      </w:r>
-      <w:r>
-        <w:rPr>
-          <w:i/>
+        <w:rPr>
+          <w:rFonts w:ascii="Courier" w:hAnsi="Courier"/>
         </w:rPr>
         <w:t>LNA</w:t>
       </w:r>
@@ -4874,7 +5062,7 @@
       <w:proofErr w:type="spellStart"/>
       <w:r>
         <w:rPr>
-          <w:i/>
+          <w:rFonts w:ascii="Courier" w:hAnsi="Courier"/>
         </w:rPr>
         <w:t>toLinear</w:t>
       </w:r>
@@ -4901,7 +5089,7 @@
       <w:proofErr w:type="spellStart"/>
       <w:r>
         <w:rPr>
-          <w:i/>
+          <w:rFonts w:ascii="Courier" w:hAnsi="Courier"/>
         </w:rPr>
         <w:t>computeSS</w:t>
       </w:r>
@@ -4972,14 +5160,14 @@
       <w:pPr>
         <w:pStyle w:val="Heading3"/>
       </w:pPr>
-      <w:bookmarkStart w:id="22" w:name="_Toc282602823"/>
+      <w:bookmarkStart w:id="19" w:name="_Toc282602823"/>
       <w:r>
         <w:t>O</w:t>
       </w:r>
       <w:r>
         <w:t>utput</w:t>
       </w:r>
-      <w:bookmarkEnd w:id="22"/>
+      <w:bookmarkEnd w:id="19"/>
     </w:p>
     <w:p/>
     <w:p>
@@ -4988,9 +5176,15 @@
       </w:r>
       <w:r>
         <w:rPr>
+          <w:rFonts w:ascii="Courier" w:hAnsi="Courier"/>
+        </w:rPr>
+        <w:t>LNA</w:t>
+      </w:r>
+      <w:r>
+        <w:rPr>
           <w:i/>
         </w:rPr>
-        <w:t xml:space="preserve">LNA </w:t>
+        <w:t xml:space="preserve"> </w:t>
       </w:r>
       <w:r>
         <w:t xml:space="preserve">function returns between </w:t>
@@ -5428,30 +5622,25 @@
       <w:pPr>
         <w:pStyle w:val="Heading1"/>
       </w:pPr>
-      <w:bookmarkStart w:id="23" w:name="_Toc282602824"/>
+      <w:bookmarkStart w:id="20" w:name="_Toc282602824"/>
       <w:r>
         <w:t>Examples</w:t>
       </w:r>
-      <w:bookmarkEnd w:id="23"/>
+      <w:bookmarkEnd w:id="20"/>
     </w:p>
     <w:p>
       <w:pPr>
         <w:pStyle w:val="Heading2"/>
       </w:pPr>
-      <w:bookmarkStart w:id="24" w:name="_Toc282602825"/>
+      <w:bookmarkStart w:id="21" w:name="_Toc282602825"/>
       <w:r>
         <w:t>Birth-</w:t>
       </w:r>
-      <w:proofErr w:type="spellStart"/>
-      <w:r>
-        <w:t>b</w:t>
-      </w:r>
-      <w:r>
-        <w:t>eath</w:t>
-      </w:r>
-      <w:proofErr w:type="spellEnd"/>
-      <w:r>
-        <w:t xml:space="preserve"> </w:t>
+      <w:r>
+        <w:t>d</w:t>
+      </w:r>
+      <w:r>
+        <w:t xml:space="preserve">eath </w:t>
       </w:r>
       <w:r>
         <w:t>m</w:t>
@@ -5459,7 +5648,7 @@
       <w:r>
         <w:t>odel</w:t>
       </w:r>
-      <w:bookmarkEnd w:id="24"/>
+      <w:bookmarkEnd w:id="21"/>
     </w:p>
     <w:p>
       <w:r>
@@ -5651,11 +5840,9 @@
       <w:r>
         <w:t xml:space="preserve">A </w:t>
       </w:r>
-      <w:proofErr w:type="spellStart"/>
-      <w:r>
-        <w:t>Matlab</w:t>
-      </w:r>
-      <w:proofErr w:type="spellEnd"/>
+      <w:r>
+        <w:t>MATLAB</w:t>
+      </w:r>
       <w:r>
         <w:t xml:space="preserve"> implementation of this model, along with code to perform simulations and generate plots for the output is included in the script ‘models/</w:t>
       </w:r>
@@ -5679,14 +5866,14 @@
       <w:pPr>
         <w:pStyle w:val="Heading1"/>
       </w:pPr>
-      <w:bookmarkStart w:id="25" w:name="_Toc282602826"/>
+      <w:bookmarkStart w:id="22" w:name="_Toc282602826"/>
       <w:r>
         <w:t>R</w:t>
       </w:r>
       <w:r>
         <w:t>eferences</w:t>
       </w:r>
-      <w:bookmarkEnd w:id="25"/>
+      <w:bookmarkEnd w:id="22"/>
     </w:p>
     <w:p/>
     <w:p>
@@ -5696,15 +5883,17 @@
           <w:ilvl w:val="0"/>
           <w:numId w:val="20"/>
         </w:numPr>
-        <w:rPr>
-          <w:highlight w:val="yellow"/>
-        </w:rPr>
-      </w:pPr>
-      <w:r>
-        <w:rPr>
-          <w:highlight w:val="yellow"/>
-        </w:rPr>
-        <w:t>Manuscript</w:t>
+      </w:pPr>
+      <w:hyperlink r:id="rId8" w:history="1">
+        <w:r>
+          <w:rPr>
+            <w:rStyle w:val="Hyperlink"/>
+          </w:rPr>
+          <w:t>http://sourceforge.net/projects/blitz/</w:t>
+        </w:r>
+      </w:hyperlink>
+      <w:r>
+        <w:t xml:space="preserve">.  </w:t>
       </w:r>
     </w:p>
     <w:p>
@@ -5714,24 +5903,113 @@
           <w:ilvl w:val="0"/>
           <w:numId w:val="20"/>
         </w:numPr>
-        <w:rPr>
-          <w:highlight w:val="yellow"/>
-        </w:rPr>
-      </w:pPr>
-      <w:hyperlink r:id="rId8" w:history="1">
-        <w:r>
-          <w:rPr>
-            <w:rStyle w:val="Hyperlink"/>
-            <w:highlight w:val="yellow"/>
-          </w:rPr>
-          <w:t>http://sourceforge.net/projects/blitz/</w:t>
-        </w:r>
-      </w:hyperlink>
-      <w:r>
-        <w:rPr>
-          <w:highlight w:val="yellow"/>
-        </w:rPr>
-        <w:t xml:space="preserve">.  </w:t>
+      </w:pPr>
+      <w:r>
+        <w:rPr>
+          <w:rFonts w:ascii="Helvetica" w:hAnsi="Helvetica" w:cs="Helvetica"/>
+          <w:color w:val="000000"/>
+          <w:sz w:val="22"/>
+          <w:szCs w:val="22"/>
+        </w:rPr>
+        <w:t>Michal</w:t>
+      </w:r>
+      <w:r>
+        <w:rPr>
+          <w:rFonts w:ascii="Apple Symbols" w:hAnsi="Apple Symbols" w:cs="Apple Symbols"/>
+          <w:color w:val="000000"/>
+          <w:sz w:val="22"/>
+          <w:szCs w:val="22"/>
+        </w:rPr>
+        <w:t>􏰐</w:t>
+      </w:r>
+      <w:r>
+        <w:rPr>
+          <w:rFonts w:ascii="Helvetica" w:hAnsi="Helvetica" w:cs="Helvetica"/>
+          <w:color w:val="000000"/>
+          <w:sz w:val="22"/>
+          <w:szCs w:val="22"/>
+        </w:rPr>
+        <w:t xml:space="preserve"> </w:t>
+      </w:r>
+      <w:proofErr w:type="spellStart"/>
+      <w:r>
+        <w:rPr>
+          <w:rFonts w:ascii="Helvetica" w:hAnsi="Helvetica" w:cs="Helvetica"/>
+          <w:color w:val="000000"/>
+          <w:sz w:val="22"/>
+          <w:szCs w:val="22"/>
+        </w:rPr>
+        <w:t>Komorowski</w:t>
+      </w:r>
+      <w:proofErr w:type="spellEnd"/>
+      <w:r>
+        <w:rPr>
+          <w:rFonts w:ascii="Helvetica" w:hAnsi="Helvetica" w:cs="Helvetica"/>
+          <w:color w:val="000000"/>
+          <w:sz w:val="22"/>
+          <w:szCs w:val="22"/>
+        </w:rPr>
+        <w:t xml:space="preserve">, </w:t>
+      </w:r>
+      <w:proofErr w:type="spellStart"/>
+      <w:r>
+        <w:rPr>
+          <w:rFonts w:ascii="Helvetica" w:hAnsi="Helvetica" w:cs="Helvetica"/>
+          <w:color w:val="000000"/>
+          <w:sz w:val="22"/>
+          <w:szCs w:val="22"/>
+        </w:rPr>
+        <w:t>Barbel</w:t>
+      </w:r>
+      <w:proofErr w:type="spellEnd"/>
+      <w:r>
+        <w:rPr>
+          <w:rFonts w:ascii="Helvetica" w:hAnsi="Helvetica" w:cs="Helvetica"/>
+          <w:color w:val="000000"/>
+          <w:sz w:val="22"/>
+          <w:szCs w:val="22"/>
+        </w:rPr>
+        <w:t xml:space="preserve"> </w:t>
+      </w:r>
+      <w:proofErr w:type="spellStart"/>
+      <w:r>
+        <w:rPr>
+          <w:rFonts w:ascii="Helvetica" w:hAnsi="Helvetica" w:cs="Helvetica"/>
+          <w:color w:val="000000"/>
+          <w:sz w:val="22"/>
+          <w:szCs w:val="22"/>
+        </w:rPr>
+        <w:t>Finkenstadt</w:t>
+      </w:r>
+      <w:proofErr w:type="spellEnd"/>
+      <w:r>
+        <w:rPr>
+          <w:rFonts w:ascii="Helvetica" w:hAnsi="Helvetica" w:cs="Helvetica"/>
+          <w:color w:val="000000"/>
+          <w:sz w:val="22"/>
+          <w:szCs w:val="22"/>
+        </w:rPr>
+        <w:t>, Claire V Harper, and David A Rand. Bayesian inference of biochemical kinetic parameters using the linear noise approximation. BMC bioinformatics, 10(1)</w:t>
+      </w:r>
+      <w:proofErr w:type="gramStart"/>
+      <w:r>
+        <w:rPr>
+          <w:rFonts w:ascii="Helvetica" w:hAnsi="Helvetica" w:cs="Helvetica"/>
+          <w:color w:val="000000"/>
+          <w:sz w:val="22"/>
+          <w:szCs w:val="22"/>
+        </w:rPr>
+        <w:t>:343</w:t>
+      </w:r>
+      <w:proofErr w:type="gramEnd"/>
+      <w:r>
+        <w:rPr>
+          <w:rFonts w:ascii="Helvetica" w:hAnsi="Helvetica" w:cs="Helvetica"/>
+          <w:color w:val="000000"/>
+          <w:sz w:val="22"/>
+          <w:szCs w:val="22"/>
+        </w:rPr>
+        <w:t>, 2009.</w:t>
       </w:r>
     </w:p>
     <w:p>
@@ -5741,26 +6019,136 @@
           <w:ilvl w:val="0"/>
           <w:numId w:val="20"/>
         </w:numPr>
+      </w:pPr>
+      <w:r>
+        <w:rPr>
+          <w:rFonts w:ascii="Helvetica" w:hAnsi="Helvetica" w:cs="Helvetica"/>
+          <w:color w:val="000000"/>
+          <w:sz w:val="22"/>
+          <w:szCs w:val="22"/>
+        </w:rPr>
+        <w:t>Michal</w:t>
+      </w:r>
+      <w:r>
+        <w:rPr>
+          <w:rFonts w:ascii="Helvetica" w:hAnsi="Helvetica" w:cs="Helvetica"/>
+          <w:color w:val="000000"/>
+          <w:sz w:val="22"/>
+          <w:szCs w:val="22"/>
+        </w:rPr>
+        <w:t xml:space="preserve"> </w:t>
+      </w:r>
+      <w:proofErr w:type="spellStart"/>
+      <w:r>
+        <w:rPr>
+          <w:rFonts w:ascii="Helvetica" w:hAnsi="Helvetica" w:cs="Helvetica"/>
+          <w:color w:val="000000"/>
+          <w:sz w:val="22"/>
+          <w:szCs w:val="22"/>
+        </w:rPr>
+        <w:t>Komorowski</w:t>
+      </w:r>
+      <w:proofErr w:type="spellEnd"/>
+      <w:r>
+        <w:rPr>
+          <w:rFonts w:ascii="Helvetica" w:hAnsi="Helvetica" w:cs="Helvetica"/>
+          <w:color w:val="000000"/>
+          <w:sz w:val="22"/>
+          <w:szCs w:val="22"/>
+        </w:rPr>
+        <w:t>, Maria J Costa, David A Rand, an</w:t>
+      </w:r>
+      <w:r>
+        <w:rPr>
+          <w:rFonts w:ascii="Helvetica" w:hAnsi="Helvetica" w:cs="Helvetica"/>
+          <w:color w:val="000000"/>
+          <w:sz w:val="22"/>
+          <w:szCs w:val="22"/>
+        </w:rPr>
+        <w:t xml:space="preserve">d Michael P H </w:t>
+      </w:r>
+      <w:proofErr w:type="spellStart"/>
+      <w:r>
+        <w:rPr>
+          <w:rFonts w:ascii="Helvetica" w:hAnsi="Helvetica" w:cs="Helvetica"/>
+          <w:color w:val="000000"/>
+          <w:sz w:val="22"/>
+          <w:szCs w:val="22"/>
+        </w:rPr>
+        <w:t>Stumpf</w:t>
+      </w:r>
+      <w:proofErr w:type="spellEnd"/>
+      <w:r>
+        <w:rPr>
+          <w:rFonts w:ascii="Helvetica" w:hAnsi="Helvetica" w:cs="Helvetica"/>
+          <w:color w:val="000000"/>
+          <w:sz w:val="22"/>
+          <w:szCs w:val="22"/>
+        </w:rPr>
+        <w:t>. Sensitiv</w:t>
+      </w:r>
+      <w:r>
+        <w:rPr>
+          <w:rFonts w:ascii="Helvetica" w:hAnsi="Helvetica" w:cs="Helvetica"/>
+          <w:color w:val="000000"/>
+          <w:sz w:val="22"/>
+          <w:szCs w:val="22"/>
+        </w:rPr>
+        <w:t xml:space="preserve">ity, robustness, and </w:t>
+      </w:r>
+      <w:proofErr w:type="spellStart"/>
+      <w:r>
+        <w:rPr>
+          <w:rFonts w:ascii="Helvetica" w:hAnsi="Helvetica" w:cs="Helvetica"/>
+          <w:color w:val="000000"/>
+          <w:sz w:val="22"/>
+          <w:szCs w:val="22"/>
+        </w:rPr>
+        <w:t>identifiability</w:t>
+      </w:r>
+      <w:proofErr w:type="spellEnd"/>
+      <w:r>
+        <w:rPr>
+          <w:rFonts w:ascii="Helvetica" w:hAnsi="Helvetica" w:cs="Helvetica"/>
+          <w:color w:val="000000"/>
+          <w:sz w:val="22"/>
+          <w:szCs w:val="22"/>
+        </w:rPr>
+        <w:t xml:space="preserve"> in stochastic chemical kinetics models. Proceedings of the National Academy of Sciences, 108(21)</w:t>
+      </w:r>
+      <w:proofErr w:type="gramStart"/>
+      <w:r>
+        <w:rPr>
+          <w:rFonts w:ascii="Helvetica" w:hAnsi="Helvetica" w:cs="Helvetica"/>
+          <w:color w:val="000000"/>
+          <w:sz w:val="22"/>
+          <w:szCs w:val="22"/>
+        </w:rPr>
+        <w:t>:8645</w:t>
+      </w:r>
+      <w:proofErr w:type="gramEnd"/>
+      <w:r>
+        <w:rPr>
+          <w:rFonts w:ascii="Helvetica" w:hAnsi="Helvetica" w:cs="Helvetica"/>
+          <w:color w:val="000000"/>
+          <w:sz w:val="22"/>
+          <w:szCs w:val="22"/>
+        </w:rPr>
+        <w:t>–8650, May 2011.</w:t>
+      </w:r>
+    </w:p>
+    <w:p>
+      <w:pPr>
+        <w:pStyle w:val="ListParagraph"/>
         <w:rPr>
           <w:highlight w:val="yellow"/>
         </w:rPr>
       </w:pPr>
-      <w:proofErr w:type="spellStart"/>
-      <w:r>
-        <w:rPr>
-          <w:highlight w:val="yellow"/>
-        </w:rPr>
-        <w:t>Komorowski</w:t>
-      </w:r>
-      <w:proofErr w:type="spellEnd"/>
-      <w:r>
-        <w:rPr>
-          <w:highlight w:val="yellow"/>
-        </w:rPr>
-        <w:t xml:space="preserve"> papers</w:t>
-      </w:r>
-    </w:p>
-    <w:p/>
+    </w:p>
+    <w:p>
+      <w:bookmarkStart w:id="23" w:name="_GoBack"/>
+      <w:bookmarkEnd w:id="23"/>
+    </w:p>
     <w:sectPr>
       <w:pgSz w:w="11900" w:h="16840"/>
       <w:pgMar w:top="1440" w:right="1800" w:bottom="1440" w:left="1800" w:header="708" w:footer="708" w:gutter="0"/>
@@ -7597,6 +7985,92 @@
     </w:lvl>
   </w:abstractNum>
   <w:abstractNum w:abstractNumId="19">
+    <w:nsid w:val="7CC32B9A"/>
+    <w:multiLevelType w:val="hybridMultilevel"/>
+    <w:tmpl w:val="B96285F4"/>
+    <w:lvl w:ilvl="0" w:tplc="0409000F">
+      <w:start w:val="1"/>
+      <w:numFmt w:val="decimal"/>
+      <w:lvlText w:val="%1."/>
+      <w:lvlJc w:val="left"/>
+      <w:pPr>
+        <w:ind w:left="720" w:hanging="360"/>
+      </w:pPr>
+    </w:lvl>
+    <w:lvl w:ilvl="1" w:tplc="04090019" w:tentative="1">
+      <w:start w:val="1"/>
+      <w:numFmt w:val="lowerLetter"/>
+      <w:lvlText w:val="%2."/>
+      <w:lvlJc w:val="left"/>
+      <w:pPr>
+        <w:ind w:left="1440" w:hanging="360"/>
+      </w:pPr>
+    </w:lvl>
+    <w:lvl w:ilvl="2" w:tplc="0409001B" w:tentative="1">
+      <w:start w:val="1"/>
+      <w:numFmt w:val="lowerRoman"/>
+      <w:lvlText w:val="%3."/>
+      <w:lvlJc w:val="right"/>
+      <w:pPr>
+        <w:ind w:left="2160" w:hanging="180"/>
+      </w:pPr>
+    </w:lvl>
+    <w:lvl w:ilvl="3" w:tplc="0409000F" w:tentative="1">
+      <w:start w:val="1"/>
+      <w:numFmt w:val="decimal"/>
+      <w:lvlText w:val="%4."/>
+      <w:lvlJc w:val="left"/>
+      <w:pPr>
+        <w:ind w:left="2880" w:hanging="360"/>
+      </w:pPr>
+    </w:lvl>
+    <w:lvl w:ilvl="4" w:tplc="04090019" w:tentative="1">
+      <w:start w:val="1"/>
+      <w:numFmt w:val="lowerLetter"/>
+      <w:lvlText w:val="%5."/>
+      <w:lvlJc w:val="left"/>
+      <w:pPr>
+        <w:ind w:left="3600" w:hanging="360"/>
+      </w:pPr>
+    </w:lvl>
+    <w:lvl w:ilvl="5" w:tplc="0409001B" w:tentative="1">
+      <w:start w:val="1"/>
+      <w:numFmt w:val="lowerRoman"/>
+      <w:lvlText w:val="%6."/>
+      <w:lvlJc w:val="right"/>
+      <w:pPr>
+        <w:ind w:left="4320" w:hanging="180"/>
+      </w:pPr>
+    </w:lvl>
+    <w:lvl w:ilvl="6" w:tplc="0409000F" w:tentative="1">
+      <w:start w:val="1"/>
+      <w:numFmt w:val="decimal"/>
+      <w:lvlText w:val="%7."/>
+      <w:lvlJc w:val="left"/>
+      <w:pPr>
+        <w:ind w:left="5040" w:hanging="360"/>
+      </w:pPr>
+    </w:lvl>
+    <w:lvl w:ilvl="7" w:tplc="04090019" w:tentative="1">
+      <w:start w:val="1"/>
+      <w:numFmt w:val="lowerLetter"/>
+      <w:lvlText w:val="%8."/>
+      <w:lvlJc w:val="left"/>
+      <w:pPr>
+        <w:ind w:left="5760" w:hanging="360"/>
+      </w:pPr>
+    </w:lvl>
+    <w:lvl w:ilvl="8" w:tplc="0409001B" w:tentative="1">
+      <w:start w:val="1"/>
+      <w:numFmt w:val="lowerRoman"/>
+      <w:lvlText w:val="%9."/>
+      <w:lvlJc w:val="right"/>
+      <w:pPr>
+        <w:ind w:left="6480" w:hanging="180"/>
+      </w:pPr>
+    </w:lvl>
+  </w:abstractNum>
+  <w:abstractNum w:abstractNumId="20">
     <w:nsid w:val="7F0C356B"/>
     <w:multiLevelType w:val="hybridMultilevel"/>
     <w:tmpl w:val="10A4D7F8"/>
@@ -7719,7 +8193,7 @@
     <w:abstractNumId w:val="12"/>
   </w:num>
   <w:num w:numId="13">
-    <w:abstractNumId w:val="19"/>
+    <w:abstractNumId w:val="20"/>
   </w:num>
   <w:num w:numId="14">
     <w:abstractNumId w:val="0"/>
@@ -7741,6 +8215,9 @@
   </w:num>
   <w:num w:numId="20">
     <w:abstractNumId w:val="16"/>
+  </w:num>
+  <w:num w:numId="21">
+    <w:abstractNumId w:val="19"/>
   </w:num>
 </w:numbering>
 </file>
@@ -8017,7 +8494,6 @@
   <w:style w:type="character" w:default="1" w:styleId="DefaultParagraphFont">
     <w:name w:val="Default Paragraph Font"/>
     <w:uiPriority w:val="1"/>
-    <w:semiHidden/>
     <w:unhideWhenUsed/>
   </w:style>
   <w:style w:type="table" w:default="1" w:styleId="TableNormal">
@@ -8565,7 +9041,6 @@
   <w:style w:type="character" w:default="1" w:styleId="DefaultParagraphFont">
     <w:name w:val="Default Paragraph Font"/>
     <w:uiPriority w:val="1"/>
-    <w:semiHidden/>
     <w:unhideWhenUsed/>
   </w:style>
   <w:style w:type="table" w:default="1" w:styleId="TableNormal">

</xml_diff>

<commit_message>
add to doc: custom paths
</commit_message>
<xml_diff>
--- a/User Guide.docx
+++ b/User Guide.docx
@@ -3322,6 +3322,277 @@
     </w:p>
     <w:p>
       <w:pPr>
+        <w:rPr>
+          <w:b/>
+        </w:rPr>
+      </w:pPr>
+      <w:r>
+        <w:rPr>
+          <w:b/>
+        </w:rPr>
+        <w:t>Note for custom library paths and custom linker or compiler flags:</w:t>
+      </w:r>
+    </w:p>
+    <w:p>
+      <w:pPr>
+        <w:rPr>
+          <w:rFonts w:ascii="Cambria" w:hAnsi="Cambria"/>
+        </w:rPr>
+      </w:pPr>
+      <w:r>
+        <w:t xml:space="preserve">It is also possible to specify custom flags to the linker or compiler, for example if CVODES or Blitz </w:t>
+      </w:r>
+      <w:proofErr w:type="gramStart"/>
+      <w:r>
+        <w:t>are</w:t>
+      </w:r>
+      <w:proofErr w:type="gramEnd"/>
+      <w:r>
+        <w:t xml:space="preserve"> not installed in a standard location.  To specify additional arguments to the linker, call </w:t>
+      </w:r>
+      <w:proofErr w:type="spellStart"/>
+      <w:r>
+        <w:rPr>
+          <w:rFonts w:ascii="Courier" w:hAnsi="Courier"/>
+        </w:rPr>
+        <w:t>compileLNA</w:t>
+      </w:r>
+      <w:proofErr w:type="spellEnd"/>
+      <w:r>
+        <w:t xml:space="preserve"> </w:t>
+      </w:r>
+      <w:proofErr w:type="gramStart"/>
+      <w:r>
+        <w:t xml:space="preserve">as  </w:t>
+      </w:r>
+      <w:proofErr w:type="spellStart"/>
+      <w:r>
+        <w:rPr>
+          <w:rFonts w:ascii="Courier" w:hAnsi="Courier"/>
+        </w:rPr>
+        <w:t>compileLNA</w:t>
+      </w:r>
+      <w:proofErr w:type="spellEnd"/>
+      <w:proofErr w:type="gramEnd"/>
+      <w:r>
+        <w:rPr>
+          <w:rFonts w:ascii="Courier" w:hAnsi="Courier"/>
+        </w:rPr>
+        <w:t>(</w:t>
+      </w:r>
+      <w:proofErr w:type="spellStart"/>
+      <w:r>
+        <w:rPr>
+          <w:rFonts w:ascii="Courier" w:hAnsi="Courier"/>
+        </w:rPr>
+        <w:t>modelName</w:t>
+      </w:r>
+      <w:proofErr w:type="spellEnd"/>
+      <w:r>
+        <w:rPr>
+          <w:rFonts w:ascii="Courier" w:hAnsi="Courier"/>
+        </w:rPr>
+        <w:t xml:space="preserve">, S, </w:t>
+      </w:r>
+      <w:proofErr w:type="spellStart"/>
+      <w:r>
+        <w:rPr>
+          <w:rFonts w:ascii="Courier" w:hAnsi="Courier"/>
+        </w:rPr>
+        <w:t>Npar</w:t>
+      </w:r>
+      <w:proofErr w:type="spellEnd"/>
+      <w:r>
+        <w:rPr>
+          <w:rFonts w:ascii="Courier" w:hAnsi="Courier"/>
+        </w:rPr>
+        <w:t>, ‘</w:t>
+      </w:r>
+      <w:proofErr w:type="spellStart"/>
+      <w:r>
+        <w:rPr>
+          <w:rFonts w:ascii="Courier" w:hAnsi="Courier"/>
+        </w:rPr>
+        <w:t>Linker_flags</w:t>
+      </w:r>
+      <w:proofErr w:type="spellEnd"/>
+      <w:r>
+        <w:rPr>
+          <w:rFonts w:ascii="Courier" w:hAnsi="Courier"/>
+        </w:rPr>
+        <w:t xml:space="preserve">’, FLAGS) </w:t>
+      </w:r>
+      <w:r>
+        <w:rPr>
+          <w:rFonts w:ascii="Cambria" w:hAnsi="Cambria"/>
+        </w:rPr>
+        <w:t xml:space="preserve">where </w:t>
+      </w:r>
+      <w:r>
+        <w:rPr>
+          <w:rFonts w:ascii="Courier" w:hAnsi="Courier"/>
+        </w:rPr>
+        <w:t>FLAGS</w:t>
+      </w:r>
+      <w:r>
+        <w:rPr>
+          <w:rFonts w:ascii="Cambria" w:hAnsi="Cambria"/>
+        </w:rPr>
+        <w:t xml:space="preserve"> is a string of linker flags (e.g. ‘-L/path/to/</w:t>
+      </w:r>
+      <w:proofErr w:type="spellStart"/>
+      <w:r>
+        <w:rPr>
+          <w:rFonts w:ascii="Cambria" w:hAnsi="Cambria"/>
+        </w:rPr>
+        <w:t>libcvodes</w:t>
+      </w:r>
+      <w:proofErr w:type="spellEnd"/>
+      <w:r>
+        <w:rPr>
+          <w:rFonts w:ascii="Cambria" w:hAnsi="Cambria"/>
+        </w:rPr>
+        <w:t>’).</w:t>
+      </w:r>
+    </w:p>
+    <w:p>
+      <w:pPr>
+        <w:rPr>
+          <w:rFonts w:ascii="Cambria" w:hAnsi="Cambria"/>
+        </w:rPr>
+      </w:pPr>
+    </w:p>
+    <w:p>
+      <w:pPr>
+        <w:rPr>
+          <w:rFonts w:ascii="Cambria" w:hAnsi="Cambria"/>
+        </w:rPr>
+      </w:pPr>
+      <w:r>
+        <w:rPr>
+          <w:rFonts w:ascii="Cambria" w:hAnsi="Cambria"/>
+        </w:rPr>
+        <w:t xml:space="preserve">To specify additional arguments to the compiler, call </w:t>
+      </w:r>
+      <w:proofErr w:type="spellStart"/>
+      <w:r>
+        <w:rPr>
+          <w:rFonts w:ascii="Courier" w:hAnsi="Courier"/>
+        </w:rPr>
+        <w:t>compileLNA</w:t>
+      </w:r>
+      <w:proofErr w:type="spellEnd"/>
+      <w:r>
+        <w:t xml:space="preserve"> </w:t>
+      </w:r>
+      <w:proofErr w:type="gramStart"/>
+      <w:r>
+        <w:t xml:space="preserve">as  </w:t>
+      </w:r>
+      <w:proofErr w:type="spellStart"/>
+      <w:r>
+        <w:rPr>
+          <w:rFonts w:ascii="Courier" w:hAnsi="Courier"/>
+        </w:rPr>
+        <w:t>compileLNA</w:t>
+      </w:r>
+      <w:proofErr w:type="spellEnd"/>
+      <w:proofErr w:type="gramEnd"/>
+      <w:r>
+        <w:rPr>
+          <w:rFonts w:ascii="Courier" w:hAnsi="Courier"/>
+        </w:rPr>
+        <w:t>(</w:t>
+      </w:r>
+      <w:proofErr w:type="spellStart"/>
+      <w:r>
+        <w:rPr>
+          <w:rFonts w:ascii="Courier" w:hAnsi="Courier"/>
+        </w:rPr>
+        <w:t>modelName</w:t>
+      </w:r>
+      <w:proofErr w:type="spellEnd"/>
+      <w:r>
+        <w:rPr>
+          <w:rFonts w:ascii="Courier" w:hAnsi="Courier"/>
+        </w:rPr>
+        <w:t xml:space="preserve">, S, </w:t>
+      </w:r>
+      <w:proofErr w:type="spellStart"/>
+      <w:r>
+        <w:rPr>
+          <w:rFonts w:ascii="Courier" w:hAnsi="Courier"/>
+        </w:rPr>
+        <w:t>Npar</w:t>
+      </w:r>
+      <w:proofErr w:type="spellEnd"/>
+      <w:r>
+        <w:rPr>
+          <w:rFonts w:ascii="Courier" w:hAnsi="Courier"/>
+        </w:rPr>
+        <w:t>, ‘</w:t>
+      </w:r>
+      <w:proofErr w:type="spellStart"/>
+      <w:r>
+        <w:rPr>
+          <w:rFonts w:ascii="Courier" w:hAnsi="Courier"/>
+        </w:rPr>
+        <w:t>Cpp</w:t>
+      </w:r>
+      <w:r>
+        <w:rPr>
+          <w:rFonts w:ascii="Courier" w:hAnsi="Courier"/>
+        </w:rPr>
+        <w:t>_flags</w:t>
+      </w:r>
+      <w:proofErr w:type="spellEnd"/>
+      <w:r>
+        <w:rPr>
+          <w:rFonts w:ascii="Courier" w:hAnsi="Courier"/>
+        </w:rPr>
+        <w:t xml:space="preserve">’, FLAGS) </w:t>
+      </w:r>
+      <w:r>
+        <w:rPr>
+          <w:rFonts w:ascii="Cambria" w:hAnsi="Cambria"/>
+        </w:rPr>
+        <w:t xml:space="preserve">where </w:t>
+      </w:r>
+      <w:r>
+        <w:rPr>
+          <w:rFonts w:ascii="Courier" w:hAnsi="Courier"/>
+        </w:rPr>
+        <w:t>FLAGS</w:t>
+      </w:r>
+      <w:r>
+        <w:rPr>
+          <w:rFonts w:ascii="Cambria" w:hAnsi="Cambria"/>
+        </w:rPr>
+        <w:t xml:space="preserve"> is a string of compiler flags.</w:t>
+      </w:r>
+    </w:p>
+    <w:p>
+      <w:pPr>
+        <w:rPr>
+          <w:rFonts w:ascii="Cambria" w:hAnsi="Cambria"/>
+        </w:rPr>
+      </w:pPr>
+    </w:p>
+    <w:p>
+      <w:pPr>
+        <w:rPr>
+          <w:rFonts w:ascii="Cambria" w:hAnsi="Cambria"/>
+        </w:rPr>
+      </w:pPr>
+      <w:r>
+        <w:rPr>
+          <w:rFonts w:ascii="Cambria" w:hAnsi="Cambria"/>
+        </w:rPr>
+        <w:t>Linker flags and compiler flags can both be specified, by providing both pairs of arguments.</w:t>
+      </w:r>
+    </w:p>
+    <w:p>
+      <w:pPr>
         <w:pStyle w:val="Heading4"/>
       </w:pPr>
       <w:r>
@@ -4529,7 +4800,12 @@
       </w:r>
       <w:proofErr w:type="spellEnd"/>
       <w:r>
-        <w:t xml:space="preserve">, the next step is to call the function </w:t>
+        <w:t>, the next step is to call the functio</w:t>
+      </w:r>
+      <w:bookmarkStart w:id="17" w:name="_GoBack"/>
+      <w:bookmarkEnd w:id="17"/>
+      <w:r>
+        <w:t xml:space="preserve">n </w:t>
       </w:r>
       <w:proofErr w:type="spellStart"/>
       <w:r>
@@ -4727,9 +5003,144 @@
     <w:p/>
     <w:p>
       <w:pPr>
+        <w:rPr>
+          <w:b/>
+        </w:rPr>
+      </w:pPr>
+      <w:r>
+        <w:rPr>
+          <w:b/>
+        </w:rPr>
+        <w:t>Note for non-standard library or include paths:</w:t>
+      </w:r>
+    </w:p>
+    <w:p>
+      <w:pPr>
+        <w:rPr>
+          <w:rFonts w:ascii="Courier" w:hAnsi="Courier"/>
+        </w:rPr>
+      </w:pPr>
+      <w:r>
+        <w:t xml:space="preserve">If CVODES or Blitz++ are not installed in a standard location (e.g. due to lack of administrator permissions), then custom include and/or library paths can be provided by specifying two additional arguments to </w:t>
+      </w:r>
+      <w:proofErr w:type="spellStart"/>
+      <w:r>
+        <w:rPr>
+          <w:rFonts w:ascii="Courier" w:hAnsi="Courier"/>
+        </w:rPr>
+        <w:t>compileLNA</w:t>
+      </w:r>
+      <w:proofErr w:type="spellEnd"/>
+      <w:r>
+        <w:rPr>
+          <w:rFonts w:ascii="Courier" w:hAnsi="Courier"/>
+        </w:rPr>
+        <w:t>:</w:t>
+      </w:r>
+    </w:p>
+    <w:p>
+      <w:pPr>
+        <w:pStyle w:val="ListParagraph"/>
+        <w:numPr>
+          <w:ilvl w:val="0"/>
+          <w:numId w:val="22"/>
+        </w:numPr>
+        <w:rPr>
+          <w:rFonts w:ascii="Cambria" w:hAnsi="Cambria"/>
+        </w:rPr>
+      </w:pPr>
+      <w:proofErr w:type="spellStart"/>
+      <w:proofErr w:type="gramStart"/>
+      <w:r>
+        <w:rPr>
+          <w:rFonts w:ascii="Courier" w:hAnsi="Courier"/>
+        </w:rPr>
+        <w:t>include</w:t>
+      </w:r>
+      <w:proofErr w:type="gramEnd"/>
+      <w:r>
+        <w:rPr>
+          <w:rFonts w:ascii="Courier" w:hAnsi="Courier"/>
+        </w:rPr>
+        <w:t>_dirs</w:t>
+      </w:r>
+      <w:proofErr w:type="spellEnd"/>
+      <w:r>
+        <w:rPr>
+          <w:rFonts w:ascii="Courier" w:hAnsi="Courier"/>
+        </w:rPr>
+        <w:t xml:space="preserve">: </w:t>
+      </w:r>
+      <w:r>
+        <w:rPr>
+          <w:rFonts w:ascii="Cambria" w:hAnsi="Cambria"/>
+        </w:rPr>
+        <w:t>a Python list of directories to be searched for header files, specified as a list of strings.</w:t>
+      </w:r>
+    </w:p>
+    <w:p>
+      <w:pPr>
+        <w:pStyle w:val="ListParagraph"/>
+        <w:numPr>
+          <w:ilvl w:val="0"/>
+          <w:numId w:val="22"/>
+        </w:numPr>
+        <w:rPr>
+          <w:rFonts w:ascii="Cambria" w:hAnsi="Cambria"/>
+        </w:rPr>
+      </w:pPr>
+      <w:proofErr w:type="spellStart"/>
+      <w:proofErr w:type="gramStart"/>
+      <w:r>
+        <w:rPr>
+          <w:rFonts w:ascii="Courier" w:hAnsi="Courier"/>
+        </w:rPr>
+        <w:t>lib</w:t>
+      </w:r>
+      <w:proofErr w:type="gramEnd"/>
+      <w:r>
+        <w:rPr>
+          <w:rFonts w:ascii="Courier" w:hAnsi="Courier"/>
+        </w:rPr>
+        <w:t>_dirs</w:t>
+      </w:r>
+      <w:proofErr w:type="spellEnd"/>
+      <w:r>
+        <w:rPr>
+          <w:rFonts w:ascii="Courier" w:hAnsi="Courier"/>
+        </w:rPr>
+        <w:t xml:space="preserve">: </w:t>
+      </w:r>
+      <w:r>
+        <w:rPr>
+          <w:rFonts w:ascii="Cambria" w:hAnsi="Cambria"/>
+        </w:rPr>
+        <w:t xml:space="preserve">a </w:t>
+      </w:r>
+      <w:r>
+        <w:rPr>
+          <w:rFonts w:ascii="Cambria" w:hAnsi="Cambria"/>
+        </w:rPr>
+        <w:t>P</w:t>
+      </w:r>
+      <w:r>
+        <w:rPr>
+          <w:rFonts w:ascii="Cambria" w:hAnsi="Cambria"/>
+        </w:rPr>
+        <w:t>ytho</w:t>
+      </w:r>
+      <w:r>
+        <w:rPr>
+          <w:rFonts w:ascii="Cambria" w:hAnsi="Cambria"/>
+        </w:rPr>
+        <w:t>n list of directories to be searched for libraries, specified as a list of strings.</w:t>
+      </w:r>
+    </w:p>
+    <w:p>
+      <w:pPr>
         <w:pStyle w:val="Heading3"/>
       </w:pPr>
-      <w:bookmarkStart w:id="17" w:name="_Toc282602821"/>
+      <w:bookmarkStart w:id="18" w:name="_Toc282602821"/>
       <w:r>
         <w:t xml:space="preserve">Using the created </w:t>
       </w:r>
@@ -4739,7 +5150,7 @@
       <w:r>
         <w:t xml:space="preserve"> module</w:t>
       </w:r>
-      <w:bookmarkEnd w:id="17"/>
+      <w:bookmarkEnd w:id="18"/>
       <w:r>
         <w:tab/>
       </w:r>
@@ -4842,11 +5253,11 @@
       <w:pPr>
         <w:pStyle w:val="Heading3"/>
       </w:pPr>
-      <w:bookmarkStart w:id="18" w:name="_Toc282602822"/>
+      <w:bookmarkStart w:id="19" w:name="_Toc282602822"/>
       <w:r>
         <w:t>Input</w:t>
       </w:r>
-      <w:bookmarkEnd w:id="18"/>
+      <w:bookmarkEnd w:id="19"/>
     </w:p>
     <w:p>
       <w:r>
@@ -5160,14 +5571,14 @@
       <w:pPr>
         <w:pStyle w:val="Heading3"/>
       </w:pPr>
-      <w:bookmarkStart w:id="19" w:name="_Toc282602823"/>
+      <w:bookmarkStart w:id="20" w:name="_Toc282602823"/>
       <w:r>
         <w:t>O</w:t>
       </w:r>
       <w:r>
         <w:t>utput</w:t>
       </w:r>
-      <w:bookmarkEnd w:id="19"/>
+      <w:bookmarkEnd w:id="20"/>
     </w:p>
     <w:p/>
     <w:p>
@@ -5622,17 +6033,17 @@
       <w:pPr>
         <w:pStyle w:val="Heading1"/>
       </w:pPr>
-      <w:bookmarkStart w:id="20" w:name="_Toc282602824"/>
+      <w:bookmarkStart w:id="21" w:name="_Toc282602824"/>
       <w:r>
         <w:t>Examples</w:t>
       </w:r>
-      <w:bookmarkEnd w:id="20"/>
+      <w:bookmarkEnd w:id="21"/>
     </w:p>
     <w:p>
       <w:pPr>
         <w:pStyle w:val="Heading2"/>
       </w:pPr>
-      <w:bookmarkStart w:id="21" w:name="_Toc282602825"/>
+      <w:bookmarkStart w:id="22" w:name="_Toc282602825"/>
       <w:r>
         <w:t>Birth-</w:t>
       </w:r>
@@ -5648,7 +6059,7 @@
       <w:r>
         <w:t>odel</w:t>
       </w:r>
-      <w:bookmarkEnd w:id="21"/>
+      <w:bookmarkEnd w:id="22"/>
     </w:p>
     <w:p>
       <w:r>
@@ -5866,14 +6277,14 @@
       <w:pPr>
         <w:pStyle w:val="Heading1"/>
       </w:pPr>
-      <w:bookmarkStart w:id="22" w:name="_Toc282602826"/>
+      <w:bookmarkStart w:id="23" w:name="_Toc282602826"/>
       <w:r>
         <w:t>R</w:t>
       </w:r>
       <w:r>
         <w:t>eferences</w:t>
       </w:r>
-      <w:bookmarkEnd w:id="22"/>
+      <w:bookmarkEnd w:id="23"/>
     </w:p>
     <w:p/>
     <w:p>
@@ -6027,8 +6438,9 @@
           <w:sz w:val="22"/>
           <w:szCs w:val="22"/>
         </w:rPr>
-        <w:t>Michal</w:t>
-      </w:r>
+        <w:t xml:space="preserve">Michal </w:t>
+      </w:r>
+      <w:proofErr w:type="spellStart"/>
       <w:r>
         <w:rPr>
           <w:rFonts w:ascii="Helvetica" w:hAnsi="Helvetica" w:cs="Helvetica"/>
@@ -6036,9 +6448,9 @@
           <w:sz w:val="22"/>
           <w:szCs w:val="22"/>
         </w:rPr>
-        <w:t xml:space="preserve"> </w:t>
-      </w:r>
-      <w:proofErr w:type="spellStart"/>
+        <w:t>Komorowski</w:t>
+      </w:r>
+      <w:proofErr w:type="spellEnd"/>
       <w:r>
         <w:rPr>
           <w:rFonts w:ascii="Helvetica" w:hAnsi="Helvetica" w:cs="Helvetica"/>
@@ -6046,9 +6458,9 @@
           <w:sz w:val="22"/>
           <w:szCs w:val="22"/>
         </w:rPr>
-        <w:t>Komorowski</w:t>
-      </w:r>
-      <w:proofErr w:type="spellEnd"/>
+        <w:t xml:space="preserve">, Maria J Costa, David A Rand, and Michael P H </w:t>
+      </w:r>
+      <w:proofErr w:type="spellStart"/>
       <w:r>
         <w:rPr>
           <w:rFonts w:ascii="Helvetica" w:hAnsi="Helvetica" w:cs="Helvetica"/>
@@ -6056,8 +6468,9 @@
           <w:sz w:val="22"/>
           <w:szCs w:val="22"/>
         </w:rPr>
-        <w:t>, Maria J Costa, David A Rand, an</w:t>
-      </w:r>
+        <w:t>Stumpf</w:t>
+      </w:r>
+      <w:proofErr w:type="spellEnd"/>
       <w:r>
         <w:rPr>
           <w:rFonts w:ascii="Helvetica" w:hAnsi="Helvetica" w:cs="Helvetica"/>
@@ -6065,7 +6478,7 @@
           <w:sz w:val="22"/>
           <w:szCs w:val="22"/>
         </w:rPr>
-        <w:t xml:space="preserve">d Michael P H </w:t>
+        <w:t xml:space="preserve">. Sensitivity, robustness, and </w:t>
       </w:r>
       <w:proofErr w:type="spellStart"/>
       <w:r>
@@ -6075,7 +6488,7 @@
           <w:sz w:val="22"/>
           <w:szCs w:val="22"/>
         </w:rPr>
-        <w:t>Stumpf</w:t>
+        <w:t>identifiability</w:t>
       </w:r>
       <w:proofErr w:type="spellEnd"/>
       <w:r>
@@ -6085,8 +6498,9 @@
           <w:sz w:val="22"/>
           <w:szCs w:val="22"/>
         </w:rPr>
-        <w:t>. Sensitiv</w:t>
-      </w:r>
+        <w:t xml:space="preserve"> in stochastic chemical kinetics models. Proceedings of the National Academy of Sciences, 108(21)</w:t>
+      </w:r>
+      <w:proofErr w:type="gramStart"/>
       <w:r>
         <w:rPr>
           <w:rFonts w:ascii="Helvetica" w:hAnsi="Helvetica" w:cs="Helvetica"/>
@@ -6094,9 +6508,9 @@
           <w:sz w:val="22"/>
           <w:szCs w:val="22"/>
         </w:rPr>
-        <w:t xml:space="preserve">ity, robustness, and </w:t>
-      </w:r>
-      <w:proofErr w:type="spellStart"/>
+        <w:t>:8645</w:t>
+      </w:r>
+      <w:proofErr w:type="gramEnd"/>
       <w:r>
         <w:rPr>
           <w:rFonts w:ascii="Helvetica" w:hAnsi="Helvetica" w:cs="Helvetica"/>
@@ -6104,36 +6518,6 @@
           <w:sz w:val="22"/>
           <w:szCs w:val="22"/>
         </w:rPr>
-        <w:t>identifiability</w:t>
-      </w:r>
-      <w:proofErr w:type="spellEnd"/>
-      <w:r>
-        <w:rPr>
-          <w:rFonts w:ascii="Helvetica" w:hAnsi="Helvetica" w:cs="Helvetica"/>
-          <w:color w:val="000000"/>
-          <w:sz w:val="22"/>
-          <w:szCs w:val="22"/>
-        </w:rPr>
-        <w:t xml:space="preserve"> in stochastic chemical kinetics models. Proceedings of the National Academy of Sciences, 108(21)</w:t>
-      </w:r>
-      <w:proofErr w:type="gramStart"/>
-      <w:r>
-        <w:rPr>
-          <w:rFonts w:ascii="Helvetica" w:hAnsi="Helvetica" w:cs="Helvetica"/>
-          <w:color w:val="000000"/>
-          <w:sz w:val="22"/>
-          <w:szCs w:val="22"/>
-        </w:rPr>
-        <w:t>:8645</w:t>
-      </w:r>
-      <w:proofErr w:type="gramEnd"/>
-      <w:r>
-        <w:rPr>
-          <w:rFonts w:ascii="Helvetica" w:hAnsi="Helvetica" w:cs="Helvetica"/>
-          <w:color w:val="000000"/>
-          <w:sz w:val="22"/>
-          <w:szCs w:val="22"/>
-        </w:rPr>
         <w:t>–8650, May 2011.</w:t>
       </w:r>
     </w:p>
@@ -6145,10 +6529,7 @@
         </w:rPr>
       </w:pPr>
     </w:p>
-    <w:p>
-      <w:bookmarkStart w:id="23" w:name="_GoBack"/>
-      <w:bookmarkEnd w:id="23"/>
-    </w:p>
+    <w:p/>
     <w:sectPr>
       <w:pgSz w:w="11900" w:h="16840"/>
       <w:pgMar w:top="1440" w:right="1800" w:bottom="1440" w:left="1800" w:header="708" w:footer="708" w:gutter="0"/>
@@ -7275,6 +7656,119 @@
     </w:lvl>
   </w:abstractNum>
   <w:abstractNum w:abstractNumId="12">
+    <w:nsid w:val="49603730"/>
+    <w:multiLevelType w:val="hybridMultilevel"/>
+    <w:tmpl w:val="F7D43F44"/>
+    <w:lvl w:ilvl="0" w:tplc="04090001">
+      <w:start w:val="1"/>
+      <w:numFmt w:val="bullet"/>
+      <w:lvlText w:val=""/>
+      <w:lvlJc w:val="left"/>
+      <w:pPr>
+        <w:ind w:left="720" w:hanging="360"/>
+      </w:pPr>
+      <w:rPr>
+        <w:rFonts w:ascii="Symbol" w:hAnsi="Symbol" w:hint="default"/>
+      </w:rPr>
+    </w:lvl>
+    <w:lvl w:ilvl="1" w:tplc="04090003" w:tentative="1">
+      <w:start w:val="1"/>
+      <w:numFmt w:val="bullet"/>
+      <w:lvlText w:val="o"/>
+      <w:lvlJc w:val="left"/>
+      <w:pPr>
+        <w:ind w:left="1440" w:hanging="360"/>
+      </w:pPr>
+      <w:rPr>
+        <w:rFonts w:ascii="Courier New" w:hAnsi="Courier New" w:hint="default"/>
+      </w:rPr>
+    </w:lvl>
+    <w:lvl w:ilvl="2" w:tplc="04090005" w:tentative="1">
+      <w:start w:val="1"/>
+      <w:numFmt w:val="bullet"/>
+      <w:lvlText w:val=""/>
+      <w:lvlJc w:val="left"/>
+      <w:pPr>
+        <w:ind w:left="2160" w:hanging="360"/>
+      </w:pPr>
+      <w:rPr>
+        <w:rFonts w:ascii="Wingdings" w:hAnsi="Wingdings" w:hint="default"/>
+      </w:rPr>
+    </w:lvl>
+    <w:lvl w:ilvl="3" w:tplc="04090001" w:tentative="1">
+      <w:start w:val="1"/>
+      <w:numFmt w:val="bullet"/>
+      <w:lvlText w:val=""/>
+      <w:lvlJc w:val="left"/>
+      <w:pPr>
+        <w:ind w:left="2880" w:hanging="360"/>
+      </w:pPr>
+      <w:rPr>
+        <w:rFonts w:ascii="Symbol" w:hAnsi="Symbol" w:hint="default"/>
+      </w:rPr>
+    </w:lvl>
+    <w:lvl w:ilvl="4" w:tplc="04090003" w:tentative="1">
+      <w:start w:val="1"/>
+      <w:numFmt w:val="bullet"/>
+      <w:lvlText w:val="o"/>
+      <w:lvlJc w:val="left"/>
+      <w:pPr>
+        <w:ind w:left="3600" w:hanging="360"/>
+      </w:pPr>
+      <w:rPr>
+        <w:rFonts w:ascii="Courier New" w:hAnsi="Courier New" w:hint="default"/>
+      </w:rPr>
+    </w:lvl>
+    <w:lvl w:ilvl="5" w:tplc="04090005" w:tentative="1">
+      <w:start w:val="1"/>
+      <w:numFmt w:val="bullet"/>
+      <w:lvlText w:val=""/>
+      <w:lvlJc w:val="left"/>
+      <w:pPr>
+        <w:ind w:left="4320" w:hanging="360"/>
+      </w:pPr>
+      <w:rPr>
+        <w:rFonts w:ascii="Wingdings" w:hAnsi="Wingdings" w:hint="default"/>
+      </w:rPr>
+    </w:lvl>
+    <w:lvl w:ilvl="6" w:tplc="04090001" w:tentative="1">
+      <w:start w:val="1"/>
+      <w:numFmt w:val="bullet"/>
+      <w:lvlText w:val=""/>
+      <w:lvlJc w:val="left"/>
+      <w:pPr>
+        <w:ind w:left="5040" w:hanging="360"/>
+      </w:pPr>
+      <w:rPr>
+        <w:rFonts w:ascii="Symbol" w:hAnsi="Symbol" w:hint="default"/>
+      </w:rPr>
+    </w:lvl>
+    <w:lvl w:ilvl="7" w:tplc="04090003" w:tentative="1">
+      <w:start w:val="1"/>
+      <w:numFmt w:val="bullet"/>
+      <w:lvlText w:val="o"/>
+      <w:lvlJc w:val="left"/>
+      <w:pPr>
+        <w:ind w:left="5760" w:hanging="360"/>
+      </w:pPr>
+      <w:rPr>
+        <w:rFonts w:ascii="Courier New" w:hAnsi="Courier New" w:hint="default"/>
+      </w:rPr>
+    </w:lvl>
+    <w:lvl w:ilvl="8" w:tplc="04090005" w:tentative="1">
+      <w:start w:val="1"/>
+      <w:numFmt w:val="bullet"/>
+      <w:lvlText w:val=""/>
+      <w:lvlJc w:val="left"/>
+      <w:pPr>
+        <w:ind w:left="6480" w:hanging="360"/>
+      </w:pPr>
+      <w:rPr>
+        <w:rFonts w:ascii="Wingdings" w:hAnsi="Wingdings" w:hint="default"/>
+      </w:rPr>
+    </w:lvl>
+  </w:abstractNum>
+  <w:abstractNum w:abstractNumId="13">
     <w:nsid w:val="5D5C695B"/>
     <w:multiLevelType w:val="multilevel"/>
     <w:tmpl w:val="10D289D0"/>
@@ -7360,7 +7854,7 @@
       </w:pPr>
     </w:lvl>
   </w:abstractNum>
-  <w:abstractNum w:abstractNumId="13">
+  <w:abstractNum w:abstractNumId="14">
     <w:nsid w:val="5FAD2BB3"/>
     <w:multiLevelType w:val="hybridMultilevel"/>
     <w:tmpl w:val="35568F90"/>
@@ -7473,7 +7967,7 @@
       </w:rPr>
     </w:lvl>
   </w:abstractNum>
-  <w:abstractNum w:abstractNumId="14">
+  <w:abstractNum w:abstractNumId="15">
     <w:nsid w:val="69651487"/>
     <w:multiLevelType w:val="hybridMultilevel"/>
     <w:tmpl w:val="6B46E87A"/>
@@ -7586,7 +8080,7 @@
       </w:rPr>
     </w:lvl>
   </w:abstractNum>
-  <w:abstractNum w:abstractNumId="15">
+  <w:abstractNum w:abstractNumId="16">
     <w:nsid w:val="71FF088F"/>
     <w:multiLevelType w:val="hybridMultilevel"/>
     <w:tmpl w:val="3F5AC43A"/>
@@ -7699,7 +8193,7 @@
       </w:rPr>
     </w:lvl>
   </w:abstractNum>
-  <w:abstractNum w:abstractNumId="16">
+  <w:abstractNum w:abstractNumId="17">
     <w:nsid w:val="743C79FB"/>
     <w:multiLevelType w:val="hybridMultilevel"/>
     <w:tmpl w:val="E6EEEB58"/>
@@ -7812,7 +8306,7 @@
       </w:rPr>
     </w:lvl>
   </w:abstractNum>
-  <w:abstractNum w:abstractNumId="17">
+  <w:abstractNum w:abstractNumId="18">
     <w:nsid w:val="760C09C0"/>
     <w:multiLevelType w:val="hybridMultilevel"/>
     <w:tmpl w:val="83D890AA"/>
@@ -7898,7 +8392,7 @@
       </w:pPr>
     </w:lvl>
   </w:abstractNum>
-  <w:abstractNum w:abstractNumId="18">
+  <w:abstractNum w:abstractNumId="19">
     <w:nsid w:val="79FC78E9"/>
     <w:multiLevelType w:val="hybridMultilevel"/>
     <w:tmpl w:val="8B8E6472"/>
@@ -7984,7 +8478,7 @@
       </w:pPr>
     </w:lvl>
   </w:abstractNum>
-  <w:abstractNum w:abstractNumId="19">
+  <w:abstractNum w:abstractNumId="20">
     <w:nsid w:val="7CC32B9A"/>
     <w:multiLevelType w:val="hybridMultilevel"/>
     <w:tmpl w:val="B96285F4"/>
@@ -8070,7 +8564,7 @@
       </w:pPr>
     </w:lvl>
   </w:abstractNum>
-  <w:abstractNum w:abstractNumId="20">
+  <w:abstractNum w:abstractNumId="21">
     <w:nsid w:val="7F0C356B"/>
     <w:multiLevelType w:val="hybridMultilevel"/>
     <w:tmpl w:val="10A4D7F8"/>
@@ -8160,13 +8654,13 @@
     <w:abstractNumId w:val="5"/>
   </w:num>
   <w:num w:numId="2">
+    <w:abstractNumId w:val="15"/>
+  </w:num>
+  <w:num w:numId="3">
     <w:abstractNumId w:val="14"/>
   </w:num>
-  <w:num w:numId="3">
-    <w:abstractNumId w:val="13"/>
-  </w:num>
   <w:num w:numId="4">
-    <w:abstractNumId w:val="15"/>
+    <w:abstractNumId w:val="16"/>
   </w:num>
   <w:num w:numId="5">
     <w:abstractNumId w:val="11"/>
@@ -8190,10 +8684,10 @@
     <w:abstractNumId w:val="8"/>
   </w:num>
   <w:num w:numId="12">
-    <w:abstractNumId w:val="12"/>
+    <w:abstractNumId w:val="13"/>
   </w:num>
   <w:num w:numId="13">
-    <w:abstractNumId w:val="20"/>
+    <w:abstractNumId w:val="21"/>
   </w:num>
   <w:num w:numId="14">
     <w:abstractNumId w:val="0"/>
@@ -8202,10 +8696,10 @@
     <w:abstractNumId w:val="1"/>
   </w:num>
   <w:num w:numId="16">
-    <w:abstractNumId w:val="18"/>
+    <w:abstractNumId w:val="19"/>
   </w:num>
   <w:num w:numId="17">
-    <w:abstractNumId w:val="17"/>
+    <w:abstractNumId w:val="18"/>
   </w:num>
   <w:num w:numId="18">
     <w:abstractNumId w:val="6"/>
@@ -8214,10 +8708,13 @@
     <w:abstractNumId w:val="2"/>
   </w:num>
   <w:num w:numId="20">
-    <w:abstractNumId w:val="16"/>
+    <w:abstractNumId w:val="17"/>
   </w:num>
   <w:num w:numId="21">
-    <w:abstractNumId w:val="19"/>
+    <w:abstractNumId w:val="20"/>
+  </w:num>
+  <w:num w:numId="22">
+    <w:abstractNumId w:val="12"/>
   </w:num>
 </w:numbering>
 </file>

</xml_diff>

<commit_message>
bug fix for system with one species and changes to tutorial/user guide
</commit_message>
<xml_diff>
--- a/User Guide.docx
+++ b/User Guide.docx
@@ -1,6 +1,6 @@
 
 <file path=word/document.xml><?xml version="1.0" encoding="utf-8"?>
-<w:document xmlns:wpc="http://schemas.microsoft.com/office/word/2010/wordprocessingCanvas" xmlns:mo="http://schemas.microsoft.com/office/mac/office/2008/main" xmlns:mc="http://schemas.openxmlformats.org/markup-compatibility/2006" xmlns:mv="urn:schemas-microsoft-com:mac:vml" xmlns:o="urn:schemas-microsoft-com:office:office" xmlns:r="http://schemas.openxmlformats.org/officeDocument/2006/relationships" xmlns:m="http://schemas.openxmlformats.org/officeDocument/2006/math" xmlns:v="urn:schemas-microsoft-com:vml" xmlns:wp14="http://schemas.microsoft.com/office/word/2010/wordprocessingDrawing" xmlns:wp="http://schemas.openxmlformats.org/drawingml/2006/wordprocessingDrawing" xmlns:w10="urn:schemas-microsoft-com:office:word" xmlns:w="http://schemas.openxmlformats.org/wordprocessingml/2006/main" xmlns:w14="http://schemas.microsoft.com/office/word/2010/wordml" xmlns:wpg="http://schemas.microsoft.com/office/word/2010/wordprocessingGroup" xmlns:wpi="http://schemas.microsoft.com/office/word/2010/wordprocessingInk" xmlns:wne="http://schemas.microsoft.com/office/word/2006/wordml" xmlns:wps="http://schemas.microsoft.com/office/word/2010/wordprocessingShape" mc:Ignorable="w14 wp14">
+<w:document xmlns:wpc="http://schemas.microsoft.com/office/word/2010/wordprocessingCanvas" xmlns:mo="http://schemas.microsoft.com/office/mac/office/2008/main" xmlns:mc="http://schemas.openxmlformats.org/markup-compatibility/2006" xmlns:mv="urn:schemas-microsoft-com:mac:vml" xmlns:o="urn:schemas-microsoft-com:office:office" xmlns:r="http://schemas.openxmlformats.org/officeDocument/2006/relationships" xmlns:m="http://schemas.openxmlformats.org/officeDocument/2006/math" xmlns:v="urn:schemas-microsoft-com:vml" xmlns:wp14="http://schemas.microsoft.com/office/word/2010/wordprocessingDrawing" xmlns:wp="http://schemas.openxmlformats.org/drawingml/2006/wordprocessingDrawing" xmlns:w10="urn:schemas-microsoft-com:office:word" xmlns:w="http://schemas.openxmlformats.org/wordprocessingml/2006/main" xmlns:w14="http://schemas.microsoft.com/office/word/2010/wordml" xmlns:w15="http://schemas.microsoft.com/office/word/2012/wordml" xmlns:wpg="http://schemas.microsoft.com/office/word/2010/wordprocessingGroup" xmlns:wpi="http://schemas.microsoft.com/office/word/2010/wordprocessingInk" xmlns:wne="http://schemas.microsoft.com/office/word/2006/wordml" xmlns:wps="http://schemas.microsoft.com/office/word/2010/wordprocessingShape" mc:Ignorable="w14 w15 wp14">
   <w:body>
     <w:p>
       <w:pPr>
@@ -38,23 +38,7 @@
           <w:sz w:val="40"/>
           <w:highlight w:val="yellow"/>
         </w:rPr>
-        <w:t>[</w:t>
-      </w:r>
-      <w:proofErr w:type="gramStart"/>
-      <w:r>
-        <w:rPr>
-          <w:sz w:val="40"/>
-          <w:highlight w:val="yellow"/>
-        </w:rPr>
-        <w:t>publication</w:t>
-      </w:r>
-      <w:proofErr w:type="gramEnd"/>
-      <w:r>
-        <w:rPr>
-          <w:sz w:val="40"/>
-          <w:highlight w:val="yellow"/>
-        </w:rPr>
-        <w:t xml:space="preserve"> details…]</w:t>
+        <w:t>[publication details…]</w:t>
       </w:r>
     </w:p>
     <w:p>
@@ -1552,7 +1536,13 @@
         <w:rPr>
           <w:noProof/>
         </w:rPr>
-        <w:t>Birth-beath model</w:t>
+        <w:t>Birth-d</w:t>
+      </w:r>
+      <w:r>
+        <w:rPr>
+          <w:noProof/>
+        </w:rPr>
+        <w:t>eath model</w:t>
       </w:r>
       <w:r>
         <w:rPr>
@@ -1737,15 +1727,7 @@
         <w:t>MATLAB</w:t>
       </w:r>
       <w:r>
-        <w:t xml:space="preserve"> executable files.  No further building or installation is necessary until the creation of the model </w:t>
-      </w:r>
-      <w:proofErr w:type="spellStart"/>
-      <w:r>
-        <w:t>executables</w:t>
-      </w:r>
-      <w:proofErr w:type="spellEnd"/>
-      <w:r>
-        <w:t>, as described below.</w:t>
+        <w:t xml:space="preserve"> executable files.  No further building or installation is necessary until the creation of the model executables, as described below.</w:t>
       </w:r>
     </w:p>
     <w:p>
@@ -1856,7 +1838,7 @@
       <w:r>
         <w:t xml:space="preserve"> version 0.9 or greater is required.  It can be obtained via the included source code in the ‘libraries’ folder, or from </w:t>
       </w:r>
-      <w:hyperlink r:id="rId6" w:history="1">
+      <w:hyperlink r:id="rId5" w:history="1">
         <w:r>
           <w:rPr>
             <w:rStyle w:val="Hyperlink"/>
@@ -1902,7 +1884,7 @@
       <w:r>
         <w:t xml:space="preserve"> included in the ‘libraries’ folder, and is also available for download from </w:t>
       </w:r>
-      <w:hyperlink r:id="rId7" w:history="1">
+      <w:hyperlink r:id="rId6" w:history="1">
         <w:r>
           <w:rPr>
             <w:rStyle w:val="Hyperlink"/>
@@ -2012,6 +1994,9 @@
       </w:r>
       <w:proofErr w:type="spellEnd"/>
       <w:r>
+        <w:t>/homebrew</w:t>
+      </w:r>
+      <w:r>
         <w:t xml:space="preserve"> on </w:t>
       </w:r>
       <w:r>
@@ -2039,7 +2024,15 @@
         <w:rPr>
           <w:b/>
         </w:rPr>
-        <w:t>LNA++ is currently only compatible with Python 3.0 or greater.  All libraries must thus be the Python3-compatible version.</w:t>
+        <w:t xml:space="preserve">LNA++ is currently only compatible with Python 3.0 or greater.  All </w:t>
+      </w:r>
+      <w:bookmarkStart w:id="7" w:name="_GoBack"/>
+      <w:bookmarkEnd w:id="7"/>
+      <w:r>
+        <w:rPr>
+          <w:b/>
+        </w:rPr>
+        <w:t>libraries must thus be the Python3-compatible version.</w:t>
       </w:r>
     </w:p>
     <w:p/>
@@ -2116,7 +2109,7 @@
       <w:pPr>
         <w:pStyle w:val="Heading3"/>
       </w:pPr>
-      <w:bookmarkStart w:id="7" w:name="_Toc282602809"/>
+      <w:bookmarkStart w:id="8" w:name="_Toc282602809"/>
       <w:proofErr w:type="spellStart"/>
       <w:r>
         <w:t>N</w:t>
@@ -2124,7 +2117,7 @@
       <w:r>
         <w:t>umpy</w:t>
       </w:r>
-      <w:bookmarkEnd w:id="7"/>
+      <w:bookmarkEnd w:id="8"/>
       <w:proofErr w:type="spellEnd"/>
     </w:p>
     <w:p>
@@ -2141,7 +2134,7 @@
       <w:pPr>
         <w:pStyle w:val="Heading3"/>
       </w:pPr>
-      <w:bookmarkStart w:id="8" w:name="_Toc282602810"/>
+      <w:bookmarkStart w:id="9" w:name="_Toc282602810"/>
       <w:proofErr w:type="spellStart"/>
       <w:r>
         <w:t>S</w:t>
@@ -2149,7 +2142,7 @@
       <w:r>
         <w:t>ympy</w:t>
       </w:r>
-      <w:bookmarkEnd w:id="8"/>
+      <w:bookmarkEnd w:id="9"/>
       <w:proofErr w:type="spellEnd"/>
     </w:p>
     <w:p>
@@ -2172,23 +2165,15 @@
       <w:pPr>
         <w:pStyle w:val="Heading3"/>
       </w:pPr>
-      <w:bookmarkStart w:id="9" w:name="_Toc282602811"/>
-      <w:r>
-        <w:t>(</w:t>
-      </w:r>
-      <w:proofErr w:type="gramStart"/>
-      <w:r>
-        <w:t>optional</w:t>
-      </w:r>
-      <w:proofErr w:type="gramEnd"/>
-      <w:r>
-        <w:t xml:space="preserve">) </w:t>
+      <w:bookmarkStart w:id="10" w:name="_Toc282602811"/>
+      <w:r>
+        <w:t xml:space="preserve">(optional) </w:t>
       </w:r>
       <w:proofErr w:type="spellStart"/>
       <w:r>
         <w:t>pylab</w:t>
       </w:r>
-      <w:bookmarkEnd w:id="9"/>
+      <w:bookmarkEnd w:id="10"/>
       <w:proofErr w:type="spellEnd"/>
     </w:p>
     <w:p>
@@ -2291,11 +2276,11 @@
       <w:pPr>
         <w:pStyle w:val="Heading1"/>
       </w:pPr>
-      <w:bookmarkStart w:id="10" w:name="_Toc282602813"/>
+      <w:bookmarkStart w:id="11" w:name="_Toc282602813"/>
       <w:r>
         <w:t>Usage</w:t>
       </w:r>
-      <w:bookmarkEnd w:id="10"/>
+      <w:bookmarkEnd w:id="11"/>
     </w:p>
     <w:p>
       <w:r>
@@ -2321,11 +2306,11 @@
       <w:pPr>
         <w:pStyle w:val="Heading2"/>
       </w:pPr>
-      <w:bookmarkStart w:id="11" w:name="_Toc282602814"/>
+      <w:bookmarkStart w:id="12" w:name="_Toc282602814"/>
       <w:r>
         <w:t>Overview</w:t>
       </w:r>
-      <w:bookmarkEnd w:id="11"/>
+      <w:bookmarkEnd w:id="12"/>
     </w:p>
     <w:p>
       <w:r>
@@ -2335,15 +2320,7 @@
         <w:t>MATLAB</w:t>
       </w:r>
       <w:r>
-        <w:t xml:space="preserve"> or Python script, with a C++ library in order to generate </w:t>
-      </w:r>
-      <w:proofErr w:type="spellStart"/>
-      <w:r>
-        <w:t>executables</w:t>
-      </w:r>
-      <w:proofErr w:type="spellEnd"/>
-      <w:r>
-        <w:t xml:space="preserve"> that can be quickly run without any further need for compilation or module creation.</w:t>
+        <w:t xml:space="preserve"> or Python script, with a C++ library in order to generate executables that can be quickly run without any further need for compilation or module creation.</w:t>
       </w:r>
     </w:p>
     <w:p/>
@@ -2394,13 +2371,13 @@
         <w:t>(</w:t>
       </w:r>
       <w:proofErr w:type="spellStart"/>
+      <w:proofErr w:type="gramStart"/>
       <w:r>
         <w:rPr>
           <w:b/>
         </w:rPr>
         <w:t>i</w:t>
       </w:r>
-      <w:proofErr w:type="gramStart"/>
       <w:r>
         <w:t>,</w:t>
       </w:r>
@@ -2732,11 +2709,11 @@
       <w:pPr>
         <w:pStyle w:val="Heading3"/>
       </w:pPr>
-      <w:bookmarkStart w:id="12" w:name="_Toc282602816"/>
+      <w:bookmarkStart w:id="13" w:name="_Toc282602816"/>
       <w:r>
         <w:t>Paths</w:t>
       </w:r>
-      <w:bookmarkEnd w:id="12"/>
+      <w:bookmarkEnd w:id="13"/>
     </w:p>
     <w:p>
       <w:r>
@@ -2784,7 +2761,7 @@
       <w:pPr>
         <w:pStyle w:val="Heading3"/>
       </w:pPr>
-      <w:bookmarkStart w:id="13" w:name="_Toc282602817"/>
+      <w:bookmarkStart w:id="14" w:name="_Toc282602817"/>
       <w:r>
         <w:t xml:space="preserve">Creating the </w:t>
       </w:r>
@@ -2802,7 +2779,7 @@
       <w:r>
         <w:t>) file</w:t>
       </w:r>
-      <w:bookmarkEnd w:id="13"/>
+      <w:bookmarkEnd w:id="14"/>
     </w:p>
     <w:p>
       <w:r>
@@ -2841,12 +2818,10 @@
         <w:pStyle w:val="Heading5"/>
       </w:pPr>
       <w:proofErr w:type="spellStart"/>
-      <w:proofErr w:type="gramStart"/>
       <w:r>
         <w:t>generateLNAComponents</w:t>
       </w:r>
       <w:proofErr w:type="spellEnd"/>
-      <w:proofErr w:type="gramEnd"/>
     </w:p>
     <w:p>
       <w:r>
@@ -2891,7 +2866,6 @@
         </w:numPr>
       </w:pPr>
       <w:proofErr w:type="spellStart"/>
-      <w:proofErr w:type="gramStart"/>
       <w:r>
         <w:rPr>
           <w:i/>
@@ -2899,7 +2873,6 @@
         <w:t>modelName</w:t>
       </w:r>
       <w:proofErr w:type="spellEnd"/>
-      <w:proofErr w:type="gramEnd"/>
       <w:r>
         <w:t>:  the name of the model to be used for the executable.  Do not use spaces.</w:t>
       </w:r>
@@ -2931,7 +2904,6 @@
         </w:numPr>
       </w:pPr>
       <w:proofErr w:type="spellStart"/>
-      <w:proofErr w:type="gramStart"/>
       <w:r>
         <w:rPr>
           <w:i/>
@@ -2939,7 +2911,6 @@
         <w:t>reactionFlux</w:t>
       </w:r>
       <w:proofErr w:type="spellEnd"/>
-      <w:proofErr w:type="gramEnd"/>
       <w:r>
         <w:rPr>
           <w:i/>
@@ -2958,19 +2929,11 @@
           <w:numId w:val="8"/>
         </w:numPr>
       </w:pPr>
-      <w:proofErr w:type="gramStart"/>
       <w:r>
         <w:rPr>
           <w:i/>
         </w:rPr>
-        <w:t>phi</w:t>
-      </w:r>
-      <w:proofErr w:type="gramEnd"/>
-      <w:r>
-        <w:rPr>
-          <w:i/>
-        </w:rPr>
-        <w:t xml:space="preserve">: </w:t>
+        <w:t xml:space="preserve">phi: </w:t>
       </w:r>
       <w:r>
         <w:t>the vector of symbolic state variables, defined above</w:t>
@@ -3003,7 +2966,6 @@
         </w:numPr>
       </w:pPr>
       <w:proofErr w:type="spellStart"/>
-      <w:proofErr w:type="gramStart"/>
       <w:r>
         <w:rPr>
           <w:i/>
@@ -3011,7 +2973,6 @@
         <w:t>computeSS</w:t>
       </w:r>
       <w:proofErr w:type="spellEnd"/>
-      <w:proofErr w:type="gramEnd"/>
       <w:r>
         <w:rPr>
           <w:i/>
@@ -3150,7 +3111,6 @@
     </w:p>
     <w:p>
       <w:proofErr w:type="spellStart"/>
-      <w:proofErr w:type="gramStart"/>
       <w:r>
         <w:rPr>
           <w:rFonts w:ascii="Courier" w:hAnsi="Courier"/>
@@ -3158,7 +3118,6 @@
         <w:t>generateLNAComponents</w:t>
       </w:r>
       <w:proofErr w:type="spellEnd"/>
-      <w:proofErr w:type="gramEnd"/>
       <w:r>
         <w:rPr>
           <w:i/>
@@ -3189,12 +3148,10 @@
         <w:pStyle w:val="Heading5"/>
       </w:pPr>
       <w:proofErr w:type="spellStart"/>
-      <w:proofErr w:type="gramStart"/>
       <w:r>
         <w:t>compileLNA</w:t>
       </w:r>
       <w:proofErr w:type="spellEnd"/>
-      <w:proofErr w:type="gramEnd"/>
     </w:p>
     <w:p>
       <w:r>
@@ -3222,7 +3179,6 @@
     <w:p/>
     <w:p>
       <w:proofErr w:type="spellStart"/>
-      <w:proofErr w:type="gramStart"/>
       <w:r>
         <w:rPr>
           <w:rFonts w:ascii="Courier" w:hAnsi="Courier"/>
@@ -3230,7 +3186,6 @@
         <w:t>compileLNA</w:t>
       </w:r>
       <w:proofErr w:type="spellEnd"/>
-      <w:proofErr w:type="gramEnd"/>
       <w:r>
         <w:t xml:space="preserve"> takes the following arguments:</w:t>
       </w:r>
@@ -3244,7 +3199,6 @@
         </w:numPr>
       </w:pPr>
       <w:proofErr w:type="spellStart"/>
-      <w:proofErr w:type="gramStart"/>
       <w:r>
         <w:rPr>
           <w:i/>
@@ -3252,7 +3206,6 @@
         <w:t>modelName</w:t>
       </w:r>
       <w:proofErr w:type="spellEnd"/>
-      <w:proofErr w:type="gramEnd"/>
       <w:r>
         <w:t>:  the name of the model to be used for the executable.  Do not use spaces.</w:t>
       </w:r>
@@ -3340,21 +3293,137 @@
         </w:rPr>
       </w:pPr>
       <w:r>
-        <w:t xml:space="preserve">It is also possible to specify custom flags to the linker or compiler, for example if CVODES or Blitz </w:t>
+        <w:t xml:space="preserve">It is also possible to specify custom flags to the linker or compiler, for example if CVODES or Blitz are not installed in a standard location.  To specify additional arguments to the linker, call </w:t>
+      </w:r>
+      <w:proofErr w:type="spellStart"/>
+      <w:r>
+        <w:rPr>
+          <w:rFonts w:ascii="Courier" w:hAnsi="Courier"/>
+        </w:rPr>
+        <w:t>compileLNA</w:t>
+      </w:r>
+      <w:proofErr w:type="spellEnd"/>
+      <w:r>
+        <w:t xml:space="preserve"> </w:t>
       </w:r>
       <w:proofErr w:type="gramStart"/>
       <w:r>
-        <w:t>are</w:t>
-      </w:r>
+        <w:t xml:space="preserve">as  </w:t>
+      </w:r>
+      <w:proofErr w:type="spellStart"/>
+      <w:r>
+        <w:rPr>
+          <w:rFonts w:ascii="Courier" w:hAnsi="Courier"/>
+        </w:rPr>
+        <w:t>compileLNA</w:t>
+      </w:r>
+      <w:proofErr w:type="spellEnd"/>
       <w:proofErr w:type="gramEnd"/>
       <w:r>
-        <w:t xml:space="preserve"> not installed in a standard location.  To specify additional arguments to the linker, call </w:t>
-      </w:r>
-      <w:proofErr w:type="spellStart"/>
-      <w:r>
         <w:rPr>
           <w:rFonts w:ascii="Courier" w:hAnsi="Courier"/>
         </w:rPr>
+        <w:t>(</w:t>
+      </w:r>
+      <w:proofErr w:type="spellStart"/>
+      <w:r>
+        <w:rPr>
+          <w:rFonts w:ascii="Courier" w:hAnsi="Courier"/>
+        </w:rPr>
+        <w:t>modelName</w:t>
+      </w:r>
+      <w:proofErr w:type="spellEnd"/>
+      <w:r>
+        <w:rPr>
+          <w:rFonts w:ascii="Courier" w:hAnsi="Courier"/>
+        </w:rPr>
+        <w:t xml:space="preserve">, S, </w:t>
+      </w:r>
+      <w:proofErr w:type="spellStart"/>
+      <w:r>
+        <w:rPr>
+          <w:rFonts w:ascii="Courier" w:hAnsi="Courier"/>
+        </w:rPr>
+        <w:t>Npar</w:t>
+      </w:r>
+      <w:proofErr w:type="spellEnd"/>
+      <w:r>
+        <w:rPr>
+          <w:rFonts w:ascii="Courier" w:hAnsi="Courier"/>
+        </w:rPr>
+        <w:t>, ‘</w:t>
+      </w:r>
+      <w:proofErr w:type="spellStart"/>
+      <w:r>
+        <w:rPr>
+          <w:rFonts w:ascii="Courier" w:hAnsi="Courier"/>
+        </w:rPr>
+        <w:t>Linker_flags</w:t>
+      </w:r>
+      <w:proofErr w:type="spellEnd"/>
+      <w:r>
+        <w:rPr>
+          <w:rFonts w:ascii="Courier" w:hAnsi="Courier"/>
+        </w:rPr>
+        <w:t xml:space="preserve">’, FLAGS) </w:t>
+      </w:r>
+      <w:r>
+        <w:rPr>
+          <w:rFonts w:ascii="Cambria" w:hAnsi="Cambria"/>
+        </w:rPr>
+        <w:t xml:space="preserve">where </w:t>
+      </w:r>
+      <w:r>
+        <w:rPr>
+          <w:rFonts w:ascii="Courier" w:hAnsi="Courier"/>
+        </w:rPr>
+        <w:t>FLAGS</w:t>
+      </w:r>
+      <w:r>
+        <w:rPr>
+          <w:rFonts w:ascii="Cambria" w:hAnsi="Cambria"/>
+        </w:rPr>
+        <w:t xml:space="preserve"> is a string of linker flags (e.g. ‘-L/path/to/</w:t>
+      </w:r>
+      <w:proofErr w:type="spellStart"/>
+      <w:r>
+        <w:rPr>
+          <w:rFonts w:ascii="Cambria" w:hAnsi="Cambria"/>
+        </w:rPr>
+        <w:t>libcvodes</w:t>
+      </w:r>
+      <w:proofErr w:type="spellEnd"/>
+      <w:r>
+        <w:rPr>
+          <w:rFonts w:ascii="Cambria" w:hAnsi="Cambria"/>
+        </w:rPr>
+        <w:t>’).</w:t>
+      </w:r>
+    </w:p>
+    <w:p>
+      <w:pPr>
+        <w:rPr>
+          <w:rFonts w:ascii="Cambria" w:hAnsi="Cambria"/>
+        </w:rPr>
+      </w:pPr>
+    </w:p>
+    <w:p>
+      <w:pPr>
+        <w:rPr>
+          <w:rFonts w:ascii="Cambria" w:hAnsi="Cambria"/>
+        </w:rPr>
+      </w:pPr>
+      <w:r>
+        <w:rPr>
+          <w:rFonts w:ascii="Cambria" w:hAnsi="Cambria"/>
+        </w:rPr>
+        <w:t xml:space="preserve">To specify additional arguments to the compiler, call </w:t>
+      </w:r>
+      <w:proofErr w:type="spellStart"/>
+      <w:r>
+        <w:rPr>
+          <w:rFonts w:ascii="Courier" w:hAnsi="Courier"/>
+        </w:rPr>
         <w:t>compileLNA</w:t>
       </w:r>
       <w:proofErr w:type="spellEnd"/>
@@ -3413,13 +3482,19 @@
         <w:rPr>
           <w:rFonts w:ascii="Courier" w:hAnsi="Courier"/>
         </w:rPr>
-        <w:t>Linker_flags</w:t>
-      </w:r>
-      <w:proofErr w:type="spellEnd"/>
+        <w:t>Cpp</w:t>
+      </w:r>
       <w:r>
         <w:rPr>
           <w:rFonts w:ascii="Courier" w:hAnsi="Courier"/>
         </w:rPr>
+        <w:t>_flags</w:t>
+      </w:r>
+      <w:proofErr w:type="spellEnd"/>
+      <w:r>
+        <w:rPr>
+          <w:rFonts w:ascii="Courier" w:hAnsi="Courier"/>
+        </w:rPr>
         <w:t xml:space="preserve">’, FLAGS) </w:t>
       </w:r>
       <w:r>
@@ -3438,42 +3513,41 @@
         <w:rPr>
           <w:rFonts w:ascii="Cambria" w:hAnsi="Cambria"/>
         </w:rPr>
-        <w:t xml:space="preserve"> is a string of linker flags (e.g. ‘-L/path/to/</w:t>
-      </w:r>
-      <w:proofErr w:type="spellStart"/>
-      <w:r>
+        <w:t xml:space="preserve"> is a string of compiler flags.</w:t>
+      </w:r>
+    </w:p>
+    <w:p>
+      <w:pPr>
         <w:rPr>
           <w:rFonts w:ascii="Cambria" w:hAnsi="Cambria"/>
         </w:rPr>
-        <w:t>libcvodes</w:t>
-      </w:r>
-      <w:proofErr w:type="spellEnd"/>
-      <w:r>
+      </w:pPr>
+    </w:p>
+    <w:p>
+      <w:pPr>
         <w:rPr>
           <w:rFonts w:ascii="Cambria" w:hAnsi="Cambria"/>
         </w:rPr>
-        <w:t>’).</w:t>
-      </w:r>
-    </w:p>
-    <w:p>
-      <w:pPr>
+      </w:pPr>
+      <w:r>
         <w:rPr>
           <w:rFonts w:ascii="Cambria" w:hAnsi="Cambria"/>
         </w:rPr>
-      </w:pPr>
-    </w:p>
-    <w:p>
-      <w:pPr>
-        <w:rPr>
-          <w:rFonts w:ascii="Cambria" w:hAnsi="Cambria"/>
-        </w:rPr>
-      </w:pPr>
-      <w:r>
-        <w:rPr>
-          <w:rFonts w:ascii="Cambria" w:hAnsi="Cambria"/>
-        </w:rPr>
-        <w:t xml:space="preserve">To specify additional arguments to the compiler, call </w:t>
-      </w:r>
+        <w:t>Linker flags and compiler flags can both be specified, by providing both pairs of arguments.</w:t>
+      </w:r>
+    </w:p>
+    <w:p>
+      <w:pPr>
+        <w:pStyle w:val="Heading4"/>
+      </w:pPr>
+      <w:r>
+        <w:t>MATLAB</w:t>
+      </w:r>
+      <w:r>
+        <w:t xml:space="preserve"> executable</w:t>
+      </w:r>
+    </w:p>
+    <w:p>
       <w:proofErr w:type="spellStart"/>
       <w:r>
         <w:rPr>
@@ -3483,243 +3557,159 @@
       </w:r>
       <w:proofErr w:type="spellEnd"/>
       <w:r>
+        <w:t xml:space="preserve"> generates a </w:t>
+      </w:r>
+      <w:proofErr w:type="spellStart"/>
+      <w:r>
+        <w:t>mex</w:t>
+      </w:r>
+      <w:proofErr w:type="spellEnd"/>
+      <w:r>
+        <w:t xml:space="preserve"> file and a </w:t>
+      </w:r>
+      <w:r>
+        <w:t>MATLAB</w:t>
+      </w:r>
+      <w:r>
+        <w:t xml:space="preserve"> wrapper, which provides help messages and removes singleton dimensions for more convenient output.  These are placed in the </w:t>
+      </w:r>
+      <w:r>
+        <w:t xml:space="preserve">model subdirectory corresponding to the </w:t>
+      </w:r>
+      <w:proofErr w:type="spellStart"/>
+      <w:r>
+        <w:rPr>
+          <w:i/>
+        </w:rPr>
+        <w:t>modelName</w:t>
+      </w:r>
+      <w:proofErr w:type="spellEnd"/>
+      <w:r>
+        <w:t xml:space="preserve"> specified.  To execute them, copy them to the desired final folder, or add them to the </w:t>
+      </w:r>
+      <w:r>
+        <w:t>MATLAB</w:t>
+      </w:r>
+      <w:r>
+        <w:t xml:space="preserve"> path.</w:t>
+      </w:r>
+      <w:r>
+        <w:t xml:space="preserve">  Usage of the generated function is specified in the help for that function.</w:t>
+      </w:r>
+    </w:p>
+    <w:p/>
+    <w:p>
+      <w:r>
+        <w:t xml:space="preserve">See </w:t>
+      </w:r>
+      <w:proofErr w:type="spellStart"/>
+      <w:r>
+        <w:t>BirthDeath</w:t>
+      </w:r>
+      <w:proofErr w:type="spellEnd"/>
+      <w:r>
+        <w:t xml:space="preserve"> in ‘models’, and the generated </w:t>
+      </w:r>
+      <w:proofErr w:type="spellStart"/>
+      <w:r>
+        <w:rPr>
+          <w:i/>
+        </w:rPr>
+        <w:t>BirthDeath_LNA.m</w:t>
+      </w:r>
+      <w:proofErr w:type="spellEnd"/>
+      <w:r>
+        <w:t xml:space="preserve"> for an example of the generated wrapper function and its invocation.</w:t>
+      </w:r>
+    </w:p>
+    <w:p/>
+    <w:p>
+      <w:pPr>
+        <w:pStyle w:val="Heading3"/>
+      </w:pPr>
+      <w:bookmarkStart w:id="15" w:name="_Toc282602818"/>
+      <w:r>
+        <w:t xml:space="preserve">Using the generated </w:t>
+      </w:r>
+      <w:proofErr w:type="spellStart"/>
+      <w:r>
+        <w:t>mex</w:t>
+      </w:r>
+      <w:proofErr w:type="spellEnd"/>
+      <w:r>
+        <w:t xml:space="preserve"> file</w:t>
+      </w:r>
+      <w:bookmarkEnd w:id="15"/>
+    </w:p>
+    <w:p>
+      <w:r>
+        <w:t xml:space="preserve">The </w:t>
+      </w:r>
+      <w:proofErr w:type="spellStart"/>
+      <w:r>
+        <w:t>mex</w:t>
+      </w:r>
+      <w:proofErr w:type="spellEnd"/>
+      <w:r>
+        <w:t xml:space="preserve"> file corresponding to a particular model can be invoked with between 2 and 6 arguments, which must occur in the correct order:</w:t>
+      </w:r>
+    </w:p>
+    <w:p/>
+    <w:p>
+      <w:pPr>
+        <w:pStyle w:val="Heading4"/>
+      </w:pPr>
+      <w:r>
+        <w:t>Inputs</w:t>
+      </w:r>
+    </w:p>
+    <w:p>
+      <w:r>
+        <w:t>In the following</w:t>
+      </w:r>
+      <w:r>
+        <w:t>,</w:t>
+      </w:r>
+      <w:r>
+        <w:t xml:space="preserve"> N is the number of observed variables (</w:t>
+      </w:r>
+      <w:proofErr w:type="spellStart"/>
+      <w:r>
+        <w:rPr>
+          <w:b/>
+        </w:rPr>
+        <w:t>obsVar</w:t>
+      </w:r>
+      <w:proofErr w:type="spellEnd"/>
+      <w:r>
+        <w:t xml:space="preserve">), T is the number of time points specified by </w:t>
+      </w:r>
+      <w:r>
+        <w:rPr>
+          <w:b/>
+        </w:rPr>
+        <w:t>Time</w:t>
+      </w:r>
+      <w:r>
+        <w:rPr>
+          <w:b/>
+        </w:rPr>
+        <w:t xml:space="preserve">, </w:t>
+      </w:r>
+      <w:r>
+        <w:t>and</w:t>
+      </w:r>
+      <w:r>
+        <w:rPr>
+          <w:b/>
+        </w:rPr>
         <w:t xml:space="preserve"> </w:t>
       </w:r>
-      <w:proofErr w:type="gramStart"/>
-      <w:r>
-        <w:t xml:space="preserve">as  </w:t>
-      </w:r>
-      <w:proofErr w:type="spellStart"/>
-      <w:r>
-        <w:rPr>
-          <w:rFonts w:ascii="Courier" w:hAnsi="Courier"/>
-        </w:rPr>
-        <w:t>compileLNA</w:t>
-      </w:r>
-      <w:proofErr w:type="spellEnd"/>
-      <w:proofErr w:type="gramEnd"/>
-      <w:r>
-        <w:rPr>
-          <w:rFonts w:ascii="Courier" w:hAnsi="Courier"/>
-        </w:rPr>
-        <w:t>(</w:t>
-      </w:r>
-      <w:proofErr w:type="spellStart"/>
-      <w:r>
-        <w:rPr>
-          <w:rFonts w:ascii="Courier" w:hAnsi="Courier"/>
-        </w:rPr>
-        <w:t>modelName</w:t>
-      </w:r>
-      <w:proofErr w:type="spellEnd"/>
-      <w:r>
-        <w:rPr>
-          <w:rFonts w:ascii="Courier" w:hAnsi="Courier"/>
-        </w:rPr>
-        <w:t xml:space="preserve">, S, </w:t>
-      </w:r>
-      <w:proofErr w:type="spellStart"/>
-      <w:r>
-        <w:rPr>
-          <w:rFonts w:ascii="Courier" w:hAnsi="Courier"/>
-        </w:rPr>
-        <w:t>Npar</w:t>
-      </w:r>
-      <w:proofErr w:type="spellEnd"/>
-      <w:r>
-        <w:rPr>
-          <w:rFonts w:ascii="Courier" w:hAnsi="Courier"/>
-        </w:rPr>
-        <w:t>, ‘</w:t>
-      </w:r>
-      <w:proofErr w:type="spellStart"/>
-      <w:r>
-        <w:rPr>
-          <w:rFonts w:ascii="Courier" w:hAnsi="Courier"/>
-        </w:rPr>
-        <w:t>Cpp</w:t>
-      </w:r>
-      <w:r>
-        <w:rPr>
-          <w:rFonts w:ascii="Courier" w:hAnsi="Courier"/>
-        </w:rPr>
-        <w:t>_flags</w:t>
-      </w:r>
-      <w:proofErr w:type="spellEnd"/>
-      <w:r>
-        <w:rPr>
-          <w:rFonts w:ascii="Courier" w:hAnsi="Courier"/>
-        </w:rPr>
-        <w:t xml:space="preserve">’, FLAGS) </w:t>
-      </w:r>
-      <w:r>
-        <w:rPr>
-          <w:rFonts w:ascii="Cambria" w:hAnsi="Cambria"/>
-        </w:rPr>
-        <w:t xml:space="preserve">where </w:t>
-      </w:r>
-      <w:r>
-        <w:rPr>
-          <w:rFonts w:ascii="Courier" w:hAnsi="Courier"/>
-        </w:rPr>
-        <w:t>FLAGS</w:t>
-      </w:r>
-      <w:r>
-        <w:rPr>
-          <w:rFonts w:ascii="Cambria" w:hAnsi="Cambria"/>
-        </w:rPr>
-        <w:t xml:space="preserve"> is a string of compiler flags.</w:t>
-      </w:r>
-    </w:p>
-    <w:p>
-      <w:pPr>
-        <w:rPr>
-          <w:rFonts w:ascii="Cambria" w:hAnsi="Cambria"/>
-        </w:rPr>
-      </w:pPr>
-    </w:p>
-    <w:p>
-      <w:pPr>
-        <w:rPr>
-          <w:rFonts w:ascii="Cambria" w:hAnsi="Cambria"/>
-        </w:rPr>
-      </w:pPr>
-      <w:r>
-        <w:rPr>
-          <w:rFonts w:ascii="Cambria" w:hAnsi="Cambria"/>
-        </w:rPr>
-        <w:t>Linker flags and compiler flags can both be specified, by providing both pairs of arguments.</w:t>
-      </w:r>
-    </w:p>
-    <w:p>
-      <w:pPr>
-        <w:pStyle w:val="Heading4"/>
-      </w:pPr>
-      <w:r>
-        <w:t>MATLAB</w:t>
-      </w:r>
-      <w:r>
-        <w:t xml:space="preserve"> executable</w:t>
-      </w:r>
-    </w:p>
-    <w:p>
-      <w:proofErr w:type="spellStart"/>
-      <w:proofErr w:type="gramStart"/>
-      <w:r>
-        <w:rPr>
-          <w:rFonts w:ascii="Courier" w:hAnsi="Courier"/>
-        </w:rPr>
-        <w:t>compileLNA</w:t>
-      </w:r>
-      <w:proofErr w:type="spellEnd"/>
-      <w:proofErr w:type="gramEnd"/>
-      <w:r>
-        <w:t xml:space="preserve"> generates a </w:t>
-      </w:r>
-      <w:proofErr w:type="spellStart"/>
-      <w:r>
-        <w:t>mex</w:t>
-      </w:r>
-      <w:proofErr w:type="spellEnd"/>
-      <w:r>
-        <w:t xml:space="preserve"> file and a </w:t>
-      </w:r>
-      <w:r>
-        <w:t>MATLAB</w:t>
-      </w:r>
-      <w:r>
-        <w:t xml:space="preserve"> wrapper, which provides help messages and removes singleton dimensions for more convenient output.  These are placed in the </w:t>
-      </w:r>
-      <w:r>
-        <w:t xml:space="preserve">model subdirectory corresponding to the </w:t>
-      </w:r>
-      <w:proofErr w:type="spellStart"/>
-      <w:r>
-        <w:rPr>
-          <w:i/>
-        </w:rPr>
-        <w:t>modelName</w:t>
-      </w:r>
-      <w:proofErr w:type="spellEnd"/>
-      <w:r>
-        <w:t xml:space="preserve"> specified.  To execute them, copy them to the desired final folder, or add them to the </w:t>
-      </w:r>
-      <w:r>
-        <w:t>MATLAB</w:t>
-      </w:r>
-      <w:r>
-        <w:t xml:space="preserve"> path.</w:t>
-      </w:r>
-      <w:r>
-        <w:t xml:space="preserve">  Usage of the generated function is specified in the help for that function.</w:t>
+      <w:r>
+        <w:t>d is the number of model parameters + the number of species.</w:t>
       </w:r>
     </w:p>
     <w:p/>
-    <w:p>
-      <w:r>
-        <w:t xml:space="preserve">See </w:t>
-      </w:r>
-      <w:proofErr w:type="spellStart"/>
-      <w:r>
-        <w:t>BirthDeath</w:t>
-      </w:r>
-      <w:proofErr w:type="spellEnd"/>
-      <w:r>
-        <w:t xml:space="preserve"> in ‘models’, and the generated </w:t>
-      </w:r>
-      <w:proofErr w:type="spellStart"/>
-      <w:r>
-        <w:rPr>
-          <w:i/>
-        </w:rPr>
-        <w:t>BirthDeath_LNA.m</w:t>
-      </w:r>
-      <w:proofErr w:type="spellEnd"/>
-      <w:r>
-        <w:t xml:space="preserve"> for an example of the generated wrapper function and its invocation.</w:t>
-      </w:r>
-    </w:p>
-    <w:p/>
-    <w:p>
-      <w:pPr>
-        <w:pStyle w:val="Heading3"/>
-      </w:pPr>
-      <w:bookmarkStart w:id="14" w:name="_Toc282602818"/>
-      <w:r>
-        <w:t xml:space="preserve">Using the generated </w:t>
-      </w:r>
-      <w:proofErr w:type="spellStart"/>
-      <w:r>
-        <w:t>mex</w:t>
-      </w:r>
-      <w:proofErr w:type="spellEnd"/>
-      <w:r>
-        <w:t xml:space="preserve"> file</w:t>
-      </w:r>
-      <w:bookmarkEnd w:id="14"/>
-    </w:p>
-    <w:p>
-      <w:r>
-        <w:t xml:space="preserve">The </w:t>
-      </w:r>
-      <w:proofErr w:type="spellStart"/>
-      <w:r>
-        <w:t>mex</w:t>
-      </w:r>
-      <w:proofErr w:type="spellEnd"/>
-      <w:r>
-        <w:t xml:space="preserve"> file corresponding to a particular model can be invoked with between 2 and 6 arguments, which must occur in the correct order:</w:t>
-      </w:r>
-    </w:p>
-    <w:p/>
-    <w:p>
-      <w:pPr>
-        <w:pStyle w:val="Heading4"/>
-      </w:pPr>
-      <w:r>
-        <w:t>Inputs</w:t>
-      </w:r>
-    </w:p>
     <w:p>
       <w:pPr>
         <w:pStyle w:val="ListParagraph"/>
@@ -3765,7 +3755,6 @@
         </w:numPr>
       </w:pPr>
       <w:proofErr w:type="spellStart"/>
-      <w:proofErr w:type="gramStart"/>
       <w:r>
         <w:rPr>
           <w:b/>
@@ -3773,7 +3762,6 @@
         <w:t>obsVar</w:t>
       </w:r>
       <w:proofErr w:type="spellEnd"/>
-      <w:proofErr w:type="gramEnd"/>
       <w:r>
         <w:rPr>
           <w:b/>
@@ -3876,15 +3864,7 @@
         <w:t>:</w:t>
       </w:r>
       <w:r>
-        <w:t xml:space="preserve"> a vector of initial conditions for the (co-</w:t>
-      </w:r>
-      <w:proofErr w:type="gramStart"/>
-      <w:r>
-        <w:t>)variances</w:t>
-      </w:r>
-      <w:proofErr w:type="gramEnd"/>
-      <w:r>
-        <w:t xml:space="preserve"> between all species. </w:t>
+        <w:t xml:space="preserve"> a vector of initial conditions for the (co-)variances between all species. </w:t>
       </w:r>
       <w:r>
         <w:t xml:space="preserve">They are specified in column-major order, i.e. for a 3x3 matrix [[V_11, V_12, V_13]; [V_21, V_22, V_23]; [V_31, V_32, V_33]], the initial conditions V0 would be specified in the order [V_11, V_12, V_22, V_13, V_23, V_33]. </w:t>
@@ -3942,6 +3922,59 @@
     <w:p>
       <w:r>
         <w:t>If only 2 output arguments are specified, the computation engine does not compute sensitivities, which can be substantially faster.  If 3 or 4 outputs are specified, first order sensitivities are computed.  If 5 or 6 outputs are specified, first and second order sensitivities are computed which can take longer.</w:t>
+      </w:r>
+      <w:r>
+        <w:t xml:space="preserve"> In the following </w:t>
+      </w:r>
+      <w:r>
+        <w:t>N is the number of observed variables (</w:t>
+      </w:r>
+      <w:proofErr w:type="spellStart"/>
+      <w:r>
+        <w:rPr>
+          <w:b/>
+        </w:rPr>
+        <w:t>obsVar</w:t>
+      </w:r>
+      <w:proofErr w:type="spellEnd"/>
+      <w:r>
+        <w:t xml:space="preserve">), T </w:t>
+      </w:r>
+      <w:r>
+        <w:t xml:space="preserve">is </w:t>
+      </w:r>
+      <w:r>
+        <w:t xml:space="preserve">the number of time points specified by </w:t>
+      </w:r>
+      <w:r>
+        <w:rPr>
+          <w:b/>
+        </w:rPr>
+        <w:t>Time</w:t>
+      </w:r>
+      <w:r>
+        <w:rPr>
+          <w:b/>
+        </w:rPr>
+        <w:t xml:space="preserve">, </w:t>
+      </w:r>
+      <w:r>
+        <w:t>and</w:t>
+      </w:r>
+      <w:r>
+        <w:rPr>
+          <w:b/>
+        </w:rPr>
+        <w:t xml:space="preserve"> </w:t>
+      </w:r>
+      <w:r>
+        <w:t>d is the number of model parameters + the number of species.</w:t>
+      </w:r>
+      <w:r>
+        <w:t xml:space="preserve"> </w:t>
+      </w:r>
+      <w:r>
+        <w:t>Note that LNA++ computes sensitivities with respect to model parameters and the initial conditions of the MRE, but not currently with respect to the initial variances.</w:t>
       </w:r>
     </w:p>
     <w:p/>
@@ -3960,7 +3993,15 @@
         <w:t>MRE:</w:t>
       </w:r>
       <w:r>
-        <w:t xml:space="preserve"> an </w:t>
+        <w:t xml:space="preserve"> </w:t>
+      </w:r>
+      <w:proofErr w:type="gramStart"/>
+      <w:r>
+        <w:t>an</w:t>
+      </w:r>
+      <w:proofErr w:type="gramEnd"/>
+      <w:r>
+        <w:t xml:space="preserve"> </w:t>
       </w:r>
       <w:proofErr w:type="spellStart"/>
       <w:r>
@@ -3975,32 +4016,6 @@
       </w:r>
       <w:r>
         <w:t xml:space="preserve"> </w:t>
-      </w:r>
-      <w:r>
-        <w:t>N is the number of observed variables</w:t>
-      </w:r>
-      <w:r>
-        <w:t xml:space="preserve"> (</w:t>
-      </w:r>
-      <w:proofErr w:type="spellStart"/>
-      <w:r>
-        <w:rPr>
-          <w:b/>
-        </w:rPr>
-        <w:t>obsVar</w:t>
-      </w:r>
-      <w:proofErr w:type="spellEnd"/>
-      <w:r>
-        <w:t xml:space="preserve">), </w:t>
-      </w:r>
-      <w:r>
-        <w:t xml:space="preserve">and T the number of time points specified by </w:t>
-      </w:r>
-      <w:r>
-        <w:rPr>
-          <w:b/>
-        </w:rPr>
-        <w:t>Time.</w:t>
       </w:r>
     </w:p>
     <w:p>
@@ -4018,7 +4033,15 @@
         <w:t>Sigma:</w:t>
       </w:r>
       <w:r>
-        <w:t xml:space="preserve"> an </w:t>
+        <w:t xml:space="preserve"> </w:t>
+      </w:r>
+      <w:proofErr w:type="gramStart"/>
+      <w:r>
+        <w:t>an</w:t>
+      </w:r>
+      <w:proofErr w:type="gramEnd"/>
+      <w:r>
+        <w:t xml:space="preserve"> </w:t>
       </w:r>
       <w:proofErr w:type="spellStart"/>
       <w:r>
@@ -4026,24 +4049,7 @@
       </w:r>
       <w:proofErr w:type="spellEnd"/>
       <w:r>
-        <w:t xml:space="preserve"> array corresponding to the temporal cross-covariance of all observed species at all time points. N is the number of observed variables (</w:t>
-      </w:r>
-      <w:proofErr w:type="spellStart"/>
-      <w:r>
-        <w:rPr>
-          <w:b/>
-        </w:rPr>
-        <w:t>obsVar</w:t>
-      </w:r>
-      <w:proofErr w:type="spellEnd"/>
-      <w:r>
-        <w:t xml:space="preserve">), and T the number of time points specified by </w:t>
-      </w:r>
-      <w:r>
-        <w:rPr>
-          <w:b/>
-        </w:rPr>
-        <w:t>Time.</w:t>
+        <w:t xml:space="preserve"> array corresponding to the temporal cross-covariance of all observed species at all time points. </w:t>
       </w:r>
     </w:p>
     <w:p>
@@ -4058,29 +4064,32 @@
         </w:rPr>
       </w:pPr>
       <w:proofErr w:type="spellStart"/>
+      <w:r>
+        <w:rPr>
+          <w:b/>
+        </w:rPr>
+        <w:t>dMRE</w:t>
+      </w:r>
+      <w:proofErr w:type="spellEnd"/>
+      <w:r>
+        <w:rPr>
+          <w:b/>
+        </w:rPr>
+        <w:t xml:space="preserve"> (optional)</w:t>
+      </w:r>
+      <w:r>
+        <w:rPr>
+          <w:b/>
+        </w:rPr>
+        <w:t xml:space="preserve">: </w:t>
+      </w:r>
       <w:proofErr w:type="gramStart"/>
       <w:r>
-        <w:rPr>
-          <w:b/>
-        </w:rPr>
-        <w:t>dMRE</w:t>
-      </w:r>
-      <w:proofErr w:type="spellEnd"/>
+        <w:t>an</w:t>
+      </w:r>
       <w:proofErr w:type="gramEnd"/>
       <w:r>
-        <w:rPr>
-          <w:b/>
-        </w:rPr>
-        <w:t xml:space="preserve"> (optional)</w:t>
-      </w:r>
-      <w:r>
-        <w:rPr>
-          <w:b/>
-        </w:rPr>
-        <w:t xml:space="preserve">: </w:t>
-      </w:r>
-      <w:r>
-        <w:t xml:space="preserve">an </w:t>
+        <w:t xml:space="preserve"> </w:t>
       </w:r>
       <w:proofErr w:type="spellStart"/>
       <w:r>
@@ -4094,27 +4103,7 @@
         <w:t xml:space="preserve"> first order</w:t>
       </w:r>
       <w:r>
-        <w:t xml:space="preserve"> sensitivities of the MRE to each of the model parameters over all time points.  N is the number of observed variables (</w:t>
-      </w:r>
-      <w:proofErr w:type="spellStart"/>
-      <w:r>
-        <w:rPr>
-          <w:b/>
-        </w:rPr>
-        <w:t>obsVar</w:t>
-      </w:r>
-      <w:proofErr w:type="spellEnd"/>
-      <w:r>
-        <w:t xml:space="preserve">), T the number of time points specified by </w:t>
-      </w:r>
-      <w:r>
-        <w:rPr>
-          <w:b/>
-        </w:rPr>
-        <w:t xml:space="preserve">Time, </w:t>
-      </w:r>
-      <w:r>
-        <w:t>and d is the number of model parameters + the number of species.  The sensitivities are ordered such that the first sensitivities are of the MRE with respect to the model parameters, followed by sensitivities with respect to the initial conditions of each species.</w:t>
+        <w:t xml:space="preserve"> sensitivities of the MRE to each of the model parameters over all time points. The sensitivities are ordered such that the first sensitivities are of the MRE with respect to the model parameters, followed by sensitivities with respect to the initial conditions of each species.</w:t>
       </w:r>
     </w:p>
     <w:p>
@@ -4129,29 +4118,32 @@
         </w:rPr>
       </w:pPr>
       <w:proofErr w:type="spellStart"/>
+      <w:r>
+        <w:rPr>
+          <w:b/>
+        </w:rPr>
+        <w:t>dSigma</w:t>
+      </w:r>
+      <w:proofErr w:type="spellEnd"/>
+      <w:r>
+        <w:rPr>
+          <w:b/>
+        </w:rPr>
+        <w:t xml:space="preserve"> (optional)</w:t>
+      </w:r>
+      <w:r>
+        <w:rPr>
+          <w:b/>
+        </w:rPr>
+        <w:t xml:space="preserve">: </w:t>
+      </w:r>
       <w:proofErr w:type="gramStart"/>
       <w:r>
-        <w:rPr>
-          <w:b/>
-        </w:rPr>
-        <w:t>dSigma</w:t>
-      </w:r>
-      <w:proofErr w:type="spellEnd"/>
+        <w:t>an</w:t>
+      </w:r>
       <w:proofErr w:type="gramEnd"/>
       <w:r>
-        <w:rPr>
-          <w:b/>
-        </w:rPr>
-        <w:t xml:space="preserve"> (optional)</w:t>
-      </w:r>
-      <w:r>
-        <w:rPr>
-          <w:b/>
-        </w:rPr>
-        <w:t xml:space="preserve">: </w:t>
-      </w:r>
-      <w:r>
-        <w:t xml:space="preserve">an </w:t>
+        <w:t xml:space="preserve"> </w:t>
       </w:r>
       <w:proofErr w:type="spellStart"/>
       <w:r>
@@ -4173,27 +4165,7 @@
         <w:t xml:space="preserve"> </w:t>
       </w:r>
       <w:r>
-        <w:t xml:space="preserve"> N is the number of observed variables (</w:t>
-      </w:r>
-      <w:proofErr w:type="spellStart"/>
-      <w:r>
-        <w:rPr>
-          <w:b/>
-        </w:rPr>
-        <w:t>obsVar</w:t>
-      </w:r>
-      <w:proofErr w:type="spellEnd"/>
-      <w:r>
-        <w:t xml:space="preserve">), T the number of time points specified by </w:t>
-      </w:r>
-      <w:r>
-        <w:rPr>
-          <w:b/>
-        </w:rPr>
-        <w:t xml:space="preserve">Time, </w:t>
-      </w:r>
-      <w:r>
-        <w:t>and d is the number of model parameters + the number of species.  The sensitivities are ordered such that the first sensitivities are of the MRE with respect to the model parameters, followed by sensitivities with respect to the initial conditions of each species.</w:t>
+        <w:t>The sensitivities are ordered such that the first sensitivities are of the MRE with respect to the model parameters, followed by sensitivities with respect to the initial conditions of each species.</w:t>
       </w:r>
     </w:p>
     <w:p>
@@ -4207,22 +4179,19 @@
           <w:b/>
         </w:rPr>
       </w:pPr>
+      <w:r>
+        <w:rPr>
+          <w:b/>
+        </w:rPr>
+        <w:t xml:space="preserve">d2MRE (optional): </w:t>
+      </w:r>
       <w:proofErr w:type="gramStart"/>
       <w:r>
-        <w:rPr>
-          <w:b/>
-        </w:rPr>
-        <w:t>d2MRE</w:t>
+        <w:t>an</w:t>
       </w:r>
       <w:proofErr w:type="gramEnd"/>
       <w:r>
-        <w:rPr>
-          <w:b/>
-        </w:rPr>
-        <w:t xml:space="preserve"> (optional): </w:t>
-      </w:r>
-      <w:r>
-        <w:t xml:space="preserve">an </w:t>
+        <w:t xml:space="preserve"> </w:t>
       </w:r>
       <w:proofErr w:type="spellStart"/>
       <w:r>
@@ -4244,27 +4213,7 @@
         <w:t xml:space="preserve"> </w:t>
       </w:r>
       <w:r>
-        <w:t xml:space="preserve"> N is the number of observed variables (</w:t>
-      </w:r>
-      <w:proofErr w:type="spellStart"/>
-      <w:r>
-        <w:rPr>
-          <w:b/>
-        </w:rPr>
-        <w:t>obsVar</w:t>
-      </w:r>
-      <w:proofErr w:type="spellEnd"/>
-      <w:r>
-        <w:t xml:space="preserve">), T the number of time points specified by </w:t>
-      </w:r>
-      <w:r>
-        <w:rPr>
-          <w:b/>
-        </w:rPr>
-        <w:t xml:space="preserve">Time, </w:t>
-      </w:r>
-      <w:r>
-        <w:t>and d is the number of model parameters + the number of species.  The sensitivities are ordered such that the first sensitivities are of the MRE with respect to the model parameters, followed by sensitivities with respect to the initial conditions of each species.</w:t>
+        <w:t>The sensitivities are ordered such that the first sensitivities are of the MRE with respect to the model parameters, followed by sensitivities with respect to the initial conditions of each species.</w:t>
       </w:r>
     </w:p>
     <w:p>
@@ -4278,22 +4227,19 @@
           <w:b/>
         </w:rPr>
       </w:pPr>
+      <w:r>
+        <w:rPr>
+          <w:b/>
+        </w:rPr>
+        <w:t xml:space="preserve">d2Sigma (optional): </w:t>
+      </w:r>
       <w:proofErr w:type="gramStart"/>
       <w:r>
-        <w:rPr>
-          <w:b/>
-        </w:rPr>
-        <w:t>d2Sigma</w:t>
+        <w:t>an</w:t>
       </w:r>
       <w:proofErr w:type="gramEnd"/>
       <w:r>
-        <w:rPr>
-          <w:b/>
-        </w:rPr>
-        <w:t xml:space="preserve"> (optional): </w:t>
-      </w:r>
-      <w:r>
-        <w:t xml:space="preserve">an </w:t>
+        <w:t xml:space="preserve"> </w:t>
       </w:r>
       <w:proofErr w:type="spellStart"/>
       <w:r>
@@ -4315,27 +4261,7 @@
         <w:t xml:space="preserve"> </w:t>
       </w:r>
       <w:r>
-        <w:t xml:space="preserve"> N is the number of observed variables (</w:t>
-      </w:r>
-      <w:proofErr w:type="spellStart"/>
-      <w:r>
-        <w:rPr>
-          <w:b/>
-        </w:rPr>
-        <w:t>obsVar</w:t>
-      </w:r>
-      <w:proofErr w:type="spellEnd"/>
-      <w:r>
-        <w:t xml:space="preserve">), T the number of time points specified by </w:t>
-      </w:r>
-      <w:r>
-        <w:rPr>
-          <w:b/>
-        </w:rPr>
-        <w:t xml:space="preserve">Time, </w:t>
-      </w:r>
-      <w:r>
-        <w:t>and d is the number of model parameters + the number of species.  The sensitivities are ordered such that the first sensitivities are of the MRE with respect to the model parameters, followed by sensitivities with respect to the initial conditions of each species.</w:t>
+        <w:t>The sensitivities are ordered such that the first sensitivities are of the MRE with respect to the model parameters, followed by sensitivities with respect to the initial conditions of each species.</w:t>
       </w:r>
     </w:p>
     <w:p>
@@ -4350,11 +4276,11 @@
       <w:pPr>
         <w:pStyle w:val="Heading2"/>
       </w:pPr>
-      <w:bookmarkStart w:id="15" w:name="_Toc282602819"/>
+      <w:bookmarkStart w:id="16" w:name="_Toc282602819"/>
       <w:r>
         <w:t>Python</w:t>
       </w:r>
-      <w:bookmarkEnd w:id="15"/>
+      <w:bookmarkEnd w:id="16"/>
     </w:p>
     <w:p>
       <w:r>
@@ -4584,7 +4510,7 @@
       <w:pPr>
         <w:pStyle w:val="Heading3"/>
       </w:pPr>
-      <w:bookmarkStart w:id="16" w:name="_Toc282602820"/>
+      <w:bookmarkStart w:id="17" w:name="_Toc282602820"/>
       <w:r>
         <w:t xml:space="preserve">Creating the </w:t>
       </w:r>
@@ -4594,7 +4520,7 @@
       <w:r>
         <w:t xml:space="preserve"> module</w:t>
       </w:r>
-      <w:bookmarkEnd w:id="16"/>
+      <w:bookmarkEnd w:id="17"/>
     </w:p>
     <w:p>
       <w:r>
@@ -4750,7 +4676,6 @@
         </w:numPr>
       </w:pPr>
       <w:proofErr w:type="spellStart"/>
-      <w:proofErr w:type="gramStart"/>
       <w:r>
         <w:rPr>
           <w:b/>
@@ -4758,7 +4683,6 @@
         <w:t>computeSS</w:t>
       </w:r>
       <w:proofErr w:type="spellEnd"/>
-      <w:proofErr w:type="gramEnd"/>
       <w:r>
         <w:rPr>
           <w:b/>
@@ -4800,12 +4724,7 @@
       </w:r>
       <w:proofErr w:type="spellEnd"/>
       <w:r>
-        <w:t>, the next step is to call the functio</w:t>
-      </w:r>
-      <w:bookmarkStart w:id="17" w:name="_GoBack"/>
-      <w:bookmarkEnd w:id="17"/>
-      <w:r>
-        <w:t xml:space="preserve">n </w:t>
+        <w:t xml:space="preserve">, the next step is to call the function </w:t>
       </w:r>
       <w:proofErr w:type="spellStart"/>
       <w:r>
@@ -4864,7 +4783,6 @@
         </w:numPr>
       </w:pPr>
       <w:proofErr w:type="spellStart"/>
-      <w:proofErr w:type="gramStart"/>
       <w:r>
         <w:rPr>
           <w:b/>
@@ -4872,7 +4790,6 @@
         <w:t>objs</w:t>
       </w:r>
       <w:proofErr w:type="spellEnd"/>
-      <w:proofErr w:type="gramEnd"/>
       <w:r>
         <w:rPr>
           <w:b/>
@@ -4903,7 +4820,6 @@
         </w:rPr>
       </w:pPr>
       <w:proofErr w:type="spellStart"/>
-      <w:proofErr w:type="gramStart"/>
       <w:r>
         <w:rPr>
           <w:b/>
@@ -4911,7 +4827,6 @@
         <w:t>npar</w:t>
       </w:r>
       <w:proofErr w:type="spellEnd"/>
-      <w:proofErr w:type="gramEnd"/>
       <w:r>
         <w:rPr>
           <w:b/>
@@ -5050,32 +4965,32 @@
         </w:rPr>
       </w:pPr>
       <w:proofErr w:type="spellStart"/>
+      <w:r>
+        <w:rPr>
+          <w:rFonts w:ascii="Courier" w:hAnsi="Courier"/>
+        </w:rPr>
+        <w:t>include_dirs</w:t>
+      </w:r>
+      <w:proofErr w:type="spellEnd"/>
+      <w:r>
+        <w:rPr>
+          <w:rFonts w:ascii="Courier" w:hAnsi="Courier"/>
+        </w:rPr>
+        <w:t xml:space="preserve">: </w:t>
+      </w:r>
       <w:proofErr w:type="gramStart"/>
       <w:r>
         <w:rPr>
-          <w:rFonts w:ascii="Courier" w:hAnsi="Courier"/>
-        </w:rPr>
-        <w:t>include</w:t>
+          <w:rFonts w:ascii="Cambria" w:hAnsi="Cambria"/>
+        </w:rPr>
+        <w:t>a</w:t>
       </w:r>
       <w:proofErr w:type="gramEnd"/>
       <w:r>
         <w:rPr>
-          <w:rFonts w:ascii="Courier" w:hAnsi="Courier"/>
-        </w:rPr>
-        <w:t>_dirs</w:t>
-      </w:r>
-      <w:proofErr w:type="spellEnd"/>
-      <w:r>
-        <w:rPr>
-          <w:rFonts w:ascii="Courier" w:hAnsi="Courier"/>
-        </w:rPr>
-        <w:t xml:space="preserve">: </w:t>
-      </w:r>
-      <w:r>
-        <w:rPr>
           <w:rFonts w:ascii="Cambria" w:hAnsi="Cambria"/>
         </w:rPr>
-        <w:t>a Python list of directories to be searched for header files, specified as a list of strings.</w:t>
+        <w:t xml:space="preserve"> Python list of directories to be searched for header files, specified as a list of strings.</w:t>
       </w:r>
     </w:p>
     <w:p>
@@ -5090,32 +5005,32 @@
         </w:rPr>
       </w:pPr>
       <w:proofErr w:type="spellStart"/>
+      <w:r>
+        <w:rPr>
+          <w:rFonts w:ascii="Courier" w:hAnsi="Courier"/>
+        </w:rPr>
+        <w:t>lib_dirs</w:t>
+      </w:r>
+      <w:proofErr w:type="spellEnd"/>
+      <w:r>
+        <w:rPr>
+          <w:rFonts w:ascii="Courier" w:hAnsi="Courier"/>
+        </w:rPr>
+        <w:t xml:space="preserve">: </w:t>
+      </w:r>
       <w:proofErr w:type="gramStart"/>
       <w:r>
         <w:rPr>
-          <w:rFonts w:ascii="Courier" w:hAnsi="Courier"/>
-        </w:rPr>
-        <w:t>lib</w:t>
+          <w:rFonts w:ascii="Cambria" w:hAnsi="Cambria"/>
+        </w:rPr>
+        <w:t>a</w:t>
       </w:r>
       <w:proofErr w:type="gramEnd"/>
       <w:r>
         <w:rPr>
-          <w:rFonts w:ascii="Courier" w:hAnsi="Courier"/>
-        </w:rPr>
-        <w:t>_dirs</w:t>
-      </w:r>
-      <w:proofErr w:type="spellEnd"/>
-      <w:r>
-        <w:rPr>
-          <w:rFonts w:ascii="Courier" w:hAnsi="Courier"/>
-        </w:rPr>
-        <w:t xml:space="preserve">: </w:t>
-      </w:r>
-      <w:r>
-        <w:rPr>
           <w:rFonts w:ascii="Cambria" w:hAnsi="Cambria"/>
         </w:rPr>
-        <w:t xml:space="preserve">a </w:t>
+        <w:t xml:space="preserve"> </w:t>
       </w:r>
       <w:r>
         <w:rPr>
@@ -5213,19 +5128,11 @@
           <w:rFonts w:ascii="Courier" w:hAnsi="Courier"/>
         </w:rPr>
       </w:pPr>
-      <w:proofErr w:type="gramStart"/>
       <w:r>
         <w:rPr>
           <w:rFonts w:ascii="Courier" w:hAnsi="Courier"/>
         </w:rPr>
-        <w:t>from</w:t>
-      </w:r>
-      <w:proofErr w:type="gramEnd"/>
-      <w:r>
-        <w:rPr>
-          <w:rFonts w:ascii="Courier" w:hAnsi="Courier"/>
-        </w:rPr>
-        <w:t xml:space="preserve"> </w:t>
+        <w:t xml:space="preserve">from </w:t>
       </w:r>
       <w:proofErr w:type="spellStart"/>
       <w:r>
@@ -5330,7 +5237,6 @@
         </w:numPr>
       </w:pPr>
       <w:proofErr w:type="spellStart"/>
-      <w:proofErr w:type="gramStart"/>
       <w:r>
         <w:rPr>
           <w:b/>
@@ -5338,7 +5244,6 @@
         <w:t>obsVar</w:t>
       </w:r>
       <w:proofErr w:type="spellEnd"/>
-      <w:proofErr w:type="gramEnd"/>
       <w:r>
         <w:rPr>
           <w:b/>
@@ -5373,7 +5278,6 @@
         </w:numPr>
       </w:pPr>
       <w:proofErr w:type="spellStart"/>
-      <w:proofErr w:type="gramStart"/>
       <w:r>
         <w:rPr>
           <w:b/>
@@ -5387,7 +5291,6 @@
         <w:t>err</w:t>
       </w:r>
       <w:proofErr w:type="spellEnd"/>
-      <w:proofErr w:type="gramEnd"/>
       <w:r>
         <w:rPr>
           <w:b/>
@@ -5457,15 +5360,7 @@
         <w:t xml:space="preserve"> </w:t>
       </w:r>
       <w:r>
-        <w:t>a vector of initial conditions for the (co-</w:t>
-      </w:r>
-      <w:proofErr w:type="gramStart"/>
-      <w:r>
-        <w:t>)variances</w:t>
-      </w:r>
-      <w:proofErr w:type="gramEnd"/>
-      <w:r>
-        <w:t xml:space="preserve"> between all species.  They are specified in column-major order, i.e. for a 3x3 matrix [[V_11, V_12, V_13]; [V_21, V_22, V_23]; [V_31, V_32, V_33]], the initial conditions V0 would be specified in the order [V_11, V_12, V_22, V_13, V_23, V_33].   Only the upper triangular portion of the initial covariance matrix is specified due to symmetry.  </w:t>
+        <w:t xml:space="preserve">a vector of initial conditions for the (co-)variances between all species.  They are specified in column-major order, i.e. for a 3x3 matrix [[V_11, V_12, V_13]; [V_21, V_22, V_23]; [V_31, V_32, V_33]], the initial conditions V0 would be specified in the order [V_11, V_12, V_22, V_13, V_23, V_33].   Only the upper triangular portion of the initial covariance matrix is specified due to symmetry.  </w:t>
       </w:r>
       <w:r>
         <w:t xml:space="preserve">For convenience, the function </w:t>
@@ -5523,23 +5418,29 @@
         </w:numPr>
       </w:pPr>
       <w:proofErr w:type="spellStart"/>
+      <w:r>
+        <w:rPr>
+          <w:b/>
+        </w:rPr>
+        <w:t>computeSens</w:t>
+      </w:r>
+      <w:proofErr w:type="spellEnd"/>
+      <w:r>
+        <w:rPr>
+          <w:b/>
+        </w:rPr>
+        <w:t xml:space="preserve"> (optional):</w:t>
+      </w:r>
+      <w:r>
+        <w:t xml:space="preserve"> </w:t>
+      </w:r>
       <w:proofErr w:type="gramStart"/>
       <w:r>
-        <w:rPr>
-          <w:b/>
-        </w:rPr>
-        <w:t>computeSens</w:t>
-      </w:r>
-      <w:proofErr w:type="spellEnd"/>
+        <w:t>a</w:t>
+      </w:r>
       <w:proofErr w:type="gramEnd"/>
       <w:r>
-        <w:rPr>
-          <w:b/>
-        </w:rPr>
-        <w:t xml:space="preserve"> (optional):</w:t>
-      </w:r>
-      <w:r>
-        <w:t xml:space="preserve"> a Boolean variable indicating whether the first order sensitivities should be computed.  By default no first order sensitivities are computed.</w:t>
+        <w:t xml:space="preserve"> Boolean variable indicating whether the first order sensitivities should be computed.  By default no first order sensitivities are computed.</w:t>
       </w:r>
     </w:p>
     <w:p>
@@ -5550,14 +5451,12 @@
           <w:numId w:val="17"/>
         </w:numPr>
       </w:pPr>
-      <w:proofErr w:type="gramStart"/>
       <w:r>
         <w:rPr>
           <w:b/>
         </w:rPr>
         <w:t>computeSens2</w:t>
       </w:r>
-      <w:proofErr w:type="gramEnd"/>
       <w:r>
         <w:t>:  a Boolean variable indicating whether the second order sensitivities should be computed.  By default no second order sensitivities are computed.</w:t>
       </w:r>
@@ -5602,6 +5501,47 @@
       </w:r>
       <w:r>
         <w:t xml:space="preserve">2 and 6 output arguments.  </w:t>
+      </w:r>
+      <w:r>
+        <w:t>In the following N is the number of observed variables (</w:t>
+      </w:r>
+      <w:proofErr w:type="spellStart"/>
+      <w:r>
+        <w:rPr>
+          <w:b/>
+        </w:rPr>
+        <w:t>obsVar</w:t>
+      </w:r>
+      <w:proofErr w:type="spellEnd"/>
+      <w:r>
+        <w:t xml:space="preserve">), T is the number of time points specified by </w:t>
+      </w:r>
+      <w:r>
+        <w:rPr>
+          <w:b/>
+        </w:rPr>
+        <w:t>Time</w:t>
+      </w:r>
+      <w:r>
+        <w:rPr>
+          <w:b/>
+        </w:rPr>
+        <w:t xml:space="preserve">, </w:t>
+      </w:r>
+      <w:r>
+        <w:t>and</w:t>
+      </w:r>
+      <w:r>
+        <w:rPr>
+          <w:b/>
+        </w:rPr>
+        <w:t xml:space="preserve"> </w:t>
+      </w:r>
+      <w:r>
+        <w:t>d is the number of model parameters + the number of species.</w:t>
+      </w:r>
+      <w:r>
+        <w:t xml:space="preserve"> Note that LNA++ computes sensitivities with respect to model parameters and the initial conditions of the MRE, but not currently with respect to the initial variances.</w:t>
       </w:r>
     </w:p>
     <w:p>
@@ -5619,7 +5559,15 @@
         <w:t>MRE:</w:t>
       </w:r>
       <w:r>
-        <w:t xml:space="preserve"> an </w:t>
+        <w:t xml:space="preserve"> </w:t>
+      </w:r>
+      <w:proofErr w:type="gramStart"/>
+      <w:r>
+        <w:t>an</w:t>
+      </w:r>
+      <w:proofErr w:type="gramEnd"/>
+      <w:r>
+        <w:t xml:space="preserve"> </w:t>
       </w:r>
       <w:proofErr w:type="spellStart"/>
       <w:r>
@@ -5627,24 +5575,7 @@
       </w:r>
       <w:proofErr w:type="spellEnd"/>
       <w:r>
-        <w:t xml:space="preserve"> matrix corresponding to the solution of the macroscopic rate equation for all observed variables.  N is the number of observed variables (</w:t>
-      </w:r>
-      <w:proofErr w:type="spellStart"/>
-      <w:r>
-        <w:rPr>
-          <w:b/>
-        </w:rPr>
-        <w:t>obsVar</w:t>
-      </w:r>
-      <w:proofErr w:type="spellEnd"/>
-      <w:r>
-        <w:t xml:space="preserve">), and T the number of time points specified by </w:t>
-      </w:r>
-      <w:r>
-        <w:rPr>
-          <w:b/>
-        </w:rPr>
-        <w:t>Time.</w:t>
+        <w:t xml:space="preserve"> matrix corresponding to the solution of the macroscopic rate equation for all observed variables.  </w:t>
       </w:r>
     </w:p>
     <w:p>
@@ -5662,7 +5593,15 @@
         <w:t>Sigma:</w:t>
       </w:r>
       <w:r>
-        <w:t xml:space="preserve"> an </w:t>
+        <w:t xml:space="preserve"> </w:t>
+      </w:r>
+      <w:proofErr w:type="gramStart"/>
+      <w:r>
+        <w:t>an</w:t>
+      </w:r>
+      <w:proofErr w:type="gramEnd"/>
+      <w:r>
+        <w:t xml:space="preserve"> </w:t>
       </w:r>
       <w:proofErr w:type="spellStart"/>
       <w:r>
@@ -5670,24 +5609,7 @@
       </w:r>
       <w:proofErr w:type="spellEnd"/>
       <w:r>
-        <w:t xml:space="preserve"> array corresponding to the temporal cross-covariance of all observed species at all time points. N is the number of observed variables (</w:t>
-      </w:r>
-      <w:proofErr w:type="spellStart"/>
-      <w:r>
-        <w:rPr>
-          <w:b/>
-        </w:rPr>
-        <w:t>obsVar</w:t>
-      </w:r>
-      <w:proofErr w:type="spellEnd"/>
-      <w:r>
-        <w:t xml:space="preserve">), and T the number of time points specified by </w:t>
-      </w:r>
-      <w:r>
-        <w:rPr>
-          <w:b/>
-        </w:rPr>
-        <w:t>Time.</w:t>
+        <w:t xml:space="preserve"> array corresponding to the temporal cross-covariance of all observed species at all time points. </w:t>
       </w:r>
     </w:p>
     <w:p>
@@ -5702,49 +5624,52 @@
         </w:rPr>
       </w:pPr>
       <w:proofErr w:type="spellStart"/>
+      <w:r>
+        <w:rPr>
+          <w:b/>
+        </w:rPr>
+        <w:t>dMRE</w:t>
+      </w:r>
+      <w:proofErr w:type="spellEnd"/>
+      <w:r>
+        <w:rPr>
+          <w:b/>
+        </w:rPr>
+        <w:t xml:space="preserve"> (</w:t>
+      </w:r>
+      <w:r>
+        <w:rPr>
+          <w:b/>
+        </w:rPr>
+        <w:t xml:space="preserve">if </w:t>
+      </w:r>
+      <w:proofErr w:type="spellStart"/>
+      <w:r>
+        <w:rPr>
+          <w:b/>
+        </w:rPr>
+        <w:t>computeSens</w:t>
+      </w:r>
+      <w:proofErr w:type="spellEnd"/>
+      <w:r>
+        <w:rPr>
+          <w:b/>
+        </w:rPr>
+        <w:t>)</w:t>
+      </w:r>
+      <w:r>
+        <w:rPr>
+          <w:b/>
+        </w:rPr>
+        <w:t xml:space="preserve">: </w:t>
+      </w:r>
       <w:proofErr w:type="gramStart"/>
       <w:r>
-        <w:rPr>
-          <w:b/>
-        </w:rPr>
-        <w:t>dMRE</w:t>
-      </w:r>
-      <w:proofErr w:type="spellEnd"/>
+        <w:t>an</w:t>
+      </w:r>
       <w:proofErr w:type="gramEnd"/>
       <w:r>
-        <w:rPr>
-          <w:b/>
-        </w:rPr>
-        <w:t xml:space="preserve"> (</w:t>
-      </w:r>
-      <w:r>
-        <w:rPr>
-          <w:b/>
-        </w:rPr>
-        <w:t xml:space="preserve">if </w:t>
-      </w:r>
-      <w:proofErr w:type="spellStart"/>
-      <w:r>
-        <w:rPr>
-          <w:b/>
-        </w:rPr>
-        <w:t>computeSens</w:t>
-      </w:r>
-      <w:proofErr w:type="spellEnd"/>
-      <w:r>
-        <w:rPr>
-          <w:b/>
-        </w:rPr>
-        <w:t>)</w:t>
-      </w:r>
-      <w:r>
-        <w:rPr>
-          <w:b/>
-        </w:rPr>
-        <w:t xml:space="preserve">: </w:t>
-      </w:r>
-      <w:r>
-        <w:t xml:space="preserve">an </w:t>
+        <w:t xml:space="preserve"> </w:t>
       </w:r>
       <w:proofErr w:type="spellStart"/>
       <w:r>
@@ -5752,27 +5677,7 @@
       </w:r>
       <w:proofErr w:type="spellEnd"/>
       <w:r>
-        <w:t xml:space="preserve"> array corresponding to the first order sensitivities of the MRE to each of the model parameters over all time points.  N is the number of observed variables (</w:t>
-      </w:r>
-      <w:proofErr w:type="spellStart"/>
-      <w:r>
-        <w:rPr>
-          <w:b/>
-        </w:rPr>
-        <w:t>obsVar</w:t>
-      </w:r>
-      <w:proofErr w:type="spellEnd"/>
-      <w:r>
-        <w:t xml:space="preserve">), T the number of time points specified by </w:t>
-      </w:r>
-      <w:r>
-        <w:rPr>
-          <w:b/>
-        </w:rPr>
-        <w:t xml:space="preserve">Time, </w:t>
-      </w:r>
-      <w:r>
-        <w:t>and d is the number of model parameters + the number of species.  The sensitivities are ordered such that the first sensitivities are of the MRE with respect to the model parameters, followed by sensitivities with respect to the initial conditions of each species.</w:t>
+        <w:t xml:space="preserve"> array corresponding to the first order sensitivities of the MRE to each of the model parameters over all time points. The sensitivities are ordered such that the first sensitivities are of the MRE with respect to the model parameters, followed by sensitivities with respect to the initial conditions of each species.</w:t>
       </w:r>
     </w:p>
     <w:p>
@@ -5787,37 +5692,40 @@
         </w:rPr>
       </w:pPr>
       <w:proofErr w:type="spellStart"/>
+      <w:r>
+        <w:rPr>
+          <w:b/>
+        </w:rPr>
+        <w:t>dSigma</w:t>
+      </w:r>
+      <w:proofErr w:type="spellEnd"/>
+      <w:r>
+        <w:rPr>
+          <w:b/>
+        </w:rPr>
+        <w:t xml:space="preserve"> (if </w:t>
+      </w:r>
+      <w:proofErr w:type="spellStart"/>
+      <w:r>
+        <w:rPr>
+          <w:b/>
+        </w:rPr>
+        <w:t>computeSens</w:t>
+      </w:r>
+      <w:proofErr w:type="spellEnd"/>
+      <w:r>
+        <w:rPr>
+          <w:b/>
+        </w:rPr>
+        <w:t xml:space="preserve">): </w:t>
+      </w:r>
       <w:proofErr w:type="gramStart"/>
       <w:r>
-        <w:rPr>
-          <w:b/>
-        </w:rPr>
-        <w:t>dSigma</w:t>
-      </w:r>
-      <w:proofErr w:type="spellEnd"/>
+        <w:t>an</w:t>
+      </w:r>
       <w:proofErr w:type="gramEnd"/>
       <w:r>
-        <w:rPr>
-          <w:b/>
-        </w:rPr>
-        <w:t xml:space="preserve"> (if </w:t>
-      </w:r>
-      <w:proofErr w:type="spellStart"/>
-      <w:r>
-        <w:rPr>
-          <w:b/>
-        </w:rPr>
-        <w:t>computeSens</w:t>
-      </w:r>
-      <w:proofErr w:type="spellEnd"/>
-      <w:r>
-        <w:rPr>
-          <w:b/>
-        </w:rPr>
-        <w:t xml:space="preserve">): </w:t>
-      </w:r>
-      <w:r>
-        <w:t xml:space="preserve">an </w:t>
+        <w:t xml:space="preserve"> </w:t>
       </w:r>
       <w:proofErr w:type="spellStart"/>
       <w:r>
@@ -5839,27 +5747,7 @@
         <w:t xml:space="preserve"> </w:t>
       </w:r>
       <w:r>
-        <w:t xml:space="preserve"> N is the number of observed variables (</w:t>
-      </w:r>
-      <w:proofErr w:type="spellStart"/>
-      <w:r>
-        <w:rPr>
-          <w:b/>
-        </w:rPr>
-        <w:t>obsVar</w:t>
-      </w:r>
-      <w:proofErr w:type="spellEnd"/>
-      <w:r>
-        <w:t xml:space="preserve">), T the number of time points specified by </w:t>
-      </w:r>
-      <w:r>
-        <w:rPr>
-          <w:b/>
-        </w:rPr>
-        <w:t xml:space="preserve">Time, </w:t>
-      </w:r>
-      <w:r>
-        <w:t>and d is the number of model parameters + the number of species.  The sensitivities are ordered such that the first sensitivities are of the MRE with respect to the model parameters, followed by sensitivities with respect to the initial conditions of each species.</w:t>
+        <w:t>The sensitivities are ordered such that the first sensitivities are of the MRE with respect to the model parameters, followed by sensitivities with respect to the initial conditions of each species.</w:t>
       </w:r>
     </w:p>
     <w:p>
@@ -5873,22 +5761,19 @@
           <w:b/>
         </w:rPr>
       </w:pPr>
+      <w:r>
+        <w:rPr>
+          <w:b/>
+        </w:rPr>
+        <w:t xml:space="preserve">d2MRE (if computeSens2): </w:t>
+      </w:r>
       <w:proofErr w:type="gramStart"/>
       <w:r>
-        <w:rPr>
-          <w:b/>
-        </w:rPr>
-        <w:t>d2MRE</w:t>
+        <w:t>an</w:t>
       </w:r>
       <w:proofErr w:type="gramEnd"/>
       <w:r>
-        <w:rPr>
-          <w:b/>
-        </w:rPr>
-        <w:t xml:space="preserve"> (if computeSens2): </w:t>
-      </w:r>
-      <w:r>
-        <w:t xml:space="preserve">an </w:t>
+        <w:t xml:space="preserve"> </w:t>
       </w:r>
       <w:proofErr w:type="spellStart"/>
       <w:r>
@@ -5910,27 +5795,7 @@
         <w:t xml:space="preserve"> </w:t>
       </w:r>
       <w:r>
-        <w:t xml:space="preserve"> N is the number of observed variables (</w:t>
-      </w:r>
-      <w:proofErr w:type="spellStart"/>
-      <w:r>
-        <w:rPr>
-          <w:b/>
-        </w:rPr>
-        <w:t>obsVar</w:t>
-      </w:r>
-      <w:proofErr w:type="spellEnd"/>
-      <w:r>
-        <w:t xml:space="preserve">), T the number of time points specified by </w:t>
-      </w:r>
-      <w:r>
-        <w:rPr>
-          <w:b/>
-        </w:rPr>
-        <w:t xml:space="preserve">Time, </w:t>
-      </w:r>
-      <w:r>
-        <w:t>and d is the number of model parameters + the number of species.  The sensitivities are ordered such that the first sensitivities are of the MRE with respect to the model parameters, followed by sensitivities with respect to the initial conditions of each species.</w:t>
+        <w:t>The sensitivities are ordered such that the first sensitivities are of the MRE with respect to the model parameters, followed by sensitivities with respect to the initial conditions of each species.</w:t>
       </w:r>
     </w:p>
     <w:p>
@@ -5944,22 +5809,19 @@
           <w:b/>
         </w:rPr>
       </w:pPr>
+      <w:r>
+        <w:rPr>
+          <w:b/>
+        </w:rPr>
+        <w:t xml:space="preserve">d2Sigma (if computeSens2): </w:t>
+      </w:r>
       <w:proofErr w:type="gramStart"/>
       <w:r>
-        <w:rPr>
-          <w:b/>
-        </w:rPr>
-        <w:t>d2Sigma</w:t>
+        <w:t>an</w:t>
       </w:r>
       <w:proofErr w:type="gramEnd"/>
       <w:r>
-        <w:rPr>
-          <w:b/>
-        </w:rPr>
-        <w:t xml:space="preserve"> (if computeSens2): </w:t>
-      </w:r>
-      <w:r>
-        <w:t xml:space="preserve">an </w:t>
+        <w:t xml:space="preserve"> </w:t>
       </w:r>
       <w:proofErr w:type="spellStart"/>
       <w:r>
@@ -5981,27 +5843,7 @@
         <w:t xml:space="preserve"> </w:t>
       </w:r>
       <w:r>
-        <w:t xml:space="preserve"> N is the number of observed variables (</w:t>
-      </w:r>
-      <w:proofErr w:type="spellStart"/>
-      <w:r>
-        <w:rPr>
-          <w:b/>
-        </w:rPr>
-        <w:t>obsVar</w:t>
-      </w:r>
-      <w:proofErr w:type="spellEnd"/>
-      <w:r>
-        <w:t xml:space="preserve">), T the number of time points specified by </w:t>
-      </w:r>
-      <w:r>
-        <w:rPr>
-          <w:b/>
-        </w:rPr>
-        <w:t xml:space="preserve">Time, </w:t>
-      </w:r>
-      <w:r>
-        <w:t>and d is the number of model parameters + the number of species.  The sensitivities are ordered such that the first sensitivities are of the MRE with respect to the model parameters, followed by sensitivities with respect to the initial conditions of each species.</w:t>
+        <w:t>The sensitivities are ordered such that the first sensitivities are of the MRE with respect to the model parameters, followed by sensitivities with respect to the initial conditions of each species.</w:t>
       </w:r>
     </w:p>
     <w:p>
@@ -6080,23 +5922,7 @@
         <w:t>S</w:t>
       </w:r>
       <w:r>
-        <w:t xml:space="preserve"> = [[1 -1 0 </w:t>
-      </w:r>
-      <w:proofErr w:type="spellStart"/>
-      <w:r>
-        <w:t>0</w:t>
-      </w:r>
-      <w:proofErr w:type="spellEnd"/>
-      <w:r>
-        <w:t xml:space="preserve">]; [0 </w:t>
-      </w:r>
-      <w:proofErr w:type="spellStart"/>
-      <w:r>
-        <w:t>0</w:t>
-      </w:r>
-      <w:proofErr w:type="spellEnd"/>
-      <w:r>
-        <w:t xml:space="preserve"> 1 -1]]</w:t>
+        <w:t xml:space="preserve"> = [[1 -1 0 0]; [0 0 1 -1]]</w:t>
       </w:r>
     </w:p>
     <w:p/>
@@ -6150,30 +5976,17 @@
     </w:p>
     <w:p/>
     <w:p>
-      <w:proofErr w:type="gramStart"/>
-      <w:r>
-        <w:t>with</w:t>
-      </w:r>
-      <w:proofErr w:type="gramEnd"/>
-      <w:r>
-        <w:t xml:space="preserve"> model parameters</w:t>
-      </w:r>
-    </w:p>
-    <w:p>
-      <w:proofErr w:type="spellStart"/>
-      <w:proofErr w:type="gramStart"/>
-      <w:r>
-        <w:rPr>
-          <w:b/>
-        </w:rPr>
-        <w:t>k</w:t>
-      </w:r>
-      <w:proofErr w:type="gramEnd"/>
-      <w:r>
-        <w:rPr>
-          <w:b/>
-        </w:rPr>
-        <w:t>_m</w:t>
+      <w:r>
+        <w:t>with model parameters</w:t>
+      </w:r>
+    </w:p>
+    <w:p>
+      <w:proofErr w:type="spellStart"/>
+      <w:r>
+        <w:rPr>
+          <w:b/>
+        </w:rPr>
+        <w:t>k_m</w:t>
       </w:r>
       <w:proofErr w:type="spellEnd"/>
       <w:r>
@@ -6182,19 +5995,11 @@
     </w:p>
     <w:p>
       <w:proofErr w:type="spellStart"/>
-      <w:proofErr w:type="gramStart"/>
-      <w:r>
-        <w:rPr>
-          <w:b/>
-        </w:rPr>
-        <w:t>k</w:t>
-      </w:r>
-      <w:proofErr w:type="gramEnd"/>
-      <w:r>
-        <w:rPr>
-          <w:b/>
-        </w:rPr>
-        <w:t>_p</w:t>
+      <w:r>
+        <w:rPr>
+          <w:b/>
+        </w:rPr>
+        <w:t>k_p</w:t>
       </w:r>
       <w:proofErr w:type="spellEnd"/>
       <w:r>
@@ -6206,19 +6011,11 @@
     </w:p>
     <w:p>
       <w:proofErr w:type="spellStart"/>
-      <w:proofErr w:type="gramStart"/>
-      <w:r>
-        <w:rPr>
-          <w:b/>
-        </w:rPr>
-        <w:t>g</w:t>
-      </w:r>
-      <w:proofErr w:type="gramEnd"/>
-      <w:r>
-        <w:rPr>
-          <w:b/>
-        </w:rPr>
-        <w:t>_m</w:t>
+      <w:r>
+        <w:rPr>
+          <w:b/>
+        </w:rPr>
+        <w:t>g_m</w:t>
       </w:r>
       <w:proofErr w:type="spellEnd"/>
       <w:r>
@@ -6227,19 +6024,11 @@
     </w:p>
     <w:p>
       <w:proofErr w:type="spellStart"/>
-      <w:proofErr w:type="gramStart"/>
-      <w:r>
-        <w:rPr>
-          <w:b/>
-        </w:rPr>
-        <w:t>g</w:t>
-      </w:r>
-      <w:proofErr w:type="gramEnd"/>
-      <w:r>
-        <w:rPr>
-          <w:b/>
-        </w:rPr>
-        <w:t>_p</w:t>
+      <w:r>
+        <w:rPr>
+          <w:b/>
+        </w:rPr>
+        <w:t>g_p</w:t>
       </w:r>
       <w:proofErr w:type="spellEnd"/>
       <w:r>
@@ -6273,262 +6062,6 @@
       </w:r>
     </w:p>
     <w:p/>
-    <w:p>
-      <w:pPr>
-        <w:pStyle w:val="Heading1"/>
-      </w:pPr>
-      <w:bookmarkStart w:id="23" w:name="_Toc282602826"/>
-      <w:r>
-        <w:t>R</w:t>
-      </w:r>
-      <w:r>
-        <w:t>eferences</w:t>
-      </w:r>
-      <w:bookmarkEnd w:id="23"/>
-    </w:p>
-    <w:p/>
-    <w:p>
-      <w:pPr>
-        <w:pStyle w:val="ListParagraph"/>
-        <w:numPr>
-          <w:ilvl w:val="0"/>
-          <w:numId w:val="20"/>
-        </w:numPr>
-      </w:pPr>
-      <w:hyperlink r:id="rId8" w:history="1">
-        <w:r>
-          <w:rPr>
-            <w:rStyle w:val="Hyperlink"/>
-          </w:rPr>
-          <w:t>http://sourceforge.net/projects/blitz/</w:t>
-        </w:r>
-      </w:hyperlink>
-      <w:r>
-        <w:t xml:space="preserve">.  </w:t>
-      </w:r>
-    </w:p>
-    <w:p>
-      <w:pPr>
-        <w:pStyle w:val="ListParagraph"/>
-        <w:numPr>
-          <w:ilvl w:val="0"/>
-          <w:numId w:val="20"/>
-        </w:numPr>
-      </w:pPr>
-      <w:r>
-        <w:rPr>
-          <w:rFonts w:ascii="Helvetica" w:hAnsi="Helvetica" w:cs="Helvetica"/>
-          <w:color w:val="000000"/>
-          <w:sz w:val="22"/>
-          <w:szCs w:val="22"/>
-        </w:rPr>
-        <w:t>Michal</w:t>
-      </w:r>
-      <w:r>
-        <w:rPr>
-          <w:rFonts w:ascii="Apple Symbols" w:hAnsi="Apple Symbols" w:cs="Apple Symbols"/>
-          <w:color w:val="000000"/>
-          <w:sz w:val="22"/>
-          <w:szCs w:val="22"/>
-        </w:rPr>
-        <w:t>􏰐</w:t>
-      </w:r>
-      <w:r>
-        <w:rPr>
-          <w:rFonts w:ascii="Helvetica" w:hAnsi="Helvetica" w:cs="Helvetica"/>
-          <w:color w:val="000000"/>
-          <w:sz w:val="22"/>
-          <w:szCs w:val="22"/>
-        </w:rPr>
-        <w:t xml:space="preserve"> </w:t>
-      </w:r>
-      <w:proofErr w:type="spellStart"/>
-      <w:r>
-        <w:rPr>
-          <w:rFonts w:ascii="Helvetica" w:hAnsi="Helvetica" w:cs="Helvetica"/>
-          <w:color w:val="000000"/>
-          <w:sz w:val="22"/>
-          <w:szCs w:val="22"/>
-        </w:rPr>
-        <w:t>Komorowski</w:t>
-      </w:r>
-      <w:proofErr w:type="spellEnd"/>
-      <w:r>
-        <w:rPr>
-          <w:rFonts w:ascii="Helvetica" w:hAnsi="Helvetica" w:cs="Helvetica"/>
-          <w:color w:val="000000"/>
-          <w:sz w:val="22"/>
-          <w:szCs w:val="22"/>
-        </w:rPr>
-        <w:t xml:space="preserve">, </w:t>
-      </w:r>
-      <w:proofErr w:type="spellStart"/>
-      <w:r>
-        <w:rPr>
-          <w:rFonts w:ascii="Helvetica" w:hAnsi="Helvetica" w:cs="Helvetica"/>
-          <w:color w:val="000000"/>
-          <w:sz w:val="22"/>
-          <w:szCs w:val="22"/>
-        </w:rPr>
-        <w:t>Barbel</w:t>
-      </w:r>
-      <w:proofErr w:type="spellEnd"/>
-      <w:r>
-        <w:rPr>
-          <w:rFonts w:ascii="Helvetica" w:hAnsi="Helvetica" w:cs="Helvetica"/>
-          <w:color w:val="000000"/>
-          <w:sz w:val="22"/>
-          <w:szCs w:val="22"/>
-        </w:rPr>
-        <w:t xml:space="preserve"> </w:t>
-      </w:r>
-      <w:proofErr w:type="spellStart"/>
-      <w:r>
-        <w:rPr>
-          <w:rFonts w:ascii="Helvetica" w:hAnsi="Helvetica" w:cs="Helvetica"/>
-          <w:color w:val="000000"/>
-          <w:sz w:val="22"/>
-          <w:szCs w:val="22"/>
-        </w:rPr>
-        <w:t>Finkenstadt</w:t>
-      </w:r>
-      <w:proofErr w:type="spellEnd"/>
-      <w:r>
-        <w:rPr>
-          <w:rFonts w:ascii="Helvetica" w:hAnsi="Helvetica" w:cs="Helvetica"/>
-          <w:color w:val="000000"/>
-          <w:sz w:val="22"/>
-          <w:szCs w:val="22"/>
-        </w:rPr>
-        <w:t>, Claire V Harper, and David A Rand. Bayesian inference of biochemical kinetic parameters using the linear noise approximation. BMC bioinformatics, 10(1)</w:t>
-      </w:r>
-      <w:proofErr w:type="gramStart"/>
-      <w:r>
-        <w:rPr>
-          <w:rFonts w:ascii="Helvetica" w:hAnsi="Helvetica" w:cs="Helvetica"/>
-          <w:color w:val="000000"/>
-          <w:sz w:val="22"/>
-          <w:szCs w:val="22"/>
-        </w:rPr>
-        <w:t>:343</w:t>
-      </w:r>
-      <w:proofErr w:type="gramEnd"/>
-      <w:r>
-        <w:rPr>
-          <w:rFonts w:ascii="Helvetica" w:hAnsi="Helvetica" w:cs="Helvetica"/>
-          <w:color w:val="000000"/>
-          <w:sz w:val="22"/>
-          <w:szCs w:val="22"/>
-        </w:rPr>
-        <w:t>, 2009.</w:t>
-      </w:r>
-    </w:p>
-    <w:p>
-      <w:pPr>
-        <w:pStyle w:val="ListParagraph"/>
-        <w:numPr>
-          <w:ilvl w:val="0"/>
-          <w:numId w:val="20"/>
-        </w:numPr>
-      </w:pPr>
-      <w:r>
-        <w:rPr>
-          <w:rFonts w:ascii="Helvetica" w:hAnsi="Helvetica" w:cs="Helvetica"/>
-          <w:color w:val="000000"/>
-          <w:sz w:val="22"/>
-          <w:szCs w:val="22"/>
-        </w:rPr>
-        <w:t xml:space="preserve">Michal </w:t>
-      </w:r>
-      <w:proofErr w:type="spellStart"/>
-      <w:r>
-        <w:rPr>
-          <w:rFonts w:ascii="Helvetica" w:hAnsi="Helvetica" w:cs="Helvetica"/>
-          <w:color w:val="000000"/>
-          <w:sz w:val="22"/>
-          <w:szCs w:val="22"/>
-        </w:rPr>
-        <w:t>Komorowski</w:t>
-      </w:r>
-      <w:proofErr w:type="spellEnd"/>
-      <w:r>
-        <w:rPr>
-          <w:rFonts w:ascii="Helvetica" w:hAnsi="Helvetica" w:cs="Helvetica"/>
-          <w:color w:val="000000"/>
-          <w:sz w:val="22"/>
-          <w:szCs w:val="22"/>
-        </w:rPr>
-        <w:t xml:space="preserve">, Maria J Costa, David A Rand, and Michael P H </w:t>
-      </w:r>
-      <w:proofErr w:type="spellStart"/>
-      <w:r>
-        <w:rPr>
-          <w:rFonts w:ascii="Helvetica" w:hAnsi="Helvetica" w:cs="Helvetica"/>
-          <w:color w:val="000000"/>
-          <w:sz w:val="22"/>
-          <w:szCs w:val="22"/>
-        </w:rPr>
-        <w:t>Stumpf</w:t>
-      </w:r>
-      <w:proofErr w:type="spellEnd"/>
-      <w:r>
-        <w:rPr>
-          <w:rFonts w:ascii="Helvetica" w:hAnsi="Helvetica" w:cs="Helvetica"/>
-          <w:color w:val="000000"/>
-          <w:sz w:val="22"/>
-          <w:szCs w:val="22"/>
-        </w:rPr>
-        <w:t xml:space="preserve">. Sensitivity, robustness, and </w:t>
-      </w:r>
-      <w:proofErr w:type="spellStart"/>
-      <w:r>
-        <w:rPr>
-          <w:rFonts w:ascii="Helvetica" w:hAnsi="Helvetica" w:cs="Helvetica"/>
-          <w:color w:val="000000"/>
-          <w:sz w:val="22"/>
-          <w:szCs w:val="22"/>
-        </w:rPr>
-        <w:t>identifiability</w:t>
-      </w:r>
-      <w:proofErr w:type="spellEnd"/>
-      <w:r>
-        <w:rPr>
-          <w:rFonts w:ascii="Helvetica" w:hAnsi="Helvetica" w:cs="Helvetica"/>
-          <w:color w:val="000000"/>
-          <w:sz w:val="22"/>
-          <w:szCs w:val="22"/>
-        </w:rPr>
-        <w:t xml:space="preserve"> in stochastic chemical kinetics models. Proceedings of the National Academy of Sciences, 108(21)</w:t>
-      </w:r>
-      <w:proofErr w:type="gramStart"/>
-      <w:r>
-        <w:rPr>
-          <w:rFonts w:ascii="Helvetica" w:hAnsi="Helvetica" w:cs="Helvetica"/>
-          <w:color w:val="000000"/>
-          <w:sz w:val="22"/>
-          <w:szCs w:val="22"/>
-        </w:rPr>
-        <w:t>:8645</w:t>
-      </w:r>
-      <w:proofErr w:type="gramEnd"/>
-      <w:r>
-        <w:rPr>
-          <w:rFonts w:ascii="Helvetica" w:hAnsi="Helvetica" w:cs="Helvetica"/>
-          <w:color w:val="000000"/>
-          <w:sz w:val="22"/>
-          <w:szCs w:val="22"/>
-        </w:rPr>
-        <w:t>–8650, May 2011.</w:t>
-      </w:r>
-    </w:p>
-    <w:p>
-      <w:pPr>
-        <w:pStyle w:val="ListParagraph"/>
-        <w:rPr>
-          <w:highlight w:val="yellow"/>
-        </w:rPr>
-      </w:pPr>
-    </w:p>
     <w:p/>
     <w:sectPr>
       <w:pgSz w:w="11900" w:h="16840"/>
@@ -6541,7 +6074,7 @@
 </file>
 
 <file path=word/numbering.xml><?xml version="1.0" encoding="utf-8"?>
-<w:numbering xmlns:wpc="http://schemas.microsoft.com/office/word/2010/wordprocessingCanvas" xmlns:mo="http://schemas.microsoft.com/office/mac/office/2008/main" xmlns:mc="http://schemas.openxmlformats.org/markup-compatibility/2006" xmlns:mv="urn:schemas-microsoft-com:mac:vml" xmlns:o="urn:schemas-microsoft-com:office:office" xmlns:r="http://schemas.openxmlformats.org/officeDocument/2006/relationships" xmlns:m="http://schemas.openxmlformats.org/officeDocument/2006/math" xmlns:v="urn:schemas-microsoft-com:vml" xmlns:wp14="http://schemas.microsoft.com/office/word/2010/wordprocessingDrawing" xmlns:wp="http://schemas.openxmlformats.org/drawingml/2006/wordprocessingDrawing" xmlns:w10="urn:schemas-microsoft-com:office:word" xmlns:w="http://schemas.openxmlformats.org/wordprocessingml/2006/main" xmlns:w14="http://schemas.microsoft.com/office/word/2010/wordml" xmlns:wpg="http://schemas.microsoft.com/office/word/2010/wordprocessingGroup" xmlns:wpi="http://schemas.microsoft.com/office/word/2010/wordprocessingInk" xmlns:wne="http://schemas.microsoft.com/office/word/2006/wordml" xmlns:wps="http://schemas.microsoft.com/office/word/2010/wordprocessingShape" mc:Ignorable="w14 wp14">
+<w:numbering xmlns:wpc="http://schemas.microsoft.com/office/word/2010/wordprocessingCanvas" xmlns:mo="http://schemas.microsoft.com/office/mac/office/2008/main" xmlns:mc="http://schemas.openxmlformats.org/markup-compatibility/2006" xmlns:mv="urn:schemas-microsoft-com:mac:vml" xmlns:o="urn:schemas-microsoft-com:office:office" xmlns:r="http://schemas.openxmlformats.org/officeDocument/2006/relationships" xmlns:m="http://schemas.openxmlformats.org/officeDocument/2006/math" xmlns:v="urn:schemas-microsoft-com:vml" xmlns:wp14="http://schemas.microsoft.com/office/word/2010/wordprocessingDrawing" xmlns:wp="http://schemas.openxmlformats.org/drawingml/2006/wordprocessingDrawing" xmlns:w10="urn:schemas-microsoft-com:office:word" xmlns:w="http://schemas.openxmlformats.org/wordprocessingml/2006/main" xmlns:w14="http://schemas.microsoft.com/office/word/2010/wordml" xmlns:w15="http://schemas.microsoft.com/office/word/2012/wordml" xmlns:wpg="http://schemas.microsoft.com/office/word/2010/wordprocessingGroup" xmlns:wpi="http://schemas.microsoft.com/office/word/2010/wordprocessingInk" xmlns:wne="http://schemas.microsoft.com/office/word/2006/wordml" xmlns:wps="http://schemas.microsoft.com/office/word/2010/wordprocessingShape" mc:Ignorable="w14 w15 wp14">
   <w:abstractNum w:abstractNumId="0">
     <w:nsid w:val="021345A5"/>
     <w:multiLevelType w:val="hybridMultilevel"/>
@@ -8720,7 +8253,7 @@
 </file>
 
 <file path=word/styles.xml><?xml version="1.0" encoding="utf-8"?>
-<w:styles xmlns:mc="http://schemas.openxmlformats.org/markup-compatibility/2006" xmlns:r="http://schemas.openxmlformats.org/officeDocument/2006/relationships" xmlns:w="http://schemas.openxmlformats.org/wordprocessingml/2006/main" xmlns:w14="http://schemas.microsoft.com/office/word/2010/wordml" mc:Ignorable="w14">
+<w:styles xmlns:mc="http://schemas.openxmlformats.org/markup-compatibility/2006" xmlns:r="http://schemas.openxmlformats.org/officeDocument/2006/relationships" xmlns:w="http://schemas.openxmlformats.org/wordprocessingml/2006/main" xmlns:w14="http://schemas.microsoft.com/office/word/2010/wordml" xmlns:w15="http://schemas.microsoft.com/office/word/2012/wordml" mc:Ignorable="w14 w15">
   <w:docDefaults>
     <w:rPrDefault>
       <w:rPr>
@@ -8732,691 +8265,387 @@
     </w:rPrDefault>
     <w:pPrDefault/>
   </w:docDefaults>
-  <w:latentStyles w:defLockedState="0" w:defUIPriority="99" w:defSemiHidden="1" w:defUnhideWhenUsed="1" w:defQFormat="0" w:count="276">
-    <w:lsdException w:name="Normal" w:semiHidden="0" w:uiPriority="0" w:unhideWhenUsed="0" w:qFormat="1"/>
-    <w:lsdException w:name="heading 1" w:semiHidden="0" w:uiPriority="9" w:unhideWhenUsed="0" w:qFormat="1"/>
-    <w:lsdException w:name="heading 2" w:uiPriority="9" w:qFormat="1"/>
-    <w:lsdException w:name="heading 3" w:uiPriority="9" w:qFormat="1"/>
-    <w:lsdException w:name="heading 4" w:uiPriority="9" w:qFormat="1"/>
-    <w:lsdException w:name="heading 5" w:uiPriority="9" w:qFormat="1"/>
-    <w:lsdException w:name="heading 6" w:uiPriority="9" w:qFormat="1"/>
-    <w:lsdException w:name="heading 7" w:uiPriority="9" w:qFormat="1"/>
-    <w:lsdException w:name="heading 8" w:uiPriority="9" w:qFormat="1"/>
-    <w:lsdException w:name="heading 9" w:uiPriority="9" w:qFormat="1"/>
-    <w:lsdException w:name="toc 1" w:uiPriority="39"/>
-    <w:lsdException w:name="toc 2" w:uiPriority="39"/>
-    <w:lsdException w:name="toc 3" w:uiPriority="39"/>
-    <w:lsdException w:name="toc 4" w:uiPriority="39"/>
-    <w:lsdException w:name="toc 5" w:uiPriority="39"/>
-    <w:lsdException w:name="toc 6" w:uiPriority="39"/>
-    <w:lsdException w:name="toc 7" w:uiPriority="39"/>
-    <w:lsdException w:name="toc 8" w:uiPriority="39"/>
-    <w:lsdException w:name="toc 9" w:uiPriority="39"/>
-    <w:lsdException w:name="caption" w:uiPriority="35" w:qFormat="1"/>
-    <w:lsdException w:name="Title" w:semiHidden="0" w:uiPriority="10" w:unhideWhenUsed="0" w:qFormat="1"/>
-    <w:lsdException w:name="Default Paragraph Font" w:uiPriority="1"/>
-    <w:lsdException w:name="Subtitle" w:semiHidden="0" w:uiPriority="11" w:unhideWhenUsed="0" w:qFormat="1"/>
-    <w:lsdException w:name="Strong" w:semiHidden="0" w:uiPriority="22" w:unhideWhenUsed="0" w:qFormat="1"/>
-    <w:lsdException w:name="Emphasis" w:semiHidden="0" w:uiPriority="20" w:unhideWhenUsed="0" w:qFormat="1"/>
-    <w:lsdException w:name="Table Grid" w:semiHidden="0" w:uiPriority="59" w:unhideWhenUsed="0"/>
-    <w:lsdException w:name="Placeholder Text" w:unhideWhenUsed="0"/>
-    <w:lsdException w:name="No Spacing" w:semiHidden="0" w:uiPriority="1" w:unhideWhenUsed="0" w:qFormat="1"/>
-    <w:lsdException w:name="Light Shading" w:semiHidden="0" w:uiPriority="60" w:unhideWhenUsed="0"/>
-    <w:lsdException w:name="Light List" w:semiHidden="0" w:uiPriority="61" w:unhideWhenUsed="0"/>
-    <w:lsdException w:name="Light Grid" w:semiHidden="0" w:uiPriority="62" w:unhideWhenUsed="0"/>
-    <w:lsdException w:name="Medium Shading 1" w:semiHidden="0" w:uiPriority="63" w:unhideWhenUsed="0"/>
-    <w:lsdException w:name="Medium Shading 2" w:semiHidden="0" w:uiPriority="64" w:unhideWhenUsed="0"/>
-    <w:lsdException w:name="Medium List 1" w:semiHidden="0" w:uiPriority="65" w:unhideWhenUsed="0"/>
-    <w:lsdException w:name="Medium List 2" w:semiHidden="0" w:uiPriority="66" w:unhideWhenUsed="0"/>
-    <w:lsdException w:name="Medium Grid 1" w:semiHidden="0" w:uiPriority="67" w:unhideWhenUsed="0"/>
-    <w:lsdException w:name="Medium Grid 2" w:semiHidden="0" w:uiPriority="68" w:unhideWhenUsed="0"/>
-    <w:lsdException w:name="Medium Grid 3" w:semiHidden="0" w:uiPriority="69" w:unhideWhenUsed="0"/>
-    <w:lsdException w:name="Dark List" w:semiHidden="0" w:uiPriority="70" w:unhideWhenUsed="0"/>
-    <w:lsdException w:name="Colorful Shading" w:semiHidden="0" w:uiPriority="71" w:unhideWhenUsed="0"/>
-    <w:lsdException w:name="Colorful List" w:semiHidden="0" w:uiPriority="72" w:unhideWhenUsed="0"/>
-    <w:lsdException w:name="Colorful Grid" w:semiHidden="0" w:uiPriority="73" w:unhideWhenUsed="0"/>
-    <w:lsdException w:name="Light Shading Accent 1" w:semiHidden="0" w:uiPriority="60" w:unhideWhenUsed="0"/>
-    <w:lsdException w:name="Light List Accent 1" w:semiHidden="0" w:uiPriority="61" w:unhideWhenUsed="0"/>
-    <w:lsdException w:name="Light Grid Accent 1" w:semiHidden="0" w:uiPriority="62" w:unhideWhenUsed="0"/>
-    <w:lsdException w:name="Medium Shading 1 Accent 1" w:semiHidden="0" w:uiPriority="63" w:unhideWhenUsed="0"/>
-    <w:lsdException w:name="Medium Shading 2 Accent 1" w:semiHidden="0" w:uiPriority="64" w:unhideWhenUsed="0"/>
-    <w:lsdException w:name="Medium List 1 Accent 1" w:semiHidden="0" w:uiPriority="65" w:unhideWhenUsed="0"/>
-    <w:lsdException w:name="Revision" w:unhideWhenUsed="0"/>
-    <w:lsdException w:name="List Paragraph" w:semiHidden="0" w:uiPriority="34" w:unhideWhenUsed="0" w:qFormat="1"/>
-    <w:lsdException w:name="Quote" w:semiHidden="0" w:uiPriority="29" w:unhideWhenUsed="0" w:qFormat="1"/>
-    <w:lsdException w:name="Intense Quote" w:semiHidden="0" w:uiPriority="30" w:unhideWhenUsed="0" w:qFormat="1"/>
-    <w:lsdException w:name="Medium List 2 Accent 1" w:semiHidden="0" w:uiPriority="66" w:unhideWhenUsed="0"/>
-    <w:lsdException w:name="Medium Grid 1 Accent 1" w:semiHidden="0" w:uiPriority="67" w:unhideWhenUsed="0"/>
-    <w:lsdException w:name="Medium Grid 2 Accent 1" w:semiHidden="0" w:uiPriority="68" w:unhideWhenUsed="0"/>
-    <w:lsdException w:name="Medium Grid 3 Accent 1" w:semiHidden="0" w:uiPriority="69" w:unhideWhenUsed="0"/>
-    <w:lsdException w:name="Dark List Accent 1" w:semiHidden="0" w:uiPriority="70" w:unhideWhenUsed="0"/>
-    <w:lsdException w:name="Colorful Shading Accent 1" w:semiHidden="0" w:uiPriority="71" w:unhideWhenUsed="0"/>
-    <w:lsdException w:name="Colorful List Accent 1" w:semiHidden="0" w:uiPriority="72" w:unhideWhenUsed="0"/>
-    <w:lsdException w:name="Colorful Grid Accent 1" w:semiHidden="0" w:uiPriority="73" w:unhideWhenUsed="0"/>
-    <w:lsdException w:name="Light Shading Accent 2" w:semiHidden="0" w:uiPriority="60" w:unhideWhenUsed="0"/>
-    <w:lsdException w:name="Light List Accent 2" w:semiHidden="0" w:uiPriority="61" w:unhideWhenUsed="0"/>
-    <w:lsdException w:name="Light Grid Accent 2" w:semiHidden="0" w:uiPriority="62" w:unhideWhenUsed="0"/>
-    <w:lsdException w:name="Medium Shading 1 Accent 2" w:semiHidden="0" w:uiPriority="63" w:unhideWhenUsed="0"/>
-    <w:lsdException w:name="Medium Shading 2 Accent 2" w:semiHidden="0" w:uiPriority="64" w:unhideWhenUsed="0"/>
-    <w:lsdException w:name="Medium List 1 Accent 2" w:semiHidden="0" w:uiPriority="65" w:unhideWhenUsed="0"/>
-    <w:lsdException w:name="Medium List 2 Accent 2" w:semiHidden="0" w:uiPriority="66" w:unhideWhenUsed="0"/>
-    <w:lsdException w:name="Medium Grid 1 Accent 2" w:semiHidden="0" w:uiPriority="67" w:unhideWhenUsed="0"/>
-    <w:lsdException w:name="Medium Grid 2 Accent 2" w:semiHidden="0" w:uiPriority="68" w:unhideWhenUsed="0"/>
-    <w:lsdException w:name="Medium Grid 3 Accent 2" w:semiHidden="0" w:uiPriority="69" w:unhideWhenUsed="0"/>
-    <w:lsdException w:name="Dark List Accent 2" w:semiHidden="0" w:uiPriority="70" w:unhideWhenUsed="0"/>
-    <w:lsdException w:name="Colorful Shading Accent 2" w:semiHidden="0" w:uiPriority="71" w:unhideWhenUsed="0"/>
-    <w:lsdException w:name="Colorful List Accent 2" w:semiHidden="0" w:uiPriority="72" w:unhideWhenUsed="0"/>
-    <w:lsdException w:name="Colorful Grid Accent 2" w:semiHidden="0" w:uiPriority="73" w:unhideWhenUsed="0"/>
-    <w:lsdException w:name="Light Shading Accent 3" w:semiHidden="0" w:uiPriority="60" w:unhideWhenUsed="0"/>
-    <w:lsdException w:name="Light List Accent 3" w:semiHidden="0" w:uiPriority="61" w:unhideWhenUsed="0"/>
-    <w:lsdException w:name="Light Grid Accent 3" w:semiHidden="0" w:uiPriority="62" w:unhideWhenUsed="0"/>
-    <w:lsdException w:name="Medium Shading 1 Accent 3" w:semiHidden="0" w:uiPriority="63" w:unhideWhenUsed="0"/>
-    <w:lsdException w:name="Medium Shading 2 Accent 3" w:semiHidden="0" w:uiPriority="64" w:unhideWhenUsed="0"/>
-    <w:lsdException w:name="Medium List 1 Accent 3" w:semiHidden="0" w:uiPriority="65" w:unhideWhenUsed="0"/>
-    <w:lsdException w:name="Medium List 2 Accent 3" w:semiHidden="0" w:uiPriority="66" w:unhideWhenUsed="0"/>
-    <w:lsdException w:name="Medium Grid 1 Accent 3" w:semiHidden="0" w:uiPriority="67" w:unhideWhenUsed="0"/>
-    <w:lsdException w:name="Medium Grid 2 Accent 3" w:semiHidden="0" w:uiPriority="68" w:unhideWhenUsed="0"/>
-    <w:lsdException w:name="Medium Grid 3 Accent 3" w:semiHidden="0" w:uiPriority="69" w:unhideWhenUsed="0"/>
-    <w:lsdException w:name="Dark List Accent 3" w:semiHidden="0" w:uiPriority="70" w:unhideWhenUsed="0"/>
-    <w:lsdException w:name="Colorful Shading Accent 3" w:semiHidden="0" w:uiPriority="71" w:unhideWhenUsed="0"/>
-    <w:lsdException w:name="Colorful List Accent 3" w:semiHidden="0" w:uiPriority="72" w:unhideWhenUsed="0"/>
-    <w:lsdException w:name="Colorful Grid Accent 3" w:semiHidden="0" w:uiPriority="73" w:unhideWhenUsed="0"/>
-    <w:lsdException w:name="Light Shading Accent 4" w:semiHidden="0" w:uiPriority="60" w:unhideWhenUsed="0"/>
-    <w:lsdException w:name="Light List Accent 4" w:semiHidden="0" w:uiPriority="61" w:unhideWhenUsed="0"/>
-    <w:lsdException w:name="Light Grid Accent 4" w:semiHidden="0" w:uiPriority="62" w:unhideWhenUsed="0"/>
-    <w:lsdException w:name="Medium Shading 1 Accent 4" w:semiHidden="0" w:uiPriority="63" w:unhideWhenUsed="0"/>
-    <w:lsdException w:name="Medium Shading 2 Accent 4" w:semiHidden="0" w:uiPriority="64" w:unhideWhenUsed="0"/>
-    <w:lsdException w:name="Medium List 1 Accent 4" w:semiHidden="0" w:uiPriority="65" w:unhideWhenUsed="0"/>
-    <w:lsdException w:name="Medium List 2 Accent 4" w:semiHidden="0" w:uiPriority="66" w:unhideWhenUsed="0"/>
-    <w:lsdException w:name="Medium Grid 1 Accent 4" w:semiHidden="0" w:uiPriority="67" w:unhideWhenUsed="0"/>
-    <w:lsdException w:name="Medium Grid 2 Accent 4" w:semiHidden="0" w:uiPriority="68" w:unhideWhenUsed="0"/>
-    <w:lsdException w:name="Medium Grid 3 Accent 4" w:semiHidden="0" w:uiPriority="69" w:unhideWhenUsed="0"/>
-    <w:lsdException w:name="Dark List Accent 4" w:semiHidden="0" w:uiPriority="70" w:unhideWhenUsed="0"/>
-    <w:lsdException w:name="Colorful Shading Accent 4" w:semiHidden="0" w:uiPriority="71" w:unhideWhenUsed="0"/>
-    <w:lsdException w:name="Colorful List Accent 4" w:semiHidden="0" w:uiPriority="72" w:unhideWhenUsed="0"/>
-    <w:lsdException w:name="Colorful Grid Accent 4" w:semiHidden="0" w:uiPriority="73" w:unhideWhenUsed="0"/>
-    <w:lsdException w:name="Light Shading Accent 5" w:semiHidden="0" w:uiPriority="60" w:unhideWhenUsed="0"/>
-    <w:lsdException w:name="Light List Accent 5" w:semiHidden="0" w:uiPriority="61" w:unhideWhenUsed="0"/>
-    <w:lsdException w:name="Light Grid Accent 5" w:semiHidden="0" w:uiPriority="62" w:unhideWhenUsed="0"/>
-    <w:lsdException w:name="Medium Shading 1 Accent 5" w:semiHidden="0" w:uiPriority="63" w:unhideWhenUsed="0"/>
-    <w:lsdException w:name="Medium Shading 2 Accent 5" w:semiHidden="0" w:uiPriority="64" w:unhideWhenUsed="0"/>
-    <w:lsdException w:name="Medium List 1 Accent 5" w:semiHidden="0" w:uiPriority="65" w:unhideWhenUsed="0"/>
-    <w:lsdException w:name="Medium List 2 Accent 5" w:semiHidden="0" w:uiPriority="66" w:unhideWhenUsed="0"/>
-    <w:lsdException w:name="Medium Grid 1 Accent 5" w:semiHidden="0" w:uiPriority="67" w:unhideWhenUsed="0"/>
-    <w:lsdException w:name="Medium Grid 2 Accent 5" w:semiHidden="0" w:uiPriority="68" w:unhideWhenUsed="0"/>
-    <w:lsdException w:name="Medium Grid 3 Accent 5" w:semiHidden="0" w:uiPriority="69" w:unhideWhenUsed="0"/>
-    <w:lsdException w:name="Dark List Accent 5" w:semiHidden="0" w:uiPriority="70" w:unhideWhenUsed="0"/>
-    <w:lsdException w:name="Colorful Shading Accent 5" w:semiHidden="0" w:uiPriority="71" w:unhideWhenUsed="0"/>
-    <w:lsdException w:name="Colorful List Accent 5" w:semiHidden="0" w:uiPriority="72" w:unhideWhenUsed="0"/>
-    <w:lsdException w:name="Colorful Grid Accent 5" w:semiHidden="0" w:uiPriority="73" w:unhideWhenUsed="0"/>
-    <w:lsdException w:name="Light Shading Accent 6" w:semiHidden="0" w:uiPriority="60" w:unhideWhenUsed="0"/>
-    <w:lsdException w:name="Light List Accent 6" w:semiHidden="0" w:uiPriority="61" w:unhideWhenUsed="0"/>
-    <w:lsdException w:name="Light Grid Accent 6" w:semiHidden="0" w:uiPriority="62" w:unhideWhenUsed="0"/>
-    <w:lsdException w:name="Medium Shading 1 Accent 6" w:semiHidden="0" w:uiPriority="63" w:unhideWhenUsed="0"/>
-    <w:lsdException w:name="Medium Shading 2 Accent 6" w:semiHidden="0" w:uiPriority="64" w:unhideWhenUsed="0"/>
-    <w:lsdException w:name="Medium List 1 Accent 6" w:semiHidden="0" w:uiPriority="65" w:unhideWhenUsed="0"/>
-    <w:lsdException w:name="Medium List 2 Accent 6" w:semiHidden="0" w:uiPriority="66" w:unhideWhenUsed="0"/>
-    <w:lsdException w:name="Medium Grid 1 Accent 6" w:semiHidden="0" w:uiPriority="67" w:unhideWhenUsed="0"/>
-    <w:lsdException w:name="Medium Grid 2 Accent 6" w:semiHidden="0" w:uiPriority="68" w:unhideWhenUsed="0"/>
-    <w:lsdException w:name="Medium Grid 3 Accent 6" w:semiHidden="0" w:uiPriority="69" w:unhideWhenUsed="0"/>
-    <w:lsdException w:name="Dark List Accent 6" w:semiHidden="0" w:uiPriority="70" w:unhideWhenUsed="0"/>
-    <w:lsdException w:name="Colorful Shading Accent 6" w:semiHidden="0" w:uiPriority="71" w:unhideWhenUsed="0"/>
-    <w:lsdException w:name="Colorful List Accent 6" w:semiHidden="0" w:uiPriority="72" w:unhideWhenUsed="0"/>
-    <w:lsdException w:name="Colorful Grid Accent 6" w:semiHidden="0" w:uiPriority="73" w:unhideWhenUsed="0"/>
-    <w:lsdException w:name="Subtle Emphasis" w:semiHidden="0" w:uiPriority="19" w:unhideWhenUsed="0" w:qFormat="1"/>
-    <w:lsdException w:name="Intense Emphasis" w:semiHidden="0" w:uiPriority="21" w:unhideWhenUsed="0" w:qFormat="1"/>
-    <w:lsdException w:name="Subtle Reference" w:semiHidden="0" w:uiPriority="31" w:unhideWhenUsed="0" w:qFormat="1"/>
-    <w:lsdException w:name="Intense Reference" w:semiHidden="0" w:uiPriority="32" w:unhideWhenUsed="0" w:qFormat="1"/>
-    <w:lsdException w:name="Book Title" w:semiHidden="0" w:uiPriority="33" w:unhideWhenUsed="0" w:qFormat="1"/>
-    <w:lsdException w:name="Bibliography" w:uiPriority="37"/>
-    <w:lsdException w:name="TOC Heading" w:uiPriority="39" w:qFormat="1"/>
-  </w:latentStyles>
-  <w:style w:type="paragraph" w:default="1" w:styleId="Normal">
-    <w:name w:val="Normal"/>
-    <w:qFormat/>
-  </w:style>
-  <w:style w:type="paragraph" w:styleId="Heading1">
-    <w:name w:val="heading 1"/>
-    <w:basedOn w:val="Normal"/>
-    <w:next w:val="Normal"/>
-    <w:link w:val="Heading1Char"/>
-    <w:uiPriority w:val="9"/>
-    <w:qFormat/>
-    <w:rsid w:val="00942A01"/>
-    <w:pPr>
-      <w:keepNext/>
-      <w:keepLines/>
-      <w:spacing w:before="480"/>
-      <w:outlineLvl w:val="0"/>
-    </w:pPr>
-    <w:rPr>
-      <w:rFonts w:asciiTheme="majorHAnsi" w:eastAsiaTheme="majorEastAsia" w:hAnsiTheme="majorHAnsi" w:cstheme="majorBidi"/>
-      <w:b/>
-      <w:bCs/>
-      <w:color w:val="345A8A" w:themeColor="accent1" w:themeShade="B5"/>
-      <w:sz w:val="32"/>
-      <w:szCs w:val="32"/>
-    </w:rPr>
-  </w:style>
-  <w:style w:type="paragraph" w:styleId="Heading2">
-    <w:name w:val="heading 2"/>
-    <w:basedOn w:val="Normal"/>
-    <w:next w:val="Normal"/>
-    <w:link w:val="Heading2Char"/>
-    <w:uiPriority w:val="9"/>
-    <w:unhideWhenUsed/>
-    <w:qFormat/>
-    <w:rsid w:val="00942A01"/>
-    <w:pPr>
-      <w:keepNext/>
-      <w:keepLines/>
-      <w:spacing w:before="200"/>
-      <w:outlineLvl w:val="1"/>
-    </w:pPr>
-    <w:rPr>
-      <w:rFonts w:asciiTheme="majorHAnsi" w:eastAsiaTheme="majorEastAsia" w:hAnsiTheme="majorHAnsi" w:cstheme="majorBidi"/>
-      <w:b/>
-      <w:bCs/>
-      <w:color w:val="4F81BD" w:themeColor="accent1"/>
-      <w:sz w:val="26"/>
-      <w:szCs w:val="26"/>
-    </w:rPr>
-  </w:style>
-  <w:style w:type="paragraph" w:styleId="Heading3">
-    <w:name w:val="heading 3"/>
-    <w:basedOn w:val="Normal"/>
-    <w:next w:val="Normal"/>
-    <w:link w:val="Heading3Char"/>
-    <w:uiPriority w:val="9"/>
-    <w:unhideWhenUsed/>
-    <w:qFormat/>
-    <w:rsid w:val="00D25981"/>
-    <w:pPr>
-      <w:keepNext/>
-      <w:keepLines/>
-      <w:spacing w:before="200"/>
-      <w:outlineLvl w:val="2"/>
-    </w:pPr>
-    <w:rPr>
-      <w:rFonts w:asciiTheme="majorHAnsi" w:eastAsiaTheme="majorEastAsia" w:hAnsiTheme="majorHAnsi" w:cstheme="majorBidi"/>
-      <w:b/>
-      <w:bCs/>
-      <w:color w:val="4F81BD" w:themeColor="accent1"/>
-    </w:rPr>
-  </w:style>
-  <w:style w:type="paragraph" w:styleId="Heading4">
-    <w:name w:val="heading 4"/>
-    <w:basedOn w:val="Normal"/>
-    <w:next w:val="Normal"/>
-    <w:link w:val="Heading4Char"/>
-    <w:uiPriority w:val="9"/>
-    <w:unhideWhenUsed/>
-    <w:qFormat/>
-    <w:rsid w:val="00D25981"/>
-    <w:pPr>
-      <w:keepNext/>
-      <w:keepLines/>
-      <w:spacing w:before="200"/>
-      <w:outlineLvl w:val="3"/>
-    </w:pPr>
-    <w:rPr>
-      <w:rFonts w:asciiTheme="majorHAnsi" w:eastAsiaTheme="majorEastAsia" w:hAnsiTheme="majorHAnsi" w:cstheme="majorBidi"/>
-      <w:b/>
-      <w:bCs/>
-      <w:i/>
-      <w:iCs/>
-      <w:color w:val="4F81BD" w:themeColor="accent1"/>
-    </w:rPr>
-  </w:style>
-  <w:style w:type="paragraph" w:styleId="Heading5">
-    <w:name w:val="heading 5"/>
-    <w:basedOn w:val="Normal"/>
-    <w:next w:val="Normal"/>
-    <w:link w:val="Heading5Char"/>
-    <w:uiPriority w:val="9"/>
-    <w:unhideWhenUsed/>
-    <w:qFormat/>
-    <w:rsid w:val="00D15B16"/>
-    <w:pPr>
-      <w:keepNext/>
-      <w:keepLines/>
-      <w:spacing w:before="200"/>
-      <w:outlineLvl w:val="4"/>
-    </w:pPr>
-    <w:rPr>
-      <w:rFonts w:asciiTheme="majorHAnsi" w:eastAsiaTheme="majorEastAsia" w:hAnsiTheme="majorHAnsi" w:cstheme="majorBidi"/>
-      <w:color w:val="243F60" w:themeColor="accent1" w:themeShade="7F"/>
-    </w:rPr>
-  </w:style>
-  <w:style w:type="character" w:default="1" w:styleId="DefaultParagraphFont">
-    <w:name w:val="Default Paragraph Font"/>
-    <w:uiPriority w:val="1"/>
-    <w:unhideWhenUsed/>
-  </w:style>
-  <w:style w:type="table" w:default="1" w:styleId="TableNormal">
-    <w:name w:val="Normal Table"/>
-    <w:uiPriority w:val="99"/>
-    <w:semiHidden/>
-    <w:unhideWhenUsed/>
-    <w:tblPr>
-      <w:tblInd w:w="0" w:type="dxa"/>
-      <w:tblCellMar>
-        <w:top w:w="0" w:type="dxa"/>
-        <w:left w:w="108" w:type="dxa"/>
-        <w:bottom w:w="0" w:type="dxa"/>
-        <w:right w:w="108" w:type="dxa"/>
-      </w:tblCellMar>
-    </w:tblPr>
-  </w:style>
-  <w:style w:type="numbering" w:default="1" w:styleId="NoList">
-    <w:name w:val="No List"/>
-    <w:uiPriority w:val="99"/>
-    <w:semiHidden/>
-    <w:unhideWhenUsed/>
-  </w:style>
-  <w:style w:type="character" w:customStyle="1" w:styleId="Heading1Char">
-    <w:name w:val="Heading 1 Char"/>
-    <w:basedOn w:val="DefaultParagraphFont"/>
-    <w:link w:val="Heading1"/>
-    <w:uiPriority w:val="9"/>
-    <w:rsid w:val="00942A01"/>
-    <w:rPr>
-      <w:rFonts w:asciiTheme="majorHAnsi" w:eastAsiaTheme="majorEastAsia" w:hAnsiTheme="majorHAnsi" w:cstheme="majorBidi"/>
-      <w:b/>
-      <w:bCs/>
-      <w:color w:val="345A8A" w:themeColor="accent1" w:themeShade="B5"/>
-      <w:sz w:val="32"/>
-      <w:szCs w:val="32"/>
-    </w:rPr>
-  </w:style>
-  <w:style w:type="character" w:customStyle="1" w:styleId="Heading2Char">
-    <w:name w:val="Heading 2 Char"/>
-    <w:basedOn w:val="DefaultParagraphFont"/>
-    <w:link w:val="Heading2"/>
-    <w:uiPriority w:val="9"/>
-    <w:rsid w:val="00942A01"/>
-    <w:rPr>
-      <w:rFonts w:asciiTheme="majorHAnsi" w:eastAsiaTheme="majorEastAsia" w:hAnsiTheme="majorHAnsi" w:cstheme="majorBidi"/>
-      <w:b/>
-      <w:bCs/>
-      <w:color w:val="4F81BD" w:themeColor="accent1"/>
-      <w:sz w:val="26"/>
-      <w:szCs w:val="26"/>
-    </w:rPr>
-  </w:style>
-  <w:style w:type="character" w:customStyle="1" w:styleId="Heading3Char">
-    <w:name w:val="Heading 3 Char"/>
-    <w:basedOn w:val="DefaultParagraphFont"/>
-    <w:link w:val="Heading3"/>
-    <w:uiPriority w:val="9"/>
-    <w:rsid w:val="00D25981"/>
-    <w:rPr>
-      <w:rFonts w:asciiTheme="majorHAnsi" w:eastAsiaTheme="majorEastAsia" w:hAnsiTheme="majorHAnsi" w:cstheme="majorBidi"/>
-      <w:b/>
-      <w:bCs/>
-      <w:color w:val="4F81BD" w:themeColor="accent1"/>
-    </w:rPr>
-  </w:style>
-  <w:style w:type="character" w:customStyle="1" w:styleId="Heading4Char">
-    <w:name w:val="Heading 4 Char"/>
-    <w:basedOn w:val="DefaultParagraphFont"/>
-    <w:link w:val="Heading4"/>
-    <w:uiPriority w:val="9"/>
-    <w:rsid w:val="00D25981"/>
-    <w:rPr>
-      <w:rFonts w:asciiTheme="majorHAnsi" w:eastAsiaTheme="majorEastAsia" w:hAnsiTheme="majorHAnsi" w:cstheme="majorBidi"/>
-      <w:b/>
-      <w:bCs/>
-      <w:i/>
-      <w:iCs/>
-      <w:color w:val="4F81BD" w:themeColor="accent1"/>
-    </w:rPr>
-  </w:style>
-  <w:style w:type="paragraph" w:styleId="ListParagraph">
-    <w:name w:val="List Paragraph"/>
-    <w:basedOn w:val="Normal"/>
-    <w:uiPriority w:val="34"/>
-    <w:qFormat/>
-    <w:rsid w:val="009C31EB"/>
-    <w:pPr>
-      <w:ind w:left="720"/>
-      <w:contextualSpacing/>
-    </w:pPr>
-  </w:style>
-  <w:style w:type="character" w:styleId="Hyperlink">
-    <w:name w:val="Hyperlink"/>
-    <w:basedOn w:val="DefaultParagraphFont"/>
-    <w:uiPriority w:val="99"/>
-    <w:unhideWhenUsed/>
-    <w:rsid w:val="000059DB"/>
-    <w:rPr>
-      <w:color w:val="0000FF" w:themeColor="hyperlink"/>
-      <w:u w:val="single"/>
-    </w:rPr>
-  </w:style>
-  <w:style w:type="character" w:styleId="FollowedHyperlink">
-    <w:name w:val="FollowedHyperlink"/>
-    <w:basedOn w:val="DefaultParagraphFont"/>
-    <w:uiPriority w:val="99"/>
-    <w:semiHidden/>
-    <w:unhideWhenUsed/>
-    <w:rsid w:val="000059DB"/>
-    <w:rPr>
-      <w:color w:val="800080" w:themeColor="followedHyperlink"/>
-      <w:u w:val="single"/>
-    </w:rPr>
-  </w:style>
-  <w:style w:type="character" w:customStyle="1" w:styleId="Heading5Char">
-    <w:name w:val="Heading 5 Char"/>
-    <w:basedOn w:val="DefaultParagraphFont"/>
-    <w:link w:val="Heading5"/>
-    <w:uiPriority w:val="9"/>
-    <w:rsid w:val="00D15B16"/>
-    <w:rPr>
-      <w:rFonts w:asciiTheme="majorHAnsi" w:eastAsiaTheme="majorEastAsia" w:hAnsiTheme="majorHAnsi" w:cstheme="majorBidi"/>
-      <w:color w:val="243F60" w:themeColor="accent1" w:themeShade="7F"/>
-    </w:rPr>
-  </w:style>
-  <w:style w:type="paragraph" w:styleId="TOC1">
-    <w:name w:val="toc 1"/>
-    <w:basedOn w:val="Normal"/>
-    <w:next w:val="Normal"/>
-    <w:autoRedefine/>
-    <w:uiPriority w:val="39"/>
-    <w:unhideWhenUsed/>
-    <w:rsid w:val="00D17369"/>
-    <w:pPr>
-      <w:spacing w:before="120"/>
-    </w:pPr>
-    <w:rPr>
-      <w:b/>
-      <w:sz w:val="22"/>
-      <w:szCs w:val="22"/>
-    </w:rPr>
-  </w:style>
-  <w:style w:type="paragraph" w:styleId="TOC2">
-    <w:name w:val="toc 2"/>
-    <w:basedOn w:val="Normal"/>
-    <w:next w:val="Normal"/>
-    <w:autoRedefine/>
-    <w:uiPriority w:val="39"/>
-    <w:unhideWhenUsed/>
-    <w:rsid w:val="00D17369"/>
-    <w:pPr>
-      <w:ind w:left="240"/>
-    </w:pPr>
-    <w:rPr>
-      <w:i/>
-      <w:sz w:val="22"/>
-      <w:szCs w:val="22"/>
-    </w:rPr>
-  </w:style>
-  <w:style w:type="paragraph" w:styleId="TOC3">
-    <w:name w:val="toc 3"/>
-    <w:basedOn w:val="Normal"/>
-    <w:next w:val="Normal"/>
-    <w:autoRedefine/>
-    <w:uiPriority w:val="39"/>
-    <w:unhideWhenUsed/>
-    <w:rsid w:val="00D17369"/>
-    <w:pPr>
-      <w:ind w:left="480"/>
-    </w:pPr>
-    <w:rPr>
-      <w:sz w:val="22"/>
-      <w:szCs w:val="22"/>
-    </w:rPr>
-  </w:style>
-  <w:style w:type="paragraph" w:styleId="TOC4">
-    <w:name w:val="toc 4"/>
-    <w:basedOn w:val="Normal"/>
-    <w:next w:val="Normal"/>
-    <w:autoRedefine/>
-    <w:uiPriority w:val="39"/>
-    <w:unhideWhenUsed/>
-    <w:rsid w:val="00D17369"/>
-    <w:pPr>
-      <w:ind w:left="720"/>
-    </w:pPr>
-    <w:rPr>
-      <w:sz w:val="20"/>
-      <w:szCs w:val="20"/>
-    </w:rPr>
-  </w:style>
-  <w:style w:type="paragraph" w:styleId="TOC5">
-    <w:name w:val="toc 5"/>
-    <w:basedOn w:val="Normal"/>
-    <w:next w:val="Normal"/>
-    <w:autoRedefine/>
-    <w:uiPriority w:val="39"/>
-    <w:unhideWhenUsed/>
-    <w:rsid w:val="00D17369"/>
-    <w:pPr>
-      <w:ind w:left="960"/>
-    </w:pPr>
-    <w:rPr>
-      <w:sz w:val="20"/>
-      <w:szCs w:val="20"/>
-    </w:rPr>
-  </w:style>
-  <w:style w:type="paragraph" w:styleId="TOC6">
-    <w:name w:val="toc 6"/>
-    <w:basedOn w:val="Normal"/>
-    <w:next w:val="Normal"/>
-    <w:autoRedefine/>
-    <w:uiPriority w:val="39"/>
-    <w:unhideWhenUsed/>
-    <w:rsid w:val="00D17369"/>
-    <w:pPr>
-      <w:ind w:left="1200"/>
-    </w:pPr>
-    <w:rPr>
-      <w:sz w:val="20"/>
-      <w:szCs w:val="20"/>
-    </w:rPr>
-  </w:style>
-  <w:style w:type="paragraph" w:styleId="TOC7">
-    <w:name w:val="toc 7"/>
-    <w:basedOn w:val="Normal"/>
-    <w:next w:val="Normal"/>
-    <w:autoRedefine/>
-    <w:uiPriority w:val="39"/>
-    <w:unhideWhenUsed/>
-    <w:rsid w:val="00D17369"/>
-    <w:pPr>
-      <w:ind w:left="1440"/>
-    </w:pPr>
-    <w:rPr>
-      <w:sz w:val="20"/>
-      <w:szCs w:val="20"/>
-    </w:rPr>
-  </w:style>
-  <w:style w:type="paragraph" w:styleId="TOC8">
-    <w:name w:val="toc 8"/>
-    <w:basedOn w:val="Normal"/>
-    <w:next w:val="Normal"/>
-    <w:autoRedefine/>
-    <w:uiPriority w:val="39"/>
-    <w:unhideWhenUsed/>
-    <w:rsid w:val="00D17369"/>
-    <w:pPr>
-      <w:ind w:left="1680"/>
-    </w:pPr>
-    <w:rPr>
-      <w:sz w:val="20"/>
-      <w:szCs w:val="20"/>
-    </w:rPr>
-  </w:style>
-  <w:style w:type="paragraph" w:styleId="TOC9">
-    <w:name w:val="toc 9"/>
-    <w:basedOn w:val="Normal"/>
-    <w:next w:val="Normal"/>
-    <w:autoRedefine/>
-    <w:uiPriority w:val="39"/>
-    <w:unhideWhenUsed/>
-    <w:rsid w:val="00D17369"/>
-    <w:pPr>
-      <w:ind w:left="1920"/>
-    </w:pPr>
-    <w:rPr>
-      <w:sz w:val="20"/>
-      <w:szCs w:val="20"/>
-    </w:rPr>
-  </w:style>
-</w:styles>
-</file>
-
-<file path=word/stylesWithEffects.xml><?xml version="1.0" encoding="utf-8"?>
-<w:styles xmlns:wpc="http://schemas.microsoft.com/office/word/2010/wordprocessingCanvas" xmlns:mo="http://schemas.microsoft.com/office/mac/office/2008/main" xmlns:mc="http://schemas.openxmlformats.org/markup-compatibility/2006" xmlns:mv="urn:schemas-microsoft-com:mac:vml" xmlns:o="urn:schemas-microsoft-com:office:office" xmlns:r="http://schemas.openxmlformats.org/officeDocument/2006/relationships" xmlns:m="http://schemas.openxmlformats.org/officeDocument/2006/math" xmlns:v="urn:schemas-microsoft-com:vml" xmlns:wp14="http://schemas.microsoft.com/office/word/2010/wordprocessingDrawing" xmlns:wp="http://schemas.openxmlformats.org/drawingml/2006/wordprocessingDrawing" xmlns:w10="urn:schemas-microsoft-com:office:word" xmlns:w="http://schemas.openxmlformats.org/wordprocessingml/2006/main" xmlns:w14="http://schemas.microsoft.com/office/word/2010/wordml" xmlns:wpg="http://schemas.microsoft.com/office/word/2010/wordprocessingGroup" xmlns:wpi="http://schemas.microsoft.com/office/word/2010/wordprocessingInk" xmlns:wne="http://schemas.microsoft.com/office/word/2006/wordml" xmlns:wps="http://schemas.microsoft.com/office/word/2010/wordprocessingShape" mc:Ignorable="w14 wp14">
-  <w:docDefaults>
-    <w:rPrDefault>
-      <w:rPr>
-        <w:rFonts w:asciiTheme="minorHAnsi" w:eastAsiaTheme="minorEastAsia" w:hAnsiTheme="minorHAnsi" w:cstheme="minorBidi"/>
-        <w:sz w:val="24"/>
-        <w:szCs w:val="24"/>
-        <w:lang w:val="en-US" w:eastAsia="en-US" w:bidi="ar-SA"/>
-      </w:rPr>
-    </w:rPrDefault>
-    <w:pPrDefault/>
-  </w:docDefaults>
-  <w:latentStyles w:defLockedState="0" w:defUIPriority="99" w:defSemiHidden="1" w:defUnhideWhenUsed="1" w:defQFormat="0" w:count="276">
-    <w:lsdException w:name="Normal" w:semiHidden="0" w:uiPriority="0" w:unhideWhenUsed="0" w:qFormat="1"/>
-    <w:lsdException w:name="heading 1" w:semiHidden="0" w:uiPriority="9" w:unhideWhenUsed="0" w:qFormat="1"/>
-    <w:lsdException w:name="heading 2" w:uiPriority="9" w:qFormat="1"/>
-    <w:lsdException w:name="heading 3" w:uiPriority="9" w:qFormat="1"/>
-    <w:lsdException w:name="heading 4" w:uiPriority="9" w:qFormat="1"/>
-    <w:lsdException w:name="heading 5" w:uiPriority="9" w:qFormat="1"/>
-    <w:lsdException w:name="heading 6" w:uiPriority="9" w:qFormat="1"/>
-    <w:lsdException w:name="heading 7" w:uiPriority="9" w:qFormat="1"/>
-    <w:lsdException w:name="heading 8" w:uiPriority="9" w:qFormat="1"/>
-    <w:lsdException w:name="heading 9" w:uiPriority="9" w:qFormat="1"/>
-    <w:lsdException w:name="toc 1" w:uiPriority="39"/>
-    <w:lsdException w:name="toc 2" w:uiPriority="39"/>
-    <w:lsdException w:name="toc 3" w:uiPriority="39"/>
-    <w:lsdException w:name="toc 4" w:uiPriority="39"/>
-    <w:lsdException w:name="toc 5" w:uiPriority="39"/>
-    <w:lsdException w:name="toc 6" w:uiPriority="39"/>
-    <w:lsdException w:name="toc 7" w:uiPriority="39"/>
-    <w:lsdException w:name="toc 8" w:uiPriority="39"/>
-    <w:lsdException w:name="toc 9" w:uiPriority="39"/>
-    <w:lsdException w:name="caption" w:uiPriority="35" w:qFormat="1"/>
-    <w:lsdException w:name="Title" w:semiHidden="0" w:uiPriority="10" w:unhideWhenUsed="0" w:qFormat="1"/>
-    <w:lsdException w:name="Default Paragraph Font" w:uiPriority="1"/>
-    <w:lsdException w:name="Subtitle" w:semiHidden="0" w:uiPriority="11" w:unhideWhenUsed="0" w:qFormat="1"/>
-    <w:lsdException w:name="Strong" w:semiHidden="0" w:uiPriority="22" w:unhideWhenUsed="0" w:qFormat="1"/>
-    <w:lsdException w:name="Emphasis" w:semiHidden="0" w:uiPriority="20" w:unhideWhenUsed="0" w:qFormat="1"/>
-    <w:lsdException w:name="Table Grid" w:semiHidden="0" w:uiPriority="59" w:unhideWhenUsed="0"/>
-    <w:lsdException w:name="Placeholder Text" w:unhideWhenUsed="0"/>
-    <w:lsdException w:name="No Spacing" w:semiHidden="0" w:uiPriority="1" w:unhideWhenUsed="0" w:qFormat="1"/>
-    <w:lsdException w:name="Light Shading" w:semiHidden="0" w:uiPriority="60" w:unhideWhenUsed="0"/>
-    <w:lsdException w:name="Light List" w:semiHidden="0" w:uiPriority="61" w:unhideWhenUsed="0"/>
-    <w:lsdException w:name="Light Grid" w:semiHidden="0" w:uiPriority="62" w:unhideWhenUsed="0"/>
-    <w:lsdException w:name="Medium Shading 1" w:semiHidden="0" w:uiPriority="63" w:unhideWhenUsed="0"/>
-    <w:lsdException w:name="Medium Shading 2" w:semiHidden="0" w:uiPriority="64" w:unhideWhenUsed="0"/>
-    <w:lsdException w:name="Medium List 1" w:semiHidden="0" w:uiPriority="65" w:unhideWhenUsed="0"/>
-    <w:lsdException w:name="Medium List 2" w:semiHidden="0" w:uiPriority="66" w:unhideWhenUsed="0"/>
-    <w:lsdException w:name="Medium Grid 1" w:semiHidden="0" w:uiPriority="67" w:unhideWhenUsed="0"/>
-    <w:lsdException w:name="Medium Grid 2" w:semiHidden="0" w:uiPriority="68" w:unhideWhenUsed="0"/>
-    <w:lsdException w:name="Medium Grid 3" w:semiHidden="0" w:uiPriority="69" w:unhideWhenUsed="0"/>
-    <w:lsdException w:name="Dark List" w:semiHidden="0" w:uiPriority="70" w:unhideWhenUsed="0"/>
-    <w:lsdException w:name="Colorful Shading" w:semiHidden="0" w:uiPriority="71" w:unhideWhenUsed="0"/>
-    <w:lsdException w:name="Colorful List" w:semiHidden="0" w:uiPriority="72" w:unhideWhenUsed="0"/>
-    <w:lsdException w:name="Colorful Grid" w:semiHidden="0" w:uiPriority="73" w:unhideWhenUsed="0"/>
-    <w:lsdException w:name="Light Shading Accent 1" w:semiHidden="0" w:uiPriority="60" w:unhideWhenUsed="0"/>
-    <w:lsdException w:name="Light List Accent 1" w:semiHidden="0" w:uiPriority="61" w:unhideWhenUsed="0"/>
-    <w:lsdException w:name="Light Grid Accent 1" w:semiHidden="0" w:uiPriority="62" w:unhideWhenUsed="0"/>
-    <w:lsdException w:name="Medium Shading 1 Accent 1" w:semiHidden="0" w:uiPriority="63" w:unhideWhenUsed="0"/>
-    <w:lsdException w:name="Medium Shading 2 Accent 1" w:semiHidden="0" w:uiPriority="64" w:unhideWhenUsed="0"/>
-    <w:lsdException w:name="Medium List 1 Accent 1" w:semiHidden="0" w:uiPriority="65" w:unhideWhenUsed="0"/>
-    <w:lsdException w:name="Revision" w:unhideWhenUsed="0"/>
-    <w:lsdException w:name="List Paragraph" w:semiHidden="0" w:uiPriority="34" w:unhideWhenUsed="0" w:qFormat="1"/>
-    <w:lsdException w:name="Quote" w:semiHidden="0" w:uiPriority="29" w:unhideWhenUsed="0" w:qFormat="1"/>
-    <w:lsdException w:name="Intense Quote" w:semiHidden="0" w:uiPriority="30" w:unhideWhenUsed="0" w:qFormat="1"/>
-    <w:lsdException w:name="Medium List 2 Accent 1" w:semiHidden="0" w:uiPriority="66" w:unhideWhenUsed="0"/>
-    <w:lsdException w:name="Medium Grid 1 Accent 1" w:semiHidden="0" w:uiPriority="67" w:unhideWhenUsed="0"/>
-    <w:lsdException w:name="Medium Grid 2 Accent 1" w:semiHidden="0" w:uiPriority="68" w:unhideWhenUsed="0"/>
-    <w:lsdException w:name="Medium Grid 3 Accent 1" w:semiHidden="0" w:uiPriority="69" w:unhideWhenUsed="0"/>
-    <w:lsdException w:name="Dark List Accent 1" w:semiHidden="0" w:uiPriority="70" w:unhideWhenUsed="0"/>
-    <w:lsdException w:name="Colorful Shading Accent 1" w:semiHidden="0" w:uiPriority="71" w:unhideWhenUsed="0"/>
-    <w:lsdException w:name="Colorful List Accent 1" w:semiHidden="0" w:uiPriority="72" w:unhideWhenUsed="0"/>
-    <w:lsdException w:name="Colorful Grid Accent 1" w:semiHidden="0" w:uiPriority="73" w:unhideWhenUsed="0"/>
-    <w:lsdException w:name="Light Shading Accent 2" w:semiHidden="0" w:uiPriority="60" w:unhideWhenUsed="0"/>
-    <w:lsdException w:name="Light List Accent 2" w:semiHidden="0" w:uiPriority="61" w:unhideWhenUsed="0"/>
-    <w:lsdException w:name="Light Grid Accent 2" w:semiHidden="0" w:uiPriority="62" w:unhideWhenUsed="0"/>
-    <w:lsdException w:name="Medium Shading 1 Accent 2" w:semiHidden="0" w:uiPriority="63" w:unhideWhenUsed="0"/>
-    <w:lsdException w:name="Medium Shading 2 Accent 2" w:semiHidden="0" w:uiPriority="64" w:unhideWhenUsed="0"/>
-    <w:lsdException w:name="Medium List 1 Accent 2" w:semiHidden="0" w:uiPriority="65" w:unhideWhenUsed="0"/>
-    <w:lsdException w:name="Medium List 2 Accent 2" w:semiHidden="0" w:uiPriority="66" w:unhideWhenUsed="0"/>
-    <w:lsdException w:name="Medium Grid 1 Accent 2" w:semiHidden="0" w:uiPriority="67" w:unhideWhenUsed="0"/>
-    <w:lsdException w:name="Medium Grid 2 Accent 2" w:semiHidden="0" w:uiPriority="68" w:unhideWhenUsed="0"/>
-    <w:lsdException w:name="Medium Grid 3 Accent 2" w:semiHidden="0" w:uiPriority="69" w:unhideWhenUsed="0"/>
-    <w:lsdException w:name="Dark List Accent 2" w:semiHidden="0" w:uiPriority="70" w:unhideWhenUsed="0"/>
-    <w:lsdException w:name="Colorful Shading Accent 2" w:semiHidden="0" w:uiPriority="71" w:unhideWhenUsed="0"/>
-    <w:lsdException w:name="Colorful List Accent 2" w:semiHidden="0" w:uiPriority="72" w:unhideWhenUsed="0"/>
-    <w:lsdException w:name="Colorful Grid Accent 2" w:semiHidden="0" w:uiPriority="73" w:unhideWhenUsed="0"/>
-    <w:lsdException w:name="Light Shading Accent 3" w:semiHidden="0" w:uiPriority="60" w:unhideWhenUsed="0"/>
-    <w:lsdException w:name="Light List Accent 3" w:semiHidden="0" w:uiPriority="61" w:unhideWhenUsed="0"/>
-    <w:lsdException w:name="Light Grid Accent 3" w:semiHidden="0" w:uiPriority="62" w:unhideWhenUsed="0"/>
-    <w:lsdException w:name="Medium Shading 1 Accent 3" w:semiHidden="0" w:uiPriority="63" w:unhideWhenUsed="0"/>
-    <w:lsdException w:name="Medium Shading 2 Accent 3" w:semiHidden="0" w:uiPriority="64" w:unhideWhenUsed="0"/>
-    <w:lsdException w:name="Medium List 1 Accent 3" w:semiHidden="0" w:uiPriority="65" w:unhideWhenUsed="0"/>
-    <w:lsdException w:name="Medium List 2 Accent 3" w:semiHidden="0" w:uiPriority="66" w:unhideWhenUsed="0"/>
-    <w:lsdException w:name="Medium Grid 1 Accent 3" w:semiHidden="0" w:uiPriority="67" w:unhideWhenUsed="0"/>
-    <w:lsdException w:name="Medium Grid 2 Accent 3" w:semiHidden="0" w:uiPriority="68" w:unhideWhenUsed="0"/>
-    <w:lsdException w:name="Medium Grid 3 Accent 3" w:semiHidden="0" w:uiPriority="69" w:unhideWhenUsed="0"/>
-    <w:lsdException w:name="Dark List Accent 3" w:semiHidden="0" w:uiPriority="70" w:unhideWhenUsed="0"/>
-    <w:lsdException w:name="Colorful Shading Accent 3" w:semiHidden="0" w:uiPriority="71" w:unhideWhenUsed="0"/>
-    <w:lsdException w:name="Colorful List Accent 3" w:semiHidden="0" w:uiPriority="72" w:unhideWhenUsed="0"/>
-    <w:lsdException w:name="Colorful Grid Accent 3" w:semiHidden="0" w:uiPriority="73" w:unhideWhenUsed="0"/>
-    <w:lsdException w:name="Light Shading Accent 4" w:semiHidden="0" w:uiPriority="60" w:unhideWhenUsed="0"/>
-    <w:lsdException w:name="Light List Accent 4" w:semiHidden="0" w:uiPriority="61" w:unhideWhenUsed="0"/>
-    <w:lsdException w:name="Light Grid Accent 4" w:semiHidden="0" w:uiPriority="62" w:unhideWhenUsed="0"/>
-    <w:lsdException w:name="Medium Shading 1 Accent 4" w:semiHidden="0" w:uiPriority="63" w:unhideWhenUsed="0"/>
-    <w:lsdException w:name="Medium Shading 2 Accent 4" w:semiHidden="0" w:uiPriority="64" w:unhideWhenUsed="0"/>
-    <w:lsdException w:name="Medium List 1 Accent 4" w:semiHidden="0" w:uiPriority="65" w:unhideWhenUsed="0"/>
-    <w:lsdException w:name="Medium List 2 Accent 4" w:semiHidden="0" w:uiPriority="66" w:unhideWhenUsed="0"/>
-    <w:lsdException w:name="Medium Grid 1 Accent 4" w:semiHidden="0" w:uiPriority="67" w:unhideWhenUsed="0"/>
-    <w:lsdException w:name="Medium Grid 2 Accent 4" w:semiHidden="0" w:uiPriority="68" w:unhideWhenUsed="0"/>
-    <w:lsdException w:name="Medium Grid 3 Accent 4" w:semiHidden="0" w:uiPriority="69" w:unhideWhenUsed="0"/>
-    <w:lsdException w:name="Dark List Accent 4" w:semiHidden="0" w:uiPriority="70" w:unhideWhenUsed="0"/>
-    <w:lsdException w:name="Colorful Shading Accent 4" w:semiHidden="0" w:uiPriority="71" w:unhideWhenUsed="0"/>
-    <w:lsdException w:name="Colorful List Accent 4" w:semiHidden="0" w:uiPriority="72" w:unhideWhenUsed="0"/>
-    <w:lsdException w:name="Colorful Grid Accent 4" w:semiHidden="0" w:uiPriority="73" w:unhideWhenUsed="0"/>
-    <w:lsdException w:name="Light Shading Accent 5" w:semiHidden="0" w:uiPriority="60" w:unhideWhenUsed="0"/>
-    <w:lsdException w:name="Light List Accent 5" w:semiHidden="0" w:uiPriority="61" w:unhideWhenUsed="0"/>
-    <w:lsdException w:name="Light Grid Accent 5" w:semiHidden="0" w:uiPriority="62" w:unhideWhenUsed="0"/>
-    <w:lsdException w:name="Medium Shading 1 Accent 5" w:semiHidden="0" w:uiPriority="63" w:unhideWhenUsed="0"/>
-    <w:lsdException w:name="Medium Shading 2 Accent 5" w:semiHidden="0" w:uiPriority="64" w:unhideWhenUsed="0"/>
-    <w:lsdException w:name="Medium List 1 Accent 5" w:semiHidden="0" w:uiPriority="65" w:unhideWhenUsed="0"/>
-    <w:lsdException w:name="Medium List 2 Accent 5" w:semiHidden="0" w:uiPriority="66" w:unhideWhenUsed="0"/>
-    <w:lsdException w:name="Medium Grid 1 Accent 5" w:semiHidden="0" w:uiPriority="67" w:unhideWhenUsed="0"/>
-    <w:lsdException w:name="Medium Grid 2 Accent 5" w:semiHidden="0" w:uiPriority="68" w:unhideWhenUsed="0"/>
-    <w:lsdException w:name="Medium Grid 3 Accent 5" w:semiHidden="0" w:uiPriority="69" w:unhideWhenUsed="0"/>
-    <w:lsdException w:name="Dark List Accent 5" w:semiHidden="0" w:uiPriority="70" w:unhideWhenUsed="0"/>
-    <w:lsdException w:name="Colorful Shading Accent 5" w:semiHidden="0" w:uiPriority="71" w:unhideWhenUsed="0"/>
-    <w:lsdException w:name="Colorful List Accent 5" w:semiHidden="0" w:uiPriority="72" w:unhideWhenUsed="0"/>
-    <w:lsdException w:name="Colorful Grid Accent 5" w:semiHidden="0" w:uiPriority="73" w:unhideWhenUsed="0"/>
-    <w:lsdException w:name="Light Shading Accent 6" w:semiHidden="0" w:uiPriority="60" w:unhideWhenUsed="0"/>
-    <w:lsdException w:name="Light List Accent 6" w:semiHidden="0" w:uiPriority="61" w:unhideWhenUsed="0"/>
-    <w:lsdException w:name="Light Grid Accent 6" w:semiHidden="0" w:uiPriority="62" w:unhideWhenUsed="0"/>
-    <w:lsdException w:name="Medium Shading 1 Accent 6" w:semiHidden="0" w:uiPriority="63" w:unhideWhenUsed="0"/>
-    <w:lsdException w:name="Medium Shading 2 Accent 6" w:semiHidden="0" w:uiPriority="64" w:unhideWhenUsed="0"/>
-    <w:lsdException w:name="Medium List 1 Accent 6" w:semiHidden="0" w:uiPriority="65" w:unhideWhenUsed="0"/>
-    <w:lsdException w:name="Medium List 2 Accent 6" w:semiHidden="0" w:uiPriority="66" w:unhideWhenUsed="0"/>
-    <w:lsdException w:name="Medium Grid 1 Accent 6" w:semiHidden="0" w:uiPriority="67" w:unhideWhenUsed="0"/>
-    <w:lsdException w:name="Medium Grid 2 Accent 6" w:semiHidden="0" w:uiPriority="68" w:unhideWhenUsed="0"/>
-    <w:lsdException w:name="Medium Grid 3 Accent 6" w:semiHidden="0" w:uiPriority="69" w:unhideWhenUsed="0"/>
-    <w:lsdException w:name="Dark List Accent 6" w:semiHidden="0" w:uiPriority="70" w:unhideWhenUsed="0"/>
-    <w:lsdException w:name="Colorful Shading Accent 6" w:semiHidden="0" w:uiPriority="71" w:unhideWhenUsed="0"/>
-    <w:lsdException w:name="Colorful List Accent 6" w:semiHidden="0" w:uiPriority="72" w:unhideWhenUsed="0"/>
-    <w:lsdException w:name="Colorful Grid Accent 6" w:semiHidden="0" w:uiPriority="73" w:unhideWhenUsed="0"/>
-    <w:lsdException w:name="Subtle Emphasis" w:semiHidden="0" w:uiPriority="19" w:unhideWhenUsed="0" w:qFormat="1"/>
-    <w:lsdException w:name="Intense Emphasis" w:semiHidden="0" w:uiPriority="21" w:unhideWhenUsed="0" w:qFormat="1"/>
-    <w:lsdException w:name="Subtle Reference" w:semiHidden="0" w:uiPriority="31" w:unhideWhenUsed="0" w:qFormat="1"/>
-    <w:lsdException w:name="Intense Reference" w:semiHidden="0" w:uiPriority="32" w:unhideWhenUsed="0" w:qFormat="1"/>
-    <w:lsdException w:name="Book Title" w:semiHidden="0" w:uiPriority="33" w:unhideWhenUsed="0" w:qFormat="1"/>
-    <w:lsdException w:name="Bibliography" w:uiPriority="37"/>
-    <w:lsdException w:name="TOC Heading" w:uiPriority="39" w:qFormat="1"/>
+  <w:latentStyles w:defLockedState="0" w:defUIPriority="99" w:defSemiHidden="0" w:defUnhideWhenUsed="0" w:defQFormat="0" w:count="380">
+    <w:lsdException w:name="Normal" w:uiPriority="0" w:qFormat="1"/>
+    <w:lsdException w:name="heading 1" w:uiPriority="9" w:qFormat="1"/>
+    <w:lsdException w:name="heading 2" w:semiHidden="1" w:uiPriority="9" w:unhideWhenUsed="1" w:qFormat="1"/>
+    <w:lsdException w:name="heading 3" w:semiHidden="1" w:uiPriority="9" w:unhideWhenUsed="1" w:qFormat="1"/>
+    <w:lsdException w:name="heading 4" w:semiHidden="1" w:uiPriority="9" w:unhideWhenUsed="1" w:qFormat="1"/>
+    <w:lsdException w:name="heading 5" w:semiHidden="1" w:uiPriority="9" w:unhideWhenUsed="1" w:qFormat="1"/>
+    <w:lsdException w:name="heading 6" w:semiHidden="1" w:uiPriority="9" w:unhideWhenUsed="1" w:qFormat="1"/>
+    <w:lsdException w:name="heading 7" w:semiHidden="1" w:uiPriority="9" w:unhideWhenUsed="1" w:qFormat="1"/>
+    <w:lsdException w:name="heading 8" w:semiHidden="1" w:uiPriority="9" w:unhideWhenUsed="1" w:qFormat="1"/>
+    <w:lsdException w:name="heading 9" w:semiHidden="1" w:uiPriority="9" w:unhideWhenUsed="1" w:qFormat="1"/>
+    <w:lsdException w:name="index 1" w:semiHidden="1" w:unhideWhenUsed="1"/>
+    <w:lsdException w:name="index 2" w:semiHidden="1" w:unhideWhenUsed="1"/>
+    <w:lsdException w:name="index 3" w:semiHidden="1" w:unhideWhenUsed="1"/>
+    <w:lsdException w:name="index 4" w:semiHidden="1" w:unhideWhenUsed="1"/>
+    <w:lsdException w:name="index 5" w:semiHidden="1" w:unhideWhenUsed="1"/>
+    <w:lsdException w:name="index 6" w:semiHidden="1" w:unhideWhenUsed="1"/>
+    <w:lsdException w:name="index 7" w:semiHidden="1" w:unhideWhenUsed="1"/>
+    <w:lsdException w:name="index 8" w:semiHidden="1" w:unhideWhenUsed="1"/>
+    <w:lsdException w:name="index 9" w:semiHidden="1" w:unhideWhenUsed="1"/>
+    <w:lsdException w:name="toc 1" w:semiHidden="1" w:uiPriority="39" w:unhideWhenUsed="1"/>
+    <w:lsdException w:name="toc 2" w:semiHidden="1" w:uiPriority="39" w:unhideWhenUsed="1"/>
+    <w:lsdException w:name="toc 3" w:semiHidden="1" w:uiPriority="39" w:unhideWhenUsed="1"/>
+    <w:lsdException w:name="toc 4" w:semiHidden="1" w:uiPriority="39" w:unhideWhenUsed="1"/>
+    <w:lsdException w:name="toc 5" w:semiHidden="1" w:uiPriority="39" w:unhideWhenUsed="1"/>
+    <w:lsdException w:name="toc 6" w:semiHidden="1" w:uiPriority="39" w:unhideWhenUsed="1"/>
+    <w:lsdException w:name="toc 7" w:semiHidden="1" w:uiPriority="39" w:unhideWhenUsed="1"/>
+    <w:lsdException w:name="toc 8" w:semiHidden="1" w:uiPriority="39" w:unhideWhenUsed="1"/>
+    <w:lsdException w:name="toc 9" w:semiHidden="1" w:uiPriority="39" w:unhideWhenUsed="1"/>
+    <w:lsdException w:name="Normal Indent" w:semiHidden="1" w:unhideWhenUsed="1"/>
+    <w:lsdException w:name="footnote text" w:semiHidden="1" w:unhideWhenUsed="1"/>
+    <w:lsdException w:name="annotation text" w:semiHidden="1" w:unhideWhenUsed="1"/>
+    <w:lsdException w:name="header" w:semiHidden="1" w:unhideWhenUsed="1"/>
+    <w:lsdException w:name="footer" w:semiHidden="1" w:unhideWhenUsed="1"/>
+    <w:lsdException w:name="index heading" w:semiHidden="1" w:unhideWhenUsed="1"/>
+    <w:lsdException w:name="caption" w:semiHidden="1" w:uiPriority="35" w:unhideWhenUsed="1" w:qFormat="1"/>
+    <w:lsdException w:name="table of figures" w:semiHidden="1" w:unhideWhenUsed="1"/>
+    <w:lsdException w:name="envelope address" w:semiHidden="1" w:unhideWhenUsed="1"/>
+    <w:lsdException w:name="envelope return" w:semiHidden="1" w:unhideWhenUsed="1"/>
+    <w:lsdException w:name="footnote reference" w:semiHidden="1" w:unhideWhenUsed="1"/>
+    <w:lsdException w:name="annotation reference" w:semiHidden="1" w:unhideWhenUsed="1"/>
+    <w:lsdException w:name="line number" w:semiHidden="1" w:unhideWhenUsed="1"/>
+    <w:lsdException w:name="page number" w:semiHidden="1" w:unhideWhenUsed="1"/>
+    <w:lsdException w:name="endnote reference" w:semiHidden="1" w:unhideWhenUsed="1"/>
+    <w:lsdException w:name="endnote text" w:semiHidden="1" w:unhideWhenUsed="1"/>
+    <w:lsdException w:name="table of authorities" w:semiHidden="1" w:unhideWhenUsed="1"/>
+    <w:lsdException w:name="macro" w:semiHidden="1" w:unhideWhenUsed="1"/>
+    <w:lsdException w:name="toa heading" w:semiHidden="1" w:unhideWhenUsed="1"/>
+    <w:lsdException w:name="List" w:semiHidden="1" w:unhideWhenUsed="1"/>
+    <w:lsdException w:name="List Bullet" w:semiHidden="1" w:unhideWhenUsed="1"/>
+    <w:lsdException w:name="List Number" w:semiHidden="1" w:unhideWhenUsed="1"/>
+    <w:lsdException w:name="List 2" w:semiHidden="1" w:unhideWhenUsed="1"/>
+    <w:lsdException w:name="List 3" w:semiHidden="1" w:unhideWhenUsed="1"/>
+    <w:lsdException w:name="List 4" w:semiHidden="1" w:unhideWhenUsed="1"/>
+    <w:lsdException w:name="List 5" w:semiHidden="1" w:unhideWhenUsed="1"/>
+    <w:lsdException w:name="List Bullet 2" w:semiHidden="1" w:unhideWhenUsed="1"/>
+    <w:lsdException w:name="List Bullet 3" w:semiHidden="1" w:unhideWhenUsed="1"/>
+    <w:lsdException w:name="List Bullet 4" w:semiHidden="1" w:unhideWhenUsed="1"/>
+    <w:lsdException w:name="List Bullet 5" w:semiHidden="1" w:unhideWhenUsed="1"/>
+    <w:lsdException w:name="List Number 2" w:semiHidden="1" w:unhideWhenUsed="1"/>
+    <w:lsdException w:name="List Number 3" w:semiHidden="1" w:unhideWhenUsed="1"/>
+    <w:lsdException w:name="List Number 4" w:semiHidden="1" w:unhideWhenUsed="1"/>
+    <w:lsdException w:name="List Number 5" w:semiHidden="1" w:unhideWhenUsed="1"/>
+    <w:lsdException w:name="Title" w:uiPriority="10" w:qFormat="1"/>
+    <w:lsdException w:name="Closing" w:semiHidden="1" w:unhideWhenUsed="1"/>
+    <w:lsdException w:name="Signature" w:semiHidden="1" w:unhideWhenUsed="1"/>
+    <w:lsdException w:name="Default Paragraph Font" w:semiHidden="1" w:uiPriority="1" w:unhideWhenUsed="1"/>
+    <w:lsdException w:name="Body Text" w:semiHidden="1" w:unhideWhenUsed="1"/>
+    <w:lsdException w:name="Body Text Indent" w:semiHidden="1" w:unhideWhenUsed="1"/>
+    <w:lsdException w:name="List Continue" w:semiHidden="1" w:unhideWhenUsed="1"/>
+    <w:lsdException w:name="List Continue 2" w:semiHidden="1" w:unhideWhenUsed="1"/>
+    <w:lsdException w:name="List Continue 3" w:semiHidden="1" w:unhideWhenUsed="1"/>
+    <w:lsdException w:name="List Continue 4" w:semiHidden="1" w:unhideWhenUsed="1"/>
+    <w:lsdException w:name="List Continue 5" w:semiHidden="1" w:unhideWhenUsed="1"/>
+    <w:lsdException w:name="Message Header" w:semiHidden="1" w:unhideWhenUsed="1"/>
+    <w:lsdException w:name="Subtitle" w:uiPriority="11" w:qFormat="1"/>
+    <w:lsdException w:name="Salutation" w:semiHidden="1" w:unhideWhenUsed="1"/>
+    <w:lsdException w:name="Date" w:semiHidden="1" w:unhideWhenUsed="1"/>
+    <w:lsdException w:name="Body Text First Indent" w:semiHidden="1" w:unhideWhenUsed="1"/>
+    <w:lsdException w:name="Body Text First Indent 2" w:semiHidden="1" w:unhideWhenUsed="1"/>
+    <w:lsdException w:name="Note Heading" w:semiHidden="1" w:unhideWhenUsed="1"/>
+    <w:lsdException w:name="Body Text 2" w:semiHidden="1" w:unhideWhenUsed="1"/>
+    <w:lsdException w:name="Body Text 3" w:semiHidden="1" w:unhideWhenUsed="1"/>
+    <w:lsdException w:name="Body Text Indent 2" w:semiHidden="1" w:unhideWhenUsed="1"/>
+    <w:lsdException w:name="Body Text Indent 3" w:semiHidden="1" w:unhideWhenUsed="1"/>
+    <w:lsdException w:name="Block Text" w:semiHidden="1" w:unhideWhenUsed="1"/>
+    <w:lsdException w:name="Hyperlink" w:semiHidden="1" w:unhideWhenUsed="1"/>
+    <w:lsdException w:name="FollowedHyperlink" w:semiHidden="1" w:unhideWhenUsed="1"/>
+    <w:lsdException w:name="Strong" w:uiPriority="22" w:qFormat="1"/>
+    <w:lsdException w:name="Emphasis" w:uiPriority="20" w:qFormat="1"/>
+    <w:lsdException w:name="Document Map" w:semiHidden="1" w:unhideWhenUsed="1"/>
+    <w:lsdException w:name="Plain Text" w:semiHidden="1" w:unhideWhenUsed="1"/>
+    <w:lsdException w:name="E-mail Signature" w:semiHidden="1" w:unhideWhenUsed="1"/>
+    <w:lsdException w:name="HTML Top of Form" w:semiHidden="1" w:unhideWhenUsed="1"/>
+    <w:lsdException w:name="HTML Bottom of Form" w:semiHidden="1" w:unhideWhenUsed="1"/>
+    <w:lsdException w:name="Normal (Web)" w:semiHidden="1" w:unhideWhenUsed="1"/>
+    <w:lsdException w:name="HTML Acronym" w:semiHidden="1" w:unhideWhenUsed="1"/>
+    <w:lsdException w:name="HTML Address" w:semiHidden="1" w:unhideWhenUsed="1"/>
+    <w:lsdException w:name="HTML Cite" w:semiHidden="1" w:unhideWhenUsed="1"/>
+    <w:lsdException w:name="HTML Code" w:semiHidden="1" w:unhideWhenUsed="1"/>
+    <w:lsdException w:name="HTML Definition" w:semiHidden="1" w:unhideWhenUsed="1"/>
+    <w:lsdException w:name="HTML Keyboard" w:semiHidden="1" w:unhideWhenUsed="1"/>
+    <w:lsdException w:name="HTML Preformatted" w:semiHidden="1" w:unhideWhenUsed="1"/>
+    <w:lsdException w:name="HTML Sample" w:semiHidden="1" w:unhideWhenUsed="1"/>
+    <w:lsdException w:name="HTML Typewriter" w:semiHidden="1" w:unhideWhenUsed="1"/>
+    <w:lsdException w:name="HTML Variable" w:semiHidden="1" w:unhideWhenUsed="1"/>
+    <w:lsdException w:name="Normal Table" w:semiHidden="1" w:unhideWhenUsed="1"/>
+    <w:lsdException w:name="annotation subject" w:semiHidden="1" w:unhideWhenUsed="1"/>
+    <w:lsdException w:name="No List" w:semiHidden="1" w:unhideWhenUsed="1"/>
+    <w:lsdException w:name="Outline List 1" w:semiHidden="1" w:unhideWhenUsed="1"/>
+    <w:lsdException w:name="Outline List 2" w:semiHidden="1" w:unhideWhenUsed="1"/>
+    <w:lsdException w:name="Outline List 3" w:semiHidden="1" w:unhideWhenUsed="1"/>
+    <w:lsdException w:name="Table Simple 1" w:semiHidden="1" w:unhideWhenUsed="1"/>
+    <w:lsdException w:name="Table Simple 2" w:semiHidden="1" w:unhideWhenUsed="1"/>
+    <w:lsdException w:name="Table Simple 3" w:semiHidden="1" w:unhideWhenUsed="1"/>
+    <w:lsdException w:name="Table Classic 1" w:semiHidden="1" w:unhideWhenUsed="1"/>
+    <w:lsdException w:name="Table Classic 2" w:semiHidden="1" w:unhideWhenUsed="1"/>
+    <w:lsdException w:name="Table Classic 3" w:semiHidden="1" w:unhideWhenUsed="1"/>
+    <w:lsdException w:name="Table Classic 4" w:semiHidden="1" w:unhideWhenUsed="1"/>
+    <w:lsdException w:name="Table Colorful 1" w:semiHidden="1" w:unhideWhenUsed="1"/>
+    <w:lsdException w:name="Table Colorful 2" w:semiHidden="1" w:unhideWhenUsed="1"/>
+    <w:lsdException w:name="Table Colorful 3" w:semiHidden="1" w:unhideWhenUsed="1"/>
+    <w:lsdException w:name="Table Columns 1" w:semiHidden="1" w:unhideWhenUsed="1"/>
+    <w:lsdException w:name="Table Columns 2" w:semiHidden="1" w:unhideWhenUsed="1"/>
+    <w:lsdException w:name="Table Columns 3" w:semiHidden="1" w:unhideWhenUsed="1"/>
+    <w:lsdException w:name="Table Columns 4" w:semiHidden="1" w:unhideWhenUsed="1"/>
+    <w:lsdException w:name="Table Columns 5" w:semiHidden="1" w:unhideWhenUsed="1"/>
+    <w:lsdException w:name="Table Grid 1" w:semiHidden="1" w:unhideWhenUsed="1"/>
+    <w:lsdException w:name="Table Grid 2" w:semiHidden="1" w:unhideWhenUsed="1"/>
+    <w:lsdException w:name="Table Grid 3" w:semiHidden="1" w:unhideWhenUsed="1"/>
+    <w:lsdException w:name="Table Grid 4" w:semiHidden="1" w:unhideWhenUsed="1"/>
+    <w:lsdException w:name="Table Grid 5" w:semiHidden="1" w:unhideWhenUsed="1"/>
+    <w:lsdException w:name="Table Grid 6" w:semiHidden="1" w:unhideWhenUsed="1"/>
+    <w:lsdException w:name="Table Grid 7" w:semiHidden="1" w:unhideWhenUsed="1"/>
+    <w:lsdException w:name="Table Grid 8" w:semiHidden="1" w:unhideWhenUsed="1"/>
+    <w:lsdException w:name="Table List 1" w:semiHidden="1" w:unhideWhenUsed="1"/>
+    <w:lsdException w:name="Table List 2" w:semiHidden="1" w:unhideWhenUsed="1"/>
+    <w:lsdException w:name="Table List 3" w:semiHidden="1" w:unhideWhenUsed="1"/>
+    <w:lsdException w:name="Table List 4" w:semiHidden="1" w:unhideWhenUsed="1"/>
+    <w:lsdException w:name="Table List 5" w:semiHidden="1" w:unhideWhenUsed="1"/>
+    <w:lsdException w:name="Table List 6" w:semiHidden="1" w:unhideWhenUsed="1"/>
+    <w:lsdException w:name="Table List 7" w:semiHidden="1" w:unhideWhenUsed="1"/>
+    <w:lsdException w:name="Table List 8" w:semiHidden="1" w:unhideWhenUsed="1"/>
+    <w:lsdException w:name="Table 3D effects 1" w:semiHidden="1" w:unhideWhenUsed="1"/>
+    <w:lsdException w:name="Table 3D effects 2" w:semiHidden="1" w:unhideWhenUsed="1"/>
+    <w:lsdException w:name="Table 3D effects 3" w:semiHidden="1" w:unhideWhenUsed="1"/>
+    <w:lsdException w:name="Table Contemporary" w:semiHidden="1" w:unhideWhenUsed="1"/>
+    <w:lsdException w:name="Table Elegant" w:semiHidden="1" w:unhideWhenUsed="1"/>
+    <w:lsdException w:name="Table Professional" w:semiHidden="1" w:unhideWhenUsed="1"/>
+    <w:lsdException w:name="Table Subtle 1" w:semiHidden="1" w:unhideWhenUsed="1"/>
+    <w:lsdException w:name="Table Subtle 2" w:semiHidden="1" w:unhideWhenUsed="1"/>
+    <w:lsdException w:name="Table Web 1" w:semiHidden="1" w:unhideWhenUsed="1"/>
+    <w:lsdException w:name="Table Web 2" w:semiHidden="1" w:unhideWhenUsed="1"/>
+    <w:lsdException w:name="Table Web 3" w:semiHidden="1" w:unhideWhenUsed="1"/>
+    <w:lsdException w:name="Balloon Text" w:semiHidden="1" w:unhideWhenUsed="1"/>
+    <w:lsdException w:name="Table Grid" w:uiPriority="59"/>
+    <w:lsdException w:name="Table Theme" w:semiHidden="1" w:unhideWhenUsed="1"/>
+    <w:lsdException w:name="Note Level 1" w:semiHidden="1" w:unhideWhenUsed="1"/>
+    <w:lsdException w:name="Note Level 2" w:semiHidden="1" w:unhideWhenUsed="1"/>
+    <w:lsdException w:name="Note Level 3" w:semiHidden="1" w:unhideWhenUsed="1"/>
+    <w:lsdException w:name="Note Level 4" w:semiHidden="1" w:unhideWhenUsed="1"/>
+    <w:lsdException w:name="Note Level 5" w:semiHidden="1" w:unhideWhenUsed="1"/>
+    <w:lsdException w:name="Note Level 6" w:semiHidden="1" w:unhideWhenUsed="1"/>
+    <w:lsdException w:name="Note Level 7" w:semiHidden="1" w:unhideWhenUsed="1"/>
+    <w:lsdException w:name="Note Level 8" w:semiHidden="1" w:unhideWhenUsed="1"/>
+    <w:lsdException w:name="Note Level 9" w:semiHidden="1" w:unhideWhenUsed="1"/>
+    <w:lsdException w:name="Placeholder Text" w:semiHidden="1"/>
+    <w:lsdException w:name="No Spacing" w:uiPriority="1" w:qFormat="1"/>
+    <w:lsdException w:name="Light Shading" w:uiPriority="60"/>
+    <w:lsdException w:name="Light List" w:uiPriority="61"/>
+    <w:lsdException w:name="Light Grid" w:uiPriority="62"/>
+    <w:lsdException w:name="Medium Shading 1" w:uiPriority="63"/>
+    <w:lsdException w:name="Medium Shading 2" w:uiPriority="64"/>
+    <w:lsdException w:name="Medium List 1" w:uiPriority="65"/>
+    <w:lsdException w:name="Medium List 2" w:uiPriority="66"/>
+    <w:lsdException w:name="Medium Grid 1" w:uiPriority="67"/>
+    <w:lsdException w:name="Medium Grid 2" w:uiPriority="68"/>
+    <w:lsdException w:name="Medium Grid 3" w:uiPriority="69"/>
+    <w:lsdException w:name="Dark List" w:uiPriority="70"/>
+    <w:lsdException w:name="Colorful Shading" w:uiPriority="71"/>
+    <w:lsdException w:name="Colorful List" w:uiPriority="72"/>
+    <w:lsdException w:name="Colorful Grid" w:uiPriority="73"/>
+    <w:lsdException w:name="Light Shading Accent 1" w:uiPriority="60"/>
+    <w:lsdException w:name="Light List Accent 1" w:uiPriority="61"/>
+    <w:lsdException w:name="Light Grid Accent 1" w:uiPriority="62"/>
+    <w:lsdException w:name="Medium Shading 1 Accent 1" w:uiPriority="63"/>
+    <w:lsdException w:name="Medium Shading 2 Accent 1" w:uiPriority="64"/>
+    <w:lsdException w:name="Medium List 1 Accent 1" w:uiPriority="65"/>
+    <w:lsdException w:name="Revision" w:semiHidden="1"/>
+    <w:lsdException w:name="List Paragraph" w:uiPriority="34" w:qFormat="1"/>
+    <w:lsdException w:name="Quote" w:uiPriority="29" w:qFormat="1"/>
+    <w:lsdException w:name="Intense Quote" w:uiPriority="30" w:qFormat="1"/>
+    <w:lsdException w:name="Medium List 2 Accent 1" w:uiPriority="66"/>
+    <w:lsdException w:name="Medium Grid 1 Accent 1" w:uiPriority="67"/>
+    <w:lsdException w:name="Medium Grid 2 Accent 1" w:uiPriority="68"/>
+    <w:lsdException w:name="Medium Grid 3 Accent 1" w:uiPriority="69"/>
+    <w:lsdException w:name="Dark List Accent 1" w:uiPriority="70"/>
+    <w:lsdException w:name="Colorful Shading Accent 1" w:uiPriority="71"/>
+    <w:lsdException w:name="Colorful List Accent 1" w:uiPriority="72"/>
+    <w:lsdException w:name="Colorful Grid Accent 1" w:uiPriority="73"/>
+    <w:lsdException w:name="Light Shading Accent 2" w:uiPriority="60"/>
+    <w:lsdException w:name="Light List Accent 2" w:uiPriority="61"/>
+    <w:lsdException w:name="Light Grid Accent 2" w:uiPriority="62"/>
+    <w:lsdException w:name="Medium Shading 1 Accent 2" w:uiPriority="63"/>
+    <w:lsdException w:name="Medium Shading 2 Accent 2" w:uiPriority="64"/>
+    <w:lsdException w:name="Medium List 1 Accent 2" w:uiPriority="65"/>
+    <w:lsdException w:name="Medium List 2 Accent 2" w:uiPriority="66"/>
+    <w:lsdException w:name="Medium Grid 1 Accent 2" w:uiPriority="67"/>
+    <w:lsdException w:name="Medium Grid 2 Accent 2" w:uiPriority="68"/>
+    <w:lsdException w:name="Medium Grid 3 Accent 2" w:uiPriority="69"/>
+    <w:lsdException w:name="Dark List Accent 2" w:uiPriority="70"/>
+    <w:lsdException w:name="Colorful Shading Accent 2" w:uiPriority="71"/>
+    <w:lsdException w:name="Colorful List Accent 2" w:uiPriority="72"/>
+    <w:lsdException w:name="Colorful Grid Accent 2" w:uiPriority="73"/>
+    <w:lsdException w:name="Light Shading Accent 3" w:uiPriority="60"/>
+    <w:lsdException w:name="Light List Accent 3" w:uiPriority="61"/>
+    <w:lsdException w:name="Light Grid Accent 3" w:uiPriority="62"/>
+    <w:lsdException w:name="Medium Shading 1 Accent 3" w:uiPriority="63"/>
+    <w:lsdException w:name="Medium Shading 2 Accent 3" w:uiPriority="64"/>
+    <w:lsdException w:name="Medium List 1 Accent 3" w:uiPriority="65"/>
+    <w:lsdException w:name="Medium List 2 Accent 3" w:uiPriority="66"/>
+    <w:lsdException w:name="Medium Grid 1 Accent 3" w:uiPriority="67"/>
+    <w:lsdException w:name="Medium Grid 2 Accent 3" w:uiPriority="68"/>
+    <w:lsdException w:name="Medium Grid 3 Accent 3" w:uiPriority="69"/>
+    <w:lsdException w:name="Dark List Accent 3" w:uiPriority="70"/>
+    <w:lsdException w:name="Colorful Shading Accent 3" w:uiPriority="71"/>
+    <w:lsdException w:name="Colorful List Accent 3" w:uiPriority="72"/>
+    <w:lsdException w:name="Colorful Grid Accent 3" w:uiPriority="73"/>
+    <w:lsdException w:name="Light Shading Accent 4" w:uiPriority="60"/>
+    <w:lsdException w:name="Light List Accent 4" w:uiPriority="61"/>
+    <w:lsdException w:name="Light Grid Accent 4" w:uiPriority="62"/>
+    <w:lsdException w:name="Medium Shading 1 Accent 4" w:uiPriority="63"/>
+    <w:lsdException w:name="Medium Shading 2 Accent 4" w:uiPriority="64"/>
+    <w:lsdException w:name="Medium List 1 Accent 4" w:uiPriority="65"/>
+    <w:lsdException w:name="Medium List 2 Accent 4" w:uiPriority="66"/>
+    <w:lsdException w:name="Medium Grid 1 Accent 4" w:uiPriority="67"/>
+    <w:lsdException w:name="Medium Grid 2 Accent 4" w:uiPriority="68"/>
+    <w:lsdException w:name="Medium Grid 3 Accent 4" w:uiPriority="69"/>
+    <w:lsdException w:name="Dark List Accent 4" w:uiPriority="70"/>
+    <w:lsdException w:name="Colorful Shading Accent 4" w:uiPriority="71"/>
+    <w:lsdException w:name="Colorful List Accent 4" w:uiPriority="72"/>
+    <w:lsdException w:name="Colorful Grid Accent 4" w:uiPriority="73"/>
+    <w:lsdException w:name="Light Shading Accent 5" w:uiPriority="60"/>
+    <w:lsdException w:name="Light List Accent 5" w:uiPriority="61"/>
+    <w:lsdException w:name="Light Grid Accent 5" w:uiPriority="62"/>
+    <w:lsdException w:name="Medium Shading 1 Accent 5" w:uiPriority="63"/>
+    <w:lsdException w:name="Medium Shading 2 Accent 5" w:uiPriority="64"/>
+    <w:lsdException w:name="Medium List 1 Accent 5" w:uiPriority="65"/>
+    <w:lsdException w:name="Medium List 2 Accent 5" w:uiPriority="66"/>
+    <w:lsdException w:name="Medium Grid 1 Accent 5" w:uiPriority="67"/>
+    <w:lsdException w:name="Medium Grid 2 Accent 5" w:uiPriority="68"/>
+    <w:lsdException w:name="Medium Grid 3 Accent 5" w:uiPriority="69"/>
+    <w:lsdException w:name="Dark List Accent 5" w:uiPriority="70"/>
+    <w:lsdException w:name="Colorful Shading Accent 5" w:uiPriority="71"/>
+    <w:lsdException w:name="Colorful List Accent 5" w:uiPriority="72"/>
+    <w:lsdException w:name="Colorful Grid Accent 5" w:uiPriority="73"/>
+    <w:lsdException w:name="Light Shading Accent 6" w:uiPriority="60"/>
+    <w:lsdException w:name="Light List Accent 6" w:uiPriority="61"/>
+    <w:lsdException w:name="Light Grid Accent 6" w:uiPriority="62"/>
+    <w:lsdException w:name="Medium Shading 1 Accent 6" w:uiPriority="63"/>
+    <w:lsdException w:name="Medium Shading 2 Accent 6" w:uiPriority="64"/>
+    <w:lsdException w:name="Medium List 1 Accent 6" w:uiPriority="65"/>
+    <w:lsdException w:name="Medium List 2 Accent 6" w:uiPriority="66"/>
+    <w:lsdException w:name="Medium Grid 1 Accent 6" w:uiPriority="67"/>
+    <w:lsdException w:name="Medium Grid 2 Accent 6" w:uiPriority="68"/>
+    <w:lsdException w:name="Medium Grid 3 Accent 6" w:uiPriority="69"/>
+    <w:lsdException w:name="Dark List Accent 6" w:uiPriority="70"/>
+    <w:lsdException w:name="Colorful Shading Accent 6" w:uiPriority="71"/>
+    <w:lsdException w:name="Colorful List Accent 6" w:uiPriority="72"/>
+    <w:lsdException w:name="Colorful Grid Accent 6" w:uiPriority="73"/>
+    <w:lsdException w:name="Subtle Emphasis" w:uiPriority="19" w:qFormat="1"/>
+    <w:lsdException w:name="Intense Emphasis" w:uiPriority="21" w:qFormat="1"/>
+    <w:lsdException w:name="Subtle Reference" w:uiPriority="31" w:qFormat="1"/>
+    <w:lsdException w:name="Intense Reference" w:uiPriority="32" w:qFormat="1"/>
+    <w:lsdException w:name="Book Title" w:uiPriority="33" w:qFormat="1"/>
+    <w:lsdException w:name="Bibliography" w:semiHidden="1" w:uiPriority="37" w:unhideWhenUsed="1"/>
+    <w:lsdException w:name="TOC Heading" w:semiHidden="1" w:uiPriority="39" w:unhideWhenUsed="1" w:qFormat="1"/>
+    <w:lsdException w:name="Plain Table 1" w:uiPriority="41"/>
+    <w:lsdException w:name="Plain Table 2" w:uiPriority="42"/>
+    <w:lsdException w:name="Plain Table 3" w:uiPriority="43"/>
+    <w:lsdException w:name="Plain Table 4" w:uiPriority="44"/>
+    <w:lsdException w:name="Plain Table 5" w:uiPriority="45"/>
+    <w:lsdException w:name="Grid Table Light" w:uiPriority="40"/>
+    <w:lsdException w:name="Grid Table 1 Light" w:uiPriority="46"/>
+    <w:lsdException w:name="Grid Table 2" w:uiPriority="47"/>
+    <w:lsdException w:name="Grid Table 3" w:uiPriority="48"/>
+    <w:lsdException w:name="Grid Table 4" w:uiPriority="49"/>
+    <w:lsdException w:name="Grid Table 5 Dark" w:uiPriority="50"/>
+    <w:lsdException w:name="Grid Table 6 Colorful" w:uiPriority="51"/>
+    <w:lsdException w:name="Grid Table 7 Colorful" w:uiPriority="52"/>
+    <w:lsdException w:name="Grid Table 1 Light Accent 1" w:uiPriority="46"/>
+    <w:lsdException w:name="Grid Table 2 Accent 1" w:uiPriority="47"/>
+    <w:lsdException w:name="Grid Table 3 Accent 1" w:uiPriority="48"/>
+    <w:lsdException w:name="Grid Table 4 Accent 1" w:uiPriority="49"/>
+    <w:lsdException w:name="Grid Table 5 Dark Accent 1" w:uiPriority="50"/>
+    <w:lsdException w:name="Grid Table 6 Colorful Accent 1" w:uiPriority="51"/>
+    <w:lsdException w:name="Grid Table 7 Colorful Accent 1" w:uiPriority="52"/>
+    <w:lsdException w:name="Grid Table 1 Light Accent 2" w:uiPriority="46"/>
+    <w:lsdException w:name="Grid Table 2 Accent 2" w:uiPriority="47"/>
+    <w:lsdException w:name="Grid Table 3 Accent 2" w:uiPriority="48"/>
+    <w:lsdException w:name="Grid Table 4 Accent 2" w:uiPriority="49"/>
+    <w:lsdException w:name="Grid Table 5 Dark Accent 2" w:uiPriority="50"/>
+    <w:lsdException w:name="Grid Table 6 Colorful Accent 2" w:uiPriority="51"/>
+    <w:lsdException w:name="Grid Table 7 Colorful Accent 2" w:uiPriority="52"/>
+    <w:lsdException w:name="Grid Table 1 Light Accent 3" w:uiPriority="46"/>
+    <w:lsdException w:name="Grid Table 2 Accent 3" w:uiPriority="47"/>
+    <w:lsdException w:name="Grid Table 3 Accent 3" w:uiPriority="48"/>
+    <w:lsdException w:name="Grid Table 4 Accent 3" w:uiPriority="49"/>
+    <w:lsdException w:name="Grid Table 5 Dark Accent 3" w:uiPriority="50"/>
+    <w:lsdException w:name="Grid Table 6 Colorful Accent 3" w:uiPriority="51"/>
+    <w:lsdException w:name="Grid Table 7 Colorful Accent 3" w:uiPriority="52"/>
+    <w:lsdException w:name="Grid Table 1 Light Accent 4" w:uiPriority="46"/>
+    <w:lsdException w:name="Grid Table 2 Accent 4" w:uiPriority="47"/>
+    <w:lsdException w:name="Grid Table 3 Accent 4" w:uiPriority="48"/>
+    <w:lsdException w:name="Grid Table 4 Accent 4" w:uiPriority="49"/>
+    <w:lsdException w:name="Grid Table 5 Dark Accent 4" w:uiPriority="50"/>
+    <w:lsdException w:name="Grid Table 6 Colorful Accent 4" w:uiPriority="51"/>
+    <w:lsdException w:name="Grid Table 7 Colorful Accent 4" w:uiPriority="52"/>
+    <w:lsdException w:name="Grid Table 1 Light Accent 5" w:uiPriority="46"/>
+    <w:lsdException w:name="Grid Table 2 Accent 5" w:uiPriority="47"/>
+    <w:lsdException w:name="Grid Table 3 Accent 5" w:uiPriority="48"/>
+    <w:lsdException w:name="Grid Table 4 Accent 5" w:uiPriority="49"/>
+    <w:lsdException w:name="Grid Table 5 Dark Accent 5" w:uiPriority="50"/>
+    <w:lsdException w:name="Grid Table 6 Colorful Accent 5" w:uiPriority="51"/>
+    <w:lsdException w:name="Grid Table 7 Colorful Accent 5" w:uiPriority="52"/>
+    <w:lsdException w:name="Grid Table 1 Light Accent 6" w:uiPriority="46"/>
+    <w:lsdException w:name="Grid Table 2 Accent 6" w:uiPriority="47"/>
+    <w:lsdException w:name="Grid Table 3 Accent 6" w:uiPriority="48"/>
+    <w:lsdException w:name="Grid Table 4 Accent 6" w:uiPriority="49"/>
+    <w:lsdException w:name="Grid Table 5 Dark Accent 6" w:uiPriority="50"/>
+    <w:lsdException w:name="Grid Table 6 Colorful Accent 6" w:uiPriority="51"/>
+    <w:lsdException w:name="Grid Table 7 Colorful Accent 6" w:uiPriority="52"/>
+    <w:lsdException w:name="List Table 1 Light" w:uiPriority="46"/>
+    <w:lsdException w:name="List Table 2" w:uiPriority="47"/>
+    <w:lsdException w:name="List Table 3" w:uiPriority="48"/>
+    <w:lsdException w:name="List Table 4" w:uiPriority="49"/>
+    <w:lsdException w:name="List Table 5 Dark" w:uiPriority="50"/>
+    <w:lsdException w:name="List Table 6 Colorful" w:uiPriority="51"/>
+    <w:lsdException w:name="List Table 7 Colorful" w:uiPriority="52"/>
+    <w:lsdException w:name="List Table 1 Light Accent 1" w:uiPriority="46"/>
+    <w:lsdException w:name="List Table 2 Accent 1" w:uiPriority="47"/>
+    <w:lsdException w:name="List Table 3 Accent 1" w:uiPriority="48"/>
+    <w:lsdException w:name="List Table 4 Accent 1" w:uiPriority="49"/>
+    <w:lsdException w:name="List Table 5 Dark Accent 1" w:uiPriority="50"/>
+    <w:lsdException w:name="List Table 6 Colorful Accent 1" w:uiPriority="51"/>
+    <w:lsdException w:name="List Table 7 Colorful Accent 1" w:uiPriority="52"/>
+    <w:lsdException w:name="List Table 1 Light Accent 2" w:uiPriority="46"/>
+    <w:lsdException w:name="List Table 2 Accent 2" w:uiPriority="47"/>
+    <w:lsdException w:name="List Table 3 Accent 2" w:uiPriority="48"/>
+    <w:lsdException w:name="List Table 4 Accent 2" w:uiPriority="49"/>
+    <w:lsdException w:name="List Table 5 Dark Accent 2" w:uiPriority="50"/>
+    <w:lsdException w:name="List Table 6 Colorful Accent 2" w:uiPriority="51"/>
+    <w:lsdException w:name="List Table 7 Colorful Accent 2" w:uiPriority="52"/>
+    <w:lsdException w:name="List Table 1 Light Accent 3" w:uiPriority="46"/>
+    <w:lsdException w:name="List Table 2 Accent 3" w:uiPriority="47"/>
+    <w:lsdException w:name="List Table 3 Accent 3" w:uiPriority="48"/>
+    <w:lsdException w:name="List Table 4 Accent 3" w:uiPriority="49"/>
+    <w:lsdException w:name="List Table 5 Dark Accent 3" w:uiPriority="50"/>
+    <w:lsdException w:name="List Table 6 Colorful Accent 3" w:uiPriority="51"/>
+    <w:lsdException w:name="List Table 7 Colorful Accent 3" w:uiPriority="52"/>
+    <w:lsdException w:name="List Table 1 Light Accent 4" w:uiPriority="46"/>
+    <w:lsdException w:name="List Table 2 Accent 4" w:uiPriority="47"/>
+    <w:lsdException w:name="List Table 3 Accent 4" w:uiPriority="48"/>
+    <w:lsdException w:name="List Table 4 Accent 4" w:uiPriority="49"/>
+    <w:lsdException w:name="List Table 5 Dark Accent 4" w:uiPriority="50"/>
+    <w:lsdException w:name="List Table 6 Colorful Accent 4" w:uiPriority="51"/>
+    <w:lsdException w:name="List Table 7 Colorful Accent 4" w:uiPriority="52"/>
+    <w:lsdException w:name="List Table 1 Light Accent 5" w:uiPriority="46"/>
+    <w:lsdException w:name="List Table 2 Accent 5" w:uiPriority="47"/>
+    <w:lsdException w:name="List Table 3 Accent 5" w:uiPriority="48"/>
+    <w:lsdException w:name="List Table 4 Accent 5" w:uiPriority="49"/>
+    <w:lsdException w:name="List Table 5 Dark Accent 5" w:uiPriority="50"/>
+    <w:lsdException w:name="List Table 6 Colorful Accent 5" w:uiPriority="51"/>
+    <w:lsdException w:name="List Table 7 Colorful Accent 5" w:uiPriority="52"/>
+    <w:lsdException w:name="List Table 1 Light Accent 6" w:uiPriority="46"/>
+    <w:lsdException w:name="List Table 2 Accent 6" w:uiPriority="47"/>
+    <w:lsdException w:name="List Table 3 Accent 6" w:uiPriority="48"/>
+    <w:lsdException w:name="List Table 4 Accent 6" w:uiPriority="49"/>
+    <w:lsdException w:name="List Table 5 Dark Accent 6" w:uiPriority="50"/>
+    <w:lsdException w:name="List Table 6 Colorful Accent 6" w:uiPriority="51"/>
+    <w:lsdException w:name="List Table 7 Colorful Accent 6" w:uiPriority="52"/>
   </w:latentStyles>
   <w:style w:type="paragraph" w:default="1" w:styleId="Normal">
     <w:name w:val="Normal"/>

</xml_diff>

<commit_message>
minor changes to user guide
</commit_message>
<xml_diff>
--- a/User Guide.docx
+++ b/User Guide.docx
@@ -1665,9 +1665,11 @@
       <w:r>
         <w:t xml:space="preserve">a C++ project, or used in conjunction with </w:t>
       </w:r>
+      <w:proofErr w:type="spellStart"/>
       <w:r>
         <w:t>Matlab</w:t>
       </w:r>
+      <w:proofErr w:type="spellEnd"/>
       <w:r>
         <w:t xml:space="preserve"> or Python for parameter inference in chemical reaction networks.  </w:t>
       </w:r>
@@ -1703,9 +1705,11 @@
       <w:r>
         <w:t xml:space="preserve">The contents of the LNA++ distribution zip file should be placed into a separate folder, such as in a folder within the home directory.  The archive contains all the necessary scripts and source code for building LNA++ Python modules or </w:t>
       </w:r>
+      <w:proofErr w:type="spellStart"/>
       <w:r>
         <w:t>Matlab</w:t>
       </w:r>
+      <w:proofErr w:type="spellEnd"/>
       <w:r>
         <w:t xml:space="preserve"> executable files.  No further building or installation is necessary until the creation of the model executables, as described below.</w:t>
       </w:r>
@@ -1741,7 +1745,15 @@
         <w:t>++</w:t>
       </w:r>
       <w:r>
-        <w:t xml:space="preserve"> library for fast, templatized tensor operations.  </w:t>
+        <w:t xml:space="preserve"> library for fast, </w:t>
+      </w:r>
+      <w:proofErr w:type="spellStart"/>
+      <w:r>
+        <w:t>templatized</w:t>
+      </w:r>
+      <w:proofErr w:type="spellEnd"/>
+      <w:r>
+        <w:t xml:space="preserve"> tensor operations.  </w:t>
       </w:r>
     </w:p>
     <w:p>
@@ -1762,14 +1774,24 @@
       <w:r>
         <w:t xml:space="preserve">Compilation of C++ source code for use as a standalone executable, or with </w:t>
       </w:r>
+      <w:proofErr w:type="spellStart"/>
       <w:r>
         <w:t>Matlab</w:t>
       </w:r>
+      <w:proofErr w:type="spellEnd"/>
       <w:r>
         <w:t xml:space="preserve"> or Python requires the use of </w:t>
       </w:r>
       <w:r>
-        <w:t>a suitable compiler such as gcc/g++</w:t>
+        <w:t xml:space="preserve">a suitable compiler such as </w:t>
+      </w:r>
+      <w:proofErr w:type="spellStart"/>
+      <w:r>
+        <w:t>gcc</w:t>
+      </w:r>
+      <w:proofErr w:type="spellEnd"/>
+      <w:r>
+        <w:t>/g++</w:t>
       </w:r>
       <w:r>
         <w:t xml:space="preserve"> on Linux-based systems, or clang on mac </w:t>
@@ -1817,7 +1839,15 @@
         </w:r>
       </w:hyperlink>
       <w:r>
-        <w:t xml:space="preserve">.  It is also available via macports </w:t>
+        <w:t xml:space="preserve">.  It is also available via </w:t>
+      </w:r>
+      <w:proofErr w:type="spellStart"/>
+      <w:r>
+        <w:t>macports</w:t>
+      </w:r>
+      <w:proofErr w:type="spellEnd"/>
+      <w:r>
+        <w:t xml:space="preserve"> </w:t>
       </w:r>
       <w:r>
         <w:t xml:space="preserve">on mac OS, </w:t>
@@ -1884,7 +1914,21 @@
         <w:rPr>
           <w:b/>
         </w:rPr>
-        <w:t>-fPIC flag</w:t>
+        <w:t>-</w:t>
+      </w:r>
+      <w:proofErr w:type="spellStart"/>
+      <w:r>
+        <w:rPr>
+          <w:b/>
+        </w:rPr>
+        <w:t>fPIC</w:t>
+      </w:r>
+      <w:proofErr w:type="spellEnd"/>
+      <w:r>
+        <w:rPr>
+          <w:b/>
+        </w:rPr>
+        <w:t xml:space="preserve"> flag</w:t>
       </w:r>
       <w:r>
         <w:rPr>
@@ -1941,8 +1985,13 @@
         <w:t>modules</w:t>
       </w:r>
       <w:r>
-        <w:t>, listed below.  Python libraries can be installed using package managers such as apt on Ubuntu, or macports</w:t>
-      </w:r>
+        <w:t xml:space="preserve">, listed below.  Python libraries can be installed using package managers such as apt on Ubuntu, or </w:t>
+      </w:r>
+      <w:proofErr w:type="spellStart"/>
+      <w:r>
+        <w:t>macports</w:t>
+      </w:r>
+      <w:proofErr w:type="spellEnd"/>
       <w:r>
         <w:t>/homebrew</w:t>
       </w:r>
@@ -2024,11 +2073,47 @@
         </w:rPr>
         <w:t>“</w:t>
       </w:r>
+      <w:proofErr w:type="spellStart"/>
       <w:r>
         <w:rPr>
           <w:rFonts w:ascii="Courier" w:hAnsi="Courier" w:cs="Helvetica"/>
         </w:rPr>
-        <w:t xml:space="preserve">sudo apt-get install libblitz0-dev libblitz0ldbl libblitz-doc python-sympy </w:t>
+        <w:t>sudo</w:t>
+      </w:r>
+      <w:proofErr w:type="spellEnd"/>
+      <w:r>
+        <w:rPr>
+          <w:rFonts w:ascii="Courier" w:hAnsi="Courier" w:cs="Helvetica"/>
+        </w:rPr>
+        <w:t xml:space="preserve"> apt-get install libblitz0-dev libblitz0ldbl </w:t>
+      </w:r>
+      <w:proofErr w:type="spellStart"/>
+      <w:r>
+        <w:rPr>
+          <w:rFonts w:ascii="Courier" w:hAnsi="Courier" w:cs="Helvetica"/>
+        </w:rPr>
+        <w:t>libblitz</w:t>
+      </w:r>
+      <w:proofErr w:type="spellEnd"/>
+      <w:r>
+        <w:rPr>
+          <w:rFonts w:ascii="Courier" w:hAnsi="Courier" w:cs="Helvetica"/>
+        </w:rPr>
+        <w:t>-doc python-</w:t>
+      </w:r>
+      <w:proofErr w:type="spellStart"/>
+      <w:r>
+        <w:rPr>
+          <w:rFonts w:ascii="Courier" w:hAnsi="Courier" w:cs="Helvetica"/>
+        </w:rPr>
+        <w:t>sympy</w:t>
+      </w:r>
+      <w:proofErr w:type="spellEnd"/>
+      <w:r>
+        <w:rPr>
+          <w:rFonts w:ascii="Courier" w:hAnsi="Courier" w:cs="Helvetica"/>
+        </w:rPr>
+        <w:t xml:space="preserve"> </w:t>
       </w:r>
       <w:r>
         <w:rPr>
@@ -2066,6 +2151,7 @@
         <w:jc w:val="both"/>
       </w:pPr>
       <w:bookmarkStart w:id="7" w:name="_Toc462398498"/>
+      <w:proofErr w:type="spellStart"/>
       <w:r>
         <w:t>N</w:t>
       </w:r>
@@ -2073,13 +2159,19 @@
         <w:t>umpy</w:t>
       </w:r>
       <w:bookmarkEnd w:id="7"/>
-    </w:p>
-    <w:p>
-      <w:pPr>
-        <w:jc w:val="both"/>
-      </w:pPr>
-      <w:r>
-        <w:t xml:space="preserve">Numpy is a widely used mathematics and numerical library. </w:t>
+      <w:proofErr w:type="spellEnd"/>
+    </w:p>
+    <w:p>
+      <w:pPr>
+        <w:jc w:val="both"/>
+      </w:pPr>
+      <w:proofErr w:type="spellStart"/>
+      <w:r>
+        <w:t>Numpy</w:t>
+      </w:r>
+      <w:proofErr w:type="spellEnd"/>
+      <w:r>
+        <w:t xml:space="preserve"> is a widely used mathematics and numerical library. </w:t>
       </w:r>
     </w:p>
     <w:p>
@@ -2088,6 +2180,7 @@
         <w:jc w:val="both"/>
       </w:pPr>
       <w:bookmarkStart w:id="8" w:name="_Toc462398499"/>
+      <w:proofErr w:type="spellStart"/>
       <w:r>
         <w:t>S</w:t>
       </w:r>
@@ -2095,13 +2188,19 @@
         <w:t>ympy</w:t>
       </w:r>
       <w:bookmarkEnd w:id="8"/>
-    </w:p>
-    <w:p>
-      <w:pPr>
-        <w:jc w:val="both"/>
-      </w:pPr>
-      <w:r>
-        <w:t xml:space="preserve">Sympy provides a framework for </w:t>
+      <w:proofErr w:type="spellEnd"/>
+    </w:p>
+    <w:p>
+      <w:pPr>
+        <w:jc w:val="both"/>
+      </w:pPr>
+      <w:proofErr w:type="spellStart"/>
+      <w:r>
+        <w:t>Sympy</w:t>
+      </w:r>
+      <w:proofErr w:type="spellEnd"/>
+      <w:r>
+        <w:t xml:space="preserve"> provides a framework for </w:t>
       </w:r>
       <w:r>
         <w:t>symbolic/algebraic computations</w:t>
@@ -2116,17 +2215,24 @@
         <w:jc w:val="both"/>
       </w:pPr>
       <w:bookmarkStart w:id="9" w:name="_Toc462398500"/>
+      <w:proofErr w:type="spellStart"/>
       <w:r>
         <w:t>Libsbml</w:t>
       </w:r>
       <w:bookmarkEnd w:id="9"/>
-    </w:p>
-    <w:p>
-      <w:pPr>
-        <w:jc w:val="both"/>
-      </w:pPr>
-      <w:r>
-        <w:t xml:space="preserve">Libsbml is required for translating SBML </w:t>
+      <w:proofErr w:type="spellEnd"/>
+    </w:p>
+    <w:p>
+      <w:pPr>
+        <w:jc w:val="both"/>
+      </w:pPr>
+      <w:proofErr w:type="spellStart"/>
+      <w:r>
+        <w:t>Libsbml</w:t>
+      </w:r>
+      <w:proofErr w:type="spellEnd"/>
+      <w:r>
+        <w:t xml:space="preserve"> is required for translating SBML </w:t>
       </w:r>
       <w:r>
         <w:t>models for use with LNA++.</w:t>
@@ -2141,18 +2247,22 @@
       <w:r>
         <w:t xml:space="preserve">(optional) </w:t>
       </w:r>
+      <w:proofErr w:type="spellStart"/>
       <w:r>
         <w:t>pylab</w:t>
       </w:r>
       <w:bookmarkEnd w:id="10"/>
-    </w:p>
-    <w:p>
-      <w:pPr>
-        <w:jc w:val="both"/>
-      </w:pPr>
+      <w:proofErr w:type="spellEnd"/>
+    </w:p>
+    <w:p>
+      <w:pPr>
+        <w:jc w:val="both"/>
+      </w:pPr>
+      <w:proofErr w:type="spellStart"/>
       <w:r>
         <w:t>Pylab</w:t>
       </w:r>
+      <w:proofErr w:type="spellEnd"/>
       <w:r>
         <w:t xml:space="preserve"> provides functions for plotting vectors and matrices, and might thus be useful.</w:t>
       </w:r>
@@ -2162,9 +2272,11 @@
         <w:pStyle w:val="Heading2"/>
         <w:jc w:val="both"/>
       </w:pPr>
+      <w:proofErr w:type="spellStart"/>
       <w:r>
         <w:t>Matlab</w:t>
       </w:r>
+      <w:proofErr w:type="spellEnd"/>
     </w:p>
     <w:p>
       <w:pPr>
@@ -2173,15 +2285,19 @@
       <w:r>
         <w:t xml:space="preserve">In order to use LNA++ with </w:t>
       </w:r>
+      <w:proofErr w:type="spellStart"/>
       <w:r>
         <w:t>Matlab</w:t>
       </w:r>
+      <w:proofErr w:type="spellEnd"/>
       <w:r>
         <w:t xml:space="preserve">, the </w:t>
       </w:r>
+      <w:proofErr w:type="spellStart"/>
       <w:r>
         <w:t>Matlab</w:t>
       </w:r>
+      <w:proofErr w:type="spellEnd"/>
       <w:r>
         <w:t xml:space="preserve"> Symbolic Toolbox is required in order to compute the analytic components of the LNA and its sensitivities.  If the Symbolic Toolbox is not available, LNA++ can still be used in two ways:</w:t>
       </w:r>
@@ -2204,9 +2320,11 @@
       <w:r>
         <w:t xml:space="preserve">.  Use the Python implementation (no </w:t>
       </w:r>
+      <w:proofErr w:type="spellStart"/>
       <w:r>
         <w:t>Matlab</w:t>
       </w:r>
+      <w:proofErr w:type="spellEnd"/>
       <w:r>
         <w:t>) as described in the remainder of this document.</w:t>
       </w:r>
@@ -2226,12 +2344,14 @@
         </w:rPr>
         <w:t xml:space="preserve">Mixed </w:t>
       </w:r>
+      <w:proofErr w:type="spellStart"/>
       <w:r>
         <w:rPr>
           <w:b/>
         </w:rPr>
         <w:t>Matlab</w:t>
       </w:r>
+      <w:proofErr w:type="spellEnd"/>
       <w:r>
         <w:rPr>
           <w:b/>
@@ -2250,18 +2370,22 @@
       <w:r>
         <w:t xml:space="preserve">Both the Python and </w:t>
       </w:r>
+      <w:proofErr w:type="spellStart"/>
       <w:r>
         <w:t>Matlab</w:t>
       </w:r>
+      <w:proofErr w:type="spellEnd"/>
       <w:r>
         <w:t xml:space="preserve"> implementations of LNA++ generate C code for the analytical components of the LNA and its sensitivities.  It is therefore possible to generate the C code using the Python scripts, through the </w:t>
       </w:r>
+      <w:proofErr w:type="spellStart"/>
       <w:r>
         <w:rPr>
           <w:rFonts w:ascii="Courier" w:hAnsi="Courier"/>
         </w:rPr>
         <w:t>generateLNAComponents</w:t>
       </w:r>
+      <w:proofErr w:type="spellEnd"/>
       <w:r>
         <w:rPr>
           <w:i/>
@@ -2271,18 +2395,22 @@
       <w:r>
         <w:t xml:space="preserve">step, as described below.  The </w:t>
       </w:r>
+      <w:proofErr w:type="spellStart"/>
       <w:r>
         <w:t>Matlab</w:t>
       </w:r>
+      <w:proofErr w:type="spellEnd"/>
       <w:r>
         <w:t xml:space="preserve"> executable is then generated in the normal way, resuming with the </w:t>
       </w:r>
+      <w:proofErr w:type="spellStart"/>
       <w:r>
         <w:rPr>
           <w:rFonts w:ascii="Courier" w:hAnsi="Courier"/>
         </w:rPr>
         <w:t>compileLNA</w:t>
       </w:r>
+      <w:proofErr w:type="spellEnd"/>
       <w:r>
         <w:t xml:space="preserve"> step.</w:t>
       </w:r>
@@ -2308,9 +2436,11 @@
       <w:r>
         <w:t xml:space="preserve">how to use LNA++ to create </w:t>
       </w:r>
+      <w:proofErr w:type="spellStart"/>
       <w:r>
         <w:t>Matlab</w:t>
       </w:r>
+      <w:proofErr w:type="spellEnd"/>
       <w:r>
         <w:t xml:space="preserve"> executable models and </w:t>
       </w:r>
@@ -2343,7 +2473,23 @@
         <w:t xml:space="preserve">converts a user specified model, provided as an SBML model configuration file, into </w:t>
       </w:r>
       <w:r>
-        <w:t xml:space="preserve">a set of symbolic functions for the time derivatives of means, temporal cross-covariances, and their sensitivities. These functions are converted to C code which is then compiled together with the core computation engine to generate either Matlab or Python executable files/modules. The system can then be simulated using these executables and user-specified initial conditions and model parameters. </w:t>
+        <w:t>a set of symbolic functions for the time derivatives of means, temporal cross-</w:t>
+      </w:r>
+      <w:proofErr w:type="spellStart"/>
+      <w:r>
+        <w:t>covariances</w:t>
+      </w:r>
+      <w:proofErr w:type="spellEnd"/>
+      <w:r>
+        <w:t xml:space="preserve">, and their sensitivities. These functions are converted to C code which is then compiled together with the core computation engine to generate either </w:t>
+      </w:r>
+      <w:proofErr w:type="spellStart"/>
+      <w:r>
+        <w:t>Matlab</w:t>
+      </w:r>
+      <w:proofErr w:type="spellEnd"/>
+      <w:r>
+        <w:t xml:space="preserve"> or Python executable files/modules. The system can then be simulated using these executables and user-specified initial conditions and model parameters. </w:t>
       </w:r>
     </w:p>
     <w:p>
@@ -2380,24 +2526,36 @@
         <w:pStyle w:val="Heading2"/>
         <w:jc w:val="both"/>
       </w:pPr>
+      <w:proofErr w:type="spellStart"/>
       <w:r>
         <w:t>Matlab</w:t>
       </w:r>
+      <w:proofErr w:type="spellEnd"/>
     </w:p>
     <w:p/>
     <w:p>
       <w:r>
-        <w:t xml:space="preserve">To generate the Matlab executable </w:t>
+        <w:t xml:space="preserve">To generate the </w:t>
+      </w:r>
+      <w:proofErr w:type="spellStart"/>
+      <w:r>
+        <w:t>Matlab</w:t>
+      </w:r>
+      <w:proofErr w:type="spellEnd"/>
+      <w:r>
+        <w:t xml:space="preserve"> executable </w:t>
       </w:r>
       <w:r>
         <w:t xml:space="preserve">simply call the function </w:t>
       </w:r>
+      <w:proofErr w:type="spellStart"/>
       <w:r>
         <w:rPr>
           <w:rFonts w:ascii="Courier" w:hAnsi="Courier"/>
         </w:rPr>
         <w:t>generateLNA</w:t>
       </w:r>
+      <w:proofErr w:type="spellEnd"/>
       <w:r>
         <w:t xml:space="preserve"> specifying the path to the SBML input file, the model name and an optional argument indicating whether to attempt to compute the steady state of the system</w:t>
       </w:r>
@@ -2445,12 +2603,14 @@
       <w:r>
         <w:t xml:space="preserve">See </w:t>
       </w:r>
+      <w:proofErr w:type="spellStart"/>
       <w:r>
         <w:rPr>
           <w:b/>
         </w:rPr>
         <w:t>BirthDeath.m</w:t>
       </w:r>
+      <w:proofErr w:type="spellEnd"/>
       <w:r>
         <w:t xml:space="preserve"> in ‘models’</w:t>
       </w:r>
@@ -2486,7 +2646,15 @@
         </w:rPr>
       </w:pPr>
       <w:r>
-        <w:t xml:space="preserve">After running the functions for generating the mex file, the resulting </w:t>
+        <w:t xml:space="preserve">After running the functions for generating the </w:t>
+      </w:r>
+      <w:proofErr w:type="spellStart"/>
+      <w:r>
+        <w:t>mex</w:t>
+      </w:r>
+      <w:proofErr w:type="spellEnd"/>
+      <w:r>
+        <w:t xml:space="preserve"> file, the resulting </w:t>
       </w:r>
       <w:r>
         <w:t xml:space="preserve">C </w:t>
@@ -2500,18 +2668,22 @@
       <w:r>
         <w:t xml:space="preserve">, and wrapper function are placed in a subdirectory with the name of the model as specified.  Make sure that the wrapper function and executable are on the </w:t>
       </w:r>
+      <w:proofErr w:type="spellStart"/>
       <w:r>
         <w:t>Matlab</w:t>
       </w:r>
+      <w:proofErr w:type="spellEnd"/>
       <w:r>
         <w:t xml:space="preserve"> path, e.g. by changing to the directory of the model or by adding them to the path using </w:t>
       </w:r>
+      <w:proofErr w:type="spellStart"/>
       <w:r>
         <w:rPr>
           <w:rFonts w:ascii="Courier" w:hAnsi="Courier"/>
         </w:rPr>
         <w:t>addpath</w:t>
       </w:r>
+      <w:proofErr w:type="spellEnd"/>
       <w:r>
         <w:rPr>
           <w:i/>
@@ -2546,11 +2718,49 @@
       <w:r>
         <w:t xml:space="preserve">To build the model call </w:t>
       </w:r>
+      <w:proofErr w:type="spellStart"/>
+      <w:proofErr w:type="gramStart"/>
       <w:r>
         <w:rPr>
           <w:rFonts w:ascii="Courier" w:hAnsi="Courier"/>
         </w:rPr>
-        <w:t>generateLNA(sbmlPath, model, computeSS)</w:t>
+        <w:t>generateLNA</w:t>
+      </w:r>
+      <w:proofErr w:type="spellEnd"/>
+      <w:r>
+        <w:rPr>
+          <w:rFonts w:ascii="Courier" w:hAnsi="Courier"/>
+        </w:rPr>
+        <w:t>(</w:t>
+      </w:r>
+      <w:proofErr w:type="spellStart"/>
+      <w:proofErr w:type="gramEnd"/>
+      <w:r>
+        <w:rPr>
+          <w:rFonts w:ascii="Courier" w:hAnsi="Courier"/>
+        </w:rPr>
+        <w:t>sbmlPath</w:t>
+      </w:r>
+      <w:proofErr w:type="spellEnd"/>
+      <w:r>
+        <w:rPr>
+          <w:rFonts w:ascii="Courier" w:hAnsi="Courier"/>
+        </w:rPr>
+        <w:t xml:space="preserve">, model, </w:t>
+      </w:r>
+      <w:proofErr w:type="spellStart"/>
+      <w:r>
+        <w:rPr>
+          <w:rFonts w:ascii="Courier" w:hAnsi="Courier"/>
+        </w:rPr>
+        <w:t>computeSS</w:t>
+      </w:r>
+      <w:proofErr w:type="spellEnd"/>
+      <w:r>
+        <w:rPr>
+          <w:rFonts w:ascii="Courier" w:hAnsi="Courier"/>
+        </w:rPr>
+        <w:t>)</w:t>
       </w:r>
     </w:p>
     <w:p>
@@ -2570,12 +2780,14 @@
           <w:i/>
         </w:rPr>
       </w:pPr>
+      <w:proofErr w:type="spellStart"/>
       <w:r>
         <w:rPr>
           <w:i/>
         </w:rPr>
         <w:t>sbmlPath</w:t>
       </w:r>
+      <w:proofErr w:type="spellEnd"/>
       <w:r>
         <w:t>: the path to the SBML model specification file</w:t>
       </w:r>
@@ -2611,11 +2823,19 @@
         </w:numPr>
         <w:jc w:val="both"/>
       </w:pPr>
+      <w:proofErr w:type="spellStart"/>
       <w:r>
         <w:rPr>
           <w:i/>
         </w:rPr>
-        <w:t xml:space="preserve">computeSS:  </w:t>
+        <w:t>computeSS</w:t>
+      </w:r>
+      <w:proofErr w:type="spellEnd"/>
+      <w:r>
+        <w:rPr>
+          <w:i/>
+        </w:rPr>
+        <w:t xml:space="preserve">:  </w:t>
       </w:r>
       <w:r>
         <w:t xml:space="preserve">this argument is optional and can have </w:t>
@@ -2795,21 +3015,25 @@
       <w:r>
         <w:t xml:space="preserve"> is either </w:t>
       </w:r>
+      <w:proofErr w:type="spellStart"/>
       <w:r>
         <w:rPr>
           <w:rFonts w:ascii="Courier" w:hAnsi="Courier"/>
         </w:rPr>
         <w:t>Linker_Flags</w:t>
       </w:r>
+      <w:proofErr w:type="spellEnd"/>
       <w:r>
         <w:t xml:space="preserve">, or </w:t>
       </w:r>
+      <w:proofErr w:type="spellStart"/>
       <w:r>
         <w:rPr>
           <w:rFonts w:ascii="Courier" w:hAnsi="Courier"/>
         </w:rPr>
         <w:t>Cpp_Flags</w:t>
       </w:r>
+      <w:proofErr w:type="spellEnd"/>
       <w:r>
         <w:t>.</w:t>
       </w:r>
@@ -2829,24 +3053,30 @@
       <w:r>
         <w:t xml:space="preserve">For example, </w:t>
       </w:r>
+      <w:proofErr w:type="spellStart"/>
+      <w:proofErr w:type="gramStart"/>
       <w:r>
         <w:rPr>
           <w:rFonts w:ascii="Courier" w:hAnsi="Courier" w:cs="Big Caslon Medium"/>
         </w:rPr>
         <w:t>generateLNA</w:t>
       </w:r>
+      <w:proofErr w:type="spellEnd"/>
       <w:r>
         <w:rPr>
           <w:rFonts w:ascii="Courier" w:hAnsi="Courier"/>
         </w:rPr>
         <w:t>(</w:t>
       </w:r>
+      <w:proofErr w:type="spellStart"/>
+      <w:proofErr w:type="gramEnd"/>
       <w:r>
         <w:rPr>
           <w:rFonts w:ascii="Courier" w:hAnsi="Courier"/>
         </w:rPr>
         <w:t>sbmlPath</w:t>
       </w:r>
+      <w:proofErr w:type="spellEnd"/>
       <w:r>
         <w:rPr>
           <w:rFonts w:ascii="Courier" w:hAnsi="Courier"/>
@@ -2857,12 +3087,40 @@
         <w:rPr>
           <w:rFonts w:ascii="Courier" w:hAnsi="Courier"/>
         </w:rPr>
-        <w:t xml:space="preserve">model, computeSS, ‘Linker_Flags’, </w:t>
-      </w:r>
+        <w:t xml:space="preserve">model, </w:t>
+      </w:r>
+      <w:proofErr w:type="spellStart"/>
       <w:r>
         <w:rPr>
           <w:rFonts w:ascii="Courier" w:hAnsi="Courier"/>
         </w:rPr>
+        <w:t>computeSS</w:t>
+      </w:r>
+      <w:proofErr w:type="spellEnd"/>
+      <w:r>
+        <w:rPr>
+          <w:rFonts w:ascii="Courier" w:hAnsi="Courier"/>
+        </w:rPr>
+        <w:t>, ‘</w:t>
+      </w:r>
+      <w:proofErr w:type="spellStart"/>
+      <w:r>
+        <w:rPr>
+          <w:rFonts w:ascii="Courier" w:hAnsi="Courier"/>
+        </w:rPr>
+        <w:t>Linker_Flags</w:t>
+      </w:r>
+      <w:proofErr w:type="spellEnd"/>
+      <w:r>
+        <w:rPr>
+          <w:rFonts w:ascii="Courier" w:hAnsi="Courier"/>
+        </w:rPr>
+        <w:t xml:space="preserve">’, </w:t>
+      </w:r>
+      <w:r>
+        <w:rPr>
+          <w:rFonts w:ascii="Courier" w:hAnsi="Courier"/>
+        </w:rPr>
         <w:t xml:space="preserve">FLAGS) </w:t>
       </w:r>
       <w:r>
@@ -2871,24 +3129,62 @@
         </w:rPr>
         <w:t xml:space="preserve">or </w:t>
       </w:r>
+      <w:proofErr w:type="spellStart"/>
       <w:r>
         <w:rPr>
           <w:rFonts w:ascii="Courier" w:hAnsi="Courier" w:cs="Big Caslon Medium"/>
         </w:rPr>
         <w:t>generateLNA</w:t>
       </w:r>
+      <w:proofErr w:type="spellEnd"/>
       <w:r>
         <w:rPr>
           <w:rFonts w:ascii="Courier" w:hAnsi="Courier"/>
         </w:rPr>
-        <w:t>(modelName, S, Npar, ‘Cpp</w:t>
-      </w:r>
+        <w:t>(</w:t>
+      </w:r>
+      <w:proofErr w:type="spellStart"/>
       <w:r>
         <w:rPr>
           <w:rFonts w:ascii="Courier" w:hAnsi="Courier"/>
         </w:rPr>
+        <w:t>modelName</w:t>
+      </w:r>
+      <w:proofErr w:type="spellEnd"/>
+      <w:r>
+        <w:rPr>
+          <w:rFonts w:ascii="Courier" w:hAnsi="Courier"/>
+        </w:rPr>
+        <w:t xml:space="preserve">, S, </w:t>
+      </w:r>
+      <w:proofErr w:type="spellStart"/>
+      <w:r>
+        <w:rPr>
+          <w:rFonts w:ascii="Courier" w:hAnsi="Courier"/>
+        </w:rPr>
+        <w:t>Npar</w:t>
+      </w:r>
+      <w:proofErr w:type="spellEnd"/>
+      <w:r>
+        <w:rPr>
+          <w:rFonts w:ascii="Courier" w:hAnsi="Courier"/>
+        </w:rPr>
+        <w:t>, ‘</w:t>
+      </w:r>
+      <w:proofErr w:type="spellStart"/>
+      <w:r>
+        <w:rPr>
+          <w:rFonts w:ascii="Courier" w:hAnsi="Courier"/>
+        </w:rPr>
+        <w:t>Cpp</w:t>
+      </w:r>
+      <w:r>
+        <w:rPr>
+          <w:rFonts w:ascii="Courier" w:hAnsi="Courier"/>
+        </w:rPr>
         <w:t>_flags</w:t>
       </w:r>
+      <w:proofErr w:type="spellEnd"/>
       <w:r>
         <w:rPr>
           <w:rFonts w:ascii="Courier" w:hAnsi="Courier"/>
@@ -2929,9 +3225,11 @@
         <w:pStyle w:val="Heading4"/>
         <w:jc w:val="both"/>
       </w:pPr>
+      <w:proofErr w:type="spellStart"/>
       <w:r>
         <w:t>Matlab</w:t>
       </w:r>
+      <w:proofErr w:type="spellEnd"/>
       <w:r>
         <w:t xml:space="preserve"> executable</w:t>
       </w:r>
@@ -2940,6 +3238,7 @@
       <w:pPr>
         <w:jc w:val="both"/>
       </w:pPr>
+      <w:proofErr w:type="spellStart"/>
       <w:r>
         <w:rPr>
           <w:rFonts w:ascii="Courier" w:hAnsi="Courier"/>
@@ -2952,12 +3251,23 @@
         </w:rPr>
         <w:t>LNA</w:t>
       </w:r>
-      <w:r>
-        <w:t xml:space="preserve"> generates a mex file and a </w:t>
-      </w:r>
+      <w:proofErr w:type="spellEnd"/>
+      <w:r>
+        <w:t xml:space="preserve"> generates a </w:t>
+      </w:r>
+      <w:proofErr w:type="spellStart"/>
+      <w:r>
+        <w:t>mex</w:t>
+      </w:r>
+      <w:proofErr w:type="spellEnd"/>
+      <w:r>
+        <w:t xml:space="preserve"> file and a </w:t>
+      </w:r>
+      <w:proofErr w:type="spellStart"/>
       <w:r>
         <w:t>Matlab</w:t>
       </w:r>
+      <w:proofErr w:type="spellEnd"/>
       <w:r>
         <w:t xml:space="preserve"> wrapper, which provides help messages and removes singleton dimensions for more convenient output.  These are placed in the </w:t>
       </w:r>
@@ -2973,9 +3283,11 @@
       <w:r>
         <w:t xml:space="preserve"> specified.  To execute them, copy them to the desired final folder, or add them to the </w:t>
       </w:r>
+      <w:proofErr w:type="spellStart"/>
       <w:r>
         <w:t>Matlab</w:t>
       </w:r>
+      <w:proofErr w:type="spellEnd"/>
       <w:r>
         <w:t xml:space="preserve"> path.</w:t>
       </w:r>
@@ -2993,14 +3305,24 @@
         <w:jc w:val="both"/>
       </w:pPr>
       <w:r>
-        <w:t xml:space="preserve">See BirthDeath in ‘models’, and the generated </w:t>
-      </w:r>
+        <w:t xml:space="preserve">See </w:t>
+      </w:r>
+      <w:proofErr w:type="spellStart"/>
+      <w:r>
+        <w:t>BirthDeath</w:t>
+      </w:r>
+      <w:proofErr w:type="spellEnd"/>
+      <w:r>
+        <w:t xml:space="preserve"> in ‘models’, and the generated </w:t>
+      </w:r>
+      <w:proofErr w:type="spellStart"/>
       <w:r>
         <w:rPr>
           <w:i/>
         </w:rPr>
         <w:t>BirthDeath_LNA.m</w:t>
       </w:r>
+      <w:proofErr w:type="spellEnd"/>
       <w:r>
         <w:t xml:space="preserve"> for an example of the generated wrapper function and its invocation.</w:t>
       </w:r>
@@ -3019,8 +3341,13 @@
       <w:r>
         <w:t xml:space="preserve">Using the generated </w:t>
       </w:r>
-      <w:r>
-        <w:t>mex wrapper</w:t>
+      <w:proofErr w:type="spellStart"/>
+      <w:r>
+        <w:t>mex</w:t>
+      </w:r>
+      <w:proofErr w:type="spellEnd"/>
+      <w:r>
+        <w:t xml:space="preserve"> wrapper</w:t>
       </w:r>
       <w:bookmarkEnd w:id="15"/>
     </w:p>
@@ -3029,7 +3356,15 @@
         <w:jc w:val="both"/>
       </w:pPr>
       <w:r>
-        <w:t xml:space="preserve">The mex </w:t>
+        <w:t xml:space="preserve">The </w:t>
+      </w:r>
+      <w:proofErr w:type="spellStart"/>
+      <w:r>
+        <w:t>mex</w:t>
+      </w:r>
+      <w:proofErr w:type="spellEnd"/>
+      <w:r>
+        <w:t xml:space="preserve"> </w:t>
       </w:r>
       <w:r>
         <w:t>wrapper</w:t>
@@ -3060,12 +3395,14 @@
       <w:r>
         <w:t xml:space="preserve"> N is the number of observed variables (</w:t>
       </w:r>
+      <w:proofErr w:type="spellStart"/>
       <w:r>
         <w:rPr>
           <w:b/>
         </w:rPr>
         <w:t>obsVar</w:t>
       </w:r>
+      <w:proofErr w:type="spellEnd"/>
       <w:r>
         <w:t xml:space="preserve">), T is the number of time points specified by </w:t>
       </w:r>
@@ -3146,11 +3483,19 @@
         </w:numPr>
         <w:jc w:val="both"/>
       </w:pPr>
-      <w:r>
-        <w:rPr>
-          <w:b/>
-        </w:rPr>
-        <w:t>obsVar (optional)</w:t>
+      <w:proofErr w:type="spellStart"/>
+      <w:r>
+        <w:rPr>
+          <w:b/>
+        </w:rPr>
+        <w:t>obsVar</w:t>
+      </w:r>
+      <w:proofErr w:type="spellEnd"/>
+      <w:r>
+        <w:rPr>
+          <w:b/>
+        </w:rPr>
+        <w:t xml:space="preserve"> (optional)</w:t>
       </w:r>
       <w:r>
         <w:t>: a vector of indices corresponding to the species which should be outputted.  The numbering of species matches the numbering of species in the stoichiometric matrix.  If omitted, all species are outputted.</w:t>
@@ -3165,12 +3510,14 @@
         </w:numPr>
         <w:jc w:val="both"/>
       </w:pPr>
+      <w:proofErr w:type="spellStart"/>
       <w:r>
         <w:rPr>
           <w:b/>
         </w:rPr>
         <w:t>Merr</w:t>
       </w:r>
+      <w:proofErr w:type="spellEnd"/>
       <w:r>
         <w:rPr>
           <w:b/>
@@ -3275,18 +3622,22 @@
       <w:r>
         <w:t xml:space="preserve">For convenience, the function </w:t>
       </w:r>
+      <w:proofErr w:type="spellStart"/>
       <w:r>
         <w:rPr>
           <w:rFonts w:ascii="Courier" w:hAnsi="Courier"/>
         </w:rPr>
         <w:t>toLinear</w:t>
       </w:r>
+      <w:proofErr w:type="spellEnd"/>
       <w:r>
         <w:t xml:space="preserve"> is provided as a </w:t>
       </w:r>
+      <w:proofErr w:type="spellStart"/>
       <w:r>
         <w:t>Matlab</w:t>
       </w:r>
+      <w:proofErr w:type="spellEnd"/>
       <w:r>
         <w:t xml:space="preserve"> script, which converts a symmetric covariance matrix into a column-major-ordered vector.</w:t>
       </w:r>
@@ -3319,12 +3670,14 @@
       <w:r>
         <w:t>N is the number of observed variables (</w:t>
       </w:r>
+      <w:proofErr w:type="spellStart"/>
       <w:r>
         <w:rPr>
           <w:b/>
         </w:rPr>
         <w:t>obsVar</w:t>
       </w:r>
+      <w:proofErr w:type="spellEnd"/>
       <w:r>
         <w:t xml:space="preserve">), T </w:t>
       </w:r>
@@ -3386,11 +3739,21 @@
         <w:t>MRE:</w:t>
       </w:r>
       <w:r>
-        <w:t xml:space="preserve"> a</w:t>
-      </w:r>
-      <w:r>
-        <w:t xml:space="preserve"> NxT</w:t>
-      </w:r>
+        <w:t xml:space="preserve"> </w:t>
+      </w:r>
+      <w:proofErr w:type="gramStart"/>
+      <w:r>
+        <w:t>a</w:t>
+      </w:r>
+      <w:proofErr w:type="gramEnd"/>
+      <w:r>
+        <w:t xml:space="preserve"> </w:t>
+      </w:r>
+      <w:proofErr w:type="spellStart"/>
+      <w:r>
+        <w:t>NxT</w:t>
+      </w:r>
+      <w:proofErr w:type="spellEnd"/>
       <w:r>
         <w:t xml:space="preserve"> matrix corresponding to the solution of the macroscopic rate equation for all observed variables</w:t>
       </w:r>
@@ -3417,10 +3780,23 @@
         <w:t>Sigma:</w:t>
       </w:r>
       <w:r>
-        <w:t xml:space="preserve"> a</w:t>
-      </w:r>
-      <w:r>
-        <w:t xml:space="preserve"> NxNxT array corresponding to the temporal cross-covariance of all observed species at all time points. </w:t>
+        <w:t xml:space="preserve"> </w:t>
+      </w:r>
+      <w:proofErr w:type="gramStart"/>
+      <w:r>
+        <w:t>a</w:t>
+      </w:r>
+      <w:proofErr w:type="gramEnd"/>
+      <w:r>
+        <w:t xml:space="preserve"> </w:t>
+      </w:r>
+      <w:proofErr w:type="spellStart"/>
+      <w:r>
+        <w:t>NxNxT</w:t>
+      </w:r>
+      <w:proofErr w:type="spellEnd"/>
+      <w:r>
+        <w:t xml:space="preserve"> array corresponding to the temporal cross-covariance of all observed species at all time points. </w:t>
       </w:r>
     </w:p>
     <w:p>
@@ -3435,11 +3811,19 @@
           <w:b/>
         </w:rPr>
       </w:pPr>
-      <w:r>
-        <w:rPr>
-          <w:b/>
-        </w:rPr>
-        <w:t>dMRE (optional)</w:t>
+      <w:proofErr w:type="spellStart"/>
+      <w:r>
+        <w:rPr>
+          <w:b/>
+        </w:rPr>
+        <w:t>dMRE</w:t>
+      </w:r>
+      <w:proofErr w:type="spellEnd"/>
+      <w:r>
+        <w:rPr>
+          <w:b/>
+        </w:rPr>
+        <w:t xml:space="preserve"> (optional)</w:t>
       </w:r>
       <w:r>
         <w:rPr>
@@ -3447,11 +3831,21 @@
         </w:rPr>
         <w:t xml:space="preserve">: </w:t>
       </w:r>
+      <w:proofErr w:type="gramStart"/>
       <w:r>
         <w:t>a</w:t>
       </w:r>
-      <w:r>
-        <w:t xml:space="preserve"> NxTxd array corresponding to the</w:t>
+      <w:proofErr w:type="gramEnd"/>
+      <w:r>
+        <w:t xml:space="preserve"> </w:t>
+      </w:r>
+      <w:proofErr w:type="spellStart"/>
+      <w:r>
+        <w:t>NxTxd</w:t>
+      </w:r>
+      <w:proofErr w:type="spellEnd"/>
+      <w:r>
+        <w:t xml:space="preserve"> array corresponding to the</w:t>
       </w:r>
       <w:r>
         <w:t xml:space="preserve"> first order</w:t>
@@ -3472,11 +3866,19 @@
           <w:b/>
         </w:rPr>
       </w:pPr>
-      <w:r>
-        <w:rPr>
-          <w:b/>
-        </w:rPr>
-        <w:t>dSigma (optional)</w:t>
+      <w:proofErr w:type="spellStart"/>
+      <w:r>
+        <w:rPr>
+          <w:b/>
+        </w:rPr>
+        <w:t>dSigma</w:t>
+      </w:r>
+      <w:proofErr w:type="spellEnd"/>
+      <w:r>
+        <w:rPr>
+          <w:b/>
+        </w:rPr>
+        <w:t xml:space="preserve"> (optional)</w:t>
       </w:r>
       <w:r>
         <w:rPr>
@@ -3484,11 +3886,29 @@
         </w:rPr>
         <w:t xml:space="preserve">: </w:t>
       </w:r>
+      <w:proofErr w:type="gramStart"/>
       <w:r>
         <w:t>a</w:t>
       </w:r>
-      <w:r>
-        <w:t xml:space="preserve"> NxNxTxd array corresponding to the first order sensitivities of the temporal cross-covariance matrix at all timepoints for the observed species.</w:t>
+      <w:proofErr w:type="gramEnd"/>
+      <w:r>
+        <w:t xml:space="preserve"> </w:t>
+      </w:r>
+      <w:proofErr w:type="spellStart"/>
+      <w:r>
+        <w:t>NxNxTxd</w:t>
+      </w:r>
+      <w:proofErr w:type="spellEnd"/>
+      <w:r>
+        <w:t xml:space="preserve"> array corresponding to the first order sensitivities of the temporal cross-covariance matrix at all </w:t>
+      </w:r>
+      <w:proofErr w:type="spellStart"/>
+      <w:r>
+        <w:t>timepoints</w:t>
+      </w:r>
+      <w:proofErr w:type="spellEnd"/>
+      <w:r>
+        <w:t xml:space="preserve"> for the observed species.</w:t>
       </w:r>
       <w:r>
         <w:t xml:space="preserve"> </w:t>
@@ -3515,11 +3935,29 @@
         </w:rPr>
         <w:t xml:space="preserve">d2MRE (optional): </w:t>
       </w:r>
+      <w:proofErr w:type="gramStart"/>
       <w:r>
         <w:t>a</w:t>
       </w:r>
-      <w:r>
-        <w:t xml:space="preserve"> NxTxdxd array corresponding to the second order sensitivities of the MRE at all timepoints for the observed species.</w:t>
+      <w:proofErr w:type="gramEnd"/>
+      <w:r>
+        <w:t xml:space="preserve"> </w:t>
+      </w:r>
+      <w:proofErr w:type="spellStart"/>
+      <w:r>
+        <w:t>NxTxdxd</w:t>
+      </w:r>
+      <w:proofErr w:type="spellEnd"/>
+      <w:r>
+        <w:t xml:space="preserve"> array corresponding to the second order sensitivities of the MRE at all </w:t>
+      </w:r>
+      <w:proofErr w:type="spellStart"/>
+      <w:r>
+        <w:t>timepoints</w:t>
+      </w:r>
+      <w:proofErr w:type="spellEnd"/>
+      <w:r>
+        <w:t xml:space="preserve"> for the observed species.</w:t>
       </w:r>
       <w:r>
         <w:t xml:space="preserve"> </w:t>
@@ -3546,15 +3984,33 @@
         </w:rPr>
         <w:t xml:space="preserve">d2Sigma (optional): </w:t>
       </w:r>
+      <w:proofErr w:type="gramStart"/>
       <w:r>
         <w:t>a</w:t>
       </w:r>
-      <w:r>
-        <w:t xml:space="preserve"> NxNxTxdxd array corresponding to the second order sensitivities of the temporal cross-covariance matrix at all timepoints for the observed species.</w:t>
-      </w:r>
+      <w:proofErr w:type="gramEnd"/>
       <w:r>
         <w:t xml:space="preserve"> </w:t>
       </w:r>
+      <w:proofErr w:type="spellStart"/>
+      <w:r>
+        <w:t>NxNxTxdxd</w:t>
+      </w:r>
+      <w:proofErr w:type="spellEnd"/>
+      <w:r>
+        <w:t xml:space="preserve"> array corresponding to the second order sensitivities of the temporal cross-covariance matrix at all </w:t>
+      </w:r>
+      <w:proofErr w:type="spellStart"/>
+      <w:r>
+        <w:t>timepoints</w:t>
+      </w:r>
+      <w:proofErr w:type="spellEnd"/>
+      <w:r>
+        <w:t xml:space="preserve"> for the observed species.</w:t>
+      </w:r>
+      <w:r>
+        <w:t xml:space="preserve"> </w:t>
+      </w:r>
       <w:r>
         <w:t>The sensitivities are ordered such that the first sensitivities are of the MRE with respect to the model parameters, followed by sensitivities with respect to the initial conditions of each species.</w:t>
       </w:r>
@@ -3601,12 +4057,14 @@
       <w:r>
         <w:t xml:space="preserve"> </w:t>
       </w:r>
+      <w:proofErr w:type="spellStart"/>
       <w:r>
         <w:rPr>
           <w:rFonts w:ascii="Courier" w:hAnsi="Courier"/>
         </w:rPr>
         <w:t>generateLNA</w:t>
       </w:r>
+      <w:proofErr w:type="spellEnd"/>
       <w:r>
         <w:t xml:space="preserve"> </w:t>
       </w:r>
@@ -3634,12 +4092,14 @@
           <w:i/>
         </w:rPr>
       </w:pPr>
+      <w:proofErr w:type="spellStart"/>
       <w:r>
         <w:rPr>
           <w:i/>
         </w:rPr>
         <w:t>sbmlPath</w:t>
       </w:r>
+      <w:proofErr w:type="spellEnd"/>
       <w:r>
         <w:t>: the path to the SBML model specification file</w:t>
       </w:r>
@@ -3675,11 +4135,19 @@
         </w:numPr>
         <w:jc w:val="both"/>
       </w:pPr>
+      <w:proofErr w:type="spellStart"/>
       <w:r>
         <w:rPr>
           <w:i/>
         </w:rPr>
-        <w:t xml:space="preserve">computeSS:  </w:t>
+        <w:t>computeSS</w:t>
+      </w:r>
+      <w:proofErr w:type="spellEnd"/>
+      <w:r>
+        <w:rPr>
+          <w:i/>
+        </w:rPr>
+        <w:t xml:space="preserve">:  </w:t>
       </w:r>
       <w:r>
         <w:t>this argument is optional and can have only one of the values “Y0”, “V0”, “BOTH”, or “NONE”.</w:t>
@@ -3841,12 +4309,14 @@
       <w:r>
         <w:t xml:space="preserve">running </w:t>
       </w:r>
+      <w:proofErr w:type="spellStart"/>
       <w:r>
         <w:rPr>
           <w:rFonts w:ascii="Courier" w:hAnsi="Courier"/>
         </w:rPr>
         <w:t>generateLNA</w:t>
       </w:r>
+      <w:proofErr w:type="spellEnd"/>
       <w:r>
         <w:t xml:space="preserve">, a </w:t>
       </w:r>
@@ -3871,11 +4341,19 @@
       <w:r>
         <w:t xml:space="preserve"> subdirectory.  The module is named </w:t>
       </w:r>
+      <w:proofErr w:type="spellStart"/>
       <w:r>
         <w:rPr>
           <w:i/>
         </w:rPr>
-        <w:t xml:space="preserve">modelLNA, </w:t>
+        <w:t>modelLNA</w:t>
+      </w:r>
+      <w:proofErr w:type="spellEnd"/>
+      <w:r>
+        <w:rPr>
+          <w:i/>
+        </w:rPr>
+        <w:t xml:space="preserve">, </w:t>
       </w:r>
       <w:r>
         <w:t xml:space="preserve">where model is replaced by the name of the model specified.  The module can be imported using </w:t>
@@ -3895,12 +4373,14 @@
       <w:r>
         <w:t xml:space="preserve"> module path.  To add this directory to the module path either modify the value of </w:t>
       </w:r>
+      <w:proofErr w:type="spellStart"/>
       <w:r>
         <w:rPr>
           <w:rFonts w:ascii="Courier" w:hAnsi="Courier"/>
         </w:rPr>
         <w:t>sys.path</w:t>
       </w:r>
+      <w:proofErr w:type="spellEnd"/>
       <w:r>
         <w:t xml:space="preserve"> or add the modules directory to the PYTHONPATH environmental variable. </w:t>
       </w:r>
@@ -3934,6 +4414,7 @@
       <w:r>
         <w:t xml:space="preserve">If CVODES or Blitz++ are not installed in a standard location (e.g. due to lack of administrator permissions), then custom include and/or library paths can be provided by specifying two additional arguments to </w:t>
       </w:r>
+      <w:proofErr w:type="spellStart"/>
       <w:r>
         <w:rPr>
           <w:rFonts w:ascii="Courier" w:hAnsi="Courier"/>
@@ -3946,6 +4427,7 @@
         </w:rPr>
         <w:t>LNA</w:t>
       </w:r>
+      <w:proofErr w:type="spellEnd"/>
       <w:r>
         <w:rPr>
           <w:rFonts w:ascii="Courier" w:hAnsi="Courier"/>
@@ -3965,17 +4447,33 @@
           <w:rFonts w:ascii="Cambria" w:hAnsi="Cambria"/>
         </w:rPr>
       </w:pPr>
+      <w:proofErr w:type="spellStart"/>
       <w:r>
         <w:rPr>
           <w:rFonts w:ascii="Courier" w:hAnsi="Courier"/>
         </w:rPr>
-        <w:t xml:space="preserve">include_dirs: </w:t>
-      </w:r>
+        <w:t>include_dirs</w:t>
+      </w:r>
+      <w:proofErr w:type="spellEnd"/>
+      <w:r>
+        <w:rPr>
+          <w:rFonts w:ascii="Courier" w:hAnsi="Courier"/>
+        </w:rPr>
+        <w:t xml:space="preserve">: </w:t>
+      </w:r>
+      <w:proofErr w:type="gramStart"/>
       <w:r>
         <w:rPr>
           <w:rFonts w:ascii="Cambria" w:hAnsi="Cambria"/>
         </w:rPr>
-        <w:t>a Python list of directories to be searched for header files, specified as a list of strings.</w:t>
+        <w:t>a</w:t>
+      </w:r>
+      <w:proofErr w:type="gramEnd"/>
+      <w:r>
+        <w:rPr>
+          <w:rFonts w:ascii="Cambria" w:hAnsi="Cambria"/>
+        </w:rPr>
+        <w:t xml:space="preserve"> Python list of directories to be searched for header files, specified as a list of strings.</w:t>
       </w:r>
     </w:p>
     <w:p>
@@ -3990,22 +4488,38 @@
           <w:rFonts w:ascii="Cambria" w:hAnsi="Cambria"/>
         </w:rPr>
       </w:pPr>
+      <w:proofErr w:type="spellStart"/>
       <w:r>
         <w:rPr>
           <w:rFonts w:ascii="Courier" w:hAnsi="Courier"/>
         </w:rPr>
-        <w:t xml:space="preserve">lib_dirs: </w:t>
-      </w:r>
+        <w:t>lib_dirs</w:t>
+      </w:r>
+      <w:proofErr w:type="spellEnd"/>
+      <w:r>
+        <w:rPr>
+          <w:rFonts w:ascii="Courier" w:hAnsi="Courier"/>
+        </w:rPr>
+        <w:t xml:space="preserve">: </w:t>
+      </w:r>
+      <w:proofErr w:type="gramStart"/>
       <w:r>
         <w:rPr>
           <w:rFonts w:ascii="Cambria" w:hAnsi="Cambria"/>
         </w:rPr>
-        <w:t xml:space="preserve">a </w:t>
-      </w:r>
+        <w:t>a</w:t>
+      </w:r>
+      <w:proofErr w:type="gramEnd"/>
       <w:r>
         <w:rPr>
           <w:rFonts w:ascii="Cambria" w:hAnsi="Cambria"/>
         </w:rPr>
+        <w:t xml:space="preserve"> </w:t>
+      </w:r>
+      <w:r>
+        <w:rPr>
+          <w:rFonts w:ascii="Cambria" w:hAnsi="Cambria"/>
+        </w:rPr>
         <w:t>P</w:t>
       </w:r>
       <w:r>
@@ -4061,7 +4575,23 @@
         <w:t>LNA</w:t>
       </w:r>
       <w:r>
-        <w:t xml:space="preserve"> function in the module.  For example if the model is called ‘myModel’ then the generated module is called ‘myModelLNA’ and the </w:t>
+        <w:t xml:space="preserve"> function in the module.  For example if the model is called ‘</w:t>
+      </w:r>
+      <w:proofErr w:type="spellStart"/>
+      <w:r>
+        <w:t>myModel</w:t>
+      </w:r>
+      <w:proofErr w:type="spellEnd"/>
+      <w:r>
+        <w:t>’ then the generated module is called ‘</w:t>
+      </w:r>
+      <w:proofErr w:type="spellStart"/>
+      <w:r>
+        <w:t>myModelLNA</w:t>
+      </w:r>
+      <w:proofErr w:type="spellEnd"/>
+      <w:r>
+        <w:t xml:space="preserve">’ and the </w:t>
       </w:r>
       <w:r>
         <w:rPr>
@@ -4095,7 +4625,21 @@
         <w:rPr>
           <w:rFonts w:ascii="Courier" w:hAnsi="Courier"/>
         </w:rPr>
-        <w:t>from myModelLNA import LNA</w:t>
+        <w:t xml:space="preserve">from </w:t>
+      </w:r>
+      <w:proofErr w:type="spellStart"/>
+      <w:r>
+        <w:rPr>
+          <w:rFonts w:ascii="Courier" w:hAnsi="Courier"/>
+        </w:rPr>
+        <w:t>myModelLNA</w:t>
+      </w:r>
+      <w:proofErr w:type="spellEnd"/>
+      <w:r>
+        <w:rPr>
+          <w:rFonts w:ascii="Courier" w:hAnsi="Courier"/>
+        </w:rPr>
+        <w:t xml:space="preserve"> import LNA</w:t>
       </w:r>
       <w:r>
         <w:rPr>
@@ -4196,12 +4740,14 @@
         </w:numPr>
         <w:jc w:val="both"/>
       </w:pPr>
+      <w:proofErr w:type="spellStart"/>
       <w:r>
         <w:rPr>
           <w:b/>
         </w:rPr>
         <w:t>obsVar</w:t>
       </w:r>
+      <w:proofErr w:type="spellEnd"/>
       <w:r>
         <w:rPr>
           <w:b/>
@@ -4236,6 +4782,7 @@
         </w:numPr>
         <w:jc w:val="both"/>
       </w:pPr>
+      <w:proofErr w:type="spellStart"/>
       <w:r>
         <w:rPr>
           <w:b/>
@@ -4248,6 +4795,7 @@
         </w:rPr>
         <w:t>err</w:t>
       </w:r>
+      <w:proofErr w:type="spellEnd"/>
       <w:r>
         <w:rPr>
           <w:b/>
@@ -4288,12 +4836,14 @@
       <w:r>
         <w:t xml:space="preserve">the initial conditions for the MRE. If initial conditions are not specified, but were computed using the </w:t>
       </w:r>
+      <w:proofErr w:type="spellStart"/>
       <w:r>
         <w:rPr>
           <w:i/>
         </w:rPr>
         <w:t>computeSS</w:t>
       </w:r>
+      <w:proofErr w:type="spellEnd"/>
       <w:r>
         <w:t xml:space="preserve"> flag at the time of the module creation, then the steady state values are implicitly used. If the initial conditions were not computed when generating the module, then an error occurs if no initial conditions are specified.  </w:t>
       </w:r>
@@ -4322,12 +4872,14 @@
       <w:r>
         <w:t xml:space="preserve">For convenience, the function </w:t>
       </w:r>
+      <w:proofErr w:type="spellStart"/>
       <w:r>
         <w:rPr>
           <w:rFonts w:ascii="Courier" w:hAnsi="Courier"/>
         </w:rPr>
         <w:t>toLinear</w:t>
       </w:r>
+      <w:proofErr w:type="spellEnd"/>
       <w:r>
         <w:t xml:space="preserve"> is provided in the LNA module, which converts a symmetric covariance matrix into a column-major-ordered vector.</w:t>
       </w:r>
@@ -4349,12 +4901,14 @@
       <w:r>
         <w:t xml:space="preserve"> initial conditions are not specified, but were computed using the </w:t>
       </w:r>
+      <w:proofErr w:type="spellStart"/>
       <w:r>
         <w:rPr>
           <w:rFonts w:ascii="Courier" w:hAnsi="Courier"/>
         </w:rPr>
         <w:t>computeSS</w:t>
       </w:r>
+      <w:proofErr w:type="spellEnd"/>
       <w:r>
         <w:t xml:space="preserve"> flag at the time of the module creation, then the steady state values are </w:t>
       </w:r>
@@ -4380,14 +4934,30 @@
         </w:numPr>
         <w:jc w:val="both"/>
       </w:pPr>
-      <w:r>
-        <w:rPr>
-          <w:b/>
-        </w:rPr>
-        <w:t>computeSens (optional):</w:t>
-      </w:r>
-      <w:r>
-        <w:t xml:space="preserve"> a Boolean variable indicating whether the first order sensitivities should be computed.  By default no first order sensitivities are computed.</w:t>
+      <w:proofErr w:type="spellStart"/>
+      <w:r>
+        <w:rPr>
+          <w:b/>
+        </w:rPr>
+        <w:t>computeSens</w:t>
+      </w:r>
+      <w:proofErr w:type="spellEnd"/>
+      <w:r>
+        <w:rPr>
+          <w:b/>
+        </w:rPr>
+        <w:t xml:space="preserve"> (optional):</w:t>
+      </w:r>
+      <w:r>
+        <w:t xml:space="preserve"> </w:t>
+      </w:r>
+      <w:proofErr w:type="gramStart"/>
+      <w:r>
+        <w:t>a</w:t>
+      </w:r>
+      <w:proofErr w:type="gramEnd"/>
+      <w:r>
+        <w:t xml:space="preserve"> Boolean variable indicating whether the first order sensitivities should be computed.  By default no first order sensitivities are computed.</w:t>
       </w:r>
     </w:p>
     <w:p>
@@ -4462,12 +5032,14 @@
       <w:r>
         <w:t>In the following N is the number of observed variables (</w:t>
       </w:r>
+      <w:proofErr w:type="spellStart"/>
       <w:r>
         <w:rPr>
           <w:b/>
         </w:rPr>
         <w:t>obsVar</w:t>
       </w:r>
+      <w:proofErr w:type="spellEnd"/>
       <w:r>
         <w:t xml:space="preserve">), T is the number of time points specified by </w:t>
       </w:r>
@@ -4515,7 +5087,23 @@
         <w:t>MRE:</w:t>
       </w:r>
       <w:r>
-        <w:t xml:space="preserve"> an NxT matrix corresponding to the solution of the macroscopic rate equation for all observed variables.  </w:t>
+        <w:t xml:space="preserve"> </w:t>
+      </w:r>
+      <w:proofErr w:type="gramStart"/>
+      <w:r>
+        <w:t>an</w:t>
+      </w:r>
+      <w:proofErr w:type="gramEnd"/>
+      <w:r>
+        <w:t xml:space="preserve"> </w:t>
+      </w:r>
+      <w:proofErr w:type="spellStart"/>
+      <w:r>
+        <w:t>NxT</w:t>
+      </w:r>
+      <w:proofErr w:type="spellEnd"/>
+      <w:r>
+        <w:t xml:space="preserve"> matrix corresponding to the solution of the macroscopic rate equation for all observed variables.  </w:t>
       </w:r>
     </w:p>
     <w:p>
@@ -4534,7 +5122,23 @@
         <w:t>Sigma:</w:t>
       </w:r>
       <w:r>
-        <w:t xml:space="preserve"> an NxNxT array corresponding to the temporal cross-covariance of all observed species at all time points. </w:t>
+        <w:t xml:space="preserve"> </w:t>
+      </w:r>
+      <w:proofErr w:type="gramStart"/>
+      <w:r>
+        <w:t>an</w:t>
+      </w:r>
+      <w:proofErr w:type="gramEnd"/>
+      <w:r>
+        <w:t xml:space="preserve"> </w:t>
+      </w:r>
+      <w:proofErr w:type="spellStart"/>
+      <w:r>
+        <w:t>NxNxT</w:t>
+      </w:r>
+      <w:proofErr w:type="spellEnd"/>
+      <w:r>
+        <w:t xml:space="preserve"> array corresponding to the temporal cross-covariance of all observed species at all time points. </w:t>
       </w:r>
     </w:p>
     <w:p>
@@ -4549,18 +5153,34 @@
           <w:b/>
         </w:rPr>
       </w:pPr>
-      <w:r>
-        <w:rPr>
-          <w:b/>
-        </w:rPr>
-        <w:t>dMRE (</w:t>
-      </w:r>
-      <w:r>
-        <w:rPr>
-          <w:b/>
-        </w:rPr>
-        <w:t>if computeSens</w:t>
-      </w:r>
+      <w:proofErr w:type="spellStart"/>
+      <w:r>
+        <w:rPr>
+          <w:b/>
+        </w:rPr>
+        <w:t>dMRE</w:t>
+      </w:r>
+      <w:proofErr w:type="spellEnd"/>
+      <w:r>
+        <w:rPr>
+          <w:b/>
+        </w:rPr>
+        <w:t xml:space="preserve"> (</w:t>
+      </w:r>
+      <w:r>
+        <w:rPr>
+          <w:b/>
+        </w:rPr>
+        <w:t xml:space="preserve">if </w:t>
+      </w:r>
+      <w:proofErr w:type="spellStart"/>
+      <w:r>
+        <w:rPr>
+          <w:b/>
+        </w:rPr>
+        <w:t>computeSens</w:t>
+      </w:r>
+      <w:proofErr w:type="spellEnd"/>
       <w:r>
         <w:rPr>
           <w:b/>
@@ -4573,8 +5193,21 @@
         </w:rPr>
         <w:t xml:space="preserve">: </w:t>
       </w:r>
-      <w:r>
-        <w:t>an NxTxd array corresponding to the first order sensitivities of the MRE to each of the model parameters over all time points. The sensitivities are ordered such that the first sensitivities are of the MRE with respect to the model parameters, followed by sensitivities with respect to the initial conditions of each species.</w:t>
+      <w:proofErr w:type="gramStart"/>
+      <w:r>
+        <w:t>an</w:t>
+      </w:r>
+      <w:proofErr w:type="gramEnd"/>
+      <w:r>
+        <w:t xml:space="preserve"> </w:t>
+      </w:r>
+      <w:proofErr w:type="spellStart"/>
+      <w:r>
+        <w:t>NxTxd</w:t>
+      </w:r>
+      <w:proofErr w:type="spellEnd"/>
+      <w:r>
+        <w:t xml:space="preserve"> array corresponding to the first order sensitivities of the MRE to each of the model parameters over all time points. The sensitivities are ordered such that the first sensitivities are of the MRE with respect to the model parameters, followed by sensitivities with respect to the initial conditions of each species.</w:t>
       </w:r>
     </w:p>
     <w:p>
@@ -4589,14 +5222,57 @@
           <w:b/>
         </w:rPr>
       </w:pPr>
-      <w:r>
-        <w:rPr>
-          <w:b/>
-        </w:rPr>
-        <w:t xml:space="preserve">dSigma (if computeSens): </w:t>
-      </w:r>
-      <w:r>
-        <w:t>an NxNxTxd array corresponding to the first order sensitivities of the temporal cross-covariance matrix at all timepoints for the observed species.</w:t>
+      <w:proofErr w:type="spellStart"/>
+      <w:r>
+        <w:rPr>
+          <w:b/>
+        </w:rPr>
+        <w:t>dSigma</w:t>
+      </w:r>
+      <w:proofErr w:type="spellEnd"/>
+      <w:r>
+        <w:rPr>
+          <w:b/>
+        </w:rPr>
+        <w:t xml:space="preserve"> (if </w:t>
+      </w:r>
+      <w:proofErr w:type="spellStart"/>
+      <w:r>
+        <w:rPr>
+          <w:b/>
+        </w:rPr>
+        <w:t>computeSens</w:t>
+      </w:r>
+      <w:proofErr w:type="spellEnd"/>
+      <w:r>
+        <w:rPr>
+          <w:b/>
+        </w:rPr>
+        <w:t xml:space="preserve">): </w:t>
+      </w:r>
+      <w:proofErr w:type="gramStart"/>
+      <w:r>
+        <w:t>an</w:t>
+      </w:r>
+      <w:proofErr w:type="gramEnd"/>
+      <w:r>
+        <w:t xml:space="preserve"> </w:t>
+      </w:r>
+      <w:proofErr w:type="spellStart"/>
+      <w:r>
+        <w:t>NxNxTxd</w:t>
+      </w:r>
+      <w:proofErr w:type="spellEnd"/>
+      <w:r>
+        <w:t xml:space="preserve"> array corresponding to the first order sensitivities of the temporal cross-covariance matrix at all </w:t>
+      </w:r>
+      <w:proofErr w:type="spellStart"/>
+      <w:r>
+        <w:t>timepoints</w:t>
+      </w:r>
+      <w:proofErr w:type="spellEnd"/>
+      <w:r>
+        <w:t xml:space="preserve"> for the observed species.</w:t>
       </w:r>
       <w:r>
         <w:t xml:space="preserve"> </w:t>
@@ -4623,8 +5299,29 @@
         </w:rPr>
         <w:t xml:space="preserve">d2MRE (if computeSens2): </w:t>
       </w:r>
-      <w:r>
-        <w:t>an NxTxdxd array corresponding to the second order sensitivities of the MRE at all timepoints for the observed species.</w:t>
+      <w:proofErr w:type="gramStart"/>
+      <w:r>
+        <w:t>an</w:t>
+      </w:r>
+      <w:proofErr w:type="gramEnd"/>
+      <w:r>
+        <w:t xml:space="preserve"> </w:t>
+      </w:r>
+      <w:proofErr w:type="spellStart"/>
+      <w:r>
+        <w:t>NxTxdxd</w:t>
+      </w:r>
+      <w:proofErr w:type="spellEnd"/>
+      <w:r>
+        <w:t xml:space="preserve"> array corresponding to the second order sensitivities of the MRE at all </w:t>
+      </w:r>
+      <w:proofErr w:type="spellStart"/>
+      <w:r>
+        <w:t>timepoints</w:t>
+      </w:r>
+      <w:proofErr w:type="spellEnd"/>
+      <w:r>
+        <w:t xml:space="preserve"> for the observed species.</w:t>
       </w:r>
       <w:r>
         <w:t xml:space="preserve"> </w:t>
@@ -4651,12 +5348,33 @@
         </w:rPr>
         <w:t xml:space="preserve">d2Sigma (if computeSens2): </w:t>
       </w:r>
-      <w:r>
-        <w:t>an NxNxTxdxd array corresponding to the second order sensitivities of the temporal cross-covariance matrix at all timepoints for the observed species.</w:t>
-      </w:r>
+      <w:proofErr w:type="gramStart"/>
+      <w:r>
+        <w:t>an</w:t>
+      </w:r>
+      <w:proofErr w:type="gramEnd"/>
       <w:r>
         <w:t xml:space="preserve"> </w:t>
       </w:r>
+      <w:proofErr w:type="spellStart"/>
+      <w:r>
+        <w:t>NxNxTxdxd</w:t>
+      </w:r>
+      <w:proofErr w:type="spellEnd"/>
+      <w:r>
+        <w:t xml:space="preserve"> array corresponding to the second order sensitivities of the temporal cross-covariance matrix at all </w:t>
+      </w:r>
+      <w:proofErr w:type="spellStart"/>
+      <w:r>
+        <w:t>timepoints</w:t>
+      </w:r>
+      <w:proofErr w:type="spellEnd"/>
+      <w:r>
+        <w:t xml:space="preserve"> for the observed species.</w:t>
+      </w:r>
+      <w:r>
+        <w:t xml:space="preserve"> </w:t>
+      </w:r>
       <w:r>
         <w:t>The sensitivities are ordered such that the first sensitivities are of the MRE with respect to the model parameters, followed by sensitivities with respect to the initial conditions of each species.</w:t>
       </w:r>
@@ -4781,7 +5499,39 @@
         <w:t>F</w:t>
       </w:r>
       <w:r>
-        <w:t xml:space="preserve"> = [k_m, g_m*m, k_p*m, g_p*p]</w:t>
+        <w:t xml:space="preserve"> = [</w:t>
+      </w:r>
+      <w:proofErr w:type="spellStart"/>
+      <w:r>
+        <w:t>k_m</w:t>
+      </w:r>
+      <w:proofErr w:type="spellEnd"/>
+      <w:r>
+        <w:t xml:space="preserve">, </w:t>
+      </w:r>
+      <w:proofErr w:type="spellStart"/>
+      <w:r>
+        <w:t>g_m</w:t>
+      </w:r>
+      <w:proofErr w:type="spellEnd"/>
+      <w:r>
+        <w:t xml:space="preserve">*m, </w:t>
+      </w:r>
+      <w:proofErr w:type="spellStart"/>
+      <w:r>
+        <w:t>k_p</w:t>
+      </w:r>
+      <w:proofErr w:type="spellEnd"/>
+      <w:r>
+        <w:t xml:space="preserve">*m, </w:t>
+      </w:r>
+      <w:proofErr w:type="spellStart"/>
+      <w:r>
+        <w:t>g_p</w:t>
+      </w:r>
+      <w:proofErr w:type="spellEnd"/>
+      <w:r>
+        <w:t>*p]</w:t>
       </w:r>
     </w:p>
     <w:p>
@@ -4801,12 +5551,14 @@
       <w:pPr>
         <w:jc w:val="both"/>
       </w:pPr>
+      <w:proofErr w:type="spellStart"/>
       <w:r>
         <w:rPr>
           <w:b/>
         </w:rPr>
         <w:t>k_m</w:t>
       </w:r>
+      <w:proofErr w:type="spellEnd"/>
       <w:r>
         <w:t>:  production rate of mRNA</w:t>
       </w:r>
@@ -4815,12 +5567,14 @@
       <w:pPr>
         <w:jc w:val="both"/>
       </w:pPr>
+      <w:proofErr w:type="spellStart"/>
       <w:r>
         <w:rPr>
           <w:b/>
         </w:rPr>
         <w:t>k_p</w:t>
       </w:r>
+      <w:proofErr w:type="spellEnd"/>
       <w:r>
         <w:t>:</w:t>
       </w:r>
@@ -4832,12 +5586,14 @@
       <w:pPr>
         <w:jc w:val="both"/>
       </w:pPr>
+      <w:proofErr w:type="spellStart"/>
       <w:r>
         <w:rPr>
           <w:b/>
         </w:rPr>
         <w:t>g_m</w:t>
       </w:r>
+      <w:proofErr w:type="spellEnd"/>
       <w:r>
         <w:t>: degradation rate of mRNA</w:t>
       </w:r>
@@ -4846,12 +5602,14 @@
       <w:pPr>
         <w:jc w:val="both"/>
       </w:pPr>
+      <w:proofErr w:type="spellStart"/>
       <w:r>
         <w:rPr>
           <w:b/>
         </w:rPr>
         <w:t>g_p</w:t>
       </w:r>
+      <w:proofErr w:type="spellEnd"/>
       <w:r>
         <w:t>: degradation rate of protein</w:t>
       </w:r>
@@ -4868,11 +5626,21 @@
       <w:r>
         <w:t xml:space="preserve">A </w:t>
       </w:r>
+      <w:proofErr w:type="spellStart"/>
       <w:r>
         <w:t>Matlab</w:t>
       </w:r>
-      <w:r>
-        <w:t xml:space="preserve"> implementation of this model, along with code to perform simulations and generate plots for the output is included in the script ‘models/BirthDeath.m’, and a </w:t>
+      <w:proofErr w:type="spellEnd"/>
+      <w:r>
+        <w:t xml:space="preserve"> implementation of this model, along with code to perform simulations and generate plots for the output is included in the script ‘models/</w:t>
+      </w:r>
+      <w:proofErr w:type="spellStart"/>
+      <w:r>
+        <w:t>BirthDeath.m</w:t>
+      </w:r>
+      <w:proofErr w:type="spellEnd"/>
+      <w:r>
+        <w:t xml:space="preserve">’, and a </w:t>
       </w:r>
       <w:r>
         <w:t>Python</w:t>
@@ -4909,111 +5677,163 @@
     </w:p>
     <w:p>
       <w:r>
-        <w:t>It is possible to manually specify the components necessary for the computation of the linear noise approximation instead of deriving them from a supplied SBML file. For both Matlab and Python, the following components need to specified:</w:t>
+        <w:t xml:space="preserve">It is possible to manually specify the components necessary for the computation of the linear noise approximation instead of deriving them from a supplied SBML file. For both </w:t>
+      </w:r>
+      <w:proofErr w:type="spellStart"/>
+      <w:r>
+        <w:t>Matlab</w:t>
+      </w:r>
+      <w:proofErr w:type="spellEnd"/>
+      <w:r>
+        <w:t xml:space="preserve"> and Python, the following components need to specified:</w:t>
+      </w:r>
+    </w:p>
+    <w:p>
+      <w:pPr>
+        <w:pStyle w:val="Heading3"/>
+      </w:pPr>
+      <w:r>
+        <w:t>State variables</w:t>
+      </w:r>
+    </w:p>
+    <w:p>
+      <w:pPr>
+        <w:pStyle w:val="ListParagraph"/>
+      </w:pPr>
+      <w:r>
+        <w:t>These are the species in the chemical reaction network, e.g. mRNA or proteins.</w:t>
+      </w:r>
+    </w:p>
+    <w:p>
+      <w:pPr>
+        <w:pStyle w:val="Heading3"/>
+      </w:pPr>
+      <w:r>
+        <w:t>Stoichiometric matrix</w:t>
+      </w:r>
+    </w:p>
+    <w:p>
+      <w:pPr>
+        <w:pStyle w:val="ListParagraph"/>
+      </w:pPr>
+      <w:r>
+        <w:t xml:space="preserve">This is the N by M matrix of stoichiometric coefficients describing the chemical reaction network, where N is the number of species and M is the number of reactions.  Thus entry </w:t>
+      </w:r>
+      <w:r>
+        <w:rPr>
+          <w:i/>
+        </w:rPr>
+        <w:t>(</w:t>
+      </w:r>
+      <w:proofErr w:type="spellStart"/>
+      <w:proofErr w:type="gramStart"/>
+      <w:r>
+        <w:rPr>
+          <w:i/>
+        </w:rPr>
+        <w:t>i,j</w:t>
+      </w:r>
+      <w:proofErr w:type="spellEnd"/>
+      <w:proofErr w:type="gramEnd"/>
+      <w:r>
+        <w:rPr>
+          <w:i/>
+        </w:rPr>
+        <w:t>)</w:t>
+      </w:r>
+      <w:r>
+        <w:t xml:space="preserve"> corresponds to the net change in the number of molecules of species </w:t>
+      </w:r>
+      <w:proofErr w:type="spellStart"/>
+      <w:r>
+        <w:rPr>
+          <w:i/>
+        </w:rPr>
+        <w:t>i</w:t>
+      </w:r>
+      <w:proofErr w:type="spellEnd"/>
+      <w:r>
+        <w:t xml:space="preserve">, due to the firing of reaction </w:t>
+      </w:r>
+      <w:r>
+        <w:rPr>
+          <w:i/>
+        </w:rPr>
+        <w:t>j</w:t>
+      </w:r>
+      <w:r>
+        <w:t>.</w:t>
+      </w:r>
+    </w:p>
+    <w:p>
+      <w:pPr>
+        <w:pStyle w:val="Heading3"/>
+      </w:pPr>
+      <w:r>
+        <w:t>Reaction fluxes</w:t>
+      </w:r>
+    </w:p>
+    <w:p>
+      <w:pPr>
+        <w:ind w:left="720"/>
+      </w:pPr>
+      <w:r>
+        <w:t xml:space="preserve">This is a vector function of length M, describing the rate of each reaction as a function of the current state of the system, the kinetic constants, and potentially with explicit time dependence. </w:t>
+      </w:r>
+      <w:r>
+        <w:t>By entering the reaction fluxes manually (i.e. not from SBML), custom propensity functions can be specified.</w:t>
+      </w:r>
+    </w:p>
+    <w:p>
+      <w:pPr>
+        <w:pStyle w:val="Heading3"/>
+      </w:pPr>
+      <w:r>
+        <w:t>Model parameters</w:t>
+      </w:r>
+    </w:p>
+    <w:p>
+      <w:pPr>
+        <w:pStyle w:val="ListParagraph"/>
+      </w:pPr>
+      <w:r>
+        <w:t>The model parameters are the set of model-specific constants that influence the reaction rates.  Sensitivities of the mean and temporal cross-covariance matrices are computed with respect to the model parameters.</w:t>
       </w:r>
     </w:p>
     <w:p/>
     <w:p>
-      <w:pPr>
-        <w:pStyle w:val="Heading3"/>
-      </w:pPr>
-      <w:r>
-        <w:t>State variables</w:t>
-      </w:r>
-    </w:p>
-    <w:p>
-      <w:pPr>
-        <w:pStyle w:val="ListParagraph"/>
-      </w:pPr>
-      <w:r>
-        <w:t>These are the species in the chemical reaction network, e.g. mRNA or proteins.</w:t>
-      </w:r>
-    </w:p>
-    <w:p>
-      <w:pPr>
-        <w:pStyle w:val="Heading3"/>
-      </w:pPr>
-      <w:r>
-        <w:t>Stoichiometric matrix</w:t>
-      </w:r>
-    </w:p>
-    <w:p>
-      <w:pPr>
-        <w:pStyle w:val="ListParagraph"/>
-      </w:pPr>
-      <w:r>
-        <w:t xml:space="preserve">This is the N by M matrix of stoichiometric coefficients describing the chemical reaction network, where N is the number of species and M is the number of reactions.  Thus entry </w:t>
-      </w:r>
-      <w:r>
-        <w:rPr>
-          <w:i/>
-        </w:rPr>
-        <w:t>(i,j)</w:t>
-      </w:r>
-      <w:r>
-        <w:t xml:space="preserve"> corresponds to the net change in the number of molecules of species </w:t>
-      </w:r>
-      <w:r>
-        <w:rPr>
-          <w:i/>
-        </w:rPr>
-        <w:t>i</w:t>
-      </w:r>
-      <w:r>
-        <w:t xml:space="preserve">, due to the firing of reaction </w:t>
-      </w:r>
-      <w:r>
-        <w:rPr>
-          <w:i/>
-        </w:rPr>
-        <w:t>j</w:t>
-      </w:r>
-      <w:r>
-        <w:t>.</w:t>
-      </w:r>
-    </w:p>
-    <w:p>
-      <w:pPr>
-        <w:pStyle w:val="Heading3"/>
-      </w:pPr>
-      <w:r>
-        <w:t>Reaction fluxes</w:t>
-      </w:r>
-    </w:p>
-    <w:p>
-      <w:pPr>
-        <w:ind w:left="720"/>
-      </w:pPr>
-      <w:r>
-        <w:t xml:space="preserve">This is a vector function of length M, describing the rate of each reaction as a function of the current state of the system, the kinetic constants, and potentially with explicit time dependence. </w:t>
-      </w:r>
-      <w:r>
-        <w:t>By entering the reaction fluxes manually (i.e. not from SBML), custom propensity functions can be specified.</w:t>
-      </w:r>
-    </w:p>
-    <w:p>
-      <w:pPr>
-        <w:pStyle w:val="Heading3"/>
-      </w:pPr>
-      <w:r>
-        <w:t>Model parameters</w:t>
-      </w:r>
-    </w:p>
-    <w:p>
-      <w:pPr>
-        <w:pStyle w:val="ListParagraph"/>
-      </w:pPr>
-      <w:r>
-        <w:t>The model parameters are the set of model-specific constants that influence the reaction rates.  Sensitivities of the mean and temporal cross-covariance matrices are computed with respect to the model parameters.</w:t>
-      </w:r>
-    </w:p>
-    <w:p/>
+      <w:r>
+        <w:t>Below we show how to specify the model components manually</w:t>
+      </w:r>
+      <w:r>
+        <w:t xml:space="preserve">, in both </w:t>
+      </w:r>
+      <w:proofErr w:type="spellStart"/>
+      <w:r>
+        <w:t>Matlab</w:t>
+      </w:r>
+      <w:proofErr w:type="spellEnd"/>
+      <w:r>
+        <w:t xml:space="preserve"> and Python,</w:t>
+      </w:r>
+      <w:r>
+        <w:t xml:space="preserve"> using the Birth-d</w:t>
+      </w:r>
+      <w:r>
+        <w:t>eath example from above.</w:t>
+      </w:r>
+    </w:p>
     <w:p>
       <w:pPr>
         <w:pStyle w:val="Heading2"/>
       </w:pPr>
-      <w:r>
-        <w:t xml:space="preserve">Matlab </w:t>
+      <w:proofErr w:type="spellStart"/>
+      <w:r>
+        <w:t>Matlab</w:t>
+      </w:r>
+      <w:proofErr w:type="spellEnd"/>
+      <w:r>
+        <w:t xml:space="preserve"> </w:t>
       </w:r>
     </w:p>
     <w:p>
@@ -5076,16 +5896,58 @@
       <w:pPr>
         <w:ind w:left="720"/>
       </w:pPr>
-      <w:r>
-        <w:t>syms k_m k_p g_m g_p real</w:t>
+      <w:proofErr w:type="spellStart"/>
+      <w:r>
+        <w:t>syms</w:t>
+      </w:r>
+      <w:proofErr w:type="spellEnd"/>
+      <w:r>
+        <w:t xml:space="preserve"> </w:t>
+      </w:r>
+      <w:proofErr w:type="spellStart"/>
+      <w:r>
+        <w:t>k_m</w:t>
+      </w:r>
+      <w:proofErr w:type="spellEnd"/>
+      <w:r>
+        <w:t xml:space="preserve"> </w:t>
+      </w:r>
+      <w:proofErr w:type="spellStart"/>
+      <w:r>
+        <w:t>k_p</w:t>
+      </w:r>
+      <w:proofErr w:type="spellEnd"/>
+      <w:r>
+        <w:t xml:space="preserve"> </w:t>
+      </w:r>
+      <w:proofErr w:type="spellStart"/>
+      <w:r>
+        <w:t>g_m</w:t>
+      </w:r>
+      <w:proofErr w:type="spellEnd"/>
+      <w:r>
+        <w:t xml:space="preserve"> </w:t>
+      </w:r>
+      <w:proofErr w:type="spellStart"/>
+      <w:r>
+        <w:t>g_p</w:t>
+      </w:r>
+      <w:proofErr w:type="spellEnd"/>
+      <w:r>
+        <w:t xml:space="preserve"> real</w:t>
       </w:r>
     </w:p>
     <w:p>
       <w:pPr>
         <w:ind w:left="720"/>
       </w:pPr>
-      <w:r>
-        <w:t>syms m p real</w:t>
+      <w:proofErr w:type="spellStart"/>
+      <w:r>
+        <w:t>syms</w:t>
+      </w:r>
+      <w:proofErr w:type="spellEnd"/>
+      <w:r>
+        <w:t xml:space="preserve"> m p real</w:t>
       </w:r>
     </w:p>
     <w:p>
@@ -5098,7 +5960,17 @@
         <w:ind w:left="720"/>
       </w:pPr>
       <w:r>
-        <w:t>phi     = [m,p]; % state vector</w:t>
+        <w:t>phi     = [</w:t>
+      </w:r>
+      <w:proofErr w:type="spellStart"/>
+      <w:proofErr w:type="gramStart"/>
+      <w:r>
+        <w:t>m,p</w:t>
+      </w:r>
+      <w:proofErr w:type="spellEnd"/>
+      <w:proofErr w:type="gramEnd"/>
+      <w:r>
+        <w:t>]; % state vector</w:t>
       </w:r>
     </w:p>
     <w:p>
@@ -5106,19 +5978,57 @@
         <w:ind w:left="720"/>
       </w:pPr>
       <w:r>
-        <w:t>Theta   = [k_m, k_p, g_m, g_p]; % parameter vector</w:t>
+        <w:t>Theta   = [</w:t>
+      </w:r>
+      <w:proofErr w:type="spellStart"/>
+      <w:r>
+        <w:t>k_m</w:t>
+      </w:r>
+      <w:proofErr w:type="spellEnd"/>
+      <w:r>
+        <w:t xml:space="preserve">, </w:t>
+      </w:r>
+      <w:proofErr w:type="spellStart"/>
+      <w:r>
+        <w:t>k_p</w:t>
+      </w:r>
+      <w:proofErr w:type="spellEnd"/>
+      <w:r>
+        <w:t xml:space="preserve">, </w:t>
+      </w:r>
+      <w:proofErr w:type="spellStart"/>
+      <w:r>
+        <w:t>g_m</w:t>
+      </w:r>
+      <w:proofErr w:type="spellEnd"/>
+      <w:r>
+        <w:t xml:space="preserve">, </w:t>
+      </w:r>
+      <w:proofErr w:type="spellStart"/>
+      <w:r>
+        <w:t>g_p</w:t>
+      </w:r>
+      <w:proofErr w:type="spellEnd"/>
+      <w:r>
+        <w:t>]; % parameter vector</w:t>
       </w:r>
     </w:p>
     <w:p>
       <w:pPr>
         <w:ind w:left="720"/>
       </w:pPr>
-      <w:r>
-        <w:t>npar    = length(Theta); % 4 parameters</w:t>
-      </w:r>
-    </w:p>
-    <w:p/>
-    <w:p/>
+      <w:proofErr w:type="spellStart"/>
+      <w:r>
+        <w:t>npar</w:t>
+      </w:r>
+      <w:proofErr w:type="spellEnd"/>
+      <w:r>
+        <w:t xml:space="preserve">    = length(Theta); </w:t>
+      </w:r>
+      <w:r>
+        <w:t>% 4 parameters</w:t>
+      </w:r>
+    </w:p>
     <w:p/>
     <w:p>
       <w:pPr>
@@ -5155,7 +6065,20 @@
         <w:ind w:firstLine="720"/>
       </w:pPr>
       <w:r>
-        <w:t>f = @(phi,t,Theta) ...</w:t>
+        <w:t>f = @(</w:t>
+      </w:r>
+      <w:proofErr w:type="spellStart"/>
+      <w:proofErr w:type="gramStart"/>
+      <w:r>
+        <w:t>phi,t</w:t>
+      </w:r>
+      <w:proofErr w:type="gramEnd"/>
+      <w:r>
+        <w:t>,Theta</w:t>
+      </w:r>
+      <w:proofErr w:type="spellEnd"/>
+      <w:r>
+        <w:t>) ...</w:t>
       </w:r>
     </w:p>
     <w:p>
@@ -5166,7 +6089,15 @@
         <w:tab/>
       </w:r>
       <w:r>
-        <w:t>[ Theta(1), Theta(3)*phi(1), Theta(2)*phi(1), Theta(4)*phi(2)];</w:t>
+        <w:t xml:space="preserve">[ </w:t>
+      </w:r>
+      <w:proofErr w:type="gramStart"/>
+      <w:r>
+        <w:t>Theta(</w:t>
+      </w:r>
+      <w:proofErr w:type="gramEnd"/>
+      <w:r>
+        <w:t>1), Theta(3)*phi(1), Theta(2)*phi(1), Theta(4)*phi(2)];</w:t>
       </w:r>
     </w:p>
     <w:p/>
@@ -5198,8 +6129,29 @@
       <w:pPr>
         <w:ind w:left="720"/>
       </w:pPr>
-      <w:r>
-        <w:t>addpath('../matlab')</w:t>
+      <w:proofErr w:type="spellStart"/>
+      <w:r>
+        <w:t>addpath</w:t>
+      </w:r>
+      <w:proofErr w:type="spellEnd"/>
+      <w:r>
+        <w:t>(</w:t>
+      </w:r>
+      <w:proofErr w:type="gramStart"/>
+      <w:r>
+        <w:t>'..</w:t>
+      </w:r>
+      <w:proofErr w:type="gramEnd"/>
+      <w:r>
+        <w:t>/</w:t>
+      </w:r>
+      <w:proofErr w:type="spellStart"/>
+      <w:r>
+        <w:t>matlab</w:t>
+      </w:r>
+      <w:proofErr w:type="spellEnd"/>
+      <w:r>
+        <w:t>')</w:t>
       </w:r>
     </w:p>
     <w:p>
@@ -5207,15 +6159,33 @@
         <w:ind w:left="720"/>
       </w:pPr>
       <w:r>
-        <w:t>model = 'BirthDeath';</w:t>
+        <w:t>model = '</w:t>
+      </w:r>
+      <w:proofErr w:type="spellStart"/>
+      <w:r>
+        <w:t>BirthDeath</w:t>
+      </w:r>
+      <w:proofErr w:type="spellEnd"/>
+      <w:r>
+        <w:t>';</w:t>
       </w:r>
     </w:p>
     <w:p>
       <w:pPr>
         <w:ind w:firstLine="720"/>
       </w:pPr>
-      <w:r>
-        <w:t>generateLNAComponents(model, S, f, phi, Theta, 'BOTH')</w:t>
+      <w:proofErr w:type="spellStart"/>
+      <w:proofErr w:type="gramStart"/>
+      <w:r>
+        <w:t>generateLNAComponents</w:t>
+      </w:r>
+      <w:proofErr w:type="spellEnd"/>
+      <w:r>
+        <w:t>(</w:t>
+      </w:r>
+      <w:proofErr w:type="gramEnd"/>
+      <w:r>
+        <w:t>model, S, f, phi, Theta, 'BOTH')</w:t>
       </w:r>
     </w:p>
     <w:p/>
@@ -5233,15 +6203,34 @@
         <w:rPr>
           <w:b/>
         </w:rPr>
-        <w:t>Compile the code and generate the Mex file:</w:t>
+        <w:t xml:space="preserve">Compile the code and generate the </w:t>
+      </w:r>
+      <w:proofErr w:type="spellStart"/>
+      <w:r>
+        <w:rPr>
+          <w:b/>
+        </w:rPr>
+        <w:t>Mex</w:t>
+      </w:r>
+      <w:proofErr w:type="spellEnd"/>
+      <w:r>
+        <w:rPr>
+          <w:b/>
+        </w:rPr>
+        <w:t xml:space="preserve"> file:</w:t>
       </w:r>
     </w:p>
     <w:p>
       <w:pPr>
         <w:ind w:firstLine="720"/>
       </w:pPr>
-      <w:r>
-        <w:t>compileLNA(model);</w:t>
+      <w:proofErr w:type="spellStart"/>
+      <w:r>
+        <w:t>compileLNA</w:t>
+      </w:r>
+      <w:proofErr w:type="spellEnd"/>
+      <w:r>
+        <w:t>(model);</w:t>
       </w:r>
     </w:p>
     <w:p/>
@@ -5275,7 +6264,15 @@
         <w:ind w:left="720"/>
       </w:pPr>
       <w:r>
-        <w:t xml:space="preserve">from sympy </w:t>
+        <w:t xml:space="preserve">from </w:t>
+      </w:r>
+      <w:proofErr w:type="spellStart"/>
+      <w:r>
+        <w:t>sympy</w:t>
+      </w:r>
+      <w:proofErr w:type="spellEnd"/>
+      <w:r>
+        <w:t xml:space="preserve"> </w:t>
       </w:r>
       <w:r>
         <w:t>import</w:t>
@@ -5291,8 +6288,6 @@
       <w:r>
         <w:t>from LNA import *</w:t>
       </w:r>
-      <w:bookmarkStart w:id="23" w:name="_GoBack"/>
-      <w:bookmarkEnd w:id="23"/>
     </w:p>
     <w:p>
       <w:pPr>
@@ -5324,7 +6319,15 @@
         <w:ind w:left="720"/>
       </w:pPr>
       <w:r>
-        <w:t>S = Matrix([[1, -1, 0, 0], [0, 0, -1, 1]])</w:t>
+        <w:t xml:space="preserve">S = </w:t>
+      </w:r>
+      <w:proofErr w:type="gramStart"/>
+      <w:r>
+        <w:t>Matrix(</w:t>
+      </w:r>
+      <w:proofErr w:type="gramEnd"/>
+      <w:r>
+        <w:t>[[1, -1, 0, 0], [0, 0, -1, 1]])</w:t>
       </w:r>
     </w:p>
     <w:p>
@@ -5362,7 +6365,23 @@
         <w:ind w:left="720"/>
       </w:pPr>
       <w:r>
-        <w:t>phi = symbols('m,p', real=True)</w:t>
+        <w:t xml:space="preserve">phi = </w:t>
+      </w:r>
+      <w:proofErr w:type="gramStart"/>
+      <w:r>
+        <w:t>symbols(</w:t>
+      </w:r>
+      <w:proofErr w:type="gramEnd"/>
+      <w:r>
+        <w:t>'</w:t>
+      </w:r>
+      <w:proofErr w:type="spellStart"/>
+      <w:r>
+        <w:t>m,p</w:t>
+      </w:r>
+      <w:proofErr w:type="spellEnd"/>
+      <w:r>
+        <w:t>', real=True)</w:t>
       </w:r>
     </w:p>
     <w:p>
@@ -5383,7 +6402,23 @@
         <w:ind w:left="720"/>
       </w:pPr>
       <w:r>
-        <w:t>Theta = symbols('k_m,k_p,g_m,g_p', real=True)</w:t>
+        <w:t xml:space="preserve">Theta = </w:t>
+      </w:r>
+      <w:proofErr w:type="gramStart"/>
+      <w:r>
+        <w:t>symbols(</w:t>
+      </w:r>
+      <w:proofErr w:type="gramEnd"/>
+      <w:r>
+        <w:t>'</w:t>
+      </w:r>
+      <w:proofErr w:type="spellStart"/>
+      <w:r>
+        <w:t>k_m,k_p,g_m,g_p</w:t>
+      </w:r>
+      <w:proofErr w:type="spellEnd"/>
+      <w:r>
+        <w:t>', real=True)</w:t>
       </w:r>
     </w:p>
     <w:p>
@@ -5425,7 +6460,20 @@
         <w:ind w:left="720"/>
       </w:pPr>
       <w:r>
-        <w:t>f = lambda phi,t,Theta: \</w:t>
+        <w:t xml:space="preserve">f = lambda </w:t>
+      </w:r>
+      <w:proofErr w:type="spellStart"/>
+      <w:proofErr w:type="gramStart"/>
+      <w:r>
+        <w:t>phi,t</w:t>
+      </w:r>
+      <w:proofErr w:type="gramEnd"/>
+      <w:r>
+        <w:t>,Theta</w:t>
+      </w:r>
+      <w:proofErr w:type="spellEnd"/>
+      <w:r>
+        <w:t>: \</w:t>
       </w:r>
     </w:p>
     <w:p>
@@ -5433,7 +6481,15 @@
         <w:ind w:left="720" w:firstLine="720"/>
       </w:pPr>
       <w:r>
-        <w:t>[Theta[0], Theta[2]*phi[0], Theta[1]*phi[0], Theta[3]*phi[1]]</w:t>
+        <w:t>[</w:t>
+      </w:r>
+      <w:proofErr w:type="gramStart"/>
+      <w:r>
+        <w:t>Theta[</w:t>
+      </w:r>
+      <w:proofErr w:type="gramEnd"/>
+      <w:r>
+        <w:t>0], Theta[2]*phi[0], Theta[1]*phi[0], Theta[3]*phi[1]]</w:t>
       </w:r>
     </w:p>
     <w:p/>
@@ -5459,16 +6515,63 @@
       <w:pPr>
         <w:ind w:left="720"/>
       </w:pPr>
-      <w:r>
-        <w:t>tups = generateLNAComponents(model, S, fHandle, species, parameters, computeSS)</w:t>
+      <w:proofErr w:type="spellStart"/>
+      <w:r>
+        <w:t>tups</w:t>
+      </w:r>
+      <w:proofErr w:type="spellEnd"/>
+      <w:r>
+        <w:t xml:space="preserve"> = </w:t>
+      </w:r>
+      <w:proofErr w:type="spellStart"/>
+      <w:proofErr w:type="gramStart"/>
+      <w:r>
+        <w:t>generateLNAComponents</w:t>
+      </w:r>
+      <w:proofErr w:type="spellEnd"/>
+      <w:r>
+        <w:t>(</w:t>
+      </w:r>
+      <w:proofErr w:type="gramEnd"/>
+      <w:r>
+        <w:t xml:space="preserve">model, S, </w:t>
+      </w:r>
+      <w:proofErr w:type="spellStart"/>
+      <w:r>
+        <w:t>fHandle</w:t>
+      </w:r>
+      <w:proofErr w:type="spellEnd"/>
+      <w:r>
+        <w:t xml:space="preserve">, species, parameters, </w:t>
+      </w:r>
+      <w:proofErr w:type="spellStart"/>
+      <w:r>
+        <w:t>computeSS</w:t>
+      </w:r>
+      <w:proofErr w:type="spellEnd"/>
+      <w:r>
+        <w:t>)</w:t>
       </w:r>
     </w:p>
     <w:p>
       <w:pPr>
         <w:ind w:left="720"/>
       </w:pPr>
-      <w:r>
-        <w:t>npar = len(parameters) # number of parameters</w:t>
+      <w:proofErr w:type="spellStart"/>
+      <w:r>
+        <w:t>npar</w:t>
+      </w:r>
+      <w:proofErr w:type="spellEnd"/>
+      <w:r>
+        <w:t xml:space="preserve"> = </w:t>
+      </w:r>
+      <w:proofErr w:type="spellStart"/>
+      <w:r>
+        <w:t>len</w:t>
+      </w:r>
+      <w:proofErr w:type="spellEnd"/>
+      <w:r>
+        <w:t>(parameters) # number of parameters</w:t>
       </w:r>
     </w:p>
     <w:p>
@@ -5509,9 +6612,32 @@
       <w:pPr>
         <w:ind w:left="720"/>
       </w:pPr>
-      <w:r>
-        <w:t>compileLNA(model, S, tups, npar</w:t>
-      </w:r>
+      <w:proofErr w:type="spellStart"/>
+      <w:proofErr w:type="gramStart"/>
+      <w:r>
+        <w:t>compileLNA</w:t>
+      </w:r>
+      <w:proofErr w:type="spellEnd"/>
+      <w:r>
+        <w:t>(</w:t>
+      </w:r>
+      <w:proofErr w:type="gramEnd"/>
+      <w:r>
+        <w:t xml:space="preserve">model, S, </w:t>
+      </w:r>
+      <w:proofErr w:type="spellStart"/>
+      <w:r>
+        <w:t>tups</w:t>
+      </w:r>
+      <w:proofErr w:type="spellEnd"/>
+      <w:r>
+        <w:t xml:space="preserve">, </w:t>
+      </w:r>
+      <w:proofErr w:type="spellStart"/>
+      <w:r>
+        <w:t>npar</w:t>
+      </w:r>
+      <w:proofErr w:type="spellEnd"/>
       <w:r>
         <w:t>)</w:t>
       </w:r>
@@ -5524,7 +6650,100 @@
         </w:rPr>
       </w:pPr>
     </w:p>
+    <w:p>
+      <w:pPr>
+        <w:pStyle w:val="Heading2"/>
+      </w:pPr>
+      <w:r>
+        <w:t xml:space="preserve">Using LNA++ in </w:t>
+      </w:r>
+      <w:proofErr w:type="spellStart"/>
+      <w:r>
+        <w:t>Matlab</w:t>
+      </w:r>
+      <w:proofErr w:type="spellEnd"/>
+      <w:r>
+        <w:t xml:space="preserve"> without the Symbolic Toolbox</w:t>
+      </w:r>
+    </w:p>
     <w:p/>
+    <w:p>
+      <w:pPr>
+        <w:rPr>
+          <w:bCs/>
+        </w:rPr>
+      </w:pPr>
+      <w:r>
+        <w:t xml:space="preserve">To compute the solution to the LNA, LNA++ must solve several algebraic expressions symbolically and use the result to create C code. The result is compiled together to create the final executable files. Doing this in </w:t>
+      </w:r>
+      <w:proofErr w:type="spellStart"/>
+      <w:r>
+        <w:t>Matlab</w:t>
+      </w:r>
+      <w:proofErr w:type="spellEnd"/>
+      <w:r>
+        <w:t xml:space="preserve"> usually require</w:t>
+      </w:r>
+      <w:r>
+        <w:t>s</w:t>
+      </w:r>
+      <w:r>
+        <w:t xml:space="preserve"> the </w:t>
+      </w:r>
+      <w:r>
+        <w:t xml:space="preserve">Symbolic Toolbox. If this is not available, it is possible to solve the equations and generate the C code using Python (see instructions above). After generating the Python module, run </w:t>
+      </w:r>
+      <w:proofErr w:type="spellStart"/>
+      <w:r>
+        <w:rPr>
+          <w:rFonts w:ascii="Courier" w:hAnsi="Courier"/>
+        </w:rPr>
+        <w:t>compileLNA</w:t>
+      </w:r>
+      <w:proofErr w:type="spellEnd"/>
+      <w:r>
+        <w:t xml:space="preserve"> in </w:t>
+      </w:r>
+      <w:proofErr w:type="spellStart"/>
+      <w:r>
+        <w:t>Matlab</w:t>
+      </w:r>
+      <w:proofErr w:type="spellEnd"/>
+      <w:r>
+        <w:t xml:space="preserve"> using the same model name specified in Python– see the instructions for </w:t>
+      </w:r>
+      <w:r>
+        <w:rPr>
+          <w:b/>
+          <w:bCs/>
+        </w:rPr>
+        <w:t>Specifying custom propensity functions</w:t>
+      </w:r>
+      <w:r>
+        <w:rPr>
+          <w:b/>
+          <w:bCs/>
+        </w:rPr>
+        <w:t xml:space="preserve"> </w:t>
+      </w:r>
+      <w:r>
+        <w:rPr>
+          <w:bCs/>
+        </w:rPr>
+        <w:t>above</w:t>
+      </w:r>
+      <w:r>
+        <w:rPr>
+          <w:b/>
+          <w:bCs/>
+        </w:rPr>
+        <w:t>.</w:t>
+      </w:r>
+    </w:p>
+    <w:p>
+      <w:bookmarkStart w:id="23" w:name="_GoBack"/>
+      <w:bookmarkEnd w:id="23"/>
+    </w:p>
     <w:sectPr>
       <w:pgSz w:w="11900" w:h="16840"/>
       <w:pgMar w:top="1440" w:right="1800" w:bottom="1440" w:left="1800" w:header="708" w:footer="708" w:gutter="0"/>

</xml_diff>